<commit_message>
modified the model review document template
</commit_message>
<xml_diff>
--- a/ModelReviewDocument.docx
+++ b/ModelReviewDocument.docx
@@ -18,7 +18,34 @@
           <w:sz w:val="32"/>
           <w:szCs w:val="32"/>
         </w:rPr>
-        <w:t>Model Design Documentation</w:t>
+        <w:t xml:space="preserve">Model </w:t>
+      </w:r>
+      <w:r>
+        <w:rPr>
+          <w:b/>
+          <w:bCs/>
+          <w:sz w:val="32"/>
+          <w:szCs w:val="32"/>
+        </w:rPr>
+        <w:t>Validation</w:t>
+      </w:r>
+      <w:r>
+        <w:rPr>
+          <w:b/>
+          <w:bCs/>
+          <w:sz w:val="32"/>
+          <w:szCs w:val="32"/>
+        </w:rPr>
+        <w:t xml:space="preserve"> </w:t>
+      </w:r>
+      <w:r>
+        <w:rPr>
+          <w:b/>
+          <w:bCs/>
+          <w:sz w:val="32"/>
+          <w:szCs w:val="32"/>
+        </w:rPr>
+        <w:t>Report</w:t>
       </w:r>
     </w:p>
     <w:p>
@@ -48,7 +75,29 @@
         <w:rPr>
           <w:color w:val="4472C4" w:themeColor="accent1"/>
         </w:rPr>
-        <w:t>&lt;&lt;modelop.storedModel.modelMetaData.description&gt;&gt;</w:t>
+        <w:t>&lt;&lt;</w:t>
+      </w:r>
+      <w:proofErr w:type="spellStart"/>
+      <w:proofErr w:type="gramStart"/>
+      <w:r>
+        <w:rPr>
+          <w:color w:val="4472C4" w:themeColor="accent1"/>
+        </w:rPr>
+        <w:t>modelop.storedModel.modelMetaData</w:t>
+      </w:r>
+      <w:proofErr w:type="gramEnd"/>
+      <w:r>
+        <w:rPr>
+          <w:color w:val="4472C4" w:themeColor="accent1"/>
+        </w:rPr>
+        <w:t>.description</w:t>
+      </w:r>
+      <w:proofErr w:type="spellEnd"/>
+      <w:r>
+        <w:rPr>
+          <w:color w:val="4472C4" w:themeColor="accent1"/>
+        </w:rPr>
+        <w:t>&gt;&gt;</w:t>
       </w:r>
     </w:p>
     <w:p>
@@ -105,7 +154,23 @@
         <w:rPr>
           <w:color w:val="000000" w:themeColor="text1"/>
         </w:rPr>
-        <w:t>&lt;&lt;modelop.storedModel.createdBy&gt;&gt;</w:t>
+        <w:t>&lt;&lt;</w:t>
+      </w:r>
+      <w:proofErr w:type="spellStart"/>
+      <w:proofErr w:type="gramStart"/>
+      <w:r>
+        <w:rPr>
+          <w:color w:val="000000" w:themeColor="text1"/>
+        </w:rPr>
+        <w:t>modelop.storedModel.createdBy</w:t>
+      </w:r>
+      <w:proofErr w:type="spellEnd"/>
+      <w:proofErr w:type="gramEnd"/>
+      <w:r>
+        <w:rPr>
+          <w:color w:val="000000" w:themeColor="text1"/>
+        </w:rPr>
+        <w:t>&gt;&gt;</w:t>
       </w:r>
     </w:p>
     <w:p>
@@ -126,7 +191,23 @@
         <w:rPr>
           <w:color w:val="000000" w:themeColor="text1"/>
         </w:rPr>
-        <w:t xml:space="preserve"> &lt;&lt;modelop.deployableModel.createdDate&gt;</w:t>
+        <w:t xml:space="preserve"> &lt;&lt;</w:t>
+      </w:r>
+      <w:proofErr w:type="spellStart"/>
+      <w:proofErr w:type="gramStart"/>
+      <w:r>
+        <w:rPr>
+          <w:color w:val="000000" w:themeColor="text1"/>
+        </w:rPr>
+        <w:t>modelop.deployableModel.createdDate</w:t>
+      </w:r>
+      <w:proofErr w:type="spellEnd"/>
+      <w:proofErr w:type="gramEnd"/>
+      <w:r>
+        <w:rPr>
+          <w:color w:val="000000" w:themeColor="text1"/>
+        </w:rPr>
+        <w:t>&gt;</w:t>
       </w:r>
       <w:r>
         <w:rPr>
@@ -281,7 +362,25 @@
                 <w:sz w:val="16"/>
                 <w:szCs w:val="16"/>
               </w:rPr>
-              <w:t>&lt;&lt;modelop.modelTestResult.testResults.(performance).test_id=performance_classification_metrics&gt;&gt;</w:t>
+              <w:t>&lt;&lt;</w:t>
+            </w:r>
+            <w:proofErr w:type="gramStart"/>
+            <w:r>
+              <w:rPr>
+                <w:rFonts w:ascii="Arabic Typesetting" w:hAnsi="Arabic Typesetting" w:cs="Arabic Typesetting" w:hint="cs"/>
+                <w:sz w:val="16"/>
+                <w:szCs w:val="16"/>
+              </w:rPr>
+              <w:t>modelop.modelTestResult.testResults</w:t>
+            </w:r>
+            <w:proofErr w:type="gramEnd"/>
+            <w:r>
+              <w:rPr>
+                <w:rFonts w:ascii="Arabic Typesetting" w:hAnsi="Arabic Typesetting" w:cs="Arabic Typesetting" w:hint="cs"/>
+                <w:sz w:val="16"/>
+                <w:szCs w:val="16"/>
+              </w:rPr>
+              <w:t>.(performance).test_id=performance_classification_metrics&gt;&gt;</w:t>
             </w:r>
           </w:p>
         </w:tc>
@@ -353,15 +452,22 @@
       <w:r>
         <w:t>&lt;&lt;</w:t>
       </w:r>
+      <w:proofErr w:type="spellStart"/>
+      <w:proofErr w:type="gramStart"/>
       <w:r>
         <w:t>modelopgraph.</w:t>
       </w:r>
       <w:r>
-        <w:t>stability.</w:t>
+        <w:t>stability</w:t>
+      </w:r>
+      <w:proofErr w:type="gramEnd"/>
+      <w:r>
+        <w:t>.</w:t>
       </w:r>
       <w:r>
         <w:t>credit_history</w:t>
       </w:r>
+      <w:proofErr w:type="spellEnd"/>
       <w:r>
         <w:t>&gt;&gt;</w:t>
       </w:r>
@@ -404,7 +510,25 @@
                 <w:sz w:val="16"/>
                 <w:szCs w:val="16"/>
               </w:rPr>
-              <w:t>&lt;&lt;modelop.modelTestResult.testResults.(stability)[0].(values).(</w:t>
+              <w:t>&lt;&lt;</w:t>
+            </w:r>
+            <w:proofErr w:type="gramStart"/>
+            <w:r>
+              <w:rPr>
+                <w:rFonts w:ascii="Arabic Typesetting" w:hAnsi="Arabic Typesetting" w:cs="Arabic Typesetting" w:hint="cs"/>
+                <w:sz w:val="16"/>
+                <w:szCs w:val="16"/>
+              </w:rPr>
+              <w:t>modelop.modelTestResult.testResults</w:t>
+            </w:r>
+            <w:proofErr w:type="gramEnd"/>
+            <w:r>
+              <w:rPr>
+                <w:rFonts w:ascii="Arabic Typesetting" w:hAnsi="Arabic Typesetting" w:cs="Arabic Typesetting" w:hint="cs"/>
+                <w:sz w:val="16"/>
+                <w:szCs w:val="16"/>
+              </w:rPr>
+              <w:t>.(stability)[0].(values).(</w:t>
             </w:r>
             <w:r>
               <w:rPr>
@@ -437,16 +561,31 @@
         <w:t>2</w:t>
       </w:r>
       <w:r>
-        <w:t xml:space="preserve"> - Stability for Feature Amount</w:t>
-      </w:r>
-    </w:p>
-    <w:p>
-      <w:r>
-        <w:t>&lt;&lt;modelopgraph.stability.</w:t>
+        <w:t xml:space="preserve"> - Stability for Feature </w:t>
+      </w:r>
+      <w:proofErr w:type="spellStart"/>
+      <w:r>
+        <w:t>credit_history</w:t>
+      </w:r>
+      <w:proofErr w:type="spellEnd"/>
+    </w:p>
+    <w:p>
+      <w:r>
+        <w:t>&lt;&lt;</w:t>
+      </w:r>
+      <w:proofErr w:type="spellStart"/>
+      <w:proofErr w:type="gramStart"/>
+      <w:r>
+        <w:t>modelopgraph.stability</w:t>
+      </w:r>
+      <w:proofErr w:type="gramEnd"/>
+      <w:r>
+        <w:t>.</w:t>
       </w:r>
       <w:r>
         <w:t>gender</w:t>
       </w:r>
+      <w:proofErr w:type="spellEnd"/>
       <w:r>
         <w:t>&gt;&gt;</w:t>
       </w:r>
@@ -489,7 +628,25 @@
                 <w:sz w:val="16"/>
                 <w:szCs w:val="16"/>
               </w:rPr>
-              <w:t>&lt;&lt;modelop.modelTestResult.testResults.(stability)[0].(values).(</w:t>
+              <w:t>&lt;&lt;</w:t>
+            </w:r>
+            <w:proofErr w:type="gramStart"/>
+            <w:r>
+              <w:rPr>
+                <w:rFonts w:ascii="Arabic Typesetting" w:hAnsi="Arabic Typesetting" w:cs="Arabic Typesetting" w:hint="cs"/>
+                <w:sz w:val="16"/>
+                <w:szCs w:val="16"/>
+              </w:rPr>
+              <w:t>modelop.modelTestResult.testResults</w:t>
+            </w:r>
+            <w:proofErr w:type="gramEnd"/>
+            <w:r>
+              <w:rPr>
+                <w:rFonts w:ascii="Arabic Typesetting" w:hAnsi="Arabic Typesetting" w:cs="Arabic Typesetting" w:hint="cs"/>
+                <w:sz w:val="16"/>
+                <w:szCs w:val="16"/>
+              </w:rPr>
+              <w:t>.(stability)[0].(values).(</w:t>
             </w:r>
             <w:r>
               <w:rPr>
@@ -522,16 +679,24 @@
         <w:t>3</w:t>
       </w:r>
       <w:r>
-        <w:t xml:space="preserve"> - Stability for Feature ownership</w:t>
-      </w:r>
-    </w:p>
-    <w:p>
-      <w:r>
-        <w:t>&lt;&lt;modelopgraph.stability.</w:t>
+        <w:t xml:space="preserve"> - Stability for Feature </w:t>
+      </w:r>
+      <w:r>
+        <w:t>gender</w:t>
+      </w:r>
+    </w:p>
+    <w:p>
+      <w:r>
+        <w:t>&lt;&lt;</w:t>
+      </w:r>
+      <w:proofErr w:type="spellStart"/>
+      <w:r>
+        <w:t>modelopgraph.stability.</w:t>
       </w:r>
       <w:r>
         <w:t>age_years</w:t>
       </w:r>
+      <w:proofErr w:type="spellEnd"/>
       <w:r>
         <w:t>&gt;&gt;</w:t>
       </w:r>
@@ -574,7 +739,25 @@
                 <w:sz w:val="16"/>
                 <w:szCs w:val="16"/>
               </w:rPr>
-              <w:t>&lt;&lt;modelop.modelTestResult.testResults.(stability)[0].(values).(</w:t>
+              <w:t>&lt;&lt;</w:t>
+            </w:r>
+            <w:proofErr w:type="gramStart"/>
+            <w:r>
+              <w:rPr>
+                <w:rFonts w:ascii="Arabic Typesetting" w:hAnsi="Arabic Typesetting" w:cs="Arabic Typesetting" w:hint="cs"/>
+                <w:sz w:val="16"/>
+                <w:szCs w:val="16"/>
+              </w:rPr>
+              <w:t>modelop.modelTestResult.testResults</w:t>
+            </w:r>
+            <w:proofErr w:type="gramEnd"/>
+            <w:r>
+              <w:rPr>
+                <w:rFonts w:ascii="Arabic Typesetting" w:hAnsi="Arabic Typesetting" w:cs="Arabic Typesetting" w:hint="cs"/>
+                <w:sz w:val="16"/>
+                <w:szCs w:val="16"/>
+              </w:rPr>
+              <w:t>.(stability)[0].(values).(</w:t>
             </w:r>
             <w:r>
               <w:rPr>
@@ -607,16 +790,31 @@
         <w:t>4</w:t>
       </w:r>
       <w:r>
-        <w:t xml:space="preserve"> - Stability for Feature num_cards</w:t>
-      </w:r>
-    </w:p>
-    <w:p>
-      <w:r>
-        <w:t>&lt;&lt;modelopgraph.stability.</w:t>
-      </w:r>
-      <w:r>
-        <w:t>score</w:t>
-      </w:r>
+        <w:t xml:space="preserve"> - Stability for Feature </w:t>
+      </w:r>
+      <w:proofErr w:type="spellStart"/>
+      <w:r>
+        <w:t>age_years</w:t>
+      </w:r>
+      <w:proofErr w:type="spellEnd"/>
+    </w:p>
+    <w:p>
+      <w:r>
+        <w:t>&lt;&lt;</w:t>
+      </w:r>
+      <w:proofErr w:type="spellStart"/>
+      <w:proofErr w:type="gramStart"/>
+      <w:r>
+        <w:t>modelopgraph.stability</w:t>
+      </w:r>
+      <w:proofErr w:type="gramEnd"/>
+      <w:r>
+        <w:t>.</w:t>
+      </w:r>
+      <w:r>
+        <w:t>number_existing_credits</w:t>
+      </w:r>
+      <w:proofErr w:type="spellEnd"/>
       <w:r>
         <w:t>&gt;&gt;</w:t>
       </w:r>
@@ -659,7 +857,25 @@
                 <w:sz w:val="16"/>
                 <w:szCs w:val="16"/>
               </w:rPr>
-              <w:t>&lt;&lt;modelop.modelTestResult.testResults.(stability)[0].(values).(</w:t>
+              <w:t>&lt;&lt;</w:t>
+            </w:r>
+            <w:proofErr w:type="gramStart"/>
+            <w:r>
+              <w:rPr>
+                <w:rFonts w:ascii="Arabic Typesetting" w:hAnsi="Arabic Typesetting" w:cs="Arabic Typesetting" w:hint="cs"/>
+                <w:sz w:val="16"/>
+                <w:szCs w:val="16"/>
+              </w:rPr>
+              <w:t>modelop.modelTestResult.testResults</w:t>
+            </w:r>
+            <w:proofErr w:type="gramEnd"/>
+            <w:r>
+              <w:rPr>
+                <w:rFonts w:ascii="Arabic Typesetting" w:hAnsi="Arabic Typesetting" w:cs="Arabic Typesetting" w:hint="cs"/>
+                <w:sz w:val="16"/>
+                <w:szCs w:val="16"/>
+              </w:rPr>
+              <w:t>.(stability)[0].(values).(</w:t>
             </w:r>
             <w:r>
               <w:rPr>
@@ -667,7 +883,7 @@
                 <w:sz w:val="16"/>
                 <w:szCs w:val="16"/>
               </w:rPr>
-              <w:t>score</w:t>
+              <w:t>number_existing_credits</w:t>
             </w:r>
             <w:r>
               <w:rPr>
@@ -686,27 +902,349 @@
         <w:pStyle w:val="Caption"/>
       </w:pPr>
       <w:r>
+        <w:t xml:space="preserve">Table 5 - Stability for Feature </w:t>
+      </w:r>
+      <w:proofErr w:type="spellStart"/>
+      <w:r>
+        <w:t>number_existing_credits</w:t>
+      </w:r>
+      <w:proofErr w:type="spellEnd"/>
+    </w:p>
+    <w:p>
+      <w:r>
+        <w:t>&lt;&lt;</w:t>
+      </w:r>
+      <w:proofErr w:type="spellStart"/>
+      <w:proofErr w:type="gramStart"/>
+      <w:r>
+        <w:t>modelopgraph.stability</w:t>
+      </w:r>
+      <w:proofErr w:type="gramEnd"/>
+      <w:r>
+        <w:t>.</w:t>
+      </w:r>
+      <w:r>
+        <w:t>duration_months</w:t>
+      </w:r>
+      <w:proofErr w:type="spellEnd"/>
+      <w:r>
+        <w:t>&gt;&gt;</w:t>
+      </w:r>
+    </w:p>
+    <w:tbl>
+      <w:tblPr>
+        <w:tblStyle w:val="TableGrid"/>
+        <w:tblW w:w="12060" w:type="dxa"/>
+        <w:tblInd w:w="-1355" w:type="dxa"/>
+        <w:tblBorders>
+          <w:top w:val="double" w:sz="4" w:space="0" w:color="auto"/>
+          <w:left w:val="double" w:sz="4" w:space="0" w:color="auto"/>
+          <w:bottom w:val="double" w:sz="4" w:space="0" w:color="auto"/>
+          <w:right w:val="double" w:sz="4" w:space="0" w:color="auto"/>
+          <w:insideH w:val="double" w:sz="4" w:space="0" w:color="auto"/>
+          <w:insideV w:val="double" w:sz="4" w:space="0" w:color="auto"/>
+        </w:tblBorders>
+        <w:tblLook w:val="04A0" w:firstRow="1" w:lastRow="0" w:firstColumn="1" w:lastColumn="0" w:noHBand="0" w:noVBand="1"/>
+      </w:tblPr>
+      <w:tblGrid>
+        <w:gridCol w:w="12060"/>
+      </w:tblGrid>
+      <w:tr>
+        <w:tc>
+          <w:tcPr>
+            <w:tcW w:w="12060" w:type="dxa"/>
+          </w:tcPr>
+          <w:p>
+            <w:pPr>
+              <w:keepNext/>
+              <w:rPr>
+                <w:rFonts w:ascii="Arabic Typesetting" w:hAnsi="Arabic Typesetting" w:cs="Arabic Typesetting"/>
+                <w:sz w:val="16"/>
+                <w:szCs w:val="16"/>
+              </w:rPr>
+            </w:pPr>
+            <w:r>
+              <w:rPr>
+                <w:rFonts w:ascii="Arabic Typesetting" w:hAnsi="Arabic Typesetting" w:cs="Arabic Typesetting" w:hint="cs"/>
+                <w:sz w:val="16"/>
+                <w:szCs w:val="16"/>
+              </w:rPr>
+              <w:t>&lt;&lt;</w:t>
+            </w:r>
+            <w:proofErr w:type="gramStart"/>
+            <w:r>
+              <w:rPr>
+                <w:rFonts w:ascii="Arabic Typesetting" w:hAnsi="Arabic Typesetting" w:cs="Arabic Typesetting" w:hint="cs"/>
+                <w:sz w:val="16"/>
+                <w:szCs w:val="16"/>
+              </w:rPr>
+              <w:t>modelop.modelTestResult.testResults</w:t>
+            </w:r>
+            <w:proofErr w:type="gramEnd"/>
+            <w:r>
+              <w:rPr>
+                <w:rFonts w:ascii="Arabic Typesetting" w:hAnsi="Arabic Typesetting" w:cs="Arabic Typesetting" w:hint="cs"/>
+                <w:sz w:val="16"/>
+                <w:szCs w:val="16"/>
+              </w:rPr>
+              <w:t>.(stability)[0].(values).(</w:t>
+            </w:r>
+            <w:r>
+              <w:rPr>
+                <w:rFonts w:ascii="Arabic Typesetting" w:hAnsi="Arabic Typesetting" w:cs="Arabic Typesetting"/>
+                <w:sz w:val="16"/>
+                <w:szCs w:val="16"/>
+              </w:rPr>
+              <w:t>duration_months</w:t>
+            </w:r>
+            <w:r>
+              <w:rPr>
+                <w:rFonts w:ascii="Arabic Typesetting" w:hAnsi="Arabic Typesetting" w:cs="Arabic Typesetting" w:hint="cs"/>
+                <w:sz w:val="16"/>
+                <w:szCs w:val="16"/>
+              </w:rPr>
+              <w:t>).(stability_analysis_table)&gt;&gt;</w:t>
+            </w:r>
+          </w:p>
+        </w:tc>
+      </w:tr>
+    </w:tbl>
+    <w:p>
+      <w:pPr>
+        <w:pStyle w:val="Caption"/>
+      </w:pPr>
+      <w:r>
+        <w:t xml:space="preserve">Table 6 - Stability for Feature </w:t>
+      </w:r>
+      <w:proofErr w:type="spellStart"/>
+      <w:r>
+        <w:t>duration_months</w:t>
+      </w:r>
+      <w:proofErr w:type="spellEnd"/>
+    </w:p>
+    <w:p>
+      <w:r>
+        <w:t>&lt;&lt;</w:t>
+      </w:r>
+      <w:proofErr w:type="spellStart"/>
+      <w:proofErr w:type="gramStart"/>
+      <w:r>
+        <w:t>modelopgraph.stability</w:t>
+      </w:r>
+      <w:proofErr w:type="gramEnd"/>
+      <w:r>
+        <w:t>.</w:t>
+      </w:r>
+      <w:r>
+        <w:t>credit_amount</w:t>
+      </w:r>
+      <w:proofErr w:type="spellEnd"/>
+      <w:r>
+        <w:t>&gt;&gt;</w:t>
+      </w:r>
+    </w:p>
+    <w:tbl>
+      <w:tblPr>
+        <w:tblStyle w:val="TableGrid"/>
+        <w:tblW w:w="12060" w:type="dxa"/>
+        <w:tblInd w:w="-1355" w:type="dxa"/>
+        <w:tblBorders>
+          <w:top w:val="double" w:sz="4" w:space="0" w:color="auto"/>
+          <w:left w:val="double" w:sz="4" w:space="0" w:color="auto"/>
+          <w:bottom w:val="double" w:sz="4" w:space="0" w:color="auto"/>
+          <w:right w:val="double" w:sz="4" w:space="0" w:color="auto"/>
+          <w:insideH w:val="double" w:sz="4" w:space="0" w:color="auto"/>
+          <w:insideV w:val="double" w:sz="4" w:space="0" w:color="auto"/>
+        </w:tblBorders>
+        <w:tblLook w:val="04A0" w:firstRow="1" w:lastRow="0" w:firstColumn="1" w:lastColumn="0" w:noHBand="0" w:noVBand="1"/>
+      </w:tblPr>
+      <w:tblGrid>
+        <w:gridCol w:w="12060"/>
+      </w:tblGrid>
+      <w:tr>
+        <w:tc>
+          <w:tcPr>
+            <w:tcW w:w="12060" w:type="dxa"/>
+          </w:tcPr>
+          <w:p>
+            <w:pPr>
+              <w:keepNext/>
+              <w:rPr>
+                <w:rFonts w:ascii="Arabic Typesetting" w:hAnsi="Arabic Typesetting" w:cs="Arabic Typesetting"/>
+                <w:sz w:val="16"/>
+                <w:szCs w:val="16"/>
+              </w:rPr>
+            </w:pPr>
+            <w:r>
+              <w:rPr>
+                <w:rFonts w:ascii="Arabic Typesetting" w:hAnsi="Arabic Typesetting" w:cs="Arabic Typesetting" w:hint="cs"/>
+                <w:sz w:val="16"/>
+                <w:szCs w:val="16"/>
+              </w:rPr>
+              <w:t>&lt;&lt;</w:t>
+            </w:r>
+            <w:proofErr w:type="gramStart"/>
+            <w:r>
+              <w:rPr>
+                <w:rFonts w:ascii="Arabic Typesetting" w:hAnsi="Arabic Typesetting" w:cs="Arabic Typesetting" w:hint="cs"/>
+                <w:sz w:val="16"/>
+                <w:szCs w:val="16"/>
+              </w:rPr>
+              <w:t>modelop.modelTestResult.testResults</w:t>
+            </w:r>
+            <w:proofErr w:type="gramEnd"/>
+            <w:r>
+              <w:rPr>
+                <w:rFonts w:ascii="Arabic Typesetting" w:hAnsi="Arabic Typesetting" w:cs="Arabic Typesetting" w:hint="cs"/>
+                <w:sz w:val="16"/>
+                <w:szCs w:val="16"/>
+              </w:rPr>
+              <w:t>.(stability)[0].(values).(</w:t>
+            </w:r>
+            <w:r>
+              <w:rPr>
+                <w:rFonts w:ascii="Arabic Typesetting" w:hAnsi="Arabic Typesetting" w:cs="Arabic Typesetting"/>
+                <w:sz w:val="16"/>
+                <w:szCs w:val="16"/>
+              </w:rPr>
+              <w:t>credit_amount</w:t>
+            </w:r>
+            <w:r>
+              <w:rPr>
+                <w:rFonts w:ascii="Arabic Typesetting" w:hAnsi="Arabic Typesetting" w:cs="Arabic Typesetting" w:hint="cs"/>
+                <w:sz w:val="16"/>
+                <w:szCs w:val="16"/>
+              </w:rPr>
+              <w:t>).(stability_analysis_table)&gt;&gt;</w:t>
+            </w:r>
+          </w:p>
+        </w:tc>
+      </w:tr>
+    </w:tbl>
+    <w:p>
+      <w:pPr>
+        <w:pStyle w:val="Caption"/>
+      </w:pPr>
+      <w:r>
+        <w:t xml:space="preserve">Table 7 - Stability for Feature </w:t>
+      </w:r>
+      <w:proofErr w:type="spellStart"/>
+      <w:r>
+        <w:t>credit_amount</w:t>
+      </w:r>
+      <w:proofErr w:type="spellEnd"/>
+    </w:p>
+    <w:p>
+      <w:r>
+        <w:t>&lt;&lt;</w:t>
+      </w:r>
+      <w:proofErr w:type="spellStart"/>
+      <w:proofErr w:type="gramStart"/>
+      <w:r>
+        <w:t>modelopgraph.stability</w:t>
+      </w:r>
+      <w:proofErr w:type="gramEnd"/>
+      <w:r>
+        <w:t>.</w:t>
+      </w:r>
+      <w:r>
+        <w:t>score</w:t>
+      </w:r>
+      <w:proofErr w:type="spellEnd"/>
+      <w:r>
+        <w:t>&gt;&gt;</w:t>
+      </w:r>
+    </w:p>
+    <w:tbl>
+      <w:tblPr>
+        <w:tblStyle w:val="TableGrid"/>
+        <w:tblW w:w="12060" w:type="dxa"/>
+        <w:tblInd w:w="-1355" w:type="dxa"/>
+        <w:tblBorders>
+          <w:top w:val="double" w:sz="4" w:space="0" w:color="auto"/>
+          <w:left w:val="double" w:sz="4" w:space="0" w:color="auto"/>
+          <w:bottom w:val="double" w:sz="4" w:space="0" w:color="auto"/>
+          <w:right w:val="double" w:sz="4" w:space="0" w:color="auto"/>
+          <w:insideH w:val="double" w:sz="4" w:space="0" w:color="auto"/>
+          <w:insideV w:val="double" w:sz="4" w:space="0" w:color="auto"/>
+        </w:tblBorders>
+        <w:tblLook w:val="04A0" w:firstRow="1" w:lastRow="0" w:firstColumn="1" w:lastColumn="0" w:noHBand="0" w:noVBand="1"/>
+      </w:tblPr>
+      <w:tblGrid>
+        <w:gridCol w:w="12060"/>
+      </w:tblGrid>
+      <w:tr>
+        <w:tc>
+          <w:tcPr>
+            <w:tcW w:w="12060" w:type="dxa"/>
+          </w:tcPr>
+          <w:p>
+            <w:pPr>
+              <w:keepNext/>
+              <w:rPr>
+                <w:rFonts w:ascii="Arabic Typesetting" w:hAnsi="Arabic Typesetting" w:cs="Arabic Typesetting"/>
+                <w:sz w:val="16"/>
+                <w:szCs w:val="16"/>
+              </w:rPr>
+            </w:pPr>
+            <w:r>
+              <w:rPr>
+                <w:rFonts w:ascii="Arabic Typesetting" w:hAnsi="Arabic Typesetting" w:cs="Arabic Typesetting" w:hint="cs"/>
+                <w:sz w:val="16"/>
+                <w:szCs w:val="16"/>
+              </w:rPr>
+              <w:t>&lt;&lt;</w:t>
+            </w:r>
+            <w:proofErr w:type="gramStart"/>
+            <w:r>
+              <w:rPr>
+                <w:rFonts w:ascii="Arabic Typesetting" w:hAnsi="Arabic Typesetting" w:cs="Arabic Typesetting" w:hint="cs"/>
+                <w:sz w:val="16"/>
+                <w:szCs w:val="16"/>
+              </w:rPr>
+              <w:t>modelop.modelTestResult.testResults</w:t>
+            </w:r>
+            <w:proofErr w:type="gramEnd"/>
+            <w:r>
+              <w:rPr>
+                <w:rFonts w:ascii="Arabic Typesetting" w:hAnsi="Arabic Typesetting" w:cs="Arabic Typesetting" w:hint="cs"/>
+                <w:sz w:val="16"/>
+                <w:szCs w:val="16"/>
+              </w:rPr>
+              <w:t>.(stability)[0].(values).(</w:t>
+            </w:r>
+            <w:r>
+              <w:rPr>
+                <w:rFonts w:ascii="Arabic Typesetting" w:hAnsi="Arabic Typesetting" w:cs="Arabic Typesetting"/>
+                <w:sz w:val="16"/>
+                <w:szCs w:val="16"/>
+              </w:rPr>
+              <w:t>score</w:t>
+            </w:r>
+            <w:r>
+              <w:rPr>
+                <w:rFonts w:ascii="Arabic Typesetting" w:hAnsi="Arabic Typesetting" w:cs="Arabic Typesetting" w:hint="cs"/>
+                <w:sz w:val="16"/>
+                <w:szCs w:val="16"/>
+              </w:rPr>
+              <w:t>).(stability_analysis_table)&gt;&gt;</w:t>
+            </w:r>
+          </w:p>
+        </w:tc>
+      </w:tr>
+    </w:tbl>
+    <w:p>
+      <w:pPr>
+        <w:pStyle w:val="Caption"/>
+      </w:pPr>
+      <w:r>
         <w:t xml:space="preserve">Table </w:t>
       </w:r>
       <w:r>
-        <w:t>5</w:t>
+        <w:t>8</w:t>
       </w:r>
       <w:r>
         <w:t xml:space="preserve"> - Stability for Feature score</w:t>
-      </w:r>
-    </w:p>
-    <w:p>
-      <w:pPr>
-        <w:rPr>
-          <w:i/>
-          <w:iCs/>
-          <w:color w:val="44546A" w:themeColor="text2"/>
-          <w:sz w:val="18"/>
-          <w:szCs w:val="18"/>
-        </w:rPr>
-      </w:pPr>
-      <w:r>
-        <w:br w:type="page"/>
       </w:r>
     </w:p>
     <w:p>
@@ -748,16 +1286,33 @@
           <w:b/>
           <w:bCs/>
         </w:rPr>
-        <w:t>Bias Analysis for Category Race</w:t>
-      </w:r>
-    </w:p>
-    <w:p>
-      <w:r>
-        <w:t>&lt;&lt;modelopgraph.groupbias.</w:t>
+        <w:t xml:space="preserve">Bias Analysis for </w:t>
+      </w:r>
+      <w:r>
+        <w:rPr>
+          <w:b/>
+          <w:bCs/>
+        </w:rPr>
+        <w:t>Protected Classes</w:t>
+      </w:r>
+    </w:p>
+    <w:p>
+      <w:r>
+        <w:t>&lt;&lt;</w:t>
+      </w:r>
+      <w:proofErr w:type="spellStart"/>
+      <w:proofErr w:type="gramStart"/>
+      <w:r>
+        <w:t>modelopgraph.groupbias</w:t>
+      </w:r>
+      <w:proofErr w:type="gramEnd"/>
+      <w:r>
+        <w:t>.</w:t>
       </w:r>
       <w:r>
         <w:t>gender</w:t>
       </w:r>
+      <w:proofErr w:type="spellEnd"/>
       <w:r>
         <w:t>&gt;&gt;</w:t>
       </w:r>

</xml_diff>

<commit_message>
FSN-4701 uploaded new model document review document
at request from Dave Trier
https://modelop.slack.com/archives/C01EJ7F9K7E/p1656454288554099
</commit_message>
<xml_diff>
--- a/ModelReviewDocument.docx
+++ b/ModelReviewDocument.docx
@@ -306,7 +306,14 @@
           <w:b/>
           <w:bCs/>
         </w:rPr>
-        <w:t>Classification Metrics</w:t>
+        <w:t>Performance</w:t>
+      </w:r>
+      <w:r>
+        <w:rPr>
+          <w:b/>
+          <w:bCs/>
+        </w:rPr>
+        <w:t xml:space="preserve"> Metrics</w:t>
       </w:r>
     </w:p>
     <w:p>
@@ -380,7 +387,23 @@
                 <w:sz w:val="16"/>
                 <w:szCs w:val="16"/>
               </w:rPr>
-              <w:t>.(performance).test_id=performance_classification_metrics&gt;&gt;</w:t>
+              <w:t>.(performance).test_id=performance_</w:t>
+            </w:r>
+            <w:r>
+              <w:rPr>
+                <w:rFonts w:ascii="Arabic Typesetting" w:hAnsi="Arabic Typesetting" w:cs="Arabic Typesetting"/>
+                <w:sz w:val="16"/>
+                <w:szCs w:val="16"/>
+              </w:rPr>
+              <w:t>regression</w:t>
+            </w:r>
+            <w:r>
+              <w:rPr>
+                <w:rFonts w:ascii="Arabic Typesetting" w:hAnsi="Arabic Typesetting" w:cs="Arabic Typesetting" w:hint="cs"/>
+                <w:sz w:val="16"/>
+                <w:szCs w:val="16"/>
+              </w:rPr>
+              <w:t>_metrics&gt;&gt;</w:t>
             </w:r>
           </w:p>
         </w:tc>
@@ -465,7 +488,7 @@
         <w:t>.</w:t>
       </w:r>
       <w:r>
-        <w:t>credit_history</w:t>
+        <w:t>eOverallQual_TotalSF</w:t>
       </w:r>
       <w:proofErr w:type="spellEnd"/>
       <w:r>
@@ -536,7 +559,7 @@
                 <w:sz w:val="16"/>
                 <w:szCs w:val="16"/>
               </w:rPr>
-              <w:t>credit_history</w:t>
+              <w:t>eOverallQual_TotalSF</w:t>
             </w:r>
             <w:r>
               <w:rPr>
@@ -565,7 +588,7 @@
       </w:r>
       <w:proofErr w:type="spellStart"/>
       <w:r>
-        <w:t>credit_history</w:t>
+        <w:t>eOverallQual_TotalSF</w:t>
       </w:r>
       <w:proofErr w:type="spellEnd"/>
     </w:p>
@@ -583,7 +606,7 @@
         <w:t>.</w:t>
       </w:r>
       <w:r>
-        <w:t>gender</w:t>
+        <w:t>GrLivArea</w:t>
       </w:r>
       <w:proofErr w:type="spellEnd"/>
       <w:r>
@@ -654,7 +677,7 @@
                 <w:sz w:val="16"/>
                 <w:szCs w:val="16"/>
               </w:rPr>
-              <w:t>gender</w:t>
+              <w:t>GrLivArea</w:t>
             </w:r>
             <w:r>
               <w:rPr>
@@ -681,20 +704,27 @@
       <w:r>
         <w:t xml:space="preserve"> - Stability for Feature </w:t>
       </w:r>
-      <w:r>
-        <w:t>gender</w:t>
-      </w:r>
+      <w:proofErr w:type="spellStart"/>
+      <w:r>
+        <w:t>GrLivArea</w:t>
+      </w:r>
+      <w:proofErr w:type="spellEnd"/>
     </w:p>
     <w:p>
       <w:r>
         <w:t>&lt;&lt;</w:t>
       </w:r>
       <w:proofErr w:type="spellStart"/>
-      <w:r>
-        <w:t>modelopgraph.stability.</w:t>
-      </w:r>
-      <w:r>
-        <w:t>age_years</w:t>
+      <w:proofErr w:type="gramStart"/>
+      <w:r>
+        <w:t>modelopgraph.stability</w:t>
+      </w:r>
+      <w:proofErr w:type="gramEnd"/>
+      <w:r>
+        <w:t>.</w:t>
+      </w:r>
+      <w:r>
+        <w:t>KitchenQual</w:t>
       </w:r>
       <w:proofErr w:type="spellEnd"/>
       <w:r>
@@ -765,7 +795,7 @@
                 <w:sz w:val="16"/>
                 <w:szCs w:val="16"/>
               </w:rPr>
-              <w:t>age_years</w:t>
+              <w:t>KitchenQual</w:t>
             </w:r>
             <w:r>
               <w:rPr>
@@ -794,7 +824,7 @@
       </w:r>
       <w:proofErr w:type="spellStart"/>
       <w:r>
-        <w:t>age_years</w:t>
+        <w:t>KitchenQual</w:t>
       </w:r>
       <w:proofErr w:type="spellEnd"/>
     </w:p>
@@ -812,9 +842,12 @@
         <w:t>.</w:t>
       </w:r>
       <w:r>
-        <w:t>number_existing_credits</w:t>
+        <w:t>BsmtQual</w:t>
       </w:r>
       <w:proofErr w:type="spellEnd"/>
+      <w:r>
+        <w:t xml:space="preserve"> </w:t>
+      </w:r>
       <w:r>
         <w:t>&gt;&gt;</w:t>
       </w:r>
@@ -883,7 +916,7 @@
                 <w:sz w:val="16"/>
                 <w:szCs w:val="16"/>
               </w:rPr>
-              <w:t>number_existing_credits</w:t>
+              <w:t>BsmtQual</w:t>
             </w:r>
             <w:r>
               <w:rPr>
@@ -906,7 +939,7 @@
       </w:r>
       <w:proofErr w:type="spellStart"/>
       <w:r>
-        <w:t>number_existing_credits</w:t>
+        <w:t>BsmtQual</w:t>
       </w:r>
       <w:proofErr w:type="spellEnd"/>
     </w:p>
@@ -924,9 +957,12 @@
         <w:t>.</w:t>
       </w:r>
       <w:r>
-        <w:t>duration_months</w:t>
+        <w:t>TotalBsmtSF</w:t>
       </w:r>
       <w:proofErr w:type="spellEnd"/>
+      <w:r>
+        <w:t xml:space="preserve"> </w:t>
+      </w:r>
       <w:r>
         <w:t>&gt;&gt;</w:t>
       </w:r>
@@ -995,7 +1031,7 @@
                 <w:sz w:val="16"/>
                 <w:szCs w:val="16"/>
               </w:rPr>
-              <w:t>duration_months</w:t>
+              <w:t>TotalBsmtSF</w:t>
             </w:r>
             <w:r>
               <w:rPr>
@@ -1018,7 +1054,7 @@
       </w:r>
       <w:proofErr w:type="spellStart"/>
       <w:r>
-        <w:t>duration_months</w:t>
+        <w:t>TotalBsmtSF</w:t>
       </w:r>
       <w:proofErr w:type="spellEnd"/>
     </w:p>
@@ -1036,7 +1072,7 @@
         <w:t>.</w:t>
       </w:r>
       <w:r>
-        <w:t>credit_amount</w:t>
+        <w:t>prediction</w:t>
       </w:r>
       <w:proofErr w:type="spellEnd"/>
       <w:r>
@@ -1107,7 +1143,7 @@
                 <w:sz w:val="16"/>
                 <w:szCs w:val="16"/>
               </w:rPr>
-              <w:t>credit_amount</w:t>
+              <w:t>prediction</w:t>
             </w:r>
             <w:r>
               <w:rPr>
@@ -1128,31 +1164,61 @@
       <w:r>
         <w:t xml:space="preserve">Table 7 - Stability for Feature </w:t>
       </w:r>
-      <w:proofErr w:type="spellStart"/>
-      <w:r>
-        <w:t>credit_amount</w:t>
-      </w:r>
-      <w:proofErr w:type="spellEnd"/>
-    </w:p>
-    <w:p>
-      <w:r>
-        <w:t>&lt;&lt;</w:t>
-      </w:r>
-      <w:proofErr w:type="spellStart"/>
-      <w:proofErr w:type="gramStart"/>
-      <w:r>
-        <w:t>modelopgraph.stability</w:t>
-      </w:r>
-      <w:proofErr w:type="gramEnd"/>
-      <w:r>
-        <w:t>.</w:t>
-      </w:r>
-      <w:r>
-        <w:t>score</w:t>
-      </w:r>
-      <w:proofErr w:type="spellEnd"/>
-      <w:r>
-        <w:t>&gt;&gt;</w:t>
+      <w:r>
+        <w:t>prediction</w:t>
+      </w:r>
+    </w:p>
+    <w:p>
+      <w:pPr>
+        <w:rPr>
+          <w:b/>
+          <w:bCs/>
+        </w:rPr>
+      </w:pPr>
+      <w:r>
+        <w:rPr>
+          <w:b/>
+          <w:bCs/>
+        </w:rPr>
+        <w:t>Statistical Diagnostics</w:t>
+      </w:r>
+    </w:p>
+    <w:p>
+      <w:pPr>
+        <w:rPr>
+          <w:i/>
+          <w:iCs/>
+        </w:rPr>
+      </w:pPr>
+      <w:r>
+        <w:rPr>
+          <w:i/>
+          <w:iCs/>
+        </w:rPr>
+        <w:t>Below is a detailed list of the standardized statistical diagnostics tests for the model.</w:t>
+      </w:r>
+    </w:p>
+    <w:p>
+      <w:pPr>
+        <w:rPr>
+          <w:sz w:val="21"/>
+          <w:szCs w:val="21"/>
+        </w:rPr>
+      </w:pPr>
+      <w:r>
+        <w:rPr>
+          <w:color w:val="4472C4" w:themeColor="accent1"/>
+          <w:sz w:val="21"/>
+          <w:szCs w:val="21"/>
+        </w:rPr>
+        <w:t>Autocorrelation Metrics:</w:t>
+      </w:r>
+      <w:r>
+        <w:rPr>
+          <w:sz w:val="21"/>
+          <w:szCs w:val="21"/>
+        </w:rPr>
+        <w:t xml:space="preserve"> </w:t>
       </w:r>
     </w:p>
     <w:tbl>
@@ -1182,20 +1248,99 @@
             <w:pPr>
               <w:keepNext/>
               <w:rPr>
-                <w:rFonts w:ascii="Arabic Typesetting" w:hAnsi="Arabic Typesetting" w:cs="Arabic Typesetting"/>
-                <w:sz w:val="16"/>
-                <w:szCs w:val="16"/>
+                <w:i/>
+                <w:iCs/>
+                <w:sz w:val="21"/>
+                <w:szCs w:val="21"/>
+                <w:u w:val="single"/>
               </w:rPr>
             </w:pPr>
             <w:r>
               <w:rPr>
+                <w:i/>
+                <w:iCs/>
+                <w:sz w:val="21"/>
+                <w:szCs w:val="21"/>
+                <w:u w:val="single"/>
+              </w:rPr>
+              <w:lastRenderedPageBreak/>
+              <w:t>Durbin-Watson Test</w:t>
+            </w:r>
+            <w:r>
+              <w:rPr>
+                <w:i/>
+                <w:iCs/>
+                <w:sz w:val="21"/>
+                <w:szCs w:val="21"/>
+                <w:u w:val="single"/>
+              </w:rPr>
+              <w:t>:</w:t>
+            </w:r>
+          </w:p>
+          <w:p>
+            <w:pPr>
+              <w:keepNext/>
+              <w:rPr>
+                <w:rFonts w:ascii="Arabic Typesetting" w:hAnsi="Arabic Typesetting" w:cs="Arabic Typesetting"/>
+                <w:sz w:val="16"/>
+                <w:szCs w:val="16"/>
+              </w:rPr>
+            </w:pPr>
+            <w:proofErr w:type="spellStart"/>
+            <w:r>
+              <w:rPr>
+                <w:i/>
+                <w:iCs/>
+                <w:sz w:val="21"/>
+                <w:szCs w:val="21"/>
+              </w:rPr>
+              <w:t>dw_</w:t>
+            </w:r>
+            <w:proofErr w:type="gramStart"/>
+            <w:r>
+              <w:rPr>
+                <w:i/>
+                <w:iCs/>
+                <w:sz w:val="21"/>
+                <w:szCs w:val="21"/>
+              </w:rPr>
+              <w:t>statistic</w:t>
+            </w:r>
+            <w:proofErr w:type="spellEnd"/>
+            <w:r>
+              <w:rPr>
+                <w:rFonts w:ascii="Arabic Typesetting" w:hAnsi="Arabic Typesetting" w:cs="Arabic Typesetting" w:hint="cs"/>
+                <w:sz w:val="16"/>
+                <w:szCs w:val="16"/>
+              </w:rPr>
+              <w:t xml:space="preserve"> </w:t>
+            </w:r>
+            <w:r>
+              <w:rPr>
+                <w:rFonts w:ascii="Arabic Typesetting" w:hAnsi="Arabic Typesetting" w:cs="Arabic Typesetting"/>
+                <w:sz w:val="16"/>
+                <w:szCs w:val="16"/>
+              </w:rPr>
+              <w:t>:</w:t>
+            </w:r>
+            <w:proofErr w:type="gramEnd"/>
+            <w:r>
+              <w:rPr>
+                <w:rFonts w:ascii="Arabic Typesetting" w:hAnsi="Arabic Typesetting" w:cs="Arabic Typesetting"/>
+                <w:sz w:val="16"/>
+                <w:szCs w:val="16"/>
+              </w:rPr>
+              <w:t xml:space="preserve"> </w:t>
+            </w:r>
+            <w:r>
+              <w:rPr>
                 <w:rFonts w:ascii="Arabic Typesetting" w:hAnsi="Arabic Typesetting" w:cs="Arabic Typesetting" w:hint="cs"/>
                 <w:sz w:val="16"/>
                 <w:szCs w:val="16"/>
               </w:rPr>
               <w:t>&lt;&lt;</w:t>
             </w:r>
-            <w:proofErr w:type="gramStart"/>
+            <w:proofErr w:type="spellStart"/>
             <w:r>
               <w:rPr>
                 <w:rFonts w:ascii="Arabic Typesetting" w:hAnsi="Arabic Typesetting" w:cs="Arabic Typesetting" w:hint="cs"/>
@@ -1204,30 +1349,48 @@
               </w:rPr>
               <w:t>modelop.modelTestResult.testResults</w:t>
             </w:r>
-            <w:proofErr w:type="gramEnd"/>
-            <w:r>
-              <w:rPr>
-                <w:rFonts w:ascii="Arabic Typesetting" w:hAnsi="Arabic Typesetting" w:cs="Arabic Typesetting" w:hint="cs"/>
-                <w:sz w:val="16"/>
-                <w:szCs w:val="16"/>
-              </w:rPr>
-              <w:t>.(stability)[0].(values).(</w:t>
-            </w:r>
-            <w:r>
-              <w:rPr>
-                <w:rFonts w:ascii="Arabic Typesetting" w:hAnsi="Arabic Typesetting" w:cs="Arabic Typesetting"/>
-                <w:sz w:val="16"/>
-                <w:szCs w:val="16"/>
-              </w:rPr>
-              <w:t>score</w:t>
-            </w:r>
-            <w:r>
-              <w:rPr>
-                <w:rFonts w:ascii="Arabic Typesetting" w:hAnsi="Arabic Typesetting" w:cs="Arabic Typesetting" w:hint="cs"/>
-                <w:sz w:val="16"/>
-                <w:szCs w:val="16"/>
-              </w:rPr>
-              <w:t>).(stability_analysis_table)&gt;&gt;</w:t>
+            <w:proofErr w:type="spellEnd"/>
+            <w:r>
+              <w:rPr>
+                <w:rFonts w:ascii="Arabic Typesetting" w:hAnsi="Arabic Typesetting" w:cs="Arabic Typesetting" w:hint="cs"/>
+                <w:sz w:val="16"/>
+                <w:szCs w:val="16"/>
+              </w:rPr>
+              <w:t>.</w:t>
+            </w:r>
+            <w:r>
+              <w:rPr>
+                <w:rFonts w:ascii="Arabic Typesetting" w:hAnsi="Arabic Typesetting" w:cs="Arabic Typesetting"/>
+                <w:sz w:val="16"/>
+                <w:szCs w:val="16"/>
+              </w:rPr>
+              <w:t>(</w:t>
+            </w:r>
+            <w:proofErr w:type="spellStart"/>
+            <w:r>
+              <w:rPr>
+                <w:rFonts w:ascii="Arabic Typesetting" w:hAnsi="Arabic Typesetting" w:cs="Arabic Typesetting"/>
+                <w:sz w:val="16"/>
+                <w:szCs w:val="16"/>
+              </w:rPr>
+              <w:t>dw_statistic</w:t>
+            </w:r>
+            <w:proofErr w:type="spellEnd"/>
+            <w:r>
+              <w:rPr>
+                <w:rFonts w:ascii="Arabic Typesetting" w:hAnsi="Arabic Typesetting" w:cs="Arabic Typesetting"/>
+                <w:sz w:val="16"/>
+                <w:szCs w:val="16"/>
+              </w:rPr>
+              <w:t>)</w:t>
+            </w:r>
+            <w:r>
+              <w:rPr>
+                <w:rFonts w:ascii="Arabic Typesetting" w:hAnsi="Arabic Typesetting" w:cs="Arabic Typesetting" w:hint="cs"/>
+                <w:sz w:val="16"/>
+                <w:szCs w:val="16"/>
+              </w:rPr>
+              <w:t>&gt;&gt;</w:t>
             </w:r>
           </w:p>
         </w:tc>
@@ -1235,27 +1398,2101 @@
     </w:tbl>
     <w:p>
       <w:pPr>
-        <w:pStyle w:val="Caption"/>
-      </w:pPr>
-      <w:r>
-        <w:t xml:space="preserve">Table </w:t>
-      </w:r>
-      <w:r>
-        <w:t>8</w:t>
-      </w:r>
-      <w:r>
-        <w:t xml:space="preserve"> - Stability for Feature score</w:t>
-      </w:r>
-    </w:p>
-    <w:p>
-      <w:r>
         <w:rPr>
           <w:b/>
           <w:bCs/>
           <w:sz w:val="32"/>
           <w:szCs w:val="32"/>
         </w:rPr>
-        <w:lastRenderedPageBreak/>
+      </w:pPr>
+    </w:p>
+    <w:p>
+      <w:pPr>
+        <w:rPr>
+          <w:i/>
+          <w:iCs/>
+          <w:sz w:val="21"/>
+          <w:szCs w:val="21"/>
+        </w:rPr>
+      </w:pPr>
+      <w:r>
+        <w:rPr>
+          <w:color w:val="4472C4" w:themeColor="accent1"/>
+          <w:sz w:val="21"/>
+          <w:szCs w:val="21"/>
+        </w:rPr>
+        <w:t>Normality Metrics</w:t>
+      </w:r>
+      <w:r>
+        <w:rPr>
+          <w:color w:val="4472C4" w:themeColor="accent1"/>
+          <w:sz w:val="21"/>
+          <w:szCs w:val="21"/>
+        </w:rPr>
+        <w:t>:</w:t>
+      </w:r>
+      <w:r>
+        <w:rPr>
+          <w:i/>
+          <w:iCs/>
+          <w:sz w:val="21"/>
+          <w:szCs w:val="21"/>
+        </w:rPr>
+        <w:t xml:space="preserve"> </w:t>
+      </w:r>
+    </w:p>
+    <w:tbl>
+      <w:tblPr>
+        <w:tblStyle w:val="TableGrid"/>
+        <w:tblW w:w="12060" w:type="dxa"/>
+        <w:tblInd w:w="-1355" w:type="dxa"/>
+        <w:tblBorders>
+          <w:top w:val="double" w:sz="4" w:space="0" w:color="auto"/>
+          <w:left w:val="double" w:sz="4" w:space="0" w:color="auto"/>
+          <w:bottom w:val="double" w:sz="4" w:space="0" w:color="auto"/>
+          <w:right w:val="double" w:sz="4" w:space="0" w:color="auto"/>
+          <w:insideH w:val="double" w:sz="4" w:space="0" w:color="auto"/>
+          <w:insideV w:val="double" w:sz="4" w:space="0" w:color="auto"/>
+        </w:tblBorders>
+        <w:tblLook w:val="04A0" w:firstRow="1" w:lastRow="0" w:firstColumn="1" w:lastColumn="0" w:noHBand="0" w:noVBand="1"/>
+      </w:tblPr>
+      <w:tblGrid>
+        <w:gridCol w:w="12060"/>
+      </w:tblGrid>
+      <w:tr>
+        <w:tc>
+          <w:tcPr>
+            <w:tcW w:w="12060" w:type="dxa"/>
+          </w:tcPr>
+          <w:p>
+            <w:pPr>
+              <w:keepNext/>
+              <w:rPr>
+                <w:i/>
+                <w:iCs/>
+                <w:sz w:val="21"/>
+                <w:szCs w:val="21"/>
+                <w:u w:val="single"/>
+              </w:rPr>
+            </w:pPr>
+            <w:r>
+              <w:rPr>
+                <w:i/>
+                <w:iCs/>
+                <w:sz w:val="21"/>
+                <w:szCs w:val="21"/>
+                <w:u w:val="single"/>
+              </w:rPr>
+              <w:t>Kolmogorov-Smirnov Test</w:t>
+            </w:r>
+            <w:r>
+              <w:rPr>
+                <w:i/>
+                <w:iCs/>
+                <w:sz w:val="21"/>
+                <w:szCs w:val="21"/>
+                <w:u w:val="single"/>
+              </w:rPr>
+              <w:t>:</w:t>
+            </w:r>
+          </w:p>
+          <w:p>
+            <w:pPr>
+              <w:keepNext/>
+              <w:rPr>
+                <w:rFonts w:ascii="Arabic Typesetting" w:hAnsi="Arabic Typesetting" w:cs="Arabic Typesetting"/>
+                <w:sz w:val="16"/>
+                <w:szCs w:val="16"/>
+              </w:rPr>
+            </w:pPr>
+            <w:proofErr w:type="spellStart"/>
+            <w:r>
+              <w:rPr>
+                <w:i/>
+                <w:iCs/>
+                <w:sz w:val="21"/>
+                <w:szCs w:val="21"/>
+              </w:rPr>
+              <w:t>ks</w:t>
+            </w:r>
+            <w:r>
+              <w:rPr>
+                <w:i/>
+                <w:iCs/>
+                <w:sz w:val="21"/>
+                <w:szCs w:val="21"/>
+              </w:rPr>
+              <w:t>_</w:t>
+            </w:r>
+            <w:proofErr w:type="gramStart"/>
+            <w:r>
+              <w:rPr>
+                <w:i/>
+                <w:iCs/>
+                <w:sz w:val="21"/>
+                <w:szCs w:val="21"/>
+              </w:rPr>
+              <w:t>statistic</w:t>
+            </w:r>
+            <w:proofErr w:type="spellEnd"/>
+            <w:r>
+              <w:rPr>
+                <w:rFonts w:ascii="Arabic Typesetting" w:hAnsi="Arabic Typesetting" w:cs="Arabic Typesetting" w:hint="cs"/>
+                <w:sz w:val="16"/>
+                <w:szCs w:val="16"/>
+              </w:rPr>
+              <w:t xml:space="preserve"> </w:t>
+            </w:r>
+            <w:r>
+              <w:rPr>
+                <w:rFonts w:ascii="Arabic Typesetting" w:hAnsi="Arabic Typesetting" w:cs="Arabic Typesetting"/>
+                <w:sz w:val="16"/>
+                <w:szCs w:val="16"/>
+              </w:rPr>
+              <w:t>:</w:t>
+            </w:r>
+            <w:proofErr w:type="gramEnd"/>
+            <w:r>
+              <w:rPr>
+                <w:rFonts w:ascii="Arabic Typesetting" w:hAnsi="Arabic Typesetting" w:cs="Arabic Typesetting"/>
+                <w:sz w:val="16"/>
+                <w:szCs w:val="16"/>
+              </w:rPr>
+              <w:t xml:space="preserve"> </w:t>
+            </w:r>
+            <w:r>
+              <w:rPr>
+                <w:rFonts w:ascii="Arabic Typesetting" w:hAnsi="Arabic Typesetting" w:cs="Arabic Typesetting" w:hint="cs"/>
+                <w:sz w:val="16"/>
+                <w:szCs w:val="16"/>
+              </w:rPr>
+              <w:t>&lt;&lt;</w:t>
+            </w:r>
+            <w:proofErr w:type="spellStart"/>
+            <w:r>
+              <w:rPr>
+                <w:rFonts w:ascii="Arabic Typesetting" w:hAnsi="Arabic Typesetting" w:cs="Arabic Typesetting" w:hint="cs"/>
+                <w:sz w:val="16"/>
+                <w:szCs w:val="16"/>
+              </w:rPr>
+              <w:t>modelop.modelTestResult.testResults</w:t>
+            </w:r>
+            <w:proofErr w:type="spellEnd"/>
+            <w:r>
+              <w:rPr>
+                <w:rFonts w:ascii="Arabic Typesetting" w:hAnsi="Arabic Typesetting" w:cs="Arabic Typesetting" w:hint="cs"/>
+                <w:sz w:val="16"/>
+                <w:szCs w:val="16"/>
+              </w:rPr>
+              <w:t>.</w:t>
+            </w:r>
+            <w:r>
+              <w:rPr>
+                <w:rFonts w:ascii="Arabic Typesetting" w:hAnsi="Arabic Typesetting" w:cs="Arabic Typesetting"/>
+                <w:sz w:val="16"/>
+                <w:szCs w:val="16"/>
+              </w:rPr>
+              <w:t>(</w:t>
+            </w:r>
+            <w:proofErr w:type="spellStart"/>
+            <w:r>
+              <w:rPr>
+                <w:rFonts w:ascii="Arabic Typesetting" w:hAnsi="Arabic Typesetting" w:cs="Arabic Typesetting"/>
+                <w:sz w:val="16"/>
+                <w:szCs w:val="16"/>
+              </w:rPr>
+              <w:t>ks_statistic</w:t>
+            </w:r>
+            <w:proofErr w:type="spellEnd"/>
+            <w:r>
+              <w:rPr>
+                <w:rFonts w:ascii="Arabic Typesetting" w:hAnsi="Arabic Typesetting" w:cs="Arabic Typesetting"/>
+                <w:sz w:val="16"/>
+                <w:szCs w:val="16"/>
+              </w:rPr>
+              <w:t>)</w:t>
+            </w:r>
+            <w:r>
+              <w:rPr>
+                <w:rFonts w:ascii="Arabic Typesetting" w:hAnsi="Arabic Typesetting" w:cs="Arabic Typesetting" w:hint="cs"/>
+                <w:sz w:val="16"/>
+                <w:szCs w:val="16"/>
+              </w:rPr>
+              <w:t>&gt;&gt;</w:t>
+            </w:r>
+          </w:p>
+          <w:p>
+            <w:pPr>
+              <w:keepNext/>
+              <w:rPr>
+                <w:rFonts w:ascii="Arabic Typesetting" w:hAnsi="Arabic Typesetting" w:cs="Arabic Typesetting"/>
+                <w:sz w:val="16"/>
+                <w:szCs w:val="16"/>
+              </w:rPr>
+            </w:pPr>
+            <w:proofErr w:type="spellStart"/>
+            <w:r>
+              <w:rPr>
+                <w:i/>
+                <w:iCs/>
+                <w:sz w:val="21"/>
+                <w:szCs w:val="21"/>
+              </w:rPr>
+              <w:t>ks_p_value</w:t>
+            </w:r>
+            <w:proofErr w:type="spellEnd"/>
+            <w:r>
+              <w:rPr>
+                <w:rFonts w:ascii="Arabic Typesetting" w:hAnsi="Arabic Typesetting" w:cs="Arabic Typesetting"/>
+                <w:sz w:val="16"/>
+                <w:szCs w:val="16"/>
+              </w:rPr>
+              <w:t xml:space="preserve">: </w:t>
+            </w:r>
+            <w:r>
+              <w:rPr>
+                <w:rFonts w:ascii="Arabic Typesetting" w:hAnsi="Arabic Typesetting" w:cs="Arabic Typesetting" w:hint="cs"/>
+                <w:sz w:val="16"/>
+                <w:szCs w:val="16"/>
+              </w:rPr>
+              <w:t>&lt;&lt;</w:t>
+            </w:r>
+            <w:proofErr w:type="spellStart"/>
+            <w:proofErr w:type="gramStart"/>
+            <w:r>
+              <w:rPr>
+                <w:rFonts w:ascii="Arabic Typesetting" w:hAnsi="Arabic Typesetting" w:cs="Arabic Typesetting" w:hint="cs"/>
+                <w:sz w:val="16"/>
+                <w:szCs w:val="16"/>
+              </w:rPr>
+              <w:t>modelop.modelTestResult.testResults</w:t>
+            </w:r>
+            <w:proofErr w:type="spellEnd"/>
+            <w:proofErr w:type="gramEnd"/>
+            <w:r>
+              <w:rPr>
+                <w:rFonts w:ascii="Arabic Typesetting" w:hAnsi="Arabic Typesetting" w:cs="Arabic Typesetting" w:hint="cs"/>
+                <w:sz w:val="16"/>
+                <w:szCs w:val="16"/>
+              </w:rPr>
+              <w:t>.</w:t>
+            </w:r>
+            <w:r>
+              <w:rPr>
+                <w:rFonts w:ascii="Arabic Typesetting" w:hAnsi="Arabic Typesetting" w:cs="Arabic Typesetting"/>
+                <w:sz w:val="16"/>
+                <w:szCs w:val="16"/>
+              </w:rPr>
+              <w:t>(</w:t>
+            </w:r>
+            <w:proofErr w:type="spellStart"/>
+            <w:r>
+              <w:rPr>
+                <w:rFonts w:ascii="Arabic Typesetting" w:hAnsi="Arabic Typesetting" w:cs="Arabic Typesetting"/>
+                <w:sz w:val="16"/>
+                <w:szCs w:val="16"/>
+              </w:rPr>
+              <w:t>ks_p_value</w:t>
+            </w:r>
+            <w:proofErr w:type="spellEnd"/>
+            <w:r>
+              <w:rPr>
+                <w:rFonts w:ascii="Arabic Typesetting" w:hAnsi="Arabic Typesetting" w:cs="Arabic Typesetting"/>
+                <w:sz w:val="16"/>
+                <w:szCs w:val="16"/>
+              </w:rPr>
+              <w:t>)</w:t>
+            </w:r>
+            <w:r>
+              <w:rPr>
+                <w:rFonts w:ascii="Arabic Typesetting" w:hAnsi="Arabic Typesetting" w:cs="Arabic Typesetting" w:hint="cs"/>
+                <w:sz w:val="16"/>
+                <w:szCs w:val="16"/>
+              </w:rPr>
+              <w:t>&gt;&gt;</w:t>
+            </w:r>
+          </w:p>
+        </w:tc>
+      </w:tr>
+    </w:tbl>
+    <w:p>
+      <w:pPr>
+        <w:rPr>
+          <w:i/>
+          <w:iCs/>
+          <w:sz w:val="21"/>
+          <w:szCs w:val="21"/>
+        </w:rPr>
+      </w:pPr>
+    </w:p>
+    <w:tbl>
+      <w:tblPr>
+        <w:tblStyle w:val="TableGrid"/>
+        <w:tblW w:w="12060" w:type="dxa"/>
+        <w:tblInd w:w="-1355" w:type="dxa"/>
+        <w:tblBorders>
+          <w:top w:val="double" w:sz="4" w:space="0" w:color="auto"/>
+          <w:left w:val="double" w:sz="4" w:space="0" w:color="auto"/>
+          <w:bottom w:val="double" w:sz="4" w:space="0" w:color="auto"/>
+          <w:right w:val="double" w:sz="4" w:space="0" w:color="auto"/>
+          <w:insideH w:val="double" w:sz="4" w:space="0" w:color="auto"/>
+          <w:insideV w:val="double" w:sz="4" w:space="0" w:color="auto"/>
+        </w:tblBorders>
+        <w:tblLook w:val="04A0" w:firstRow="1" w:lastRow="0" w:firstColumn="1" w:lastColumn="0" w:noHBand="0" w:noVBand="1"/>
+      </w:tblPr>
+      <w:tblGrid>
+        <w:gridCol w:w="12060"/>
+      </w:tblGrid>
+      <w:tr>
+        <w:tc>
+          <w:tcPr>
+            <w:tcW w:w="12060" w:type="dxa"/>
+          </w:tcPr>
+          <w:p>
+            <w:pPr>
+              <w:keepNext/>
+              <w:rPr>
+                <w:i/>
+                <w:iCs/>
+                <w:sz w:val="21"/>
+                <w:szCs w:val="21"/>
+                <w:u w:val="single"/>
+              </w:rPr>
+            </w:pPr>
+            <w:r>
+              <w:rPr>
+                <w:i/>
+                <w:iCs/>
+                <w:sz w:val="21"/>
+                <w:szCs w:val="21"/>
+                <w:u w:val="single"/>
+              </w:rPr>
+              <w:t>Cramer-von Mises Test</w:t>
+            </w:r>
+            <w:r>
+              <w:rPr>
+                <w:i/>
+                <w:iCs/>
+                <w:sz w:val="21"/>
+                <w:szCs w:val="21"/>
+                <w:u w:val="single"/>
+              </w:rPr>
+              <w:t>:</w:t>
+            </w:r>
+          </w:p>
+          <w:p>
+            <w:pPr>
+              <w:keepNext/>
+              <w:rPr>
+                <w:rFonts w:ascii="Arabic Typesetting" w:hAnsi="Arabic Typesetting" w:cs="Arabic Typesetting"/>
+                <w:sz w:val="16"/>
+                <w:szCs w:val="16"/>
+              </w:rPr>
+            </w:pPr>
+            <w:proofErr w:type="spellStart"/>
+            <w:r>
+              <w:rPr>
+                <w:i/>
+                <w:iCs/>
+                <w:sz w:val="21"/>
+                <w:szCs w:val="21"/>
+              </w:rPr>
+              <w:t>cvm_statistic</w:t>
+            </w:r>
+            <w:proofErr w:type="spellEnd"/>
+            <w:r>
+              <w:rPr>
+                <w:rFonts w:ascii="Arabic Typesetting" w:hAnsi="Arabic Typesetting" w:cs="Arabic Typesetting"/>
+                <w:sz w:val="16"/>
+                <w:szCs w:val="16"/>
+              </w:rPr>
+              <w:t xml:space="preserve">: </w:t>
+            </w:r>
+            <w:r>
+              <w:rPr>
+                <w:rFonts w:ascii="Arabic Typesetting" w:hAnsi="Arabic Typesetting" w:cs="Arabic Typesetting" w:hint="cs"/>
+                <w:sz w:val="16"/>
+                <w:szCs w:val="16"/>
+              </w:rPr>
+              <w:t>&lt;&lt;</w:t>
+            </w:r>
+            <w:proofErr w:type="spellStart"/>
+            <w:proofErr w:type="gramStart"/>
+            <w:r>
+              <w:rPr>
+                <w:rFonts w:ascii="Arabic Typesetting" w:hAnsi="Arabic Typesetting" w:cs="Arabic Typesetting" w:hint="cs"/>
+                <w:sz w:val="16"/>
+                <w:szCs w:val="16"/>
+              </w:rPr>
+              <w:t>modelop.modelTestResult.testResults</w:t>
+            </w:r>
+            <w:proofErr w:type="spellEnd"/>
+            <w:proofErr w:type="gramEnd"/>
+            <w:r>
+              <w:rPr>
+                <w:rFonts w:ascii="Arabic Typesetting" w:hAnsi="Arabic Typesetting" w:cs="Arabic Typesetting" w:hint="cs"/>
+                <w:sz w:val="16"/>
+                <w:szCs w:val="16"/>
+              </w:rPr>
+              <w:t>.</w:t>
+            </w:r>
+            <w:r>
+              <w:rPr>
+                <w:rFonts w:ascii="Arabic Typesetting" w:hAnsi="Arabic Typesetting" w:cs="Arabic Typesetting"/>
+                <w:sz w:val="16"/>
+                <w:szCs w:val="16"/>
+              </w:rPr>
+              <w:t>(</w:t>
+            </w:r>
+            <w:proofErr w:type="spellStart"/>
+            <w:r>
+              <w:rPr>
+                <w:rFonts w:ascii="Arabic Typesetting" w:hAnsi="Arabic Typesetting" w:cs="Arabic Typesetting"/>
+                <w:sz w:val="16"/>
+                <w:szCs w:val="16"/>
+              </w:rPr>
+              <w:t>cvm_statistic</w:t>
+            </w:r>
+            <w:proofErr w:type="spellEnd"/>
+            <w:r>
+              <w:rPr>
+                <w:rFonts w:ascii="Arabic Typesetting" w:hAnsi="Arabic Typesetting" w:cs="Arabic Typesetting"/>
+                <w:sz w:val="16"/>
+                <w:szCs w:val="16"/>
+              </w:rPr>
+              <w:t>)</w:t>
+            </w:r>
+            <w:r>
+              <w:rPr>
+                <w:rFonts w:ascii="Arabic Typesetting" w:hAnsi="Arabic Typesetting" w:cs="Arabic Typesetting" w:hint="cs"/>
+                <w:sz w:val="16"/>
+                <w:szCs w:val="16"/>
+              </w:rPr>
+              <w:t>&gt;&gt;</w:t>
+            </w:r>
+          </w:p>
+          <w:p>
+            <w:pPr>
+              <w:keepNext/>
+              <w:rPr>
+                <w:rFonts w:ascii="Arabic Typesetting" w:hAnsi="Arabic Typesetting" w:cs="Arabic Typesetting"/>
+                <w:sz w:val="16"/>
+                <w:szCs w:val="16"/>
+              </w:rPr>
+            </w:pPr>
+            <w:proofErr w:type="spellStart"/>
+            <w:r>
+              <w:rPr>
+                <w:i/>
+                <w:iCs/>
+                <w:sz w:val="21"/>
+                <w:szCs w:val="21"/>
+              </w:rPr>
+              <w:t>cvm_p_value</w:t>
+            </w:r>
+            <w:proofErr w:type="spellEnd"/>
+            <w:r>
+              <w:rPr>
+                <w:rFonts w:ascii="Arabic Typesetting" w:hAnsi="Arabic Typesetting" w:cs="Arabic Typesetting"/>
+                <w:sz w:val="16"/>
+                <w:szCs w:val="16"/>
+              </w:rPr>
+              <w:t xml:space="preserve">: </w:t>
+            </w:r>
+            <w:r>
+              <w:rPr>
+                <w:rFonts w:ascii="Arabic Typesetting" w:hAnsi="Arabic Typesetting" w:cs="Arabic Typesetting" w:hint="cs"/>
+                <w:sz w:val="16"/>
+                <w:szCs w:val="16"/>
+              </w:rPr>
+              <w:t>&lt;&lt;</w:t>
+            </w:r>
+            <w:proofErr w:type="spellStart"/>
+            <w:proofErr w:type="gramStart"/>
+            <w:r>
+              <w:rPr>
+                <w:rFonts w:ascii="Arabic Typesetting" w:hAnsi="Arabic Typesetting" w:cs="Arabic Typesetting" w:hint="cs"/>
+                <w:sz w:val="16"/>
+                <w:szCs w:val="16"/>
+              </w:rPr>
+              <w:t>modelop.modelTestResult.testResults</w:t>
+            </w:r>
+            <w:proofErr w:type="spellEnd"/>
+            <w:proofErr w:type="gramEnd"/>
+            <w:r>
+              <w:rPr>
+                <w:rFonts w:ascii="Arabic Typesetting" w:hAnsi="Arabic Typesetting" w:cs="Arabic Typesetting" w:hint="cs"/>
+                <w:sz w:val="16"/>
+                <w:szCs w:val="16"/>
+              </w:rPr>
+              <w:t>.</w:t>
+            </w:r>
+            <w:r>
+              <w:rPr>
+                <w:rFonts w:ascii="Arabic Typesetting" w:hAnsi="Arabic Typesetting" w:cs="Arabic Typesetting"/>
+                <w:sz w:val="16"/>
+                <w:szCs w:val="16"/>
+              </w:rPr>
+              <w:t>(</w:t>
+            </w:r>
+            <w:proofErr w:type="spellStart"/>
+            <w:r>
+              <w:rPr>
+                <w:rFonts w:ascii="Arabic Typesetting" w:hAnsi="Arabic Typesetting" w:cs="Arabic Typesetting"/>
+                <w:sz w:val="16"/>
+                <w:szCs w:val="16"/>
+              </w:rPr>
+              <w:t>cvm_p_value</w:t>
+            </w:r>
+            <w:proofErr w:type="spellEnd"/>
+            <w:r>
+              <w:rPr>
+                <w:rFonts w:ascii="Arabic Typesetting" w:hAnsi="Arabic Typesetting" w:cs="Arabic Typesetting"/>
+                <w:sz w:val="16"/>
+                <w:szCs w:val="16"/>
+              </w:rPr>
+              <w:t>)</w:t>
+            </w:r>
+            <w:r>
+              <w:rPr>
+                <w:rFonts w:ascii="Arabic Typesetting" w:hAnsi="Arabic Typesetting" w:cs="Arabic Typesetting" w:hint="cs"/>
+                <w:sz w:val="16"/>
+                <w:szCs w:val="16"/>
+              </w:rPr>
+              <w:t>&gt;&gt;</w:t>
+            </w:r>
+          </w:p>
+        </w:tc>
+      </w:tr>
+    </w:tbl>
+    <w:p>
+      <w:pPr>
+        <w:rPr>
+          <w:i/>
+          <w:iCs/>
+          <w:sz w:val="21"/>
+          <w:szCs w:val="21"/>
+        </w:rPr>
+      </w:pPr>
+    </w:p>
+    <w:tbl>
+      <w:tblPr>
+        <w:tblStyle w:val="TableGrid"/>
+        <w:tblW w:w="12060" w:type="dxa"/>
+        <w:tblInd w:w="-1355" w:type="dxa"/>
+        <w:tblBorders>
+          <w:top w:val="double" w:sz="4" w:space="0" w:color="auto"/>
+          <w:left w:val="double" w:sz="4" w:space="0" w:color="auto"/>
+          <w:bottom w:val="double" w:sz="4" w:space="0" w:color="auto"/>
+          <w:right w:val="double" w:sz="4" w:space="0" w:color="auto"/>
+          <w:insideH w:val="double" w:sz="4" w:space="0" w:color="auto"/>
+          <w:insideV w:val="double" w:sz="4" w:space="0" w:color="auto"/>
+        </w:tblBorders>
+        <w:tblLook w:val="04A0" w:firstRow="1" w:lastRow="0" w:firstColumn="1" w:lastColumn="0" w:noHBand="0" w:noVBand="1"/>
+      </w:tblPr>
+      <w:tblGrid>
+        <w:gridCol w:w="12060"/>
+      </w:tblGrid>
+      <w:tr>
+        <w:tc>
+          <w:tcPr>
+            <w:tcW w:w="12060" w:type="dxa"/>
+          </w:tcPr>
+          <w:p>
+            <w:pPr>
+              <w:keepNext/>
+              <w:rPr>
+                <w:i/>
+                <w:iCs/>
+                <w:sz w:val="21"/>
+                <w:szCs w:val="21"/>
+                <w:u w:val="single"/>
+              </w:rPr>
+            </w:pPr>
+            <w:r>
+              <w:rPr>
+                <w:i/>
+                <w:iCs/>
+                <w:sz w:val="21"/>
+                <w:szCs w:val="21"/>
+                <w:u w:val="single"/>
+              </w:rPr>
+              <w:t>Anderson-Darling Test</w:t>
+            </w:r>
+            <w:r>
+              <w:rPr>
+                <w:i/>
+                <w:iCs/>
+                <w:sz w:val="21"/>
+                <w:szCs w:val="21"/>
+                <w:u w:val="single"/>
+              </w:rPr>
+              <w:t>:</w:t>
+            </w:r>
+          </w:p>
+          <w:p>
+            <w:pPr>
+              <w:keepNext/>
+              <w:rPr>
+                <w:rFonts w:ascii="Arabic Typesetting" w:hAnsi="Arabic Typesetting" w:cs="Arabic Typesetting"/>
+                <w:sz w:val="16"/>
+                <w:szCs w:val="16"/>
+              </w:rPr>
+            </w:pPr>
+            <w:proofErr w:type="spellStart"/>
+            <w:r>
+              <w:rPr>
+                <w:i/>
+                <w:iCs/>
+                <w:sz w:val="21"/>
+                <w:szCs w:val="21"/>
+              </w:rPr>
+              <w:t>ad_</w:t>
+            </w:r>
+            <w:proofErr w:type="gramStart"/>
+            <w:r>
+              <w:rPr>
+                <w:i/>
+                <w:iCs/>
+                <w:sz w:val="21"/>
+                <w:szCs w:val="21"/>
+              </w:rPr>
+              <w:t>statistic</w:t>
+            </w:r>
+            <w:proofErr w:type="spellEnd"/>
+            <w:r>
+              <w:rPr>
+                <w:i/>
+                <w:iCs/>
+                <w:sz w:val="21"/>
+                <w:szCs w:val="21"/>
+              </w:rPr>
+              <w:t>:</w:t>
+            </w:r>
+            <w:r>
+              <w:rPr>
+                <w:rFonts w:ascii="Arabic Typesetting" w:hAnsi="Arabic Typesetting" w:cs="Arabic Typesetting"/>
+                <w:sz w:val="16"/>
+                <w:szCs w:val="16"/>
+              </w:rPr>
+              <w:t>:</w:t>
+            </w:r>
+            <w:proofErr w:type="gramEnd"/>
+            <w:r>
+              <w:rPr>
+                <w:rFonts w:ascii="Arabic Typesetting" w:hAnsi="Arabic Typesetting" w:cs="Arabic Typesetting"/>
+                <w:sz w:val="16"/>
+                <w:szCs w:val="16"/>
+              </w:rPr>
+              <w:t xml:space="preserve"> </w:t>
+            </w:r>
+            <w:r>
+              <w:rPr>
+                <w:rFonts w:ascii="Arabic Typesetting" w:hAnsi="Arabic Typesetting" w:cs="Arabic Typesetting" w:hint="cs"/>
+                <w:sz w:val="16"/>
+                <w:szCs w:val="16"/>
+              </w:rPr>
+              <w:t>&lt;&lt;</w:t>
+            </w:r>
+            <w:proofErr w:type="spellStart"/>
+            <w:r>
+              <w:rPr>
+                <w:rFonts w:ascii="Arabic Typesetting" w:hAnsi="Arabic Typesetting" w:cs="Arabic Typesetting" w:hint="cs"/>
+                <w:sz w:val="16"/>
+                <w:szCs w:val="16"/>
+              </w:rPr>
+              <w:t>modelop.modelTestResult.testResults</w:t>
+            </w:r>
+            <w:proofErr w:type="spellEnd"/>
+            <w:r>
+              <w:rPr>
+                <w:rFonts w:ascii="Arabic Typesetting" w:hAnsi="Arabic Typesetting" w:cs="Arabic Typesetting" w:hint="cs"/>
+                <w:sz w:val="16"/>
+                <w:szCs w:val="16"/>
+              </w:rPr>
+              <w:t>.</w:t>
+            </w:r>
+            <w:r>
+              <w:rPr>
+                <w:rFonts w:ascii="Arabic Typesetting" w:hAnsi="Arabic Typesetting" w:cs="Arabic Typesetting"/>
+                <w:sz w:val="16"/>
+                <w:szCs w:val="16"/>
+              </w:rPr>
+              <w:t>(</w:t>
+            </w:r>
+            <w:proofErr w:type="spellStart"/>
+            <w:r>
+              <w:rPr>
+                <w:rFonts w:ascii="Arabic Typesetting" w:hAnsi="Arabic Typesetting" w:cs="Arabic Typesetting"/>
+                <w:sz w:val="16"/>
+                <w:szCs w:val="16"/>
+              </w:rPr>
+              <w:t>ad_statistic</w:t>
+            </w:r>
+            <w:proofErr w:type="spellEnd"/>
+            <w:r>
+              <w:rPr>
+                <w:rFonts w:ascii="Arabic Typesetting" w:hAnsi="Arabic Typesetting" w:cs="Arabic Typesetting"/>
+                <w:sz w:val="16"/>
+                <w:szCs w:val="16"/>
+              </w:rPr>
+              <w:t>)</w:t>
+            </w:r>
+            <w:r>
+              <w:rPr>
+                <w:rFonts w:ascii="Arabic Typesetting" w:hAnsi="Arabic Typesetting" w:cs="Arabic Typesetting" w:hint="cs"/>
+                <w:sz w:val="16"/>
+                <w:szCs w:val="16"/>
+              </w:rPr>
+              <w:t>&gt;&gt;</w:t>
+            </w:r>
+          </w:p>
+          <w:p>
+            <w:pPr>
+              <w:keepNext/>
+              <w:rPr>
+                <w:rFonts w:ascii="Arabic Typesetting" w:hAnsi="Arabic Typesetting" w:cs="Arabic Typesetting"/>
+                <w:sz w:val="16"/>
+                <w:szCs w:val="16"/>
+              </w:rPr>
+            </w:pPr>
+            <w:proofErr w:type="spellStart"/>
+            <w:r>
+              <w:rPr>
+                <w:i/>
+                <w:iCs/>
+                <w:sz w:val="21"/>
+                <w:szCs w:val="21"/>
+              </w:rPr>
+              <w:t>ad_p_value</w:t>
+            </w:r>
+            <w:proofErr w:type="spellEnd"/>
+            <w:r>
+              <w:rPr>
+                <w:rFonts w:ascii="Arabic Typesetting" w:hAnsi="Arabic Typesetting" w:cs="Arabic Typesetting"/>
+                <w:sz w:val="16"/>
+                <w:szCs w:val="16"/>
+              </w:rPr>
+              <w:t xml:space="preserve">: </w:t>
+            </w:r>
+            <w:r>
+              <w:rPr>
+                <w:rFonts w:ascii="Arabic Typesetting" w:hAnsi="Arabic Typesetting" w:cs="Arabic Typesetting" w:hint="cs"/>
+                <w:sz w:val="16"/>
+                <w:szCs w:val="16"/>
+              </w:rPr>
+              <w:t>&lt;&lt;</w:t>
+            </w:r>
+            <w:proofErr w:type="spellStart"/>
+            <w:proofErr w:type="gramStart"/>
+            <w:r>
+              <w:rPr>
+                <w:rFonts w:ascii="Arabic Typesetting" w:hAnsi="Arabic Typesetting" w:cs="Arabic Typesetting" w:hint="cs"/>
+                <w:sz w:val="16"/>
+                <w:szCs w:val="16"/>
+              </w:rPr>
+              <w:t>modelop.modelTestResult.testResults</w:t>
+            </w:r>
+            <w:proofErr w:type="spellEnd"/>
+            <w:proofErr w:type="gramEnd"/>
+            <w:r>
+              <w:rPr>
+                <w:rFonts w:ascii="Arabic Typesetting" w:hAnsi="Arabic Typesetting" w:cs="Arabic Typesetting" w:hint="cs"/>
+                <w:sz w:val="16"/>
+                <w:szCs w:val="16"/>
+              </w:rPr>
+              <w:t>.</w:t>
+            </w:r>
+            <w:r>
+              <w:rPr>
+                <w:rFonts w:ascii="Arabic Typesetting" w:hAnsi="Arabic Typesetting" w:cs="Arabic Typesetting"/>
+                <w:sz w:val="16"/>
+                <w:szCs w:val="16"/>
+              </w:rPr>
+              <w:t>(</w:t>
+            </w:r>
+            <w:proofErr w:type="spellStart"/>
+            <w:r>
+              <w:rPr>
+                <w:rFonts w:ascii="Arabic Typesetting" w:hAnsi="Arabic Typesetting" w:cs="Arabic Typesetting"/>
+                <w:sz w:val="16"/>
+                <w:szCs w:val="16"/>
+              </w:rPr>
+              <w:t>ad_p_value</w:t>
+            </w:r>
+            <w:proofErr w:type="spellEnd"/>
+            <w:r>
+              <w:rPr>
+                <w:rFonts w:ascii="Arabic Typesetting" w:hAnsi="Arabic Typesetting" w:cs="Arabic Typesetting"/>
+                <w:sz w:val="16"/>
+                <w:szCs w:val="16"/>
+              </w:rPr>
+              <w:t>)</w:t>
+            </w:r>
+            <w:r>
+              <w:rPr>
+                <w:rFonts w:ascii="Arabic Typesetting" w:hAnsi="Arabic Typesetting" w:cs="Arabic Typesetting" w:hint="cs"/>
+                <w:sz w:val="16"/>
+                <w:szCs w:val="16"/>
+              </w:rPr>
+              <w:t>&gt;&gt;</w:t>
+            </w:r>
+          </w:p>
+        </w:tc>
+      </w:tr>
+    </w:tbl>
+    <w:p>
+      <w:pPr>
+        <w:rPr>
+          <w:color w:val="4472C4" w:themeColor="accent1"/>
+          <w:sz w:val="21"/>
+          <w:szCs w:val="21"/>
+        </w:rPr>
+      </w:pPr>
+    </w:p>
+    <w:p>
+      <w:pPr>
+        <w:rPr>
+          <w:i/>
+          <w:iCs/>
+          <w:sz w:val="21"/>
+          <w:szCs w:val="21"/>
+        </w:rPr>
+      </w:pPr>
+      <w:r>
+        <w:rPr>
+          <w:color w:val="4472C4" w:themeColor="accent1"/>
+          <w:sz w:val="21"/>
+          <w:szCs w:val="21"/>
+        </w:rPr>
+        <w:t xml:space="preserve">Linearity </w:t>
+      </w:r>
+      <w:r>
+        <w:rPr>
+          <w:color w:val="4472C4" w:themeColor="accent1"/>
+          <w:sz w:val="21"/>
+          <w:szCs w:val="21"/>
+        </w:rPr>
+        <w:t>Metrics:</w:t>
+      </w:r>
+      <w:r>
+        <w:rPr>
+          <w:i/>
+          <w:iCs/>
+          <w:sz w:val="21"/>
+          <w:szCs w:val="21"/>
+        </w:rPr>
+        <w:t xml:space="preserve"> </w:t>
+      </w:r>
+    </w:p>
+    <w:tbl>
+      <w:tblPr>
+        <w:tblStyle w:val="TableGrid"/>
+        <w:tblW w:w="12060" w:type="dxa"/>
+        <w:tblInd w:w="-1355" w:type="dxa"/>
+        <w:tblBorders>
+          <w:top w:val="double" w:sz="4" w:space="0" w:color="auto"/>
+          <w:left w:val="double" w:sz="4" w:space="0" w:color="auto"/>
+          <w:bottom w:val="double" w:sz="4" w:space="0" w:color="auto"/>
+          <w:right w:val="double" w:sz="4" w:space="0" w:color="auto"/>
+          <w:insideH w:val="double" w:sz="4" w:space="0" w:color="auto"/>
+          <w:insideV w:val="double" w:sz="4" w:space="0" w:color="auto"/>
+        </w:tblBorders>
+        <w:tblLook w:val="04A0" w:firstRow="1" w:lastRow="0" w:firstColumn="1" w:lastColumn="0" w:noHBand="0" w:noVBand="1"/>
+      </w:tblPr>
+      <w:tblGrid>
+        <w:gridCol w:w="12060"/>
+      </w:tblGrid>
+      <w:tr>
+        <w:tc>
+          <w:tcPr>
+            <w:tcW w:w="12060" w:type="dxa"/>
+          </w:tcPr>
+          <w:p>
+            <w:pPr>
+              <w:keepNext/>
+              <w:rPr>
+                <w:i/>
+                <w:iCs/>
+                <w:sz w:val="21"/>
+                <w:szCs w:val="21"/>
+                <w:u w:val="single"/>
+              </w:rPr>
+            </w:pPr>
+            <w:r>
+              <w:rPr>
+                <w:i/>
+                <w:iCs/>
+                <w:sz w:val="21"/>
+                <w:szCs w:val="21"/>
+                <w:u w:val="single"/>
+              </w:rPr>
+              <w:t>Pearson Correlation</w:t>
+            </w:r>
+            <w:r>
+              <w:rPr>
+                <w:i/>
+                <w:iCs/>
+                <w:sz w:val="21"/>
+                <w:szCs w:val="21"/>
+                <w:u w:val="single"/>
+              </w:rPr>
+              <w:t>:</w:t>
+            </w:r>
+          </w:p>
+          <w:p>
+            <w:pPr>
+              <w:keepNext/>
+              <w:rPr>
+                <w:rFonts w:ascii="Arabic Typesetting" w:hAnsi="Arabic Typesetting" w:cs="Arabic Typesetting"/>
+                <w:sz w:val="16"/>
+                <w:szCs w:val="16"/>
+              </w:rPr>
+            </w:pPr>
+            <w:r>
+              <w:rPr>
+                <w:rFonts w:ascii="Arabic Typesetting" w:hAnsi="Arabic Typesetting" w:cs="Arabic Typesetting" w:hint="cs"/>
+                <w:sz w:val="16"/>
+                <w:szCs w:val="16"/>
+              </w:rPr>
+              <w:t>&lt;&lt;</w:t>
+            </w:r>
+            <w:proofErr w:type="spellStart"/>
+            <w:proofErr w:type="gramStart"/>
+            <w:r>
+              <w:rPr>
+                <w:rFonts w:ascii="Arabic Typesetting" w:hAnsi="Arabic Typesetting" w:cs="Arabic Typesetting" w:hint="cs"/>
+                <w:sz w:val="16"/>
+                <w:szCs w:val="16"/>
+              </w:rPr>
+              <w:t>modelop.modelTestResult.testResults</w:t>
+            </w:r>
+            <w:proofErr w:type="spellEnd"/>
+            <w:proofErr w:type="gramEnd"/>
+            <w:r>
+              <w:rPr>
+                <w:rFonts w:ascii="Arabic Typesetting" w:hAnsi="Arabic Typesetting" w:cs="Arabic Typesetting" w:hint="cs"/>
+                <w:sz w:val="16"/>
+                <w:szCs w:val="16"/>
+              </w:rPr>
+              <w:t>.(</w:t>
+            </w:r>
+            <w:r>
+              <w:rPr>
+                <w:rFonts w:ascii="Arabic Typesetting" w:hAnsi="Arabic Typesetting" w:cs="Arabic Typesetting"/>
+                <w:sz w:val="16"/>
+                <w:szCs w:val="16"/>
+              </w:rPr>
+              <w:t>linearity</w:t>
+            </w:r>
+            <w:r>
+              <w:rPr>
+                <w:rFonts w:ascii="Arabic Typesetting" w:hAnsi="Arabic Typesetting" w:cs="Arabic Typesetting" w:hint="cs"/>
+                <w:sz w:val="16"/>
+                <w:szCs w:val="16"/>
+              </w:rPr>
+              <w:t>)[0].</w:t>
+            </w:r>
+            <w:r>
+              <w:rPr>
+                <w:rFonts w:ascii="Arabic Typesetting" w:hAnsi="Arabic Typesetting" w:cs="Arabic Typesetting"/>
+                <w:sz w:val="16"/>
+                <w:szCs w:val="16"/>
+              </w:rPr>
+              <w:t>values)&gt;&gt;</w:t>
+            </w:r>
+          </w:p>
+        </w:tc>
+      </w:tr>
+    </w:tbl>
+    <w:p>
+      <w:pPr>
+        <w:rPr>
+          <w:i/>
+          <w:iCs/>
+          <w:sz w:val="21"/>
+          <w:szCs w:val="21"/>
+        </w:rPr>
+      </w:pPr>
+    </w:p>
+    <w:p>
+      <w:pPr>
+        <w:rPr>
+          <w:i/>
+          <w:iCs/>
+          <w:sz w:val="21"/>
+          <w:szCs w:val="21"/>
+        </w:rPr>
+      </w:pPr>
+      <w:r>
+        <w:rPr>
+          <w:color w:val="4472C4" w:themeColor="accent1"/>
+          <w:sz w:val="21"/>
+          <w:szCs w:val="21"/>
+        </w:rPr>
+        <w:t>Homoscedasticity</w:t>
+      </w:r>
+      <w:r>
+        <w:rPr>
+          <w:color w:val="4472C4" w:themeColor="accent1"/>
+          <w:sz w:val="21"/>
+          <w:szCs w:val="21"/>
+        </w:rPr>
+        <w:t xml:space="preserve"> </w:t>
+      </w:r>
+      <w:r>
+        <w:rPr>
+          <w:color w:val="4472C4" w:themeColor="accent1"/>
+          <w:sz w:val="21"/>
+          <w:szCs w:val="21"/>
+        </w:rPr>
+        <w:t>Metrics:</w:t>
+      </w:r>
+      <w:r>
+        <w:rPr>
+          <w:i/>
+          <w:iCs/>
+          <w:sz w:val="21"/>
+          <w:szCs w:val="21"/>
+        </w:rPr>
+        <w:t xml:space="preserve"> </w:t>
+      </w:r>
+    </w:p>
+    <w:tbl>
+      <w:tblPr>
+        <w:tblStyle w:val="TableGrid"/>
+        <w:tblW w:w="12060" w:type="dxa"/>
+        <w:tblInd w:w="-1355" w:type="dxa"/>
+        <w:tblBorders>
+          <w:top w:val="double" w:sz="4" w:space="0" w:color="auto"/>
+          <w:left w:val="double" w:sz="4" w:space="0" w:color="auto"/>
+          <w:bottom w:val="double" w:sz="4" w:space="0" w:color="auto"/>
+          <w:right w:val="double" w:sz="4" w:space="0" w:color="auto"/>
+          <w:insideH w:val="double" w:sz="4" w:space="0" w:color="auto"/>
+          <w:insideV w:val="double" w:sz="4" w:space="0" w:color="auto"/>
+        </w:tblBorders>
+        <w:tblLook w:val="04A0" w:firstRow="1" w:lastRow="0" w:firstColumn="1" w:lastColumn="0" w:noHBand="0" w:noVBand="1"/>
+      </w:tblPr>
+      <w:tblGrid>
+        <w:gridCol w:w="12060"/>
+      </w:tblGrid>
+      <w:tr>
+        <w:tc>
+          <w:tcPr>
+            <w:tcW w:w="12060" w:type="dxa"/>
+          </w:tcPr>
+          <w:p>
+            <w:pPr>
+              <w:keepNext/>
+              <w:rPr>
+                <w:i/>
+                <w:iCs/>
+                <w:sz w:val="21"/>
+                <w:szCs w:val="21"/>
+                <w:u w:val="single"/>
+              </w:rPr>
+            </w:pPr>
+            <w:proofErr w:type="spellStart"/>
+            <w:r>
+              <w:rPr>
+                <w:i/>
+                <w:iCs/>
+                <w:sz w:val="21"/>
+                <w:szCs w:val="21"/>
+                <w:u w:val="single"/>
+              </w:rPr>
+              <w:t>Ljung</w:t>
+            </w:r>
+            <w:proofErr w:type="spellEnd"/>
+            <w:r>
+              <w:rPr>
+                <w:i/>
+                <w:iCs/>
+                <w:sz w:val="21"/>
+                <w:szCs w:val="21"/>
+                <w:u w:val="single"/>
+              </w:rPr>
+              <w:t>-Box Q Test</w:t>
+            </w:r>
+            <w:r>
+              <w:rPr>
+                <w:i/>
+                <w:iCs/>
+                <w:sz w:val="21"/>
+                <w:szCs w:val="21"/>
+                <w:u w:val="single"/>
+              </w:rPr>
+              <w:t>:</w:t>
+            </w:r>
+          </w:p>
+          <w:p>
+            <w:pPr>
+              <w:keepNext/>
+              <w:rPr>
+                <w:rFonts w:ascii="Arabic Typesetting" w:hAnsi="Arabic Typesetting" w:cs="Arabic Typesetting"/>
+                <w:sz w:val="16"/>
+                <w:szCs w:val="16"/>
+              </w:rPr>
+            </w:pPr>
+            <w:r>
+              <w:rPr>
+                <w:rFonts w:ascii="Arabic Typesetting" w:hAnsi="Arabic Typesetting" w:cs="Arabic Typesetting" w:hint="cs"/>
+                <w:sz w:val="16"/>
+                <w:szCs w:val="16"/>
+              </w:rPr>
+              <w:t>&lt;&lt;</w:t>
+            </w:r>
+            <w:proofErr w:type="gramStart"/>
+            <w:r>
+              <w:rPr>
+                <w:rFonts w:ascii="Arabic Typesetting" w:hAnsi="Arabic Typesetting" w:cs="Arabic Typesetting" w:hint="cs"/>
+                <w:sz w:val="16"/>
+                <w:szCs w:val="16"/>
+              </w:rPr>
+              <w:t>modelop.modelTestResult.testResults</w:t>
+            </w:r>
+            <w:proofErr w:type="gramEnd"/>
+            <w:r>
+              <w:rPr>
+                <w:rFonts w:ascii="Arabic Typesetting" w:hAnsi="Arabic Typesetting" w:cs="Arabic Typesetting" w:hint="cs"/>
+                <w:sz w:val="16"/>
+                <w:szCs w:val="16"/>
+              </w:rPr>
+              <w:t>.(</w:t>
+            </w:r>
+            <w:r>
+              <w:rPr>
+                <w:rFonts w:ascii="Arabic Typesetting" w:hAnsi="Arabic Typesetting" w:cs="Arabic Typesetting"/>
+                <w:sz w:val="16"/>
+                <w:szCs w:val="16"/>
+              </w:rPr>
+              <w:t>homoscedasticity_ljung_box</w:t>
+            </w:r>
+            <w:r>
+              <w:rPr>
+                <w:rFonts w:ascii="Arabic Typesetting" w:hAnsi="Arabic Typesetting" w:cs="Arabic Typesetting" w:hint="cs"/>
+                <w:sz w:val="16"/>
+                <w:szCs w:val="16"/>
+              </w:rPr>
+              <w:t>)[0].</w:t>
+            </w:r>
+            <w:r>
+              <w:rPr>
+                <w:rFonts w:ascii="Arabic Typesetting" w:hAnsi="Arabic Typesetting" w:cs="Arabic Typesetting"/>
+                <w:sz w:val="16"/>
+                <w:szCs w:val="16"/>
+              </w:rPr>
+              <w:t>values)&gt;&gt;</w:t>
+            </w:r>
+          </w:p>
+        </w:tc>
+      </w:tr>
+    </w:tbl>
+    <w:p>
+      <w:pPr>
+        <w:rPr>
+          <w:b/>
+          <w:bCs/>
+          <w:sz w:val="21"/>
+          <w:szCs w:val="21"/>
+        </w:rPr>
+      </w:pPr>
+    </w:p>
+    <w:tbl>
+      <w:tblPr>
+        <w:tblStyle w:val="TableGrid"/>
+        <w:tblW w:w="12060" w:type="dxa"/>
+        <w:tblInd w:w="-1355" w:type="dxa"/>
+        <w:tblBorders>
+          <w:top w:val="double" w:sz="4" w:space="0" w:color="auto"/>
+          <w:left w:val="double" w:sz="4" w:space="0" w:color="auto"/>
+          <w:bottom w:val="double" w:sz="4" w:space="0" w:color="auto"/>
+          <w:right w:val="double" w:sz="4" w:space="0" w:color="auto"/>
+          <w:insideH w:val="double" w:sz="4" w:space="0" w:color="auto"/>
+          <w:insideV w:val="double" w:sz="4" w:space="0" w:color="auto"/>
+        </w:tblBorders>
+        <w:tblLook w:val="04A0" w:firstRow="1" w:lastRow="0" w:firstColumn="1" w:lastColumn="0" w:noHBand="0" w:noVBand="1"/>
+      </w:tblPr>
+      <w:tblGrid>
+        <w:gridCol w:w="12060"/>
+      </w:tblGrid>
+      <w:tr>
+        <w:tc>
+          <w:tcPr>
+            <w:tcW w:w="12060" w:type="dxa"/>
+          </w:tcPr>
+          <w:p>
+            <w:pPr>
+              <w:keepNext/>
+              <w:rPr>
+                <w:i/>
+                <w:iCs/>
+                <w:sz w:val="21"/>
+                <w:szCs w:val="21"/>
+                <w:u w:val="single"/>
+              </w:rPr>
+            </w:pPr>
+            <w:r>
+              <w:rPr>
+                <w:i/>
+                <w:iCs/>
+                <w:sz w:val="21"/>
+                <w:szCs w:val="21"/>
+                <w:u w:val="single"/>
+              </w:rPr>
+              <w:t>Engle's Lagrange Multiplier Test</w:t>
+            </w:r>
+            <w:r>
+              <w:rPr>
+                <w:i/>
+                <w:iCs/>
+                <w:sz w:val="21"/>
+                <w:szCs w:val="21"/>
+                <w:u w:val="single"/>
+              </w:rPr>
+              <w:t>:</w:t>
+            </w:r>
+          </w:p>
+          <w:p>
+            <w:pPr>
+              <w:keepNext/>
+              <w:rPr>
+                <w:rFonts w:ascii="Arabic Typesetting" w:hAnsi="Arabic Typesetting" w:cs="Arabic Typesetting"/>
+                <w:sz w:val="16"/>
+                <w:szCs w:val="16"/>
+              </w:rPr>
+            </w:pPr>
+            <w:proofErr w:type="spellStart"/>
+            <w:r>
+              <w:rPr>
+                <w:i/>
+                <w:iCs/>
+                <w:sz w:val="21"/>
+                <w:szCs w:val="21"/>
+              </w:rPr>
+              <w:t>engle_lm_statistic</w:t>
+            </w:r>
+            <w:proofErr w:type="spellEnd"/>
+            <w:r>
+              <w:rPr>
+                <w:i/>
+                <w:iCs/>
+                <w:sz w:val="21"/>
+                <w:szCs w:val="21"/>
+              </w:rPr>
+              <w:t>:</w:t>
+            </w:r>
+            <w:r>
+              <w:rPr>
+                <w:rFonts w:ascii="Arabic Typesetting" w:hAnsi="Arabic Typesetting" w:cs="Arabic Typesetting"/>
+                <w:sz w:val="16"/>
+                <w:szCs w:val="16"/>
+              </w:rPr>
+              <w:t xml:space="preserve"> </w:t>
+            </w:r>
+            <w:r>
+              <w:rPr>
+                <w:rFonts w:ascii="Arabic Typesetting" w:hAnsi="Arabic Typesetting" w:cs="Arabic Typesetting" w:hint="cs"/>
+                <w:sz w:val="16"/>
+                <w:szCs w:val="16"/>
+              </w:rPr>
+              <w:t>&lt;&lt;</w:t>
+            </w:r>
+            <w:proofErr w:type="spellStart"/>
+            <w:proofErr w:type="gramStart"/>
+            <w:r>
+              <w:rPr>
+                <w:rFonts w:ascii="Arabic Typesetting" w:hAnsi="Arabic Typesetting" w:cs="Arabic Typesetting" w:hint="cs"/>
+                <w:sz w:val="16"/>
+                <w:szCs w:val="16"/>
+              </w:rPr>
+              <w:t>modelop.modelTestResult.testResults</w:t>
+            </w:r>
+            <w:proofErr w:type="spellEnd"/>
+            <w:proofErr w:type="gramEnd"/>
+            <w:r>
+              <w:rPr>
+                <w:rFonts w:ascii="Arabic Typesetting" w:hAnsi="Arabic Typesetting" w:cs="Arabic Typesetting" w:hint="cs"/>
+                <w:sz w:val="16"/>
+                <w:szCs w:val="16"/>
+              </w:rPr>
+              <w:t>.</w:t>
+            </w:r>
+            <w:r>
+              <w:rPr>
+                <w:rFonts w:ascii="Arabic Typesetting" w:hAnsi="Arabic Typesetting" w:cs="Arabic Typesetting"/>
+                <w:sz w:val="16"/>
+                <w:szCs w:val="16"/>
+              </w:rPr>
+              <w:t>(</w:t>
+            </w:r>
+            <w:proofErr w:type="spellStart"/>
+            <w:r>
+              <w:rPr>
+                <w:rFonts w:ascii="Arabic Typesetting" w:hAnsi="Arabic Typesetting" w:cs="Arabic Typesetting"/>
+                <w:sz w:val="16"/>
+                <w:szCs w:val="16"/>
+              </w:rPr>
+              <w:t>engle_lm_statistic</w:t>
+            </w:r>
+            <w:proofErr w:type="spellEnd"/>
+            <w:r>
+              <w:rPr>
+                <w:rFonts w:ascii="Arabic Typesetting" w:hAnsi="Arabic Typesetting" w:cs="Arabic Typesetting"/>
+                <w:sz w:val="16"/>
+                <w:szCs w:val="16"/>
+              </w:rPr>
+              <w:t>)</w:t>
+            </w:r>
+            <w:r>
+              <w:rPr>
+                <w:rFonts w:ascii="Arabic Typesetting" w:hAnsi="Arabic Typesetting" w:cs="Arabic Typesetting" w:hint="cs"/>
+                <w:sz w:val="16"/>
+                <w:szCs w:val="16"/>
+              </w:rPr>
+              <w:t>&gt;&gt;</w:t>
+            </w:r>
+          </w:p>
+          <w:p>
+            <w:pPr>
+              <w:keepNext/>
+              <w:rPr>
+                <w:rFonts w:ascii="Arabic Typesetting" w:hAnsi="Arabic Typesetting" w:cs="Arabic Typesetting"/>
+                <w:sz w:val="16"/>
+                <w:szCs w:val="16"/>
+              </w:rPr>
+            </w:pPr>
+            <w:proofErr w:type="spellStart"/>
+            <w:r>
+              <w:rPr>
+                <w:i/>
+                <w:iCs/>
+                <w:sz w:val="21"/>
+                <w:szCs w:val="21"/>
+              </w:rPr>
+              <w:t>engle_lm_p_value</w:t>
+            </w:r>
+            <w:proofErr w:type="spellEnd"/>
+            <w:r>
+              <w:rPr>
+                <w:rFonts w:ascii="Arabic Typesetting" w:hAnsi="Arabic Typesetting" w:cs="Arabic Typesetting"/>
+                <w:sz w:val="16"/>
+                <w:szCs w:val="16"/>
+              </w:rPr>
+              <w:t xml:space="preserve">: </w:t>
+            </w:r>
+            <w:r>
+              <w:rPr>
+                <w:rFonts w:ascii="Arabic Typesetting" w:hAnsi="Arabic Typesetting" w:cs="Arabic Typesetting" w:hint="cs"/>
+                <w:sz w:val="16"/>
+                <w:szCs w:val="16"/>
+              </w:rPr>
+              <w:t>&lt;&lt;</w:t>
+            </w:r>
+            <w:proofErr w:type="spellStart"/>
+            <w:proofErr w:type="gramStart"/>
+            <w:r>
+              <w:rPr>
+                <w:rFonts w:ascii="Arabic Typesetting" w:hAnsi="Arabic Typesetting" w:cs="Arabic Typesetting" w:hint="cs"/>
+                <w:sz w:val="16"/>
+                <w:szCs w:val="16"/>
+              </w:rPr>
+              <w:t>modelop.modelTestResult.testResults</w:t>
+            </w:r>
+            <w:proofErr w:type="spellEnd"/>
+            <w:proofErr w:type="gramEnd"/>
+            <w:r>
+              <w:rPr>
+                <w:rFonts w:ascii="Arabic Typesetting" w:hAnsi="Arabic Typesetting" w:cs="Arabic Typesetting" w:hint="cs"/>
+                <w:sz w:val="16"/>
+                <w:szCs w:val="16"/>
+              </w:rPr>
+              <w:t>.</w:t>
+            </w:r>
+            <w:r>
+              <w:rPr>
+                <w:rFonts w:ascii="Arabic Typesetting" w:hAnsi="Arabic Typesetting" w:cs="Arabic Typesetting"/>
+                <w:sz w:val="16"/>
+                <w:szCs w:val="16"/>
+              </w:rPr>
+              <w:t>(</w:t>
+            </w:r>
+            <w:proofErr w:type="spellStart"/>
+            <w:r>
+              <w:rPr>
+                <w:rFonts w:ascii="Arabic Typesetting" w:hAnsi="Arabic Typesetting" w:cs="Arabic Typesetting"/>
+                <w:sz w:val="16"/>
+                <w:szCs w:val="16"/>
+              </w:rPr>
+              <w:t>engle_lm_p_value</w:t>
+            </w:r>
+            <w:proofErr w:type="spellEnd"/>
+            <w:r>
+              <w:rPr>
+                <w:rFonts w:ascii="Arabic Typesetting" w:hAnsi="Arabic Typesetting" w:cs="Arabic Typesetting"/>
+                <w:sz w:val="16"/>
+                <w:szCs w:val="16"/>
+              </w:rPr>
+              <w:t>)</w:t>
+            </w:r>
+            <w:r>
+              <w:rPr>
+                <w:rFonts w:ascii="Arabic Typesetting" w:hAnsi="Arabic Typesetting" w:cs="Arabic Typesetting" w:hint="cs"/>
+                <w:sz w:val="16"/>
+                <w:szCs w:val="16"/>
+              </w:rPr>
+              <w:t>&gt;&gt;</w:t>
+            </w:r>
+          </w:p>
+        </w:tc>
+      </w:tr>
+    </w:tbl>
+    <w:p>
+      <w:pPr>
+        <w:rPr>
+          <w:b/>
+          <w:bCs/>
+          <w:sz w:val="21"/>
+          <w:szCs w:val="21"/>
+        </w:rPr>
+      </w:pPr>
+    </w:p>
+    <w:tbl>
+      <w:tblPr>
+        <w:tblStyle w:val="TableGrid"/>
+        <w:tblW w:w="12060" w:type="dxa"/>
+        <w:tblInd w:w="-1355" w:type="dxa"/>
+        <w:tblBorders>
+          <w:top w:val="double" w:sz="4" w:space="0" w:color="auto"/>
+          <w:left w:val="double" w:sz="4" w:space="0" w:color="auto"/>
+          <w:bottom w:val="double" w:sz="4" w:space="0" w:color="auto"/>
+          <w:right w:val="double" w:sz="4" w:space="0" w:color="auto"/>
+          <w:insideH w:val="double" w:sz="4" w:space="0" w:color="auto"/>
+          <w:insideV w:val="double" w:sz="4" w:space="0" w:color="auto"/>
+        </w:tblBorders>
+        <w:tblLook w:val="04A0" w:firstRow="1" w:lastRow="0" w:firstColumn="1" w:lastColumn="0" w:noHBand="0" w:noVBand="1"/>
+      </w:tblPr>
+      <w:tblGrid>
+        <w:gridCol w:w="12060"/>
+      </w:tblGrid>
+      <w:tr>
+        <w:tc>
+          <w:tcPr>
+            <w:tcW w:w="12060" w:type="dxa"/>
+          </w:tcPr>
+          <w:p>
+            <w:pPr>
+              <w:keepNext/>
+              <w:rPr>
+                <w:i/>
+                <w:iCs/>
+                <w:sz w:val="21"/>
+                <w:szCs w:val="21"/>
+                <w:u w:val="single"/>
+              </w:rPr>
+            </w:pPr>
+            <w:r>
+              <w:rPr>
+                <w:i/>
+                <w:iCs/>
+                <w:sz w:val="21"/>
+                <w:szCs w:val="21"/>
+                <w:u w:val="single"/>
+              </w:rPr>
+              <w:t>Breusch-Pagan Test</w:t>
+            </w:r>
+            <w:r>
+              <w:rPr>
+                <w:i/>
+                <w:iCs/>
+                <w:sz w:val="21"/>
+                <w:szCs w:val="21"/>
+                <w:u w:val="single"/>
+              </w:rPr>
+              <w:t>:</w:t>
+            </w:r>
+          </w:p>
+          <w:p>
+            <w:pPr>
+              <w:keepNext/>
+              <w:rPr>
+                <w:rFonts w:ascii="Arabic Typesetting" w:hAnsi="Arabic Typesetting" w:cs="Arabic Typesetting"/>
+                <w:sz w:val="16"/>
+                <w:szCs w:val="16"/>
+              </w:rPr>
+            </w:pPr>
+            <w:proofErr w:type="spellStart"/>
+            <w:r>
+              <w:rPr>
+                <w:i/>
+                <w:iCs/>
+                <w:sz w:val="21"/>
+                <w:szCs w:val="21"/>
+              </w:rPr>
+              <w:t>breusch_pagan_lm_statistic</w:t>
+            </w:r>
+            <w:proofErr w:type="spellEnd"/>
+            <w:r>
+              <w:rPr>
+                <w:i/>
+                <w:iCs/>
+                <w:sz w:val="21"/>
+                <w:szCs w:val="21"/>
+              </w:rPr>
+              <w:t>:</w:t>
+            </w:r>
+            <w:r>
+              <w:rPr>
+                <w:rFonts w:ascii="Arabic Typesetting" w:hAnsi="Arabic Typesetting" w:cs="Arabic Typesetting"/>
+                <w:sz w:val="16"/>
+                <w:szCs w:val="16"/>
+              </w:rPr>
+              <w:t xml:space="preserve"> </w:t>
+            </w:r>
+            <w:r>
+              <w:rPr>
+                <w:rFonts w:ascii="Arabic Typesetting" w:hAnsi="Arabic Typesetting" w:cs="Arabic Typesetting" w:hint="cs"/>
+                <w:sz w:val="16"/>
+                <w:szCs w:val="16"/>
+              </w:rPr>
+              <w:t>&lt;&lt;</w:t>
+            </w:r>
+            <w:proofErr w:type="gramStart"/>
+            <w:r>
+              <w:rPr>
+                <w:rFonts w:ascii="Arabic Typesetting" w:hAnsi="Arabic Typesetting" w:cs="Arabic Typesetting" w:hint="cs"/>
+                <w:sz w:val="16"/>
+                <w:szCs w:val="16"/>
+              </w:rPr>
+              <w:t>modelop.modelTestResult.testResults</w:t>
+            </w:r>
+            <w:proofErr w:type="gramEnd"/>
+            <w:r>
+              <w:rPr>
+                <w:rFonts w:ascii="Arabic Typesetting" w:hAnsi="Arabic Typesetting" w:cs="Arabic Typesetting" w:hint="cs"/>
+                <w:sz w:val="16"/>
+                <w:szCs w:val="16"/>
+              </w:rPr>
+              <w:t>.</w:t>
+            </w:r>
+            <w:r>
+              <w:rPr>
+                <w:rFonts w:ascii="Arabic Typesetting" w:hAnsi="Arabic Typesetting" w:cs="Arabic Typesetting"/>
+                <w:sz w:val="16"/>
+                <w:szCs w:val="16"/>
+              </w:rPr>
+              <w:t>(</w:t>
+            </w:r>
+            <w:r>
+              <w:rPr>
+                <w:rFonts w:ascii="Arabic Typesetting" w:hAnsi="Arabic Typesetting" w:cs="Arabic Typesetting"/>
+                <w:sz w:val="16"/>
+                <w:szCs w:val="16"/>
+              </w:rPr>
+              <w:t>breusch_pagan_lm_statistic</w:t>
+            </w:r>
+            <w:r>
+              <w:rPr>
+                <w:rFonts w:ascii="Arabic Typesetting" w:hAnsi="Arabic Typesetting" w:cs="Arabic Typesetting"/>
+                <w:sz w:val="16"/>
+                <w:szCs w:val="16"/>
+              </w:rPr>
+              <w:t>)</w:t>
+            </w:r>
+            <w:r>
+              <w:rPr>
+                <w:rFonts w:ascii="Arabic Typesetting" w:hAnsi="Arabic Typesetting" w:cs="Arabic Typesetting" w:hint="cs"/>
+                <w:sz w:val="16"/>
+                <w:szCs w:val="16"/>
+              </w:rPr>
+              <w:t>&gt;&gt;</w:t>
+            </w:r>
+          </w:p>
+          <w:p>
+            <w:pPr>
+              <w:keepNext/>
+              <w:rPr>
+                <w:rFonts w:ascii="Arabic Typesetting" w:hAnsi="Arabic Typesetting" w:cs="Arabic Typesetting"/>
+                <w:sz w:val="16"/>
+                <w:szCs w:val="16"/>
+              </w:rPr>
+            </w:pPr>
+            <w:proofErr w:type="spellStart"/>
+            <w:r>
+              <w:rPr>
+                <w:i/>
+                <w:iCs/>
+                <w:sz w:val="21"/>
+                <w:szCs w:val="21"/>
+              </w:rPr>
+              <w:t>breusch_pagan_lm_p_value</w:t>
+            </w:r>
+            <w:proofErr w:type="spellEnd"/>
+            <w:r>
+              <w:rPr>
+                <w:rFonts w:ascii="Arabic Typesetting" w:hAnsi="Arabic Typesetting" w:cs="Arabic Typesetting"/>
+                <w:sz w:val="16"/>
+                <w:szCs w:val="16"/>
+              </w:rPr>
+              <w:t xml:space="preserve">: </w:t>
+            </w:r>
+            <w:r>
+              <w:rPr>
+                <w:rFonts w:ascii="Arabic Typesetting" w:hAnsi="Arabic Typesetting" w:cs="Arabic Typesetting" w:hint="cs"/>
+                <w:sz w:val="16"/>
+                <w:szCs w:val="16"/>
+              </w:rPr>
+              <w:t>&lt;&lt;</w:t>
+            </w:r>
+            <w:proofErr w:type="gramStart"/>
+            <w:r>
+              <w:rPr>
+                <w:rFonts w:ascii="Arabic Typesetting" w:hAnsi="Arabic Typesetting" w:cs="Arabic Typesetting" w:hint="cs"/>
+                <w:sz w:val="16"/>
+                <w:szCs w:val="16"/>
+              </w:rPr>
+              <w:t>modelop.modelTestResult.testResults</w:t>
+            </w:r>
+            <w:proofErr w:type="gramEnd"/>
+            <w:r>
+              <w:rPr>
+                <w:rFonts w:ascii="Arabic Typesetting" w:hAnsi="Arabic Typesetting" w:cs="Arabic Typesetting" w:hint="cs"/>
+                <w:sz w:val="16"/>
+                <w:szCs w:val="16"/>
+              </w:rPr>
+              <w:t>.</w:t>
+            </w:r>
+            <w:r>
+              <w:rPr>
+                <w:rFonts w:ascii="Arabic Typesetting" w:hAnsi="Arabic Typesetting" w:cs="Arabic Typesetting"/>
+                <w:sz w:val="16"/>
+                <w:szCs w:val="16"/>
+              </w:rPr>
+              <w:t>(</w:t>
+            </w:r>
+            <w:r>
+              <w:rPr>
+                <w:rFonts w:ascii="Arabic Typesetting" w:hAnsi="Arabic Typesetting" w:cs="Arabic Typesetting"/>
+                <w:sz w:val="16"/>
+                <w:szCs w:val="16"/>
+              </w:rPr>
+              <w:t>breusch_pagan_lm_p_value</w:t>
+            </w:r>
+            <w:r>
+              <w:rPr>
+                <w:rFonts w:ascii="Arabic Typesetting" w:hAnsi="Arabic Typesetting" w:cs="Arabic Typesetting"/>
+                <w:sz w:val="16"/>
+                <w:szCs w:val="16"/>
+              </w:rPr>
+              <w:t>)</w:t>
+            </w:r>
+            <w:r>
+              <w:rPr>
+                <w:rFonts w:ascii="Arabic Typesetting" w:hAnsi="Arabic Typesetting" w:cs="Arabic Typesetting" w:hint="cs"/>
+                <w:sz w:val="16"/>
+                <w:szCs w:val="16"/>
+              </w:rPr>
+              <w:t>&gt;&gt;</w:t>
+            </w:r>
+          </w:p>
+          <w:p>
+            <w:pPr>
+              <w:keepNext/>
+              <w:rPr>
+                <w:rFonts w:ascii="Arabic Typesetting" w:hAnsi="Arabic Typesetting" w:cs="Arabic Typesetting"/>
+                <w:sz w:val="16"/>
+                <w:szCs w:val="16"/>
+              </w:rPr>
+            </w:pPr>
+            <w:proofErr w:type="spellStart"/>
+            <w:r>
+              <w:rPr>
+                <w:i/>
+                <w:iCs/>
+                <w:sz w:val="21"/>
+                <w:szCs w:val="21"/>
+              </w:rPr>
+              <w:t>breusch_pagan_f_statistic</w:t>
+            </w:r>
+            <w:proofErr w:type="spellEnd"/>
+            <w:r>
+              <w:rPr>
+                <w:i/>
+                <w:iCs/>
+                <w:sz w:val="21"/>
+                <w:szCs w:val="21"/>
+              </w:rPr>
+              <w:t>:</w:t>
+            </w:r>
+            <w:r>
+              <w:rPr>
+                <w:rFonts w:ascii="Arabic Typesetting" w:hAnsi="Arabic Typesetting" w:cs="Arabic Typesetting"/>
+                <w:sz w:val="16"/>
+                <w:szCs w:val="16"/>
+              </w:rPr>
+              <w:t xml:space="preserve"> </w:t>
+            </w:r>
+            <w:r>
+              <w:rPr>
+                <w:rFonts w:ascii="Arabic Typesetting" w:hAnsi="Arabic Typesetting" w:cs="Arabic Typesetting" w:hint="cs"/>
+                <w:sz w:val="16"/>
+                <w:szCs w:val="16"/>
+              </w:rPr>
+              <w:t>&lt;&lt;</w:t>
+            </w:r>
+            <w:proofErr w:type="gramStart"/>
+            <w:r>
+              <w:rPr>
+                <w:rFonts w:ascii="Arabic Typesetting" w:hAnsi="Arabic Typesetting" w:cs="Arabic Typesetting" w:hint="cs"/>
+                <w:sz w:val="16"/>
+                <w:szCs w:val="16"/>
+              </w:rPr>
+              <w:t>modelop.modelTestResult.testResults</w:t>
+            </w:r>
+            <w:proofErr w:type="gramEnd"/>
+            <w:r>
+              <w:rPr>
+                <w:rFonts w:ascii="Arabic Typesetting" w:hAnsi="Arabic Typesetting" w:cs="Arabic Typesetting" w:hint="cs"/>
+                <w:sz w:val="16"/>
+                <w:szCs w:val="16"/>
+              </w:rPr>
+              <w:t>.</w:t>
+            </w:r>
+            <w:r>
+              <w:rPr>
+                <w:rFonts w:ascii="Arabic Typesetting" w:hAnsi="Arabic Typesetting" w:cs="Arabic Typesetting"/>
+                <w:sz w:val="16"/>
+                <w:szCs w:val="16"/>
+              </w:rPr>
+              <w:t>(</w:t>
+            </w:r>
+            <w:r>
+              <w:rPr>
+                <w:rFonts w:ascii="Arabic Typesetting" w:hAnsi="Arabic Typesetting" w:cs="Arabic Typesetting"/>
+                <w:sz w:val="16"/>
+                <w:szCs w:val="16"/>
+              </w:rPr>
+              <w:t>breusch_pagan_f_statistic</w:t>
+            </w:r>
+            <w:r>
+              <w:rPr>
+                <w:rFonts w:ascii="Arabic Typesetting" w:hAnsi="Arabic Typesetting" w:cs="Arabic Typesetting"/>
+                <w:sz w:val="16"/>
+                <w:szCs w:val="16"/>
+              </w:rPr>
+              <w:t>)</w:t>
+            </w:r>
+            <w:r>
+              <w:rPr>
+                <w:rFonts w:ascii="Arabic Typesetting" w:hAnsi="Arabic Typesetting" w:cs="Arabic Typesetting" w:hint="cs"/>
+                <w:sz w:val="16"/>
+                <w:szCs w:val="16"/>
+              </w:rPr>
+              <w:t>&gt;&gt;</w:t>
+            </w:r>
+          </w:p>
+          <w:p>
+            <w:pPr>
+              <w:keepNext/>
+              <w:rPr>
+                <w:rFonts w:ascii="Arabic Typesetting" w:hAnsi="Arabic Typesetting" w:cs="Arabic Typesetting"/>
+                <w:sz w:val="16"/>
+                <w:szCs w:val="16"/>
+              </w:rPr>
+            </w:pPr>
+            <w:proofErr w:type="spellStart"/>
+            <w:r>
+              <w:rPr>
+                <w:i/>
+                <w:iCs/>
+                <w:sz w:val="21"/>
+                <w:szCs w:val="21"/>
+              </w:rPr>
+              <w:t>breusch_pagan_f_p_value</w:t>
+            </w:r>
+            <w:proofErr w:type="spellEnd"/>
+            <w:r>
+              <w:rPr>
+                <w:rFonts w:ascii="Arabic Typesetting" w:hAnsi="Arabic Typesetting" w:cs="Arabic Typesetting"/>
+                <w:sz w:val="16"/>
+                <w:szCs w:val="16"/>
+              </w:rPr>
+              <w:t xml:space="preserve">: </w:t>
+            </w:r>
+            <w:r>
+              <w:rPr>
+                <w:rFonts w:ascii="Arabic Typesetting" w:hAnsi="Arabic Typesetting" w:cs="Arabic Typesetting" w:hint="cs"/>
+                <w:sz w:val="16"/>
+                <w:szCs w:val="16"/>
+              </w:rPr>
+              <w:t>&lt;&lt;</w:t>
+            </w:r>
+            <w:proofErr w:type="gramStart"/>
+            <w:r>
+              <w:rPr>
+                <w:rFonts w:ascii="Arabic Typesetting" w:hAnsi="Arabic Typesetting" w:cs="Arabic Typesetting" w:hint="cs"/>
+                <w:sz w:val="16"/>
+                <w:szCs w:val="16"/>
+              </w:rPr>
+              <w:t>modelop.modelTestResult.testResults</w:t>
+            </w:r>
+            <w:proofErr w:type="gramEnd"/>
+            <w:r>
+              <w:rPr>
+                <w:rFonts w:ascii="Arabic Typesetting" w:hAnsi="Arabic Typesetting" w:cs="Arabic Typesetting" w:hint="cs"/>
+                <w:sz w:val="16"/>
+                <w:szCs w:val="16"/>
+              </w:rPr>
+              <w:t>.</w:t>
+            </w:r>
+            <w:r>
+              <w:rPr>
+                <w:rFonts w:ascii="Arabic Typesetting" w:hAnsi="Arabic Typesetting" w:cs="Arabic Typesetting"/>
+                <w:sz w:val="16"/>
+                <w:szCs w:val="16"/>
+              </w:rPr>
+              <w:t>(</w:t>
+            </w:r>
+            <w:r>
+              <w:rPr>
+                <w:rFonts w:ascii="Arabic Typesetting" w:hAnsi="Arabic Typesetting" w:cs="Arabic Typesetting"/>
+                <w:sz w:val="16"/>
+                <w:szCs w:val="16"/>
+              </w:rPr>
+              <w:t>breusch_pagan_f_p_value</w:t>
+            </w:r>
+            <w:r>
+              <w:rPr>
+                <w:rFonts w:ascii="Arabic Typesetting" w:hAnsi="Arabic Typesetting" w:cs="Arabic Typesetting"/>
+                <w:sz w:val="16"/>
+                <w:szCs w:val="16"/>
+              </w:rPr>
+              <w:t>)</w:t>
+            </w:r>
+            <w:r>
+              <w:rPr>
+                <w:rFonts w:ascii="Arabic Typesetting" w:hAnsi="Arabic Typesetting" w:cs="Arabic Typesetting" w:hint="cs"/>
+                <w:sz w:val="16"/>
+                <w:szCs w:val="16"/>
+              </w:rPr>
+              <w:t>&gt;&gt;</w:t>
+            </w:r>
+          </w:p>
+        </w:tc>
+      </w:tr>
+    </w:tbl>
+    <w:p>
+      <w:pPr>
+        <w:rPr>
+          <w:color w:val="4472C4" w:themeColor="accent1"/>
+          <w:sz w:val="21"/>
+          <w:szCs w:val="21"/>
+        </w:rPr>
+      </w:pPr>
+    </w:p>
+    <w:p>
+      <w:pPr>
+        <w:rPr>
+          <w:i/>
+          <w:iCs/>
+          <w:sz w:val="21"/>
+          <w:szCs w:val="21"/>
+        </w:rPr>
+      </w:pPr>
+      <w:r>
+        <w:rPr>
+          <w:color w:val="4472C4" w:themeColor="accent1"/>
+          <w:sz w:val="21"/>
+          <w:szCs w:val="21"/>
+        </w:rPr>
+        <w:t>Variance Inflation Factors</w:t>
+      </w:r>
+      <w:r>
+        <w:rPr>
+          <w:color w:val="4472C4" w:themeColor="accent1"/>
+          <w:sz w:val="21"/>
+          <w:szCs w:val="21"/>
+        </w:rPr>
+        <w:t>:</w:t>
+      </w:r>
+      <w:r>
+        <w:rPr>
+          <w:i/>
+          <w:iCs/>
+          <w:sz w:val="21"/>
+          <w:szCs w:val="21"/>
+        </w:rPr>
+        <w:t xml:space="preserve"> </w:t>
+      </w:r>
+    </w:p>
+    <w:tbl>
+      <w:tblPr>
+        <w:tblStyle w:val="TableGrid"/>
+        <w:tblW w:w="12060" w:type="dxa"/>
+        <w:tblInd w:w="-1355" w:type="dxa"/>
+        <w:tblBorders>
+          <w:top w:val="double" w:sz="4" w:space="0" w:color="auto"/>
+          <w:left w:val="double" w:sz="4" w:space="0" w:color="auto"/>
+          <w:bottom w:val="double" w:sz="4" w:space="0" w:color="auto"/>
+          <w:right w:val="double" w:sz="4" w:space="0" w:color="auto"/>
+          <w:insideH w:val="double" w:sz="4" w:space="0" w:color="auto"/>
+          <w:insideV w:val="double" w:sz="4" w:space="0" w:color="auto"/>
+        </w:tblBorders>
+        <w:tblLook w:val="04A0" w:firstRow="1" w:lastRow="0" w:firstColumn="1" w:lastColumn="0" w:noHBand="0" w:noVBand="1"/>
+      </w:tblPr>
+      <w:tblGrid>
+        <w:gridCol w:w="12060"/>
+      </w:tblGrid>
+      <w:tr>
+        <w:tc>
+          <w:tcPr>
+            <w:tcW w:w="12060" w:type="dxa"/>
+          </w:tcPr>
+          <w:p>
+            <w:pPr>
+              <w:keepNext/>
+              <w:rPr>
+                <w:i/>
+                <w:iCs/>
+                <w:sz w:val="21"/>
+                <w:szCs w:val="21"/>
+                <w:u w:val="single"/>
+              </w:rPr>
+            </w:pPr>
+            <w:proofErr w:type="spellStart"/>
+            <w:r>
+              <w:rPr>
+                <w:i/>
+                <w:iCs/>
+                <w:sz w:val="21"/>
+                <w:szCs w:val="21"/>
+                <w:u w:val="single"/>
+              </w:rPr>
+              <w:t>Ljung</w:t>
+            </w:r>
+            <w:proofErr w:type="spellEnd"/>
+            <w:r>
+              <w:rPr>
+                <w:i/>
+                <w:iCs/>
+                <w:sz w:val="21"/>
+                <w:szCs w:val="21"/>
+                <w:u w:val="single"/>
+              </w:rPr>
+              <w:t>-Box Q Test</w:t>
+            </w:r>
+            <w:r>
+              <w:rPr>
+                <w:i/>
+                <w:iCs/>
+                <w:sz w:val="21"/>
+                <w:szCs w:val="21"/>
+                <w:u w:val="single"/>
+              </w:rPr>
+              <w:t>:</w:t>
+            </w:r>
+          </w:p>
+          <w:p>
+            <w:pPr>
+              <w:keepNext/>
+              <w:rPr>
+                <w:rFonts w:ascii="Arabic Typesetting" w:hAnsi="Arabic Typesetting" w:cs="Arabic Typesetting"/>
+                <w:sz w:val="16"/>
+                <w:szCs w:val="16"/>
+              </w:rPr>
+            </w:pPr>
+            <w:r>
+              <w:rPr>
+                <w:rFonts w:ascii="Arabic Typesetting" w:hAnsi="Arabic Typesetting" w:cs="Arabic Typesetting" w:hint="cs"/>
+                <w:sz w:val="16"/>
+                <w:szCs w:val="16"/>
+              </w:rPr>
+              <w:t>&lt;&lt;</w:t>
+            </w:r>
+            <w:proofErr w:type="spellStart"/>
+            <w:proofErr w:type="gramStart"/>
+            <w:r>
+              <w:rPr>
+                <w:rFonts w:ascii="Arabic Typesetting" w:hAnsi="Arabic Typesetting" w:cs="Arabic Typesetting" w:hint="cs"/>
+                <w:sz w:val="16"/>
+                <w:szCs w:val="16"/>
+              </w:rPr>
+              <w:t>modelop.modelTestResult.testResults</w:t>
+            </w:r>
+            <w:proofErr w:type="spellEnd"/>
+            <w:proofErr w:type="gramEnd"/>
+            <w:r>
+              <w:rPr>
+                <w:rFonts w:ascii="Arabic Typesetting" w:hAnsi="Arabic Typesetting" w:cs="Arabic Typesetting" w:hint="cs"/>
+                <w:sz w:val="16"/>
+                <w:szCs w:val="16"/>
+              </w:rPr>
+              <w:t>.(</w:t>
+            </w:r>
+            <w:r>
+              <w:rPr>
+                <w:rFonts w:ascii="Arabic Typesetting" w:hAnsi="Arabic Typesetting" w:cs="Arabic Typesetting"/>
+                <w:sz w:val="16"/>
+                <w:szCs w:val="16"/>
+              </w:rPr>
+              <w:t>multicollinearity</w:t>
+            </w:r>
+            <w:r>
+              <w:rPr>
+                <w:rFonts w:ascii="Arabic Typesetting" w:hAnsi="Arabic Typesetting" w:cs="Arabic Typesetting" w:hint="cs"/>
+                <w:sz w:val="16"/>
+                <w:szCs w:val="16"/>
+              </w:rPr>
+              <w:t>)[0].</w:t>
+            </w:r>
+            <w:r>
+              <w:rPr>
+                <w:rFonts w:ascii="Arabic Typesetting" w:hAnsi="Arabic Typesetting" w:cs="Arabic Typesetting"/>
+                <w:sz w:val="16"/>
+                <w:szCs w:val="16"/>
+              </w:rPr>
+              <w:t>values)&gt;&gt;</w:t>
+            </w:r>
+          </w:p>
+        </w:tc>
+      </w:tr>
+    </w:tbl>
+    <w:p>
+      <w:pPr>
+        <w:rPr>
+          <w:color w:val="4472C4" w:themeColor="accent1"/>
+          <w:sz w:val="21"/>
+          <w:szCs w:val="21"/>
+        </w:rPr>
+      </w:pPr>
+    </w:p>
+    <w:p>
+      <w:pPr>
+        <w:rPr>
+          <w:color w:val="4472C4" w:themeColor="accent1"/>
+          <w:sz w:val="21"/>
+          <w:szCs w:val="21"/>
+        </w:rPr>
+      </w:pPr>
+    </w:p>
+    <w:p>
+      <w:pPr>
+        <w:rPr>
+          <w:b/>
+          <w:bCs/>
+          <w:sz w:val="32"/>
+          <w:szCs w:val="32"/>
+        </w:rPr>
+      </w:pPr>
+    </w:p>
+    <w:p>
+      <w:r>
+        <w:rPr>
+          <w:b/>
+          <w:bCs/>
+          <w:sz w:val="32"/>
+          <w:szCs w:val="32"/>
+        </w:rPr>
         <w:t>Analysis for Bias</w:t>
       </w:r>
     </w:p>

</xml_diff>

<commit_message>
FSN-4803 updated model review document
with table for test results
</commit_message>
<xml_diff>
--- a/ModelReviewDocument.docx
+++ b/ModelReviewDocument.docx
@@ -266,6 +266,1126 @@
         <w:t>Provide a concise summary description of the model and its proposed use(s), model results, and key conclusions from the model development process.  A reader should be able to obtain a solid understanding of the model solely from reading the Executive Summary.</w:t>
       </w:r>
     </w:p>
+    <w:p>
+      <w:pPr>
+        <w:rPr>
+          <w:color w:val="000000" w:themeColor="text1"/>
+        </w:rPr>
+      </w:pPr>
+    </w:p>
+    <w:p>
+      <w:pPr>
+        <w:rPr>
+          <w:b/>
+          <w:bCs/>
+          <w:sz w:val="32"/>
+          <w:szCs w:val="32"/>
+        </w:rPr>
+      </w:pPr>
+      <w:r>
+        <w:rPr>
+          <w:b/>
+          <w:bCs/>
+          <w:sz w:val="32"/>
+          <w:szCs w:val="32"/>
+        </w:rPr>
+        <w:t>Statistical Analysis / Testing Summary</w:t>
+      </w:r>
+    </w:p>
+    <w:tbl>
+      <w:tblPr>
+        <w:tblStyle w:val="TableGrid"/>
+        <w:tblW w:w="11430" w:type="dxa"/>
+        <w:tblInd w:w="-815" w:type="dxa"/>
+        <w:tblLayout w:type="fixed"/>
+        <w:tblLook w:val="04A0" w:firstRow="1" w:lastRow="0" w:firstColumn="1" w:lastColumn="0" w:noHBand="0" w:noVBand="1"/>
+      </w:tblPr>
+      <w:tblGrid>
+        <w:gridCol w:w="1530"/>
+        <w:gridCol w:w="4208"/>
+        <w:gridCol w:w="5692"/>
+      </w:tblGrid>
+      <w:tr>
+        <w:tc>
+          <w:tcPr>
+            <w:tcW w:w="1530" w:type="dxa"/>
+          </w:tcPr>
+          <w:p>
+            <w:pPr>
+              <w:rPr>
+                <w:b/>
+                <w:bCs/>
+                <w:sz w:val="20"/>
+                <w:szCs w:val="20"/>
+              </w:rPr>
+            </w:pPr>
+            <w:r>
+              <w:rPr>
+                <w:b/>
+                <w:bCs/>
+                <w:sz w:val="20"/>
+                <w:szCs w:val="20"/>
+              </w:rPr>
+              <w:t>Category</w:t>
+            </w:r>
+          </w:p>
+        </w:tc>
+        <w:tc>
+          <w:tcPr>
+            <w:tcW w:w="4208" w:type="dxa"/>
+          </w:tcPr>
+          <w:p>
+            <w:pPr>
+              <w:rPr>
+                <w:b/>
+                <w:bCs/>
+                <w:sz w:val="20"/>
+                <w:szCs w:val="20"/>
+              </w:rPr>
+            </w:pPr>
+            <w:r>
+              <w:rPr>
+                <w:b/>
+                <w:bCs/>
+                <w:sz w:val="20"/>
+                <w:szCs w:val="20"/>
+              </w:rPr>
+              <w:t>Passes</w:t>
+            </w:r>
+          </w:p>
+        </w:tc>
+        <w:tc>
+          <w:tcPr>
+            <w:tcW w:w="5692" w:type="dxa"/>
+          </w:tcPr>
+          <w:p>
+            <w:pPr>
+              <w:rPr>
+                <w:b/>
+                <w:bCs/>
+                <w:sz w:val="20"/>
+                <w:szCs w:val="20"/>
+              </w:rPr>
+            </w:pPr>
+            <w:r>
+              <w:rPr>
+                <w:b/>
+                <w:bCs/>
+                <w:sz w:val="20"/>
+                <w:szCs w:val="20"/>
+              </w:rPr>
+              <w:t>Reason</w:t>
+            </w:r>
+          </w:p>
+        </w:tc>
+      </w:tr>
+      <w:tr>
+        <w:tc>
+          <w:tcPr>
+            <w:tcW w:w="1530" w:type="dxa"/>
+          </w:tcPr>
+          <w:p>
+            <w:pPr>
+              <w:rPr>
+                <w:sz w:val="18"/>
+                <w:szCs w:val="18"/>
+              </w:rPr>
+            </w:pPr>
+            <w:r>
+              <w:rPr>
+                <w:sz w:val="18"/>
+                <w:szCs w:val="18"/>
+              </w:rPr>
+              <w:t>Performance</w:t>
+            </w:r>
+          </w:p>
+        </w:tc>
+        <w:tc>
+          <w:tcPr>
+            <w:tcW w:w="4208" w:type="dxa"/>
+          </w:tcPr>
+          <w:p>
+            <w:pPr>
+              <w:rPr>
+                <w:sz w:val="18"/>
+                <w:szCs w:val="18"/>
+              </w:rPr>
+            </w:pPr>
+            <w:r>
+              <w:rPr>
+                <w:sz w:val="18"/>
+                <w:szCs w:val="18"/>
+              </w:rPr>
+              <w:t>&lt;&lt;</w:t>
+            </w:r>
+            <w:proofErr w:type="gramStart"/>
+            <w:r>
+              <w:rPr>
+                <w:sz w:val="18"/>
+                <w:szCs w:val="18"/>
+              </w:rPr>
+              <w:t>modelop.modelTestResult.dmnRuleResults</w:t>
+            </w:r>
+            <w:proofErr w:type="gramEnd"/>
+            <w:r>
+              <w:rPr>
+                <w:sz w:val="18"/>
+                <w:szCs w:val="18"/>
+              </w:rPr>
+              <w:t>.[testCategory=Performance].passes&gt;&gt;</w:t>
+            </w:r>
+          </w:p>
+        </w:tc>
+        <w:tc>
+          <w:tcPr>
+            <w:tcW w:w="5692" w:type="dxa"/>
+          </w:tcPr>
+          <w:p>
+            <w:pPr>
+              <w:rPr>
+                <w:sz w:val="18"/>
+                <w:szCs w:val="18"/>
+              </w:rPr>
+            </w:pPr>
+            <w:r>
+              <w:rPr>
+                <w:sz w:val="18"/>
+                <w:szCs w:val="18"/>
+              </w:rPr>
+              <w:t>&lt;&lt;</w:t>
+            </w:r>
+            <w:proofErr w:type="gramStart"/>
+            <w:r>
+              <w:rPr>
+                <w:sz w:val="18"/>
+                <w:szCs w:val="18"/>
+              </w:rPr>
+              <w:t>modelop.modelTestResult.dmnRuleResults</w:t>
+            </w:r>
+            <w:proofErr w:type="gramEnd"/>
+            <w:r>
+              <w:rPr>
+                <w:sz w:val="18"/>
+                <w:szCs w:val="18"/>
+              </w:rPr>
+              <w:t>.[testCategory=Performance].reason&gt;&gt;</w:t>
+            </w:r>
+          </w:p>
+        </w:tc>
+      </w:tr>
+      <w:tr>
+        <w:tc>
+          <w:tcPr>
+            <w:tcW w:w="1530" w:type="dxa"/>
+          </w:tcPr>
+          <w:p>
+            <w:pPr>
+              <w:rPr>
+                <w:sz w:val="18"/>
+                <w:szCs w:val="18"/>
+              </w:rPr>
+            </w:pPr>
+            <w:r>
+              <w:rPr>
+                <w:sz w:val="18"/>
+                <w:szCs w:val="18"/>
+              </w:rPr>
+              <w:t xml:space="preserve">Data Drift - </w:t>
+            </w:r>
+            <w:proofErr w:type="spellStart"/>
+            <w:r>
+              <w:rPr>
+                <w:sz w:val="18"/>
+                <w:szCs w:val="18"/>
+              </w:rPr>
+              <w:t>Kolmorgorov</w:t>
+            </w:r>
+            <w:proofErr w:type="spellEnd"/>
+            <w:r>
+              <w:rPr>
+                <w:sz w:val="18"/>
+                <w:szCs w:val="18"/>
+              </w:rPr>
+              <w:t xml:space="preserve"> Smirnov</w:t>
+            </w:r>
+          </w:p>
+        </w:tc>
+        <w:tc>
+          <w:tcPr>
+            <w:tcW w:w="4208" w:type="dxa"/>
+          </w:tcPr>
+          <w:p>
+            <w:pPr>
+              <w:rPr>
+                <w:sz w:val="18"/>
+                <w:szCs w:val="18"/>
+              </w:rPr>
+            </w:pPr>
+            <w:r>
+              <w:rPr>
+                <w:sz w:val="18"/>
+                <w:szCs w:val="18"/>
+              </w:rPr>
+              <w:t>&lt;&lt;</w:t>
+            </w:r>
+            <w:proofErr w:type="spellStart"/>
+            <w:proofErr w:type="gramStart"/>
+            <w:r>
+              <w:rPr>
+                <w:sz w:val="18"/>
+                <w:szCs w:val="18"/>
+              </w:rPr>
+              <w:t>modelop.modelTestResult.dmnRuleResults</w:t>
+            </w:r>
+            <w:proofErr w:type="spellEnd"/>
+            <w:proofErr w:type="gramEnd"/>
+            <w:r>
+              <w:rPr>
+                <w:sz w:val="18"/>
+                <w:szCs w:val="18"/>
+              </w:rPr>
+              <w:t>.[</w:t>
+            </w:r>
+            <w:proofErr w:type="spellStart"/>
+            <w:r>
+              <w:rPr>
+                <w:sz w:val="18"/>
+                <w:szCs w:val="18"/>
+              </w:rPr>
+              <w:t>testCategory</w:t>
+            </w:r>
+            <w:proofErr w:type="spellEnd"/>
+            <w:r>
+              <w:rPr>
+                <w:sz w:val="18"/>
+                <w:szCs w:val="18"/>
+              </w:rPr>
+              <w:t xml:space="preserve">=Data Drift - </w:t>
+            </w:r>
+            <w:proofErr w:type="spellStart"/>
+            <w:r>
+              <w:rPr>
+                <w:sz w:val="18"/>
+                <w:szCs w:val="18"/>
+              </w:rPr>
+              <w:t>Kolmorgorov</w:t>
+            </w:r>
+            <w:proofErr w:type="spellEnd"/>
+            <w:r>
+              <w:rPr>
+                <w:sz w:val="18"/>
+                <w:szCs w:val="18"/>
+              </w:rPr>
+              <w:t xml:space="preserve"> Smirnov].passes&gt;&gt;</w:t>
+            </w:r>
+          </w:p>
+        </w:tc>
+        <w:tc>
+          <w:tcPr>
+            <w:tcW w:w="5692" w:type="dxa"/>
+          </w:tcPr>
+          <w:p>
+            <w:pPr>
+              <w:rPr>
+                <w:sz w:val="18"/>
+                <w:szCs w:val="18"/>
+              </w:rPr>
+            </w:pPr>
+            <w:r>
+              <w:rPr>
+                <w:sz w:val="18"/>
+                <w:szCs w:val="18"/>
+              </w:rPr>
+              <w:t>&lt;&lt;</w:t>
+            </w:r>
+            <w:proofErr w:type="spellStart"/>
+            <w:proofErr w:type="gramStart"/>
+            <w:r>
+              <w:rPr>
+                <w:sz w:val="18"/>
+                <w:szCs w:val="18"/>
+              </w:rPr>
+              <w:t>modelop.modelTestResult.dmnRuleResults</w:t>
+            </w:r>
+            <w:proofErr w:type="spellEnd"/>
+            <w:proofErr w:type="gramEnd"/>
+            <w:r>
+              <w:rPr>
+                <w:sz w:val="18"/>
+                <w:szCs w:val="18"/>
+              </w:rPr>
+              <w:t>.[</w:t>
+            </w:r>
+            <w:proofErr w:type="spellStart"/>
+            <w:r>
+              <w:rPr>
+                <w:sz w:val="18"/>
+                <w:szCs w:val="18"/>
+              </w:rPr>
+              <w:t>testCategory</w:t>
+            </w:r>
+            <w:proofErr w:type="spellEnd"/>
+            <w:r>
+              <w:rPr>
+                <w:sz w:val="18"/>
+                <w:szCs w:val="18"/>
+              </w:rPr>
+              <w:t xml:space="preserve">=Data Drift - </w:t>
+            </w:r>
+            <w:proofErr w:type="spellStart"/>
+            <w:r>
+              <w:rPr>
+                <w:sz w:val="18"/>
+                <w:szCs w:val="18"/>
+              </w:rPr>
+              <w:t>Kolmorgorov</w:t>
+            </w:r>
+            <w:proofErr w:type="spellEnd"/>
+            <w:r>
+              <w:rPr>
+                <w:sz w:val="18"/>
+                <w:szCs w:val="18"/>
+              </w:rPr>
+              <w:t xml:space="preserve"> Smirnov].reason&gt;&gt;</w:t>
+            </w:r>
+          </w:p>
+        </w:tc>
+      </w:tr>
+      <w:tr>
+        <w:tc>
+          <w:tcPr>
+            <w:tcW w:w="1530" w:type="dxa"/>
+          </w:tcPr>
+          <w:p>
+            <w:pPr>
+              <w:rPr>
+                <w:sz w:val="18"/>
+                <w:szCs w:val="18"/>
+              </w:rPr>
+            </w:pPr>
+            <w:r>
+              <w:rPr>
+                <w:sz w:val="18"/>
+                <w:szCs w:val="18"/>
+              </w:rPr>
+              <w:t>Characteristic Stability</w:t>
+            </w:r>
+          </w:p>
+        </w:tc>
+        <w:tc>
+          <w:tcPr>
+            <w:tcW w:w="4208" w:type="dxa"/>
+          </w:tcPr>
+          <w:p>
+            <w:pPr>
+              <w:rPr>
+                <w:sz w:val="18"/>
+                <w:szCs w:val="18"/>
+              </w:rPr>
+            </w:pPr>
+            <w:r>
+              <w:rPr>
+                <w:sz w:val="18"/>
+                <w:szCs w:val="18"/>
+              </w:rPr>
+              <w:t>&lt;&lt;</w:t>
+            </w:r>
+            <w:proofErr w:type="spellStart"/>
+            <w:proofErr w:type="gramStart"/>
+            <w:r>
+              <w:rPr>
+                <w:sz w:val="18"/>
+                <w:szCs w:val="18"/>
+              </w:rPr>
+              <w:t>modelop.modelTestResult.dmnRuleResults</w:t>
+            </w:r>
+            <w:proofErr w:type="spellEnd"/>
+            <w:proofErr w:type="gramEnd"/>
+            <w:r>
+              <w:rPr>
+                <w:sz w:val="18"/>
+                <w:szCs w:val="18"/>
+              </w:rPr>
+              <w:t>.[</w:t>
+            </w:r>
+            <w:proofErr w:type="spellStart"/>
+            <w:r>
+              <w:rPr>
+                <w:sz w:val="18"/>
+                <w:szCs w:val="18"/>
+              </w:rPr>
+              <w:t>testCategory</w:t>
+            </w:r>
+            <w:proofErr w:type="spellEnd"/>
+            <w:r>
+              <w:rPr>
+                <w:sz w:val="18"/>
+                <w:szCs w:val="18"/>
+              </w:rPr>
+              <w:t>= Characteristic Stability].passes&gt;&gt;</w:t>
+            </w:r>
+          </w:p>
+        </w:tc>
+        <w:tc>
+          <w:tcPr>
+            <w:tcW w:w="5692" w:type="dxa"/>
+          </w:tcPr>
+          <w:p>
+            <w:pPr>
+              <w:rPr>
+                <w:sz w:val="18"/>
+                <w:szCs w:val="18"/>
+              </w:rPr>
+            </w:pPr>
+            <w:r>
+              <w:rPr>
+                <w:sz w:val="18"/>
+                <w:szCs w:val="18"/>
+              </w:rPr>
+              <w:t>&lt;&lt;</w:t>
+            </w:r>
+            <w:proofErr w:type="spellStart"/>
+            <w:proofErr w:type="gramStart"/>
+            <w:r>
+              <w:rPr>
+                <w:sz w:val="18"/>
+                <w:szCs w:val="18"/>
+              </w:rPr>
+              <w:t>modelop.modelTestResult.dmnRuleResults</w:t>
+            </w:r>
+            <w:proofErr w:type="spellEnd"/>
+            <w:proofErr w:type="gramEnd"/>
+            <w:r>
+              <w:rPr>
+                <w:sz w:val="18"/>
+                <w:szCs w:val="18"/>
+              </w:rPr>
+              <w:t>.[</w:t>
+            </w:r>
+            <w:proofErr w:type="spellStart"/>
+            <w:r>
+              <w:rPr>
+                <w:sz w:val="18"/>
+                <w:szCs w:val="18"/>
+              </w:rPr>
+              <w:t>testCategory</w:t>
+            </w:r>
+            <w:proofErr w:type="spellEnd"/>
+            <w:r>
+              <w:rPr>
+                <w:sz w:val="18"/>
+                <w:szCs w:val="18"/>
+              </w:rPr>
+              <w:t>= Characteristic Stability].reason&gt;&gt;</w:t>
+            </w:r>
+          </w:p>
+        </w:tc>
+      </w:tr>
+      <w:tr>
+        <w:tc>
+          <w:tcPr>
+            <w:tcW w:w="1530" w:type="dxa"/>
+          </w:tcPr>
+          <w:p>
+            <w:pPr>
+              <w:rPr>
+                <w:sz w:val="18"/>
+                <w:szCs w:val="18"/>
+              </w:rPr>
+            </w:pPr>
+            <w:r>
+              <w:rPr>
+                <w:sz w:val="18"/>
+                <w:szCs w:val="18"/>
+              </w:rPr>
+              <w:t>Bias Disparity</w:t>
+            </w:r>
+          </w:p>
+        </w:tc>
+        <w:tc>
+          <w:tcPr>
+            <w:tcW w:w="4208" w:type="dxa"/>
+          </w:tcPr>
+          <w:p>
+            <w:pPr>
+              <w:rPr>
+                <w:sz w:val="18"/>
+                <w:szCs w:val="18"/>
+              </w:rPr>
+            </w:pPr>
+            <w:r>
+              <w:rPr>
+                <w:sz w:val="18"/>
+                <w:szCs w:val="18"/>
+              </w:rPr>
+              <w:t>&lt;&lt;</w:t>
+            </w:r>
+            <w:proofErr w:type="spellStart"/>
+            <w:proofErr w:type="gramStart"/>
+            <w:r>
+              <w:rPr>
+                <w:sz w:val="18"/>
+                <w:szCs w:val="18"/>
+              </w:rPr>
+              <w:t>modelop.modelTestResult.dmnRuleResults</w:t>
+            </w:r>
+            <w:proofErr w:type="spellEnd"/>
+            <w:proofErr w:type="gramEnd"/>
+            <w:r>
+              <w:rPr>
+                <w:sz w:val="18"/>
+                <w:szCs w:val="18"/>
+              </w:rPr>
+              <w:t>.[</w:t>
+            </w:r>
+            <w:proofErr w:type="spellStart"/>
+            <w:r>
+              <w:rPr>
+                <w:sz w:val="18"/>
+                <w:szCs w:val="18"/>
+              </w:rPr>
+              <w:t>testCategory</w:t>
+            </w:r>
+            <w:proofErr w:type="spellEnd"/>
+            <w:r>
+              <w:rPr>
+                <w:sz w:val="18"/>
+                <w:szCs w:val="18"/>
+              </w:rPr>
+              <w:t>=Bias Disparity].passes&gt;&gt;</w:t>
+            </w:r>
+          </w:p>
+        </w:tc>
+        <w:tc>
+          <w:tcPr>
+            <w:tcW w:w="5692" w:type="dxa"/>
+          </w:tcPr>
+          <w:p>
+            <w:pPr>
+              <w:rPr>
+                <w:sz w:val="18"/>
+                <w:szCs w:val="18"/>
+              </w:rPr>
+            </w:pPr>
+            <w:r>
+              <w:rPr>
+                <w:sz w:val="18"/>
+                <w:szCs w:val="18"/>
+              </w:rPr>
+              <w:t>&lt;&lt;</w:t>
+            </w:r>
+            <w:proofErr w:type="spellStart"/>
+            <w:proofErr w:type="gramStart"/>
+            <w:r>
+              <w:rPr>
+                <w:sz w:val="18"/>
+                <w:szCs w:val="18"/>
+              </w:rPr>
+              <w:t>modelop.modelTestResult.dmnRuleResults</w:t>
+            </w:r>
+            <w:proofErr w:type="spellEnd"/>
+            <w:proofErr w:type="gramEnd"/>
+            <w:r>
+              <w:rPr>
+                <w:sz w:val="18"/>
+                <w:szCs w:val="18"/>
+              </w:rPr>
+              <w:t>.[</w:t>
+            </w:r>
+            <w:proofErr w:type="spellStart"/>
+            <w:r>
+              <w:rPr>
+                <w:sz w:val="18"/>
+                <w:szCs w:val="18"/>
+              </w:rPr>
+              <w:t>testCategory</w:t>
+            </w:r>
+            <w:proofErr w:type="spellEnd"/>
+            <w:r>
+              <w:rPr>
+                <w:sz w:val="18"/>
+                <w:szCs w:val="18"/>
+              </w:rPr>
+              <w:t>=Bias Disparity].reason&gt;&gt;</w:t>
+            </w:r>
+          </w:p>
+        </w:tc>
+      </w:tr>
+      <w:tr>
+        <w:tc>
+          <w:tcPr>
+            <w:tcW w:w="1530" w:type="dxa"/>
+          </w:tcPr>
+          <w:p>
+            <w:pPr>
+              <w:rPr>
+                <w:sz w:val="18"/>
+                <w:szCs w:val="18"/>
+              </w:rPr>
+            </w:pPr>
+            <w:r>
+              <w:rPr>
+                <w:sz w:val="18"/>
+                <w:szCs w:val="18"/>
+              </w:rPr>
+              <w:t>Autocorrelation</w:t>
+            </w:r>
+          </w:p>
+        </w:tc>
+        <w:tc>
+          <w:tcPr>
+            <w:tcW w:w="4208" w:type="dxa"/>
+          </w:tcPr>
+          <w:p>
+            <w:pPr>
+              <w:rPr>
+                <w:sz w:val="18"/>
+                <w:szCs w:val="18"/>
+              </w:rPr>
+            </w:pPr>
+            <w:r>
+              <w:rPr>
+                <w:sz w:val="18"/>
+                <w:szCs w:val="18"/>
+              </w:rPr>
+              <w:t>&lt;&lt;</w:t>
+            </w:r>
+            <w:proofErr w:type="gramStart"/>
+            <w:r>
+              <w:rPr>
+                <w:sz w:val="18"/>
+                <w:szCs w:val="18"/>
+              </w:rPr>
+              <w:t>modelop.modelTestResult.dmnRuleResults</w:t>
+            </w:r>
+            <w:proofErr w:type="gramEnd"/>
+            <w:r>
+              <w:rPr>
+                <w:sz w:val="18"/>
+                <w:szCs w:val="18"/>
+              </w:rPr>
+              <w:t>.[testCategory=Autocorrelation].passes&gt;&gt;</w:t>
+            </w:r>
+          </w:p>
+        </w:tc>
+        <w:tc>
+          <w:tcPr>
+            <w:tcW w:w="5692" w:type="dxa"/>
+          </w:tcPr>
+          <w:p>
+            <w:pPr>
+              <w:rPr>
+                <w:sz w:val="18"/>
+                <w:szCs w:val="18"/>
+              </w:rPr>
+            </w:pPr>
+            <w:r>
+              <w:rPr>
+                <w:sz w:val="18"/>
+                <w:szCs w:val="18"/>
+              </w:rPr>
+              <w:t>&lt;&lt;</w:t>
+            </w:r>
+            <w:proofErr w:type="gramStart"/>
+            <w:r>
+              <w:rPr>
+                <w:sz w:val="18"/>
+                <w:szCs w:val="18"/>
+              </w:rPr>
+              <w:t>modelop.modelTestResult.dmnRuleResults</w:t>
+            </w:r>
+            <w:proofErr w:type="gramEnd"/>
+            <w:r>
+              <w:rPr>
+                <w:sz w:val="18"/>
+                <w:szCs w:val="18"/>
+              </w:rPr>
+              <w:t>.[testCategory=Autocorrelation].reason&gt;&gt;</w:t>
+            </w:r>
+          </w:p>
+        </w:tc>
+      </w:tr>
+      <w:tr>
+        <w:tc>
+          <w:tcPr>
+            <w:tcW w:w="1530" w:type="dxa"/>
+          </w:tcPr>
+          <w:p>
+            <w:pPr>
+              <w:rPr>
+                <w:sz w:val="18"/>
+                <w:szCs w:val="18"/>
+              </w:rPr>
+            </w:pPr>
+            <w:proofErr w:type="spellStart"/>
+            <w:r>
+              <w:rPr>
+                <w:sz w:val="18"/>
+                <w:szCs w:val="18"/>
+              </w:rPr>
+              <w:t>Homoscedacticity</w:t>
+            </w:r>
+            <w:proofErr w:type="spellEnd"/>
+          </w:p>
+        </w:tc>
+        <w:tc>
+          <w:tcPr>
+            <w:tcW w:w="4208" w:type="dxa"/>
+          </w:tcPr>
+          <w:p>
+            <w:pPr>
+              <w:rPr>
+                <w:sz w:val="18"/>
+                <w:szCs w:val="18"/>
+              </w:rPr>
+            </w:pPr>
+            <w:r>
+              <w:rPr>
+                <w:sz w:val="18"/>
+                <w:szCs w:val="18"/>
+              </w:rPr>
+              <w:t>&lt;&lt;</w:t>
+            </w:r>
+            <w:proofErr w:type="gramStart"/>
+            <w:r>
+              <w:rPr>
+                <w:sz w:val="18"/>
+                <w:szCs w:val="18"/>
+              </w:rPr>
+              <w:t>modelop.modelTestResult.dmnRuleResults</w:t>
+            </w:r>
+            <w:proofErr w:type="gramEnd"/>
+            <w:r>
+              <w:rPr>
+                <w:sz w:val="18"/>
+                <w:szCs w:val="18"/>
+              </w:rPr>
+              <w:t>.[testCategory=Homoscedacticity].passes&gt;&gt;</w:t>
+            </w:r>
+          </w:p>
+        </w:tc>
+        <w:tc>
+          <w:tcPr>
+            <w:tcW w:w="5692" w:type="dxa"/>
+          </w:tcPr>
+          <w:p>
+            <w:pPr>
+              <w:rPr>
+                <w:sz w:val="18"/>
+                <w:szCs w:val="18"/>
+              </w:rPr>
+            </w:pPr>
+            <w:r>
+              <w:rPr>
+                <w:sz w:val="18"/>
+                <w:szCs w:val="18"/>
+              </w:rPr>
+              <w:t>&lt;&lt;</w:t>
+            </w:r>
+            <w:proofErr w:type="gramStart"/>
+            <w:r>
+              <w:rPr>
+                <w:sz w:val="18"/>
+                <w:szCs w:val="18"/>
+              </w:rPr>
+              <w:t>modelop.modelTestResult.dmnRuleResults</w:t>
+            </w:r>
+            <w:proofErr w:type="gramEnd"/>
+            <w:r>
+              <w:rPr>
+                <w:sz w:val="18"/>
+                <w:szCs w:val="18"/>
+              </w:rPr>
+              <w:t>.[testCategory=Homoscedacticity].reason&gt;&gt;</w:t>
+            </w:r>
+          </w:p>
+        </w:tc>
+      </w:tr>
+      <w:tr>
+        <w:tc>
+          <w:tcPr>
+            <w:tcW w:w="1530" w:type="dxa"/>
+          </w:tcPr>
+          <w:p>
+            <w:pPr>
+              <w:rPr>
+                <w:sz w:val="18"/>
+                <w:szCs w:val="18"/>
+              </w:rPr>
+            </w:pPr>
+            <w:r>
+              <w:rPr>
+                <w:sz w:val="18"/>
+                <w:szCs w:val="18"/>
+              </w:rPr>
+              <w:t>Normality</w:t>
+            </w:r>
+          </w:p>
+        </w:tc>
+        <w:tc>
+          <w:tcPr>
+            <w:tcW w:w="4208" w:type="dxa"/>
+          </w:tcPr>
+          <w:p>
+            <w:pPr>
+              <w:rPr>
+                <w:sz w:val="18"/>
+                <w:szCs w:val="18"/>
+              </w:rPr>
+            </w:pPr>
+            <w:r>
+              <w:rPr>
+                <w:sz w:val="18"/>
+                <w:szCs w:val="18"/>
+              </w:rPr>
+              <w:t>&lt;&lt;</w:t>
+            </w:r>
+            <w:proofErr w:type="gramStart"/>
+            <w:r>
+              <w:rPr>
+                <w:sz w:val="18"/>
+                <w:szCs w:val="18"/>
+              </w:rPr>
+              <w:t>modelop.modelTestResult.dmnRuleResults</w:t>
+            </w:r>
+            <w:proofErr w:type="gramEnd"/>
+            <w:r>
+              <w:rPr>
+                <w:sz w:val="18"/>
+                <w:szCs w:val="18"/>
+              </w:rPr>
+              <w:t>.[testCategory=Normality].passes&gt;&gt;</w:t>
+            </w:r>
+          </w:p>
+        </w:tc>
+        <w:tc>
+          <w:tcPr>
+            <w:tcW w:w="5692" w:type="dxa"/>
+          </w:tcPr>
+          <w:p>
+            <w:pPr>
+              <w:rPr>
+                <w:sz w:val="18"/>
+                <w:szCs w:val="18"/>
+              </w:rPr>
+            </w:pPr>
+            <w:r>
+              <w:rPr>
+                <w:sz w:val="18"/>
+                <w:szCs w:val="18"/>
+              </w:rPr>
+              <w:t>&lt;&lt;</w:t>
+            </w:r>
+            <w:proofErr w:type="gramStart"/>
+            <w:r>
+              <w:rPr>
+                <w:sz w:val="18"/>
+                <w:szCs w:val="18"/>
+              </w:rPr>
+              <w:t>modelop.modelTestResult.dmnRuleResults</w:t>
+            </w:r>
+            <w:proofErr w:type="gramEnd"/>
+            <w:r>
+              <w:rPr>
+                <w:sz w:val="18"/>
+                <w:szCs w:val="18"/>
+              </w:rPr>
+              <w:t>.[testCategory=Normality].reason&gt;&gt;</w:t>
+            </w:r>
+          </w:p>
+        </w:tc>
+      </w:tr>
+      <w:tr>
+        <w:tc>
+          <w:tcPr>
+            <w:tcW w:w="1530" w:type="dxa"/>
+          </w:tcPr>
+          <w:p>
+            <w:pPr>
+              <w:rPr>
+                <w:sz w:val="18"/>
+                <w:szCs w:val="18"/>
+              </w:rPr>
+            </w:pPr>
+            <w:r>
+              <w:rPr>
+                <w:sz w:val="18"/>
+                <w:szCs w:val="18"/>
+              </w:rPr>
+              <w:t>Linearity</w:t>
+            </w:r>
+          </w:p>
+        </w:tc>
+        <w:tc>
+          <w:tcPr>
+            <w:tcW w:w="4208" w:type="dxa"/>
+          </w:tcPr>
+          <w:p>
+            <w:pPr>
+              <w:rPr>
+                <w:sz w:val="18"/>
+                <w:szCs w:val="18"/>
+              </w:rPr>
+            </w:pPr>
+            <w:r>
+              <w:rPr>
+                <w:sz w:val="18"/>
+                <w:szCs w:val="18"/>
+              </w:rPr>
+              <w:t>&lt;&lt;</w:t>
+            </w:r>
+            <w:proofErr w:type="gramStart"/>
+            <w:r>
+              <w:rPr>
+                <w:sz w:val="18"/>
+                <w:szCs w:val="18"/>
+              </w:rPr>
+              <w:t>modelop.modelTestResult.dmnRuleResults</w:t>
+            </w:r>
+            <w:proofErr w:type="gramEnd"/>
+            <w:r>
+              <w:rPr>
+                <w:sz w:val="18"/>
+                <w:szCs w:val="18"/>
+              </w:rPr>
+              <w:t>.[testCategory=Linearity].passes&gt;&gt;</w:t>
+            </w:r>
+          </w:p>
+        </w:tc>
+        <w:tc>
+          <w:tcPr>
+            <w:tcW w:w="5692" w:type="dxa"/>
+          </w:tcPr>
+          <w:p>
+            <w:pPr>
+              <w:rPr>
+                <w:sz w:val="18"/>
+                <w:szCs w:val="18"/>
+              </w:rPr>
+            </w:pPr>
+            <w:r>
+              <w:rPr>
+                <w:sz w:val="18"/>
+                <w:szCs w:val="18"/>
+              </w:rPr>
+              <w:t>&lt;&lt;</w:t>
+            </w:r>
+            <w:proofErr w:type="gramStart"/>
+            <w:r>
+              <w:rPr>
+                <w:sz w:val="18"/>
+                <w:szCs w:val="18"/>
+              </w:rPr>
+              <w:t>modelop.modelTestResult.dmnRuleResults</w:t>
+            </w:r>
+            <w:proofErr w:type="gramEnd"/>
+            <w:r>
+              <w:rPr>
+                <w:sz w:val="18"/>
+                <w:szCs w:val="18"/>
+              </w:rPr>
+              <w:t>.[testCategory=Linearity].reason&gt;&gt;</w:t>
+            </w:r>
+          </w:p>
+        </w:tc>
+      </w:tr>
+      <w:tr>
+        <w:tc>
+          <w:tcPr>
+            <w:tcW w:w="1530" w:type="dxa"/>
+          </w:tcPr>
+          <w:p>
+            <w:pPr>
+              <w:rPr>
+                <w:sz w:val="18"/>
+                <w:szCs w:val="18"/>
+              </w:rPr>
+            </w:pPr>
+            <w:proofErr w:type="spellStart"/>
+            <w:r>
+              <w:rPr>
+                <w:sz w:val="18"/>
+                <w:szCs w:val="18"/>
+              </w:rPr>
+              <w:t>Mulitcolinearity</w:t>
+            </w:r>
+            <w:proofErr w:type="spellEnd"/>
+          </w:p>
+        </w:tc>
+        <w:tc>
+          <w:tcPr>
+            <w:tcW w:w="4208" w:type="dxa"/>
+          </w:tcPr>
+          <w:p>
+            <w:pPr>
+              <w:rPr>
+                <w:sz w:val="18"/>
+                <w:szCs w:val="18"/>
+              </w:rPr>
+            </w:pPr>
+            <w:r>
+              <w:rPr>
+                <w:sz w:val="18"/>
+                <w:szCs w:val="18"/>
+              </w:rPr>
+              <w:t>&lt;&lt;</w:t>
+            </w:r>
+            <w:proofErr w:type="gramStart"/>
+            <w:r>
+              <w:rPr>
+                <w:sz w:val="18"/>
+                <w:szCs w:val="18"/>
+              </w:rPr>
+              <w:t>modelop.modelTestResult.dmnRuleResults</w:t>
+            </w:r>
+            <w:proofErr w:type="gramEnd"/>
+            <w:r>
+              <w:rPr>
+                <w:sz w:val="18"/>
+                <w:szCs w:val="18"/>
+              </w:rPr>
+              <w:t>.[testCategory=Mulitcolinearity].passes&gt;&gt;</w:t>
+            </w:r>
+          </w:p>
+        </w:tc>
+        <w:tc>
+          <w:tcPr>
+            <w:tcW w:w="5692" w:type="dxa"/>
+          </w:tcPr>
+          <w:p>
+            <w:pPr>
+              <w:rPr>
+                <w:sz w:val="18"/>
+                <w:szCs w:val="18"/>
+              </w:rPr>
+            </w:pPr>
+            <w:r>
+              <w:rPr>
+                <w:sz w:val="18"/>
+                <w:szCs w:val="18"/>
+              </w:rPr>
+              <w:t>&lt;&lt;</w:t>
+            </w:r>
+            <w:proofErr w:type="gramStart"/>
+            <w:r>
+              <w:rPr>
+                <w:sz w:val="18"/>
+                <w:szCs w:val="18"/>
+              </w:rPr>
+              <w:t>modelop.modelTestResult.dmnRuleResults</w:t>
+            </w:r>
+            <w:proofErr w:type="gramEnd"/>
+            <w:r>
+              <w:rPr>
+                <w:sz w:val="18"/>
+                <w:szCs w:val="18"/>
+              </w:rPr>
+              <w:t>.[testCategory=Mulitcolinearity].reason&gt;&gt;</w:t>
+            </w:r>
+          </w:p>
+        </w:tc>
+      </w:tr>
+    </w:tbl>
     <w:p>
       <w:pPr>
         <w:rPr>
@@ -712,6 +1832,7 @@
     </w:p>
     <w:p>
       <w:r>
+        <w:lastRenderedPageBreak/>
         <w:t>&lt;&lt;</w:t>
       </w:r>
       <w:proofErr w:type="spellStart"/>
@@ -1263,7 +2384,6 @@
                 <w:szCs w:val="21"/>
                 <w:u w:val="single"/>
               </w:rPr>
-              <w:lastRenderedPageBreak/>
               <w:t>Durbin-Watson Test</w:t>
             </w:r>
             <w:r>
@@ -1421,15 +2541,7 @@
           <w:sz w:val="21"/>
           <w:szCs w:val="21"/>
         </w:rPr>
-        <w:t>Normality Metrics</w:t>
-      </w:r>
-      <w:r>
-        <w:rPr>
-          <w:color w:val="4472C4" w:themeColor="accent1"/>
-          <w:sz w:val="21"/>
-          <w:szCs w:val="21"/>
-        </w:rPr>
-        <w:t>:</w:t>
+        <w:t>Normality Metrics:</w:t>
       </w:r>
       <w:r>
         <w:rPr>
@@ -1483,17 +2595,7 @@
                 <w:szCs w:val="21"/>
                 <w:u w:val="single"/>
               </w:rPr>
-              <w:t>Kolmogorov-Smirnov Test</w:t>
-            </w:r>
-            <w:r>
-              <w:rPr>
-                <w:i/>
-                <w:iCs/>
-                <w:sz w:val="21"/>
-                <w:szCs w:val="21"/>
-                <w:u w:val="single"/>
-              </w:rPr>
-              <w:t>:</w:t>
+              <w:t>Kolmogorov-Smirnov Test:</w:t>
             </w:r>
           </w:p>
           <w:p>
@@ -2501,6 +3603,7 @@
                 <w:szCs w:val="21"/>
                 <w:u w:val="single"/>
               </w:rPr>
+              <w:lastRenderedPageBreak/>
               <w:t>Ljung</w:t>
             </w:r>
             <w:proofErr w:type="spellEnd"/>
@@ -3409,7 +4512,6 @@
               </w:rPr>
               <w:t>&lt;&lt;</w:t>
             </w:r>
-            <w:proofErr w:type="spellStart"/>
             <w:proofErr w:type="gramStart"/>
             <w:r>
               <w:rPr>
@@ -3419,7 +4521,6 @@
               </w:rPr>
               <w:t>modelop.modelTestResult.testResults</w:t>
             </w:r>
-            <w:proofErr w:type="spellEnd"/>
             <w:proofErr w:type="gramEnd"/>
             <w:r>
               <w:rPr>
@@ -3493,7 +4594,16 @@
           <w:sz w:val="32"/>
           <w:szCs w:val="32"/>
         </w:rPr>
-        <w:t>Analysis for Bias</w:t>
+        <w:t xml:space="preserve">Ethical Fairness </w:t>
+      </w:r>
+      <w:r>
+        <w:rPr>
+          <w:b/>
+          <w:bCs/>
+          <w:sz w:val="32"/>
+          <w:szCs w:val="32"/>
+        </w:rPr>
+        <w:t>Analysis</w:t>
       </w:r>
     </w:p>
     <w:p>
@@ -3554,6 +4664,7 @@
         <w:t>&gt;&gt;</w:t>
       </w:r>
     </w:p>
+    <w:p/>
     <w:sectPr>
       <w:pgSz w:w="12240" w:h="15840"/>
       <w:pgMar w:top="1440" w:right="1440" w:bottom="1440" w:left="1440" w:header="720" w:footer="720" w:gutter="0"/>

</xml_diff>

<commit_message>
FSN-4701 Format table for test result evaluations
</commit_message>
<xml_diff>
--- a/ModelReviewDocument.docx
+++ b/ModelReviewDocument.docx
@@ -78,19 +78,11 @@
         <w:t>&lt;&lt;</w:t>
       </w:r>
       <w:proofErr w:type="spellStart"/>
-      <w:proofErr w:type="gramStart"/>
       <w:r>
         <w:rPr>
           <w:color w:val="4472C4" w:themeColor="accent1"/>
         </w:rPr>
-        <w:t>modelop.storedModel.modelMetaData</w:t>
-      </w:r>
-      <w:proofErr w:type="gramEnd"/>
-      <w:r>
-        <w:rPr>
-          <w:color w:val="4472C4" w:themeColor="accent1"/>
-        </w:rPr>
-        <w:t>.description</w:t>
+        <w:t>modelop.storedModel.modelMetaData.description</w:t>
       </w:r>
       <w:proofErr w:type="spellEnd"/>
       <w:r>
@@ -157,7 +149,6 @@
         <w:t>&lt;&lt;</w:t>
       </w:r>
       <w:proofErr w:type="spellStart"/>
-      <w:proofErr w:type="gramStart"/>
       <w:r>
         <w:rPr>
           <w:color w:val="000000" w:themeColor="text1"/>
@@ -165,7 +156,6 @@
         <w:t>modelop.storedModel.createdBy</w:t>
       </w:r>
       <w:proofErr w:type="spellEnd"/>
-      <w:proofErr w:type="gramEnd"/>
       <w:r>
         <w:rPr>
           <w:color w:val="000000" w:themeColor="text1"/>
@@ -194,7 +184,6 @@
         <w:t xml:space="preserve"> &lt;&lt;</w:t>
       </w:r>
       <w:proofErr w:type="spellStart"/>
-      <w:proofErr w:type="gramStart"/>
       <w:r>
         <w:rPr>
           <w:color w:val="000000" w:themeColor="text1"/>
@@ -202,7 +191,6 @@
         <w:t>modelop.deployableModel.createdDate</w:t>
       </w:r>
       <w:proofErr w:type="spellEnd"/>
-      <w:proofErr w:type="gramEnd"/>
       <w:r>
         <w:rPr>
           <w:color w:val="000000" w:themeColor="text1"/>
@@ -301,14 +289,14 @@
         <w:tblLook w:val="04A0" w:firstRow="1" w:lastRow="0" w:firstColumn="1" w:lastColumn="0" w:noHBand="0" w:noVBand="1"/>
       </w:tblPr>
       <w:tblGrid>
-        <w:gridCol w:w="1530"/>
-        <w:gridCol w:w="4208"/>
-        <w:gridCol w:w="5692"/>
+        <w:gridCol w:w="1620"/>
+        <w:gridCol w:w="1710"/>
+        <w:gridCol w:w="8100"/>
       </w:tblGrid>
       <w:tr>
         <w:tc>
           <w:tcPr>
-            <w:tcW w:w="1530" w:type="dxa"/>
+            <w:tcW w:w="1620" w:type="dxa"/>
           </w:tcPr>
           <w:p>
             <w:pPr>
@@ -332,7 +320,7 @@
         </w:tc>
         <w:tc>
           <w:tcPr>
-            <w:tcW w:w="4208" w:type="dxa"/>
+            <w:tcW w:w="1710" w:type="dxa"/>
           </w:tcPr>
           <w:p>
             <w:pPr>
@@ -356,7 +344,7 @@
         </w:tc>
         <w:tc>
           <w:tcPr>
-            <w:tcW w:w="5692" w:type="dxa"/>
+            <w:tcW w:w="8100" w:type="dxa"/>
           </w:tcPr>
           <w:p>
             <w:pPr>
@@ -382,7 +370,7 @@
       <w:tr>
         <w:tc>
           <w:tcPr>
-            <w:tcW w:w="1530" w:type="dxa"/>
+            <w:tcW w:w="1620" w:type="dxa"/>
           </w:tcPr>
           <w:p>
             <w:pPr>
@@ -402,73 +390,41 @@
         </w:tc>
         <w:tc>
           <w:tcPr>
-            <w:tcW w:w="4208" w:type="dxa"/>
-          </w:tcPr>
-          <w:p>
-            <w:pPr>
-              <w:rPr>
-                <w:sz w:val="18"/>
-                <w:szCs w:val="18"/>
-              </w:rPr>
-            </w:pPr>
-            <w:r>
-              <w:rPr>
-                <w:sz w:val="18"/>
-                <w:szCs w:val="18"/>
-              </w:rPr>
-              <w:t>&lt;&lt;</w:t>
-            </w:r>
-            <w:proofErr w:type="gramStart"/>
-            <w:r>
-              <w:rPr>
-                <w:sz w:val="18"/>
-                <w:szCs w:val="18"/>
-              </w:rPr>
-              <w:t>modelop.modelTestResult.dmnRuleResults</w:t>
-            </w:r>
-            <w:proofErr w:type="gramEnd"/>
-            <w:r>
-              <w:rPr>
-                <w:sz w:val="18"/>
-                <w:szCs w:val="18"/>
-              </w:rPr>
-              <w:t>.[testCategory=Performance].passes&gt;&gt;</w:t>
-            </w:r>
-          </w:p>
-        </w:tc>
-        <w:tc>
-          <w:tcPr>
-            <w:tcW w:w="5692" w:type="dxa"/>
-          </w:tcPr>
-          <w:p>
-            <w:pPr>
-              <w:rPr>
-                <w:sz w:val="18"/>
-                <w:szCs w:val="18"/>
-              </w:rPr>
-            </w:pPr>
-            <w:r>
-              <w:rPr>
-                <w:sz w:val="18"/>
-                <w:szCs w:val="18"/>
-              </w:rPr>
-              <w:t>&lt;&lt;</w:t>
-            </w:r>
-            <w:proofErr w:type="gramStart"/>
-            <w:r>
-              <w:rPr>
-                <w:sz w:val="18"/>
-                <w:szCs w:val="18"/>
-              </w:rPr>
-              <w:t>modelop.modelTestResult.dmnRuleResults</w:t>
-            </w:r>
-            <w:proofErr w:type="gramEnd"/>
-            <w:r>
-              <w:rPr>
-                <w:sz w:val="18"/>
-                <w:szCs w:val="18"/>
-              </w:rPr>
-              <w:t>.[testCategory=Performance].reason&gt;&gt;</w:t>
+            <w:tcW w:w="1710" w:type="dxa"/>
+          </w:tcPr>
+          <w:p>
+            <w:pPr>
+              <w:rPr>
+                <w:sz w:val="18"/>
+                <w:szCs w:val="18"/>
+              </w:rPr>
+            </w:pPr>
+            <w:r>
+              <w:rPr>
+                <w:sz w:val="18"/>
+                <w:szCs w:val="18"/>
+              </w:rPr>
+              <w:t>&lt;&lt;modelop.modelTestResult.dmnRuleResults.[testCategory=Performance].passes&gt;&gt;</w:t>
+            </w:r>
+          </w:p>
+        </w:tc>
+        <w:tc>
+          <w:tcPr>
+            <w:tcW w:w="8100" w:type="dxa"/>
+          </w:tcPr>
+          <w:p>
+            <w:pPr>
+              <w:rPr>
+                <w:sz w:val="18"/>
+                <w:szCs w:val="18"/>
+              </w:rPr>
+            </w:pPr>
+            <w:r>
+              <w:rPr>
+                <w:sz w:val="18"/>
+                <w:szCs w:val="18"/>
+              </w:rPr>
+              <w:t>&lt;&lt;modelop.modelTestResult.dmnRuleResults.[testCategory=Performance].reason&gt;&gt;</w:t>
             </w:r>
           </w:p>
         </w:tc>
@@ -476,7 +432,7 @@
       <w:tr>
         <w:tc>
           <w:tcPr>
-            <w:tcW w:w="1530" w:type="dxa"/>
+            <w:tcW w:w="1620" w:type="dxa"/>
           </w:tcPr>
           <w:p>
             <w:pPr>
@@ -496,7 +452,7 @@
         </w:tc>
         <w:tc>
           <w:tcPr>
-            <w:tcW w:w="4208" w:type="dxa"/>
+            <w:tcW w:w="1710" w:type="dxa"/>
           </w:tcPr>
           <w:p>
             <w:pPr>
@@ -513,7 +469,6 @@
               <w:t>&lt;&lt;</w:t>
             </w:r>
             <w:proofErr w:type="spellStart"/>
-            <w:proofErr w:type="gramStart"/>
             <w:r>
               <w:rPr>
                 <w:sz w:val="18"/>
@@ -522,7 +477,6 @@
               <w:t>modelop.modelTestResult.dmnRuleResults</w:t>
             </w:r>
             <w:proofErr w:type="spellEnd"/>
-            <w:proofErr w:type="gramEnd"/>
             <w:r>
               <w:rPr>
                 <w:sz w:val="18"/>
@@ -564,7 +518,7 @@
         </w:tc>
         <w:tc>
           <w:tcPr>
-            <w:tcW w:w="5692" w:type="dxa"/>
+            <w:tcW w:w="8100" w:type="dxa"/>
           </w:tcPr>
           <w:p>
             <w:pPr>
@@ -581,7 +535,6 @@
               <w:t>&lt;&lt;</w:t>
             </w:r>
             <w:proofErr w:type="spellStart"/>
-            <w:proofErr w:type="gramStart"/>
             <w:r>
               <w:rPr>
                 <w:sz w:val="18"/>
@@ -590,7 +543,6 @@
               <w:t>modelop.modelTestResult.dmnRuleResults</w:t>
             </w:r>
             <w:proofErr w:type="spellEnd"/>
-            <w:proofErr w:type="gramEnd"/>
             <w:r>
               <w:rPr>
                 <w:sz w:val="18"/>
@@ -634,7 +586,7 @@
       <w:tr>
         <w:tc>
           <w:tcPr>
-            <w:tcW w:w="1530" w:type="dxa"/>
+            <w:tcW w:w="1620" w:type="dxa"/>
           </w:tcPr>
           <w:p>
             <w:pPr>
@@ -661,7 +613,7 @@
         </w:tc>
         <w:tc>
           <w:tcPr>
-            <w:tcW w:w="4208" w:type="dxa"/>
+            <w:tcW w:w="1710" w:type="dxa"/>
           </w:tcPr>
           <w:p>
             <w:pPr>
@@ -678,7 +630,6 @@
               <w:t>&lt;&lt;</w:t>
             </w:r>
             <w:proofErr w:type="spellStart"/>
-            <w:proofErr w:type="gramStart"/>
             <w:r>
               <w:rPr>
                 <w:sz w:val="18"/>
@@ -687,7 +638,6 @@
               <w:t>modelop.modelTestResult.dmnRuleResults</w:t>
             </w:r>
             <w:proofErr w:type="spellEnd"/>
-            <w:proofErr w:type="gramEnd"/>
             <w:r>
               <w:rPr>
                 <w:sz w:val="18"/>
@@ -729,7 +679,7 @@
         </w:tc>
         <w:tc>
           <w:tcPr>
-            <w:tcW w:w="5692" w:type="dxa"/>
+            <w:tcW w:w="8100" w:type="dxa"/>
           </w:tcPr>
           <w:p>
             <w:pPr>
@@ -746,7 +696,6 @@
               <w:t>&lt;&lt;</w:t>
             </w:r>
             <w:proofErr w:type="spellStart"/>
-            <w:proofErr w:type="gramStart"/>
             <w:r>
               <w:rPr>
                 <w:sz w:val="18"/>
@@ -755,7 +704,6 @@
               <w:t>modelop.modelTestResult.dmnRuleResults</w:t>
             </w:r>
             <w:proofErr w:type="spellEnd"/>
-            <w:proofErr w:type="gramEnd"/>
             <w:r>
               <w:rPr>
                 <w:sz w:val="18"/>
@@ -806,7 +754,7 @@
       <w:tr>
         <w:tc>
           <w:tcPr>
-            <w:tcW w:w="1530" w:type="dxa"/>
+            <w:tcW w:w="1620" w:type="dxa"/>
           </w:tcPr>
           <w:p>
             <w:pPr>
@@ -826,73 +774,41 @@
         </w:tc>
         <w:tc>
           <w:tcPr>
-            <w:tcW w:w="4208" w:type="dxa"/>
-          </w:tcPr>
-          <w:p>
-            <w:pPr>
-              <w:rPr>
-                <w:sz w:val="18"/>
-                <w:szCs w:val="18"/>
-              </w:rPr>
-            </w:pPr>
-            <w:r>
-              <w:rPr>
-                <w:sz w:val="18"/>
-                <w:szCs w:val="18"/>
-              </w:rPr>
-              <w:t>&lt;&lt;</w:t>
-            </w:r>
-            <w:proofErr w:type="gramStart"/>
-            <w:r>
-              <w:rPr>
-                <w:sz w:val="18"/>
-                <w:szCs w:val="18"/>
-              </w:rPr>
-              <w:t>modelop.modelTestResult.dmnRuleResults</w:t>
-            </w:r>
-            <w:proofErr w:type="gramEnd"/>
-            <w:r>
-              <w:rPr>
-                <w:sz w:val="18"/>
-                <w:szCs w:val="18"/>
-              </w:rPr>
-              <w:t>.[testCategory=Characteristic Stability].passes&gt;&gt;</w:t>
-            </w:r>
-          </w:p>
-        </w:tc>
-        <w:tc>
-          <w:tcPr>
-            <w:tcW w:w="5692" w:type="dxa"/>
-          </w:tcPr>
-          <w:p>
-            <w:pPr>
-              <w:rPr>
-                <w:sz w:val="18"/>
-                <w:szCs w:val="18"/>
-              </w:rPr>
-            </w:pPr>
-            <w:r>
-              <w:rPr>
-                <w:sz w:val="18"/>
-                <w:szCs w:val="18"/>
-              </w:rPr>
-              <w:t>&lt;&lt;</w:t>
-            </w:r>
-            <w:proofErr w:type="gramStart"/>
-            <w:r>
-              <w:rPr>
-                <w:sz w:val="18"/>
-                <w:szCs w:val="18"/>
-              </w:rPr>
-              <w:t>modelop.modelTestResult.dmnRuleResults</w:t>
-            </w:r>
-            <w:proofErr w:type="gramEnd"/>
-            <w:r>
-              <w:rPr>
-                <w:sz w:val="18"/>
-                <w:szCs w:val="18"/>
-              </w:rPr>
-              <w:t>.[testCategory=Characteristic Stability].reason&gt;&gt;</w:t>
+            <w:tcW w:w="1710" w:type="dxa"/>
+          </w:tcPr>
+          <w:p>
+            <w:pPr>
+              <w:rPr>
+                <w:sz w:val="18"/>
+                <w:szCs w:val="18"/>
+              </w:rPr>
+            </w:pPr>
+            <w:r>
+              <w:rPr>
+                <w:sz w:val="18"/>
+                <w:szCs w:val="18"/>
+              </w:rPr>
+              <w:t>&lt;&lt;modelop.modelTestResult.dmnRuleResults.[testCategory=Characteristic Stability].passes&gt;&gt;</w:t>
+            </w:r>
+          </w:p>
+        </w:tc>
+        <w:tc>
+          <w:tcPr>
+            <w:tcW w:w="8100" w:type="dxa"/>
+          </w:tcPr>
+          <w:p>
+            <w:pPr>
+              <w:rPr>
+                <w:sz w:val="18"/>
+                <w:szCs w:val="18"/>
+              </w:rPr>
+            </w:pPr>
+            <w:r>
+              <w:rPr>
+                <w:sz w:val="18"/>
+                <w:szCs w:val="18"/>
+              </w:rPr>
+              <w:t>&lt;&lt;modelop.modelTestResult.dmnRuleResults.[testCategory=Characteristic Stability].reason&gt;&gt;</w:t>
             </w:r>
           </w:p>
         </w:tc>
@@ -900,7 +816,7 @@
       <w:tr>
         <w:tc>
           <w:tcPr>
-            <w:tcW w:w="1530" w:type="dxa"/>
+            <w:tcW w:w="1620" w:type="dxa"/>
           </w:tcPr>
           <w:p>
             <w:pPr>
@@ -920,7 +836,7 @@
         </w:tc>
         <w:tc>
           <w:tcPr>
-            <w:tcW w:w="4208" w:type="dxa"/>
+            <w:tcW w:w="1710" w:type="dxa"/>
           </w:tcPr>
           <w:p>
             <w:pPr>
@@ -937,7 +853,6 @@
               <w:t>&lt;&lt;</w:t>
             </w:r>
             <w:proofErr w:type="spellStart"/>
-            <w:proofErr w:type="gramStart"/>
             <w:r>
               <w:rPr>
                 <w:sz w:val="18"/>
@@ -946,7 +861,6 @@
               <w:t>modelop.modelTestResult.dmnRuleResults</w:t>
             </w:r>
             <w:proofErr w:type="spellEnd"/>
-            <w:proofErr w:type="gramEnd"/>
             <w:r>
               <w:rPr>
                 <w:sz w:val="18"/>
@@ -974,7 +888,7 @@
         </w:tc>
         <w:tc>
           <w:tcPr>
-            <w:tcW w:w="5692" w:type="dxa"/>
+            <w:tcW w:w="8100" w:type="dxa"/>
           </w:tcPr>
           <w:p>
             <w:pPr>
@@ -991,7 +905,6 @@
               <w:t>&lt;&lt;</w:t>
             </w:r>
             <w:proofErr w:type="spellStart"/>
-            <w:proofErr w:type="gramStart"/>
             <w:r>
               <w:rPr>
                 <w:sz w:val="18"/>
@@ -1000,7 +913,6 @@
               <w:t>modelop.modelTestResult.dmnRuleResults</w:t>
             </w:r>
             <w:proofErr w:type="spellEnd"/>
-            <w:proofErr w:type="gramEnd"/>
             <w:r>
               <w:rPr>
                 <w:sz w:val="18"/>
@@ -1030,7 +942,7 @@
       <w:tr>
         <w:tc>
           <w:tcPr>
-            <w:tcW w:w="1530" w:type="dxa"/>
+            <w:tcW w:w="1620" w:type="dxa"/>
           </w:tcPr>
           <w:p>
             <w:pPr>
@@ -1050,73 +962,41 @@
         </w:tc>
         <w:tc>
           <w:tcPr>
-            <w:tcW w:w="4208" w:type="dxa"/>
-          </w:tcPr>
-          <w:p>
-            <w:pPr>
-              <w:rPr>
-                <w:sz w:val="18"/>
-                <w:szCs w:val="18"/>
-              </w:rPr>
-            </w:pPr>
-            <w:r>
-              <w:rPr>
-                <w:sz w:val="18"/>
-                <w:szCs w:val="18"/>
-              </w:rPr>
-              <w:t>&lt;&lt;</w:t>
-            </w:r>
-            <w:proofErr w:type="gramStart"/>
-            <w:r>
-              <w:rPr>
-                <w:sz w:val="18"/>
-                <w:szCs w:val="18"/>
-              </w:rPr>
-              <w:t>modelop.modelTestResult.dmnRuleResults</w:t>
-            </w:r>
-            <w:proofErr w:type="gramEnd"/>
-            <w:r>
-              <w:rPr>
-                <w:sz w:val="18"/>
-                <w:szCs w:val="18"/>
-              </w:rPr>
-              <w:t>.[testCategory=Autocorrelation].passes&gt;&gt;</w:t>
-            </w:r>
-          </w:p>
-        </w:tc>
-        <w:tc>
-          <w:tcPr>
-            <w:tcW w:w="5692" w:type="dxa"/>
-          </w:tcPr>
-          <w:p>
-            <w:pPr>
-              <w:rPr>
-                <w:sz w:val="18"/>
-                <w:szCs w:val="18"/>
-              </w:rPr>
-            </w:pPr>
-            <w:r>
-              <w:rPr>
-                <w:sz w:val="18"/>
-                <w:szCs w:val="18"/>
-              </w:rPr>
-              <w:t>&lt;&lt;</w:t>
-            </w:r>
-            <w:proofErr w:type="gramStart"/>
-            <w:r>
-              <w:rPr>
-                <w:sz w:val="18"/>
-                <w:szCs w:val="18"/>
-              </w:rPr>
-              <w:t>modelop.modelTestResult.dmnRuleResults</w:t>
-            </w:r>
-            <w:proofErr w:type="gramEnd"/>
-            <w:r>
-              <w:rPr>
-                <w:sz w:val="18"/>
-                <w:szCs w:val="18"/>
-              </w:rPr>
-              <w:t>.[testCategory=Autocorrelation].reason&gt;&gt;</w:t>
+            <w:tcW w:w="1710" w:type="dxa"/>
+          </w:tcPr>
+          <w:p>
+            <w:pPr>
+              <w:rPr>
+                <w:sz w:val="18"/>
+                <w:szCs w:val="18"/>
+              </w:rPr>
+            </w:pPr>
+            <w:r>
+              <w:rPr>
+                <w:sz w:val="18"/>
+                <w:szCs w:val="18"/>
+              </w:rPr>
+              <w:t>&lt;&lt;modelop.modelTestResult.dmnRuleResults.[testCategory=Autocorrelation].passes&gt;&gt;</w:t>
+            </w:r>
+          </w:p>
+        </w:tc>
+        <w:tc>
+          <w:tcPr>
+            <w:tcW w:w="8100" w:type="dxa"/>
+          </w:tcPr>
+          <w:p>
+            <w:pPr>
+              <w:rPr>
+                <w:sz w:val="18"/>
+                <w:szCs w:val="18"/>
+              </w:rPr>
+            </w:pPr>
+            <w:r>
+              <w:rPr>
+                <w:sz w:val="18"/>
+                <w:szCs w:val="18"/>
+              </w:rPr>
+              <w:t>&lt;&lt;modelop.modelTestResult.dmnRuleResults.[testCategory=Autocorrelation].reason&gt;&gt;</w:t>
             </w:r>
           </w:p>
         </w:tc>
@@ -1124,7 +1004,7 @@
       <w:tr>
         <w:tc>
           <w:tcPr>
-            <w:tcW w:w="1530" w:type="dxa"/>
+            <w:tcW w:w="1620" w:type="dxa"/>
           </w:tcPr>
           <w:p>
             <w:pPr>
@@ -1153,37 +1033,21 @@
         </w:tc>
         <w:tc>
           <w:tcPr>
-            <w:tcW w:w="4208" w:type="dxa"/>
-          </w:tcPr>
-          <w:p>
-            <w:pPr>
-              <w:rPr>
-                <w:sz w:val="18"/>
-                <w:szCs w:val="18"/>
-              </w:rPr>
-            </w:pPr>
-            <w:r>
-              <w:rPr>
-                <w:sz w:val="18"/>
-                <w:szCs w:val="18"/>
-              </w:rPr>
-              <w:t>&lt;&lt;</w:t>
-            </w:r>
-            <w:proofErr w:type="gramStart"/>
-            <w:r>
-              <w:rPr>
-                <w:sz w:val="18"/>
-                <w:szCs w:val="18"/>
-              </w:rPr>
-              <w:t>modelop.modelTestResult.dmnRuleResults</w:t>
-            </w:r>
-            <w:proofErr w:type="gramEnd"/>
-            <w:r>
-              <w:rPr>
-                <w:sz w:val="18"/>
-                <w:szCs w:val="18"/>
-              </w:rPr>
-              <w:t>.[testCategory=</w:t>
+            <w:tcW w:w="1710" w:type="dxa"/>
+          </w:tcPr>
+          <w:p>
+            <w:pPr>
+              <w:rPr>
+                <w:sz w:val="18"/>
+                <w:szCs w:val="18"/>
+              </w:rPr>
+            </w:pPr>
+            <w:r>
+              <w:rPr>
+                <w:sz w:val="18"/>
+                <w:szCs w:val="18"/>
+              </w:rPr>
+              <w:t>&lt;&lt;modelop.modelTestResult.dmnRuleResults.[testCategory=</w:t>
             </w:r>
             <w:r>
               <w:rPr>
@@ -1203,37 +1067,21 @@
         </w:tc>
         <w:tc>
           <w:tcPr>
-            <w:tcW w:w="5692" w:type="dxa"/>
-          </w:tcPr>
-          <w:p>
-            <w:pPr>
-              <w:rPr>
-                <w:sz w:val="18"/>
-                <w:szCs w:val="18"/>
-              </w:rPr>
-            </w:pPr>
-            <w:r>
-              <w:rPr>
-                <w:sz w:val="18"/>
-                <w:szCs w:val="18"/>
-              </w:rPr>
-              <w:t>&lt;&lt;</w:t>
-            </w:r>
-            <w:proofErr w:type="gramStart"/>
-            <w:r>
-              <w:rPr>
-                <w:sz w:val="18"/>
-                <w:szCs w:val="18"/>
-              </w:rPr>
-              <w:t>modelop.modelTestResult.dmnRuleResults</w:t>
-            </w:r>
-            <w:proofErr w:type="gramEnd"/>
-            <w:r>
-              <w:rPr>
-                <w:sz w:val="18"/>
-                <w:szCs w:val="18"/>
-              </w:rPr>
-              <w:t>.[testCategory=</w:t>
+            <w:tcW w:w="8100" w:type="dxa"/>
+          </w:tcPr>
+          <w:p>
+            <w:pPr>
+              <w:rPr>
+                <w:sz w:val="18"/>
+                <w:szCs w:val="18"/>
+              </w:rPr>
+            </w:pPr>
+            <w:r>
+              <w:rPr>
+                <w:sz w:val="18"/>
+                <w:szCs w:val="18"/>
+              </w:rPr>
+              <w:t>&lt;&lt;modelop.modelTestResult.dmnRuleResults.[testCategory=</w:t>
             </w:r>
             <w:r>
               <w:rPr>
@@ -1255,7 +1103,7 @@
       <w:tr>
         <w:tc>
           <w:tcPr>
-            <w:tcW w:w="1530" w:type="dxa"/>
+            <w:tcW w:w="1620" w:type="dxa"/>
           </w:tcPr>
           <w:p>
             <w:pPr>
@@ -1291,37 +1139,21 @@
         </w:tc>
         <w:tc>
           <w:tcPr>
-            <w:tcW w:w="4208" w:type="dxa"/>
-          </w:tcPr>
-          <w:p>
-            <w:pPr>
-              <w:rPr>
-                <w:sz w:val="18"/>
-                <w:szCs w:val="18"/>
-              </w:rPr>
-            </w:pPr>
-            <w:r>
-              <w:rPr>
-                <w:sz w:val="18"/>
-                <w:szCs w:val="18"/>
-              </w:rPr>
-              <w:t>&lt;&lt;</w:t>
-            </w:r>
-            <w:proofErr w:type="gramStart"/>
-            <w:r>
-              <w:rPr>
-                <w:sz w:val="18"/>
-                <w:szCs w:val="18"/>
-              </w:rPr>
-              <w:t>modelop.modelTestResult.dmnRuleResults</w:t>
-            </w:r>
-            <w:proofErr w:type="gramEnd"/>
-            <w:r>
-              <w:rPr>
-                <w:sz w:val="18"/>
-                <w:szCs w:val="18"/>
-              </w:rPr>
-              <w:t>.[testCategory=</w:t>
+            <w:tcW w:w="1710" w:type="dxa"/>
+          </w:tcPr>
+          <w:p>
+            <w:pPr>
+              <w:rPr>
+                <w:sz w:val="18"/>
+                <w:szCs w:val="18"/>
+              </w:rPr>
+            </w:pPr>
+            <w:r>
+              <w:rPr>
+                <w:sz w:val="18"/>
+                <w:szCs w:val="18"/>
+              </w:rPr>
+              <w:t>&lt;&lt;modelop.modelTestResult.dmnRuleResults.[testCategory=</w:t>
             </w:r>
             <w:r>
               <w:rPr>
@@ -1341,37 +1173,21 @@
         </w:tc>
         <w:tc>
           <w:tcPr>
-            <w:tcW w:w="5692" w:type="dxa"/>
-          </w:tcPr>
-          <w:p>
-            <w:pPr>
-              <w:rPr>
-                <w:sz w:val="18"/>
-                <w:szCs w:val="18"/>
-              </w:rPr>
-            </w:pPr>
-            <w:r>
-              <w:rPr>
-                <w:sz w:val="18"/>
-                <w:szCs w:val="18"/>
-              </w:rPr>
-              <w:t>&lt;&lt;</w:t>
-            </w:r>
-            <w:proofErr w:type="gramStart"/>
-            <w:r>
-              <w:rPr>
-                <w:sz w:val="18"/>
-                <w:szCs w:val="18"/>
-              </w:rPr>
-              <w:t>modelop.modelTestResult.dmnRuleResults</w:t>
-            </w:r>
-            <w:proofErr w:type="gramEnd"/>
-            <w:r>
-              <w:rPr>
-                <w:sz w:val="18"/>
-                <w:szCs w:val="18"/>
-              </w:rPr>
-              <w:t>.[testCategory=</w:t>
+            <w:tcW w:w="8100" w:type="dxa"/>
+          </w:tcPr>
+          <w:p>
+            <w:pPr>
+              <w:rPr>
+                <w:sz w:val="18"/>
+                <w:szCs w:val="18"/>
+              </w:rPr>
+            </w:pPr>
+            <w:r>
+              <w:rPr>
+                <w:sz w:val="18"/>
+                <w:szCs w:val="18"/>
+              </w:rPr>
+              <w:t>&lt;&lt;modelop.modelTestResult.dmnRuleResults.[testCategory=</w:t>
             </w:r>
             <w:r>
               <w:rPr>
@@ -1393,7 +1209,7 @@
       <w:tr>
         <w:tc>
           <w:tcPr>
-            <w:tcW w:w="1530" w:type="dxa"/>
+            <w:tcW w:w="1620" w:type="dxa"/>
           </w:tcPr>
           <w:p>
             <w:pPr>
@@ -1438,37 +1254,29 @@
         </w:tc>
         <w:tc>
           <w:tcPr>
-            <w:tcW w:w="4208" w:type="dxa"/>
-          </w:tcPr>
-          <w:p>
-            <w:pPr>
-              <w:rPr>
-                <w:sz w:val="18"/>
-                <w:szCs w:val="18"/>
-              </w:rPr>
-            </w:pPr>
-            <w:r>
-              <w:rPr>
-                <w:sz w:val="18"/>
-                <w:szCs w:val="18"/>
-              </w:rPr>
-              <w:t>&lt;&lt;</w:t>
-            </w:r>
-            <w:proofErr w:type="gramStart"/>
-            <w:r>
-              <w:rPr>
-                <w:sz w:val="18"/>
-                <w:szCs w:val="18"/>
-              </w:rPr>
-              <w:t>modelop.modelTestResult.dmnRuleResults</w:t>
-            </w:r>
-            <w:proofErr w:type="gramEnd"/>
-            <w:r>
-              <w:rPr>
-                <w:sz w:val="18"/>
-                <w:szCs w:val="18"/>
-              </w:rPr>
-              <w:t>.[testCategory=</w:t>
+            <w:tcW w:w="1710" w:type="dxa"/>
+          </w:tcPr>
+          <w:p>
+            <w:pPr>
+              <w:rPr>
+                <w:sz w:val="18"/>
+                <w:szCs w:val="18"/>
+              </w:rPr>
+            </w:pPr>
+            <w:r>
+              <w:rPr>
+                <w:sz w:val="18"/>
+                <w:szCs w:val="18"/>
+              </w:rPr>
+              <w:t>&lt;&lt;modelop.modelTestResult.dmnRuleResults.[testCategory</w:t>
+            </w:r>
+            <w:r>
+              <w:rPr>
+                <w:sz w:val="18"/>
+                <w:szCs w:val="18"/>
+              </w:rPr>
+              <w:lastRenderedPageBreak/>
+              <w:t>=</w:t>
             </w:r>
             <w:r>
               <w:rPr>
@@ -1504,37 +1312,22 @@
         </w:tc>
         <w:tc>
           <w:tcPr>
-            <w:tcW w:w="5692" w:type="dxa"/>
-          </w:tcPr>
-          <w:p>
-            <w:pPr>
-              <w:rPr>
-                <w:sz w:val="18"/>
-                <w:szCs w:val="18"/>
-              </w:rPr>
-            </w:pPr>
-            <w:r>
-              <w:rPr>
-                <w:sz w:val="18"/>
-                <w:szCs w:val="18"/>
-              </w:rPr>
-              <w:t>&lt;&lt;</w:t>
-            </w:r>
-            <w:proofErr w:type="gramStart"/>
-            <w:r>
-              <w:rPr>
-                <w:sz w:val="18"/>
-                <w:szCs w:val="18"/>
-              </w:rPr>
-              <w:t>modelop.modelTestResult.dmnRuleResults</w:t>
-            </w:r>
-            <w:proofErr w:type="gramEnd"/>
-            <w:r>
-              <w:rPr>
-                <w:sz w:val="18"/>
-                <w:szCs w:val="18"/>
-              </w:rPr>
-              <w:t>.[testCategory=</w:t>
+            <w:tcW w:w="8100" w:type="dxa"/>
+          </w:tcPr>
+          <w:p>
+            <w:pPr>
+              <w:rPr>
+                <w:sz w:val="18"/>
+                <w:szCs w:val="18"/>
+              </w:rPr>
+            </w:pPr>
+            <w:r>
+              <w:rPr>
+                <w:sz w:val="18"/>
+                <w:szCs w:val="18"/>
+              </w:rPr>
+              <w:lastRenderedPageBreak/>
+              <w:t>&lt;&lt;modelop.modelTestResult.dmnRuleResults.[testCategory=</w:t>
             </w:r>
             <w:r>
               <w:rPr>
@@ -1572,7 +1365,7 @@
       <w:tr>
         <w:tc>
           <w:tcPr>
-            <w:tcW w:w="1530" w:type="dxa"/>
+            <w:tcW w:w="1620" w:type="dxa"/>
           </w:tcPr>
           <w:p>
             <w:pPr>
@@ -1592,37 +1385,21 @@
         </w:tc>
         <w:tc>
           <w:tcPr>
-            <w:tcW w:w="4208" w:type="dxa"/>
-          </w:tcPr>
-          <w:p>
-            <w:pPr>
-              <w:rPr>
-                <w:sz w:val="18"/>
-                <w:szCs w:val="18"/>
-              </w:rPr>
-            </w:pPr>
-            <w:r>
-              <w:rPr>
-                <w:sz w:val="18"/>
-                <w:szCs w:val="18"/>
-              </w:rPr>
-              <w:t>&lt;&lt;</w:t>
-            </w:r>
-            <w:proofErr w:type="gramStart"/>
-            <w:r>
-              <w:rPr>
-                <w:sz w:val="18"/>
-                <w:szCs w:val="18"/>
-              </w:rPr>
-              <w:t>modelop.modelTestResult.dmnRuleResults</w:t>
-            </w:r>
-            <w:proofErr w:type="gramEnd"/>
-            <w:r>
-              <w:rPr>
-                <w:sz w:val="18"/>
-                <w:szCs w:val="18"/>
-              </w:rPr>
-              <w:t>.[testCategory=</w:t>
+            <w:tcW w:w="1710" w:type="dxa"/>
+          </w:tcPr>
+          <w:p>
+            <w:pPr>
+              <w:rPr>
+                <w:sz w:val="18"/>
+                <w:szCs w:val="18"/>
+              </w:rPr>
+            </w:pPr>
+            <w:r>
+              <w:rPr>
+                <w:sz w:val="18"/>
+                <w:szCs w:val="18"/>
+              </w:rPr>
+              <w:t>&lt;&lt;modelop.modelTestResult.dmnRuleResults.[testCategory=</w:t>
             </w:r>
             <w:r>
               <w:rPr>
@@ -1642,37 +1419,21 @@
         </w:tc>
         <w:tc>
           <w:tcPr>
-            <w:tcW w:w="5692" w:type="dxa"/>
-          </w:tcPr>
-          <w:p>
-            <w:pPr>
-              <w:rPr>
-                <w:sz w:val="18"/>
-                <w:szCs w:val="18"/>
-              </w:rPr>
-            </w:pPr>
-            <w:r>
-              <w:rPr>
-                <w:sz w:val="18"/>
-                <w:szCs w:val="18"/>
-              </w:rPr>
-              <w:t>&lt;&lt;</w:t>
-            </w:r>
-            <w:proofErr w:type="gramStart"/>
-            <w:r>
-              <w:rPr>
-                <w:sz w:val="18"/>
-                <w:szCs w:val="18"/>
-              </w:rPr>
-              <w:t>modelop.modelTestResult.dmnRuleResults</w:t>
-            </w:r>
-            <w:proofErr w:type="gramEnd"/>
-            <w:r>
-              <w:rPr>
-                <w:sz w:val="18"/>
-                <w:szCs w:val="18"/>
-              </w:rPr>
-              <w:t>.[testCategory=</w:t>
+            <w:tcW w:w="8100" w:type="dxa"/>
+          </w:tcPr>
+          <w:p>
+            <w:pPr>
+              <w:rPr>
+                <w:sz w:val="18"/>
+                <w:szCs w:val="18"/>
+              </w:rPr>
+            </w:pPr>
+            <w:r>
+              <w:rPr>
+                <w:sz w:val="18"/>
+                <w:szCs w:val="18"/>
+              </w:rPr>
+              <w:t>&lt;&lt;modelop.modelTestResult.dmnRuleResults.[testCategory=</w:t>
             </w:r>
             <w:r>
               <w:rPr>
@@ -1694,7 +1455,7 @@
       <w:tr>
         <w:tc>
           <w:tcPr>
-            <w:tcW w:w="1530" w:type="dxa"/>
+            <w:tcW w:w="1620" w:type="dxa"/>
           </w:tcPr>
           <w:p>
             <w:pPr>
@@ -1714,37 +1475,21 @@
         </w:tc>
         <w:tc>
           <w:tcPr>
-            <w:tcW w:w="4208" w:type="dxa"/>
-          </w:tcPr>
-          <w:p>
-            <w:pPr>
-              <w:rPr>
-                <w:sz w:val="18"/>
-                <w:szCs w:val="18"/>
-              </w:rPr>
-            </w:pPr>
-            <w:r>
-              <w:rPr>
-                <w:sz w:val="18"/>
-                <w:szCs w:val="18"/>
-              </w:rPr>
-              <w:t>&lt;&lt;</w:t>
-            </w:r>
-            <w:proofErr w:type="gramStart"/>
-            <w:r>
-              <w:rPr>
-                <w:sz w:val="18"/>
-                <w:szCs w:val="18"/>
-              </w:rPr>
-              <w:t>modelop.modelTestResult.dmnRuleResults</w:t>
-            </w:r>
-            <w:proofErr w:type="gramEnd"/>
-            <w:r>
-              <w:rPr>
-                <w:sz w:val="18"/>
-                <w:szCs w:val="18"/>
-              </w:rPr>
-              <w:t>.[testCategory=</w:t>
+            <w:tcW w:w="1710" w:type="dxa"/>
+          </w:tcPr>
+          <w:p>
+            <w:pPr>
+              <w:rPr>
+                <w:sz w:val="18"/>
+                <w:szCs w:val="18"/>
+              </w:rPr>
+            </w:pPr>
+            <w:r>
+              <w:rPr>
+                <w:sz w:val="18"/>
+                <w:szCs w:val="18"/>
+              </w:rPr>
+              <w:t>&lt;&lt;modelop.modelTestResult.dmnRuleResults.[testCategory=</w:t>
             </w:r>
             <w:r>
               <w:rPr>
@@ -1764,37 +1509,21 @@
         </w:tc>
         <w:tc>
           <w:tcPr>
-            <w:tcW w:w="5692" w:type="dxa"/>
-          </w:tcPr>
-          <w:p>
-            <w:pPr>
-              <w:rPr>
-                <w:sz w:val="18"/>
-                <w:szCs w:val="18"/>
-              </w:rPr>
-            </w:pPr>
-            <w:r>
-              <w:rPr>
-                <w:sz w:val="18"/>
-                <w:szCs w:val="18"/>
-              </w:rPr>
-              <w:t>&lt;&lt;</w:t>
-            </w:r>
-            <w:proofErr w:type="gramStart"/>
-            <w:r>
-              <w:rPr>
-                <w:sz w:val="18"/>
-                <w:szCs w:val="18"/>
-              </w:rPr>
-              <w:t>modelop.modelTestResult.dmnRuleResults</w:t>
-            </w:r>
-            <w:proofErr w:type="gramEnd"/>
-            <w:r>
-              <w:rPr>
-                <w:sz w:val="18"/>
-                <w:szCs w:val="18"/>
-              </w:rPr>
-              <w:t>.[testCategory=</w:t>
+            <w:tcW w:w="8100" w:type="dxa"/>
+          </w:tcPr>
+          <w:p>
+            <w:pPr>
+              <w:rPr>
+                <w:sz w:val="18"/>
+                <w:szCs w:val="18"/>
+              </w:rPr>
+            </w:pPr>
+            <w:r>
+              <w:rPr>
+                <w:sz w:val="18"/>
+                <w:szCs w:val="18"/>
+              </w:rPr>
+              <w:t>&lt;&lt;modelop.modelTestResult.dmnRuleResults.[testCategory=</w:t>
             </w:r>
             <w:r>
               <w:rPr>
@@ -1816,7 +1545,7 @@
       <w:tr>
         <w:tc>
           <w:tcPr>
-            <w:tcW w:w="1530" w:type="dxa"/>
+            <w:tcW w:w="1620" w:type="dxa"/>
           </w:tcPr>
           <w:p>
             <w:pPr>
@@ -1836,37 +1565,21 @@
         </w:tc>
         <w:tc>
           <w:tcPr>
-            <w:tcW w:w="4208" w:type="dxa"/>
-          </w:tcPr>
-          <w:p>
-            <w:pPr>
-              <w:rPr>
-                <w:sz w:val="18"/>
-                <w:szCs w:val="18"/>
-              </w:rPr>
-            </w:pPr>
-            <w:r>
-              <w:rPr>
-                <w:sz w:val="18"/>
-                <w:szCs w:val="18"/>
-              </w:rPr>
-              <w:t>&lt;&lt;</w:t>
-            </w:r>
-            <w:proofErr w:type="gramStart"/>
-            <w:r>
-              <w:rPr>
-                <w:sz w:val="18"/>
-                <w:szCs w:val="18"/>
-              </w:rPr>
-              <w:t>modelop.modelTestResult.dmnRuleResults</w:t>
-            </w:r>
-            <w:proofErr w:type="gramEnd"/>
-            <w:r>
-              <w:rPr>
-                <w:sz w:val="18"/>
-                <w:szCs w:val="18"/>
-              </w:rPr>
-              <w:t>.[testCategory=</w:t>
+            <w:tcW w:w="1710" w:type="dxa"/>
+          </w:tcPr>
+          <w:p>
+            <w:pPr>
+              <w:rPr>
+                <w:sz w:val="18"/>
+                <w:szCs w:val="18"/>
+              </w:rPr>
+            </w:pPr>
+            <w:r>
+              <w:rPr>
+                <w:sz w:val="18"/>
+                <w:szCs w:val="18"/>
+              </w:rPr>
+              <w:t>&lt;&lt;modelop.modelTestResult.dmnRuleResults.[testCategory=</w:t>
             </w:r>
             <w:r>
               <w:rPr>
@@ -1886,37 +1599,21 @@
         </w:tc>
         <w:tc>
           <w:tcPr>
-            <w:tcW w:w="5692" w:type="dxa"/>
-          </w:tcPr>
-          <w:p>
-            <w:pPr>
-              <w:rPr>
-                <w:sz w:val="18"/>
-                <w:szCs w:val="18"/>
-              </w:rPr>
-            </w:pPr>
-            <w:r>
-              <w:rPr>
-                <w:sz w:val="18"/>
-                <w:szCs w:val="18"/>
-              </w:rPr>
-              <w:t>&lt;&lt;</w:t>
-            </w:r>
-            <w:proofErr w:type="gramStart"/>
-            <w:r>
-              <w:rPr>
-                <w:sz w:val="18"/>
-                <w:szCs w:val="18"/>
-              </w:rPr>
-              <w:t>modelop.modelTestResult.dmnRuleResults</w:t>
-            </w:r>
-            <w:proofErr w:type="gramEnd"/>
-            <w:r>
-              <w:rPr>
-                <w:sz w:val="18"/>
-                <w:szCs w:val="18"/>
-              </w:rPr>
-              <w:t>.[testCategory=Normality: Cramer Von Mises].reason&gt;&gt;</w:t>
+            <w:tcW w:w="8100" w:type="dxa"/>
+          </w:tcPr>
+          <w:p>
+            <w:pPr>
+              <w:rPr>
+                <w:sz w:val="18"/>
+                <w:szCs w:val="18"/>
+              </w:rPr>
+            </w:pPr>
+            <w:r>
+              <w:rPr>
+                <w:sz w:val="18"/>
+                <w:szCs w:val="18"/>
+              </w:rPr>
+              <w:t>&lt;&lt;modelop.modelTestResult.dmnRuleResults.[testCategory=Normality: Cramer Von Mises].reason&gt;&gt;</w:t>
             </w:r>
           </w:p>
         </w:tc>
@@ -1924,7 +1621,7 @@
       <w:tr>
         <w:tc>
           <w:tcPr>
-            <w:tcW w:w="1530" w:type="dxa"/>
+            <w:tcW w:w="1620" w:type="dxa"/>
           </w:tcPr>
           <w:p>
             <w:pPr>
@@ -1944,37 +1641,21 @@
         </w:tc>
         <w:tc>
           <w:tcPr>
-            <w:tcW w:w="4208" w:type="dxa"/>
-          </w:tcPr>
-          <w:p>
-            <w:pPr>
-              <w:rPr>
-                <w:sz w:val="18"/>
-                <w:szCs w:val="18"/>
-              </w:rPr>
-            </w:pPr>
-            <w:r>
-              <w:rPr>
-                <w:sz w:val="18"/>
-                <w:szCs w:val="18"/>
-              </w:rPr>
-              <w:t>&lt;&lt;</w:t>
-            </w:r>
-            <w:proofErr w:type="gramStart"/>
-            <w:r>
-              <w:rPr>
-                <w:sz w:val="18"/>
-                <w:szCs w:val="18"/>
-              </w:rPr>
-              <w:t>modelop.modelTestResult.dmnRuleResults</w:t>
-            </w:r>
-            <w:proofErr w:type="gramEnd"/>
-            <w:r>
-              <w:rPr>
-                <w:sz w:val="18"/>
-                <w:szCs w:val="18"/>
-              </w:rPr>
-              <w:t>.[testCategory=</w:t>
+            <w:tcW w:w="1710" w:type="dxa"/>
+          </w:tcPr>
+          <w:p>
+            <w:pPr>
+              <w:rPr>
+                <w:sz w:val="18"/>
+                <w:szCs w:val="18"/>
+              </w:rPr>
+            </w:pPr>
+            <w:r>
+              <w:rPr>
+                <w:sz w:val="18"/>
+                <w:szCs w:val="18"/>
+              </w:rPr>
+              <w:t>&lt;&lt;modelop.modelTestResult.dmnRuleResults.[testCategory=</w:t>
             </w:r>
             <w:r>
               <w:rPr>
@@ -1994,37 +1675,21 @@
         </w:tc>
         <w:tc>
           <w:tcPr>
-            <w:tcW w:w="5692" w:type="dxa"/>
-          </w:tcPr>
-          <w:p>
-            <w:pPr>
-              <w:rPr>
-                <w:sz w:val="18"/>
-                <w:szCs w:val="18"/>
-              </w:rPr>
-            </w:pPr>
-            <w:r>
-              <w:rPr>
-                <w:sz w:val="18"/>
-                <w:szCs w:val="18"/>
-              </w:rPr>
-              <w:t>&lt;&lt;</w:t>
-            </w:r>
-            <w:proofErr w:type="gramStart"/>
-            <w:r>
-              <w:rPr>
-                <w:sz w:val="18"/>
-                <w:szCs w:val="18"/>
-              </w:rPr>
-              <w:t>modelop.modelTestResult.dmnRuleResults</w:t>
-            </w:r>
-            <w:proofErr w:type="gramEnd"/>
-            <w:r>
-              <w:rPr>
-                <w:sz w:val="18"/>
-                <w:szCs w:val="18"/>
-              </w:rPr>
-              <w:t>.[testCategory=</w:t>
+            <w:tcW w:w="8100" w:type="dxa"/>
+          </w:tcPr>
+          <w:p>
+            <w:pPr>
+              <w:rPr>
+                <w:sz w:val="18"/>
+                <w:szCs w:val="18"/>
+              </w:rPr>
+            </w:pPr>
+            <w:r>
+              <w:rPr>
+                <w:sz w:val="18"/>
+                <w:szCs w:val="18"/>
+              </w:rPr>
+              <w:t>&lt;&lt;modelop.modelTestResult.dmnRuleResults.[testCategory=</w:t>
             </w:r>
             <w:r>
               <w:rPr>
@@ -2046,7 +1711,7 @@
       <w:tr>
         <w:tc>
           <w:tcPr>
-            <w:tcW w:w="1530" w:type="dxa"/>
+            <w:tcW w:w="1620" w:type="dxa"/>
           </w:tcPr>
           <w:p>
             <w:pPr>
@@ -2068,73 +1733,41 @@
         </w:tc>
         <w:tc>
           <w:tcPr>
-            <w:tcW w:w="4208" w:type="dxa"/>
-          </w:tcPr>
-          <w:p>
-            <w:pPr>
-              <w:rPr>
-                <w:sz w:val="18"/>
-                <w:szCs w:val="18"/>
-              </w:rPr>
-            </w:pPr>
-            <w:r>
-              <w:rPr>
-                <w:sz w:val="18"/>
-                <w:szCs w:val="18"/>
-              </w:rPr>
-              <w:t>&lt;&lt;</w:t>
-            </w:r>
-            <w:proofErr w:type="gramStart"/>
-            <w:r>
-              <w:rPr>
-                <w:sz w:val="18"/>
-                <w:szCs w:val="18"/>
-              </w:rPr>
-              <w:t>modelop.modelTestResult.dmnRuleResults</w:t>
-            </w:r>
-            <w:proofErr w:type="gramEnd"/>
-            <w:r>
-              <w:rPr>
-                <w:sz w:val="18"/>
-                <w:szCs w:val="18"/>
-              </w:rPr>
-              <w:t>.[testCategory=Mulitcolinearity].passes&gt;&gt;</w:t>
-            </w:r>
-          </w:p>
-        </w:tc>
-        <w:tc>
-          <w:tcPr>
-            <w:tcW w:w="5692" w:type="dxa"/>
-          </w:tcPr>
-          <w:p>
-            <w:pPr>
-              <w:rPr>
-                <w:sz w:val="18"/>
-                <w:szCs w:val="18"/>
-              </w:rPr>
-            </w:pPr>
-            <w:r>
-              <w:rPr>
-                <w:sz w:val="18"/>
-                <w:szCs w:val="18"/>
-              </w:rPr>
-              <w:t>&lt;&lt;</w:t>
-            </w:r>
-            <w:proofErr w:type="gramStart"/>
-            <w:r>
-              <w:rPr>
-                <w:sz w:val="18"/>
-                <w:szCs w:val="18"/>
-              </w:rPr>
-              <w:t>modelop.modelTestResult.dmnRuleResults</w:t>
-            </w:r>
-            <w:proofErr w:type="gramEnd"/>
-            <w:r>
-              <w:rPr>
-                <w:sz w:val="18"/>
-                <w:szCs w:val="18"/>
-              </w:rPr>
-              <w:t>.[testCategory=Mulitcolinearity].reason&gt;&gt;</w:t>
+            <w:tcW w:w="1710" w:type="dxa"/>
+          </w:tcPr>
+          <w:p>
+            <w:pPr>
+              <w:rPr>
+                <w:sz w:val="18"/>
+                <w:szCs w:val="18"/>
+              </w:rPr>
+            </w:pPr>
+            <w:r>
+              <w:rPr>
+                <w:sz w:val="18"/>
+                <w:szCs w:val="18"/>
+              </w:rPr>
+              <w:t>&lt;&lt;modelop.modelTestResult.dmnRuleResults.[testCategory=Mulitcolinearity].passes&gt;&gt;</w:t>
+            </w:r>
+          </w:p>
+        </w:tc>
+        <w:tc>
+          <w:tcPr>
+            <w:tcW w:w="8100" w:type="dxa"/>
+          </w:tcPr>
+          <w:p>
+            <w:pPr>
+              <w:rPr>
+                <w:sz w:val="18"/>
+                <w:szCs w:val="18"/>
+              </w:rPr>
+            </w:pPr>
+            <w:r>
+              <w:rPr>
+                <w:sz w:val="18"/>
+                <w:szCs w:val="18"/>
+              </w:rPr>
+              <w:t>&lt;&lt;modelop.modelTestResult.dmnRuleResults.[testCategory=Mulitcolinearity].reason&gt;&gt;</w:t>
             </w:r>
           </w:p>
         </w:tc>
@@ -2243,25 +1876,7 @@
                 <w:sz w:val="16"/>
                 <w:szCs w:val="16"/>
               </w:rPr>
-              <w:t>&lt;&lt;</w:t>
-            </w:r>
-            <w:proofErr w:type="gramStart"/>
-            <w:r>
-              <w:rPr>
-                <w:rFonts w:ascii="Arabic Typesetting" w:hAnsi="Arabic Typesetting" w:cs="Arabic Typesetting" w:hint="cs"/>
-                <w:sz w:val="16"/>
-                <w:szCs w:val="16"/>
-              </w:rPr>
-              <w:t>modelop.modelTestResult.testResults</w:t>
-            </w:r>
-            <w:proofErr w:type="gramEnd"/>
-            <w:r>
-              <w:rPr>
-                <w:rFonts w:ascii="Arabic Typesetting" w:hAnsi="Arabic Typesetting" w:cs="Arabic Typesetting" w:hint="cs"/>
-                <w:sz w:val="16"/>
-                <w:szCs w:val="16"/>
-              </w:rPr>
-              <w:t>.(performance).test_id=performance_</w:t>
+              <w:t>&lt;&lt;modelop.modelTestResult.testResults.(performance).test_id=performance_</w:t>
             </w:r>
             <w:r>
               <w:rPr>
@@ -2314,7 +1929,6 @@
           <w:b/>
           <w:bCs/>
         </w:rPr>
-        <w:lastRenderedPageBreak/>
         <w:t>Stability Analysis</w:t>
       </w:r>
     </w:p>
@@ -2338,16 +1952,11 @@
         <w:t>&lt;&lt;</w:t>
       </w:r>
       <w:proofErr w:type="spellStart"/>
-      <w:proofErr w:type="gramStart"/>
       <w:r>
         <w:t>modelopgraph.</w:t>
       </w:r>
       <w:r>
-        <w:t>stability</w:t>
-      </w:r>
-      <w:proofErr w:type="gramEnd"/>
-      <w:r>
-        <w:t>.</w:t>
+        <w:t>stability.</w:t>
       </w:r>
       <w:r>
         <w:t>eOverallQual_TotalSF</w:t>
@@ -2395,25 +2004,7 @@
                 <w:sz w:val="16"/>
                 <w:szCs w:val="16"/>
               </w:rPr>
-              <w:t>&lt;&lt;</w:t>
-            </w:r>
-            <w:proofErr w:type="gramStart"/>
-            <w:r>
-              <w:rPr>
-                <w:rFonts w:ascii="Arabic Typesetting" w:hAnsi="Arabic Typesetting" w:cs="Arabic Typesetting" w:hint="cs"/>
-                <w:sz w:val="16"/>
-                <w:szCs w:val="16"/>
-              </w:rPr>
-              <w:t>modelop.modelTestResult.testResults</w:t>
-            </w:r>
-            <w:proofErr w:type="gramEnd"/>
-            <w:r>
-              <w:rPr>
-                <w:rFonts w:ascii="Arabic Typesetting" w:hAnsi="Arabic Typesetting" w:cs="Arabic Typesetting" w:hint="cs"/>
-                <w:sz w:val="16"/>
-                <w:szCs w:val="16"/>
-              </w:rPr>
-              <w:t>.(stability)[0].(values).(</w:t>
+              <w:t>&lt;&lt;modelop.modelTestResult.testResults.(stability)[0].(values).(</w:t>
             </w:r>
             <w:r>
               <w:rPr>
@@ -2459,13 +2050,8 @@
         <w:t>&lt;&lt;</w:t>
       </w:r>
       <w:proofErr w:type="spellStart"/>
-      <w:proofErr w:type="gramStart"/>
-      <w:r>
-        <w:t>modelopgraph.stability</w:t>
-      </w:r>
-      <w:proofErr w:type="gramEnd"/>
-      <w:r>
-        <w:t>.</w:t>
+      <w:r>
+        <w:t>modelopgraph.stability.</w:t>
       </w:r>
       <w:r>
         <w:t>GrLivArea</w:t>
@@ -2513,25 +2099,7 @@
                 <w:sz w:val="16"/>
                 <w:szCs w:val="16"/>
               </w:rPr>
-              <w:t>&lt;&lt;</w:t>
-            </w:r>
-            <w:proofErr w:type="gramStart"/>
-            <w:r>
-              <w:rPr>
-                <w:rFonts w:ascii="Arabic Typesetting" w:hAnsi="Arabic Typesetting" w:cs="Arabic Typesetting" w:hint="cs"/>
-                <w:sz w:val="16"/>
-                <w:szCs w:val="16"/>
-              </w:rPr>
-              <w:t>modelop.modelTestResult.testResults</w:t>
-            </w:r>
-            <w:proofErr w:type="gramEnd"/>
-            <w:r>
-              <w:rPr>
-                <w:rFonts w:ascii="Arabic Typesetting" w:hAnsi="Arabic Typesetting" w:cs="Arabic Typesetting" w:hint="cs"/>
-                <w:sz w:val="16"/>
-                <w:szCs w:val="16"/>
-              </w:rPr>
-              <w:t>.(stability)[0].(values).(</w:t>
+              <w:t>&lt;&lt;modelop.modelTestResult.testResults.(stability)[0].(values).(</w:t>
             </w:r>
             <w:r>
               <w:rPr>
@@ -2574,16 +2142,12 @@
     </w:p>
     <w:p>
       <w:r>
+        <w:lastRenderedPageBreak/>
         <w:t>&lt;&lt;</w:t>
       </w:r>
       <w:proofErr w:type="spellStart"/>
-      <w:proofErr w:type="gramStart"/>
-      <w:r>
-        <w:t>modelopgraph.stability</w:t>
-      </w:r>
-      <w:proofErr w:type="gramEnd"/>
-      <w:r>
-        <w:t>.</w:t>
+      <w:r>
+        <w:t>modelopgraph.stability.</w:t>
       </w:r>
       <w:r>
         <w:t>KitchenQual</w:t>
@@ -2631,25 +2195,7 @@
                 <w:sz w:val="16"/>
                 <w:szCs w:val="16"/>
               </w:rPr>
-              <w:t>&lt;&lt;</w:t>
-            </w:r>
-            <w:proofErr w:type="gramStart"/>
-            <w:r>
-              <w:rPr>
-                <w:rFonts w:ascii="Arabic Typesetting" w:hAnsi="Arabic Typesetting" w:cs="Arabic Typesetting" w:hint="cs"/>
-                <w:sz w:val="16"/>
-                <w:szCs w:val="16"/>
-              </w:rPr>
-              <w:t>modelop.modelTestResult.testResults</w:t>
-            </w:r>
-            <w:proofErr w:type="gramEnd"/>
-            <w:r>
-              <w:rPr>
-                <w:rFonts w:ascii="Arabic Typesetting" w:hAnsi="Arabic Typesetting" w:cs="Arabic Typesetting" w:hint="cs"/>
-                <w:sz w:val="16"/>
-                <w:szCs w:val="16"/>
-              </w:rPr>
-              <w:t>.(stability)[0].(values).(</w:t>
+              <w:t>&lt;&lt;modelop.modelTestResult.testResults.(stability)[0].(values).(</w:t>
             </w:r>
             <w:r>
               <w:rPr>
@@ -2695,13 +2241,8 @@
         <w:t>&lt;&lt;</w:t>
       </w:r>
       <w:proofErr w:type="spellStart"/>
-      <w:proofErr w:type="gramStart"/>
-      <w:r>
-        <w:t>modelopgraph.stability</w:t>
-      </w:r>
-      <w:proofErr w:type="gramEnd"/>
-      <w:r>
-        <w:t>.</w:t>
+      <w:r>
+        <w:t>modelopgraph.stability.</w:t>
       </w:r>
       <w:r>
         <w:t>BsmtQual</w:t>
@@ -2752,25 +2293,7 @@
                 <w:sz w:val="16"/>
                 <w:szCs w:val="16"/>
               </w:rPr>
-              <w:t>&lt;&lt;</w:t>
-            </w:r>
-            <w:proofErr w:type="gramStart"/>
-            <w:r>
-              <w:rPr>
-                <w:rFonts w:ascii="Arabic Typesetting" w:hAnsi="Arabic Typesetting" w:cs="Arabic Typesetting" w:hint="cs"/>
-                <w:sz w:val="16"/>
-                <w:szCs w:val="16"/>
-              </w:rPr>
-              <w:t>modelop.modelTestResult.testResults</w:t>
-            </w:r>
-            <w:proofErr w:type="gramEnd"/>
-            <w:r>
-              <w:rPr>
-                <w:rFonts w:ascii="Arabic Typesetting" w:hAnsi="Arabic Typesetting" w:cs="Arabic Typesetting" w:hint="cs"/>
-                <w:sz w:val="16"/>
-                <w:szCs w:val="16"/>
-              </w:rPr>
-              <w:t>.(stability)[0].(values).(</w:t>
+              <w:t>&lt;&lt;modelop.modelTestResult.testResults.(stability)[0].(values).(</w:t>
             </w:r>
             <w:r>
               <w:rPr>
@@ -2810,13 +2333,8 @@
         <w:t>&lt;&lt;</w:t>
       </w:r>
       <w:proofErr w:type="spellStart"/>
-      <w:proofErr w:type="gramStart"/>
-      <w:r>
-        <w:t>modelopgraph.stability</w:t>
-      </w:r>
-      <w:proofErr w:type="gramEnd"/>
-      <w:r>
-        <w:t>.</w:t>
+      <w:r>
+        <w:t>modelopgraph.stability.</w:t>
       </w:r>
       <w:r>
         <w:t>TotalBsmtSF</w:t>
@@ -2867,25 +2385,7 @@
                 <w:sz w:val="16"/>
                 <w:szCs w:val="16"/>
               </w:rPr>
-              <w:t>&lt;&lt;</w:t>
-            </w:r>
-            <w:proofErr w:type="gramStart"/>
-            <w:r>
-              <w:rPr>
-                <w:rFonts w:ascii="Arabic Typesetting" w:hAnsi="Arabic Typesetting" w:cs="Arabic Typesetting" w:hint="cs"/>
-                <w:sz w:val="16"/>
-                <w:szCs w:val="16"/>
-              </w:rPr>
-              <w:t>modelop.modelTestResult.testResults</w:t>
-            </w:r>
-            <w:proofErr w:type="gramEnd"/>
-            <w:r>
-              <w:rPr>
-                <w:rFonts w:ascii="Arabic Typesetting" w:hAnsi="Arabic Typesetting" w:cs="Arabic Typesetting" w:hint="cs"/>
-                <w:sz w:val="16"/>
-                <w:szCs w:val="16"/>
-              </w:rPr>
-              <w:t>.(stability)[0].(values).(</w:t>
+              <w:t>&lt;&lt;modelop.modelTestResult.testResults.(stability)[0].(values).(</w:t>
             </w:r>
             <w:r>
               <w:rPr>
@@ -2925,13 +2425,8 @@
         <w:t>&lt;&lt;</w:t>
       </w:r>
       <w:proofErr w:type="spellStart"/>
-      <w:proofErr w:type="gramStart"/>
-      <w:r>
-        <w:t>modelopgraph.stability</w:t>
-      </w:r>
-      <w:proofErr w:type="gramEnd"/>
-      <w:r>
-        <w:t>.</w:t>
+      <w:r>
+        <w:t>modelopgraph.stability.</w:t>
       </w:r>
       <w:r>
         <w:t>prediction</w:t>
@@ -2979,25 +2474,7 @@
                 <w:sz w:val="16"/>
                 <w:szCs w:val="16"/>
               </w:rPr>
-              <w:t>&lt;&lt;</w:t>
-            </w:r>
-            <w:proofErr w:type="gramStart"/>
-            <w:r>
-              <w:rPr>
-                <w:rFonts w:ascii="Arabic Typesetting" w:hAnsi="Arabic Typesetting" w:cs="Arabic Typesetting" w:hint="cs"/>
-                <w:sz w:val="16"/>
-                <w:szCs w:val="16"/>
-              </w:rPr>
-              <w:t>modelop.modelTestResult.testResults</w:t>
-            </w:r>
-            <w:proofErr w:type="gramEnd"/>
-            <w:r>
-              <w:rPr>
-                <w:rFonts w:ascii="Arabic Typesetting" w:hAnsi="Arabic Typesetting" w:cs="Arabic Typesetting" w:hint="cs"/>
-                <w:sz w:val="16"/>
-                <w:szCs w:val="16"/>
-              </w:rPr>
-              <w:t>.(stability)[0].(values).(</w:t>
+              <w:t>&lt;&lt;modelop.modelTestResult.testResults.(stability)[0].(values).(</w:t>
             </w:r>
             <w:r>
               <w:rPr>
@@ -3155,17 +2632,7 @@
                 <w:sz w:val="21"/>
                 <w:szCs w:val="21"/>
               </w:rPr>
-              <w:t>dw_</w:t>
-            </w:r>
-            <w:proofErr w:type="gramStart"/>
-            <w:r>
-              <w:rPr>
-                <w:i/>
-                <w:iCs/>
-                <w:sz w:val="21"/>
-                <w:szCs w:val="21"/>
-              </w:rPr>
-              <w:t>statistic</w:t>
+              <w:t>dw_statistic</w:t>
             </w:r>
             <w:proofErr w:type="spellEnd"/>
             <w:r>
@@ -3182,16 +2649,7 @@
                 <w:sz w:val="16"/>
                 <w:szCs w:val="16"/>
               </w:rPr>
-              <w:t>:</w:t>
-            </w:r>
-            <w:proofErr w:type="gramEnd"/>
-            <w:r>
-              <w:rPr>
-                <w:rFonts w:ascii="Arabic Typesetting" w:hAnsi="Arabic Typesetting" w:cs="Arabic Typesetting"/>
-                <w:sz w:val="16"/>
-                <w:szCs w:val="16"/>
-              </w:rPr>
-              <w:t xml:space="preserve"> </w:t>
+              <w:t xml:space="preserve">: </w:t>
             </w:r>
             <w:r>
               <w:rPr>
@@ -3365,9 +2823,96 @@
                 <w:sz w:val="21"/>
                 <w:szCs w:val="21"/>
               </w:rPr>
-              <w:t>_</w:t>
-            </w:r>
-            <w:proofErr w:type="gramStart"/>
+              <w:t>_statistic</w:t>
+            </w:r>
+            <w:proofErr w:type="spellEnd"/>
+            <w:r>
+              <w:rPr>
+                <w:rFonts w:ascii="Arabic Typesetting" w:hAnsi="Arabic Typesetting" w:cs="Arabic Typesetting" w:hint="cs"/>
+                <w:sz w:val="16"/>
+                <w:szCs w:val="16"/>
+              </w:rPr>
+              <w:t xml:space="preserve"> </w:t>
+            </w:r>
+            <w:r>
+              <w:rPr>
+                <w:rFonts w:ascii="Arabic Typesetting" w:hAnsi="Arabic Typesetting" w:cs="Arabic Typesetting"/>
+                <w:sz w:val="16"/>
+                <w:szCs w:val="16"/>
+              </w:rPr>
+              <w:t xml:space="preserve">: </w:t>
+            </w:r>
+            <w:r>
+              <w:rPr>
+                <w:rFonts w:ascii="Arabic Typesetting" w:hAnsi="Arabic Typesetting" w:cs="Arabic Typesetting" w:hint="cs"/>
+                <w:sz w:val="16"/>
+                <w:szCs w:val="16"/>
+              </w:rPr>
+              <w:t>&lt;&lt;</w:t>
+            </w:r>
+            <w:proofErr w:type="spellStart"/>
+            <w:r>
+              <w:rPr>
+                <w:rFonts w:ascii="Arabic Typesetting" w:hAnsi="Arabic Typesetting" w:cs="Arabic Typesetting" w:hint="cs"/>
+                <w:sz w:val="16"/>
+                <w:szCs w:val="16"/>
+              </w:rPr>
+              <w:t>modelop.modelTestResult.testResults</w:t>
+            </w:r>
+            <w:proofErr w:type="spellEnd"/>
+            <w:r>
+              <w:rPr>
+                <w:rFonts w:ascii="Arabic Typesetting" w:hAnsi="Arabic Typesetting" w:cs="Arabic Typesetting" w:hint="cs"/>
+                <w:sz w:val="16"/>
+                <w:szCs w:val="16"/>
+              </w:rPr>
+              <w:t>.</w:t>
+            </w:r>
+            <w:r>
+              <w:rPr>
+                <w:rFonts w:ascii="Arabic Typesetting" w:hAnsi="Arabic Typesetting" w:cs="Arabic Typesetting"/>
+                <w:sz w:val="16"/>
+                <w:szCs w:val="16"/>
+              </w:rPr>
+              <w:t>(</w:t>
+            </w:r>
+            <w:proofErr w:type="spellStart"/>
+            <w:r>
+              <w:rPr>
+                <w:rFonts w:ascii="Arabic Typesetting" w:hAnsi="Arabic Typesetting" w:cs="Arabic Typesetting"/>
+                <w:sz w:val="16"/>
+                <w:szCs w:val="16"/>
+              </w:rPr>
+              <w:t>ks_statistic</w:t>
+            </w:r>
+            <w:proofErr w:type="spellEnd"/>
+            <w:r>
+              <w:rPr>
+                <w:rFonts w:ascii="Arabic Typesetting" w:hAnsi="Arabic Typesetting" w:cs="Arabic Typesetting"/>
+                <w:sz w:val="16"/>
+                <w:szCs w:val="16"/>
+              </w:rPr>
+              <w:t>)</w:t>
+            </w:r>
+            <w:r>
+              <w:rPr>
+                <w:rFonts w:ascii="Arabic Typesetting" w:hAnsi="Arabic Typesetting" w:cs="Arabic Typesetting" w:hint="cs"/>
+                <w:sz w:val="16"/>
+                <w:szCs w:val="16"/>
+              </w:rPr>
+              <w:t>&gt;&gt;</w:t>
+            </w:r>
+          </w:p>
+          <w:p>
+            <w:pPr>
+              <w:keepNext/>
+              <w:rPr>
+                <w:rFonts w:ascii="Arabic Typesetting" w:hAnsi="Arabic Typesetting" w:cs="Arabic Typesetting"/>
+                <w:sz w:val="16"/>
+                <w:szCs w:val="16"/>
+              </w:rPr>
+            </w:pPr>
+            <w:proofErr w:type="spellStart"/>
             <w:r>
               <w:rPr>
                 <w:i/>
@@ -3375,33 +2920,16 @@
                 <w:sz w:val="21"/>
                 <w:szCs w:val="21"/>
               </w:rPr>
-              <w:t>statistic</w:t>
+              <w:t>ks_p_value</w:t>
             </w:r>
             <w:proofErr w:type="spellEnd"/>
             <w:r>
               <w:rPr>
-                <w:rFonts w:ascii="Arabic Typesetting" w:hAnsi="Arabic Typesetting" w:cs="Arabic Typesetting" w:hint="cs"/>
-                <w:sz w:val="16"/>
-                <w:szCs w:val="16"/>
-              </w:rPr>
-              <w:t xml:space="preserve"> </w:t>
-            </w:r>
-            <w:r>
-              <w:rPr>
-                <w:rFonts w:ascii="Arabic Typesetting" w:hAnsi="Arabic Typesetting" w:cs="Arabic Typesetting"/>
-                <w:sz w:val="16"/>
-                <w:szCs w:val="16"/>
-              </w:rPr>
-              <w:t>:</w:t>
-            </w:r>
-            <w:proofErr w:type="gramEnd"/>
-            <w:r>
-              <w:rPr>
-                <w:rFonts w:ascii="Arabic Typesetting" w:hAnsi="Arabic Typesetting" w:cs="Arabic Typesetting"/>
-                <w:sz w:val="16"/>
-                <w:szCs w:val="16"/>
-              </w:rPr>
-              <w:t xml:space="preserve"> </w:t>
+                <w:rFonts w:ascii="Arabic Typesetting" w:hAnsi="Arabic Typesetting" w:cs="Arabic Typesetting"/>
+                <w:sz w:val="16"/>
+                <w:szCs w:val="16"/>
+              </w:rPr>
+              <w:t xml:space="preserve">: </w:t>
             </w:r>
             <w:r>
               <w:rPr>
@@ -3421,97 +2949,6 @@
               <w:t>modelop.modelTestResult.testResults</w:t>
             </w:r>
             <w:proofErr w:type="spellEnd"/>
-            <w:r>
-              <w:rPr>
-                <w:rFonts w:ascii="Arabic Typesetting" w:hAnsi="Arabic Typesetting" w:cs="Arabic Typesetting" w:hint="cs"/>
-                <w:sz w:val="16"/>
-                <w:szCs w:val="16"/>
-              </w:rPr>
-              <w:t>.</w:t>
-            </w:r>
-            <w:r>
-              <w:rPr>
-                <w:rFonts w:ascii="Arabic Typesetting" w:hAnsi="Arabic Typesetting" w:cs="Arabic Typesetting"/>
-                <w:sz w:val="16"/>
-                <w:szCs w:val="16"/>
-              </w:rPr>
-              <w:t>(</w:t>
-            </w:r>
-            <w:proofErr w:type="spellStart"/>
-            <w:r>
-              <w:rPr>
-                <w:rFonts w:ascii="Arabic Typesetting" w:hAnsi="Arabic Typesetting" w:cs="Arabic Typesetting"/>
-                <w:sz w:val="16"/>
-                <w:szCs w:val="16"/>
-              </w:rPr>
-              <w:t>ks_statistic</w:t>
-            </w:r>
-            <w:proofErr w:type="spellEnd"/>
-            <w:r>
-              <w:rPr>
-                <w:rFonts w:ascii="Arabic Typesetting" w:hAnsi="Arabic Typesetting" w:cs="Arabic Typesetting"/>
-                <w:sz w:val="16"/>
-                <w:szCs w:val="16"/>
-              </w:rPr>
-              <w:t>)</w:t>
-            </w:r>
-            <w:r>
-              <w:rPr>
-                <w:rFonts w:ascii="Arabic Typesetting" w:hAnsi="Arabic Typesetting" w:cs="Arabic Typesetting" w:hint="cs"/>
-                <w:sz w:val="16"/>
-                <w:szCs w:val="16"/>
-              </w:rPr>
-              <w:t>&gt;&gt;</w:t>
-            </w:r>
-          </w:p>
-          <w:p>
-            <w:pPr>
-              <w:keepNext/>
-              <w:rPr>
-                <w:rFonts w:ascii="Arabic Typesetting" w:hAnsi="Arabic Typesetting" w:cs="Arabic Typesetting"/>
-                <w:sz w:val="16"/>
-                <w:szCs w:val="16"/>
-              </w:rPr>
-            </w:pPr>
-            <w:proofErr w:type="spellStart"/>
-            <w:r>
-              <w:rPr>
-                <w:i/>
-                <w:iCs/>
-                <w:sz w:val="21"/>
-                <w:szCs w:val="21"/>
-              </w:rPr>
-              <w:t>ks_p_value</w:t>
-            </w:r>
-            <w:proofErr w:type="spellEnd"/>
-            <w:r>
-              <w:rPr>
-                <w:rFonts w:ascii="Arabic Typesetting" w:hAnsi="Arabic Typesetting" w:cs="Arabic Typesetting"/>
-                <w:sz w:val="16"/>
-                <w:szCs w:val="16"/>
-              </w:rPr>
-              <w:t xml:space="preserve">: </w:t>
-            </w:r>
-            <w:r>
-              <w:rPr>
-                <w:rFonts w:ascii="Arabic Typesetting" w:hAnsi="Arabic Typesetting" w:cs="Arabic Typesetting" w:hint="cs"/>
-                <w:sz w:val="16"/>
-                <w:szCs w:val="16"/>
-              </w:rPr>
-              <w:t>&lt;&lt;</w:t>
-            </w:r>
-            <w:proofErr w:type="spellStart"/>
-            <w:proofErr w:type="gramStart"/>
-            <w:r>
-              <w:rPr>
-                <w:rFonts w:ascii="Arabic Typesetting" w:hAnsi="Arabic Typesetting" w:cs="Arabic Typesetting" w:hint="cs"/>
-                <w:sz w:val="16"/>
-                <w:szCs w:val="16"/>
-              </w:rPr>
-              <w:t>modelop.modelTestResult.testResults</w:t>
-            </w:r>
-            <w:proofErr w:type="spellEnd"/>
-            <w:proofErr w:type="gramEnd"/>
             <w:r>
               <w:rPr>
                 <w:rFonts w:ascii="Arabic Typesetting" w:hAnsi="Arabic Typesetting" w:cs="Arabic Typesetting" w:hint="cs"/>
@@ -3660,7 +3097,6 @@
               <w:t>&lt;&lt;</w:t>
             </w:r>
             <w:proofErr w:type="spellStart"/>
-            <w:proofErr w:type="gramStart"/>
             <w:r>
               <w:rPr>
                 <w:rFonts w:ascii="Arabic Typesetting" w:hAnsi="Arabic Typesetting" w:cs="Arabic Typesetting" w:hint="cs"/>
@@ -3670,7 +3106,6 @@
               <w:t>modelop.modelTestResult.testResults</w:t>
             </w:r>
             <w:proofErr w:type="spellEnd"/>
-            <w:proofErr w:type="gramEnd"/>
             <w:r>
               <w:rPr>
                 <w:rFonts w:ascii="Arabic Typesetting" w:hAnsi="Arabic Typesetting" w:cs="Arabic Typesetting" w:hint="cs"/>
@@ -3751,7 +3186,6 @@
               <w:t>&lt;&lt;</w:t>
             </w:r>
             <w:proofErr w:type="spellStart"/>
-            <w:proofErr w:type="gramStart"/>
             <w:r>
               <w:rPr>
                 <w:rFonts w:ascii="Arabic Typesetting" w:hAnsi="Arabic Typesetting" w:cs="Arabic Typesetting" w:hint="cs"/>
@@ -3761,7 +3195,6 @@
               <w:t>modelop.modelTestResult.testResults</w:t>
             </w:r>
             <w:proofErr w:type="spellEnd"/>
-            <w:proofErr w:type="gramEnd"/>
             <w:r>
               <w:rPr>
                 <w:rFonts w:ascii="Arabic Typesetting" w:hAnsi="Arabic Typesetting" w:cs="Arabic Typesetting" w:hint="cs"/>
@@ -3860,7 +3293,6 @@
                 <w:szCs w:val="21"/>
                 <w:u w:val="single"/>
               </w:rPr>
-              <w:lastRenderedPageBreak/>
               <w:t>Anderson-Darling Test</w:t>
             </w:r>
             <w:r>
@@ -3891,9 +3323,9 @@
                 <w:sz w:val="21"/>
                 <w:szCs w:val="21"/>
               </w:rPr>
-              <w:t>ad_</w:t>
-            </w:r>
-            <w:proofErr w:type="gramStart"/>
+              <w:t>ad_statistic</w:t>
+            </w:r>
+            <w:proofErr w:type="spellEnd"/>
             <w:r>
               <w:rPr>
                 <w:i/>
@@ -3901,9 +3333,87 @@
                 <w:sz w:val="21"/>
                 <w:szCs w:val="21"/>
               </w:rPr>
-              <w:t>statistic</w:t>
+              <w:t>:</w:t>
+            </w:r>
+            <w:r>
+              <w:rPr>
+                <w:rFonts w:ascii="Arabic Typesetting" w:hAnsi="Arabic Typesetting" w:cs="Arabic Typesetting"/>
+                <w:sz w:val="16"/>
+                <w:szCs w:val="16"/>
+              </w:rPr>
+              <w:t xml:space="preserve">: </w:t>
+            </w:r>
+            <w:r>
+              <w:rPr>
+                <w:rFonts w:ascii="Arabic Typesetting" w:hAnsi="Arabic Typesetting" w:cs="Arabic Typesetting" w:hint="cs"/>
+                <w:sz w:val="16"/>
+                <w:szCs w:val="16"/>
+              </w:rPr>
+              <w:t>&lt;&lt;</w:t>
+            </w:r>
+            <w:proofErr w:type="spellStart"/>
+            <w:r>
+              <w:rPr>
+                <w:rFonts w:ascii="Arabic Typesetting" w:hAnsi="Arabic Typesetting" w:cs="Arabic Typesetting" w:hint="cs"/>
+                <w:sz w:val="16"/>
+                <w:szCs w:val="16"/>
+              </w:rPr>
+              <w:t>modelop.modelTestResult.testResults</w:t>
             </w:r>
             <w:proofErr w:type="spellEnd"/>
+            <w:r>
+              <w:rPr>
+                <w:rFonts w:ascii="Arabic Typesetting" w:hAnsi="Arabic Typesetting" w:cs="Arabic Typesetting" w:hint="cs"/>
+                <w:sz w:val="16"/>
+                <w:szCs w:val="16"/>
+              </w:rPr>
+              <w:t>.</w:t>
+            </w:r>
+            <w:r>
+              <w:rPr>
+                <w:rFonts w:ascii="Arabic Typesetting" w:hAnsi="Arabic Typesetting" w:cs="Arabic Typesetting"/>
+                <w:sz w:val="16"/>
+                <w:szCs w:val="16"/>
+              </w:rPr>
+              <w:t>(</w:t>
+            </w:r>
+            <w:proofErr w:type="spellStart"/>
+            <w:r>
+              <w:rPr>
+                <w:rFonts w:ascii="Arabic Typesetting" w:hAnsi="Arabic Typesetting" w:cs="Arabic Typesetting"/>
+                <w:sz w:val="16"/>
+                <w:szCs w:val="16"/>
+              </w:rPr>
+              <w:t>ad_statistic</w:t>
+            </w:r>
+            <w:proofErr w:type="spellEnd"/>
+            <w:r>
+              <w:rPr>
+                <w:rFonts w:ascii="Arabic Typesetting" w:hAnsi="Arabic Typesetting" w:cs="Arabic Typesetting"/>
+                <w:sz w:val="16"/>
+                <w:szCs w:val="16"/>
+              </w:rPr>
+              <w:t>)</w:t>
+            </w:r>
+            <w:r>
+              <w:rPr>
+                <w:rFonts w:ascii="Arabic Typesetting" w:hAnsi="Arabic Typesetting" w:cs="Arabic Typesetting" w:hint="cs"/>
+                <w:sz w:val="16"/>
+                <w:szCs w:val="16"/>
+              </w:rPr>
+              <w:t>&gt;&gt;</w:t>
+            </w:r>
+          </w:p>
+          <w:p>
+            <w:pPr>
+              <w:keepNext/>
+              <w:rPr>
+                <w:rFonts w:ascii="Arabic Typesetting" w:hAnsi="Arabic Typesetting" w:cs="Arabic Typesetting"/>
+                <w:sz w:val="16"/>
+                <w:szCs w:val="16"/>
+              </w:rPr>
+            </w:pPr>
+            <w:proofErr w:type="spellStart"/>
             <w:r>
               <w:rPr>
                 <w:i/>
@@ -3911,24 +3421,16 @@
                 <w:sz w:val="21"/>
                 <w:szCs w:val="21"/>
               </w:rPr>
-              <w:t>:</w:t>
-            </w:r>
-            <w:r>
-              <w:rPr>
-                <w:rFonts w:ascii="Arabic Typesetting" w:hAnsi="Arabic Typesetting" w:cs="Arabic Typesetting"/>
-                <w:sz w:val="16"/>
-                <w:szCs w:val="16"/>
-              </w:rPr>
-              <w:t>:</w:t>
-            </w:r>
-            <w:proofErr w:type="gramEnd"/>
-            <w:r>
-              <w:rPr>
-                <w:rFonts w:ascii="Arabic Typesetting" w:hAnsi="Arabic Typesetting" w:cs="Arabic Typesetting"/>
-                <w:sz w:val="16"/>
-                <w:szCs w:val="16"/>
-              </w:rPr>
-              <w:t xml:space="preserve"> </w:t>
+              <w:t>ad_p_value</w:t>
+            </w:r>
+            <w:proofErr w:type="spellEnd"/>
+            <w:r>
+              <w:rPr>
+                <w:rFonts w:ascii="Arabic Typesetting" w:hAnsi="Arabic Typesetting" w:cs="Arabic Typesetting"/>
+                <w:sz w:val="16"/>
+                <w:szCs w:val="16"/>
+              </w:rPr>
+              <w:t xml:space="preserve">: </w:t>
             </w:r>
             <w:r>
               <w:rPr>
@@ -3948,97 +3450,6 @@
               <w:t>modelop.modelTestResult.testResults</w:t>
             </w:r>
             <w:proofErr w:type="spellEnd"/>
-            <w:r>
-              <w:rPr>
-                <w:rFonts w:ascii="Arabic Typesetting" w:hAnsi="Arabic Typesetting" w:cs="Arabic Typesetting" w:hint="cs"/>
-                <w:sz w:val="16"/>
-                <w:szCs w:val="16"/>
-              </w:rPr>
-              <w:t>.</w:t>
-            </w:r>
-            <w:r>
-              <w:rPr>
-                <w:rFonts w:ascii="Arabic Typesetting" w:hAnsi="Arabic Typesetting" w:cs="Arabic Typesetting"/>
-                <w:sz w:val="16"/>
-                <w:szCs w:val="16"/>
-              </w:rPr>
-              <w:t>(</w:t>
-            </w:r>
-            <w:proofErr w:type="spellStart"/>
-            <w:r>
-              <w:rPr>
-                <w:rFonts w:ascii="Arabic Typesetting" w:hAnsi="Arabic Typesetting" w:cs="Arabic Typesetting"/>
-                <w:sz w:val="16"/>
-                <w:szCs w:val="16"/>
-              </w:rPr>
-              <w:t>ad_statistic</w:t>
-            </w:r>
-            <w:proofErr w:type="spellEnd"/>
-            <w:r>
-              <w:rPr>
-                <w:rFonts w:ascii="Arabic Typesetting" w:hAnsi="Arabic Typesetting" w:cs="Arabic Typesetting"/>
-                <w:sz w:val="16"/>
-                <w:szCs w:val="16"/>
-              </w:rPr>
-              <w:t>)</w:t>
-            </w:r>
-            <w:r>
-              <w:rPr>
-                <w:rFonts w:ascii="Arabic Typesetting" w:hAnsi="Arabic Typesetting" w:cs="Arabic Typesetting" w:hint="cs"/>
-                <w:sz w:val="16"/>
-                <w:szCs w:val="16"/>
-              </w:rPr>
-              <w:t>&gt;&gt;</w:t>
-            </w:r>
-          </w:p>
-          <w:p>
-            <w:pPr>
-              <w:keepNext/>
-              <w:rPr>
-                <w:rFonts w:ascii="Arabic Typesetting" w:hAnsi="Arabic Typesetting" w:cs="Arabic Typesetting"/>
-                <w:sz w:val="16"/>
-                <w:szCs w:val="16"/>
-              </w:rPr>
-            </w:pPr>
-            <w:proofErr w:type="spellStart"/>
-            <w:r>
-              <w:rPr>
-                <w:i/>
-                <w:iCs/>
-                <w:sz w:val="21"/>
-                <w:szCs w:val="21"/>
-              </w:rPr>
-              <w:t>ad_p_value</w:t>
-            </w:r>
-            <w:proofErr w:type="spellEnd"/>
-            <w:r>
-              <w:rPr>
-                <w:rFonts w:ascii="Arabic Typesetting" w:hAnsi="Arabic Typesetting" w:cs="Arabic Typesetting"/>
-                <w:sz w:val="16"/>
-                <w:szCs w:val="16"/>
-              </w:rPr>
-              <w:t xml:space="preserve">: </w:t>
-            </w:r>
-            <w:r>
-              <w:rPr>
-                <w:rFonts w:ascii="Arabic Typesetting" w:hAnsi="Arabic Typesetting" w:cs="Arabic Typesetting" w:hint="cs"/>
-                <w:sz w:val="16"/>
-                <w:szCs w:val="16"/>
-              </w:rPr>
-              <w:t>&lt;&lt;</w:t>
-            </w:r>
-            <w:proofErr w:type="spellStart"/>
-            <w:proofErr w:type="gramStart"/>
-            <w:r>
-              <w:rPr>
-                <w:rFonts w:ascii="Arabic Typesetting" w:hAnsi="Arabic Typesetting" w:cs="Arabic Typesetting" w:hint="cs"/>
-                <w:sz w:val="16"/>
-                <w:szCs w:val="16"/>
-              </w:rPr>
-              <w:t>modelop.modelTestResult.testResults</w:t>
-            </w:r>
-            <w:proofErr w:type="spellEnd"/>
-            <w:proofErr w:type="gramEnd"/>
             <w:r>
               <w:rPr>
                 <w:rFonts w:ascii="Arabic Typesetting" w:hAnsi="Arabic Typesetting" w:cs="Arabic Typesetting" w:hint="cs"/>
@@ -4202,7 +3613,6 @@
               <w:t>&lt;&lt;</w:t>
             </w:r>
             <w:proofErr w:type="spellStart"/>
-            <w:proofErr w:type="gramStart"/>
             <w:r>
               <w:rPr>
                 <w:rFonts w:ascii="Arabic Typesetting" w:hAnsi="Arabic Typesetting" w:cs="Arabic Typesetting" w:hint="cs"/>
@@ -4212,7 +3622,6 @@
               <w:t>modelop.modelTestResult.testResults</w:t>
             </w:r>
             <w:proofErr w:type="spellEnd"/>
-            <w:proofErr w:type="gramEnd"/>
             <w:r>
               <w:rPr>
                 <w:rFonts w:ascii="Arabic Typesetting" w:hAnsi="Arabic Typesetting" w:cs="Arabic Typesetting" w:hint="cs"/>
@@ -4345,6 +3754,7 @@
                 <w:szCs w:val="21"/>
                 <w:u w:val="single"/>
               </w:rPr>
+              <w:lastRenderedPageBreak/>
               <w:t>Ljung</w:t>
             </w:r>
             <w:proofErr w:type="spellEnd"/>
@@ -4384,25 +3794,7 @@
                 <w:sz w:val="16"/>
                 <w:szCs w:val="16"/>
               </w:rPr>
-              <w:t>&lt;&lt;</w:t>
-            </w:r>
-            <w:proofErr w:type="gramStart"/>
-            <w:r>
-              <w:rPr>
-                <w:rFonts w:ascii="Arabic Typesetting" w:hAnsi="Arabic Typesetting" w:cs="Arabic Typesetting" w:hint="cs"/>
-                <w:sz w:val="16"/>
-                <w:szCs w:val="16"/>
-              </w:rPr>
-              <w:t>modelop.modelTestResult.testResults</w:t>
-            </w:r>
-            <w:proofErr w:type="gramEnd"/>
-            <w:r>
-              <w:rPr>
-                <w:rFonts w:ascii="Arabic Typesetting" w:hAnsi="Arabic Typesetting" w:cs="Arabic Typesetting" w:hint="cs"/>
-                <w:sz w:val="16"/>
-                <w:szCs w:val="16"/>
-              </w:rPr>
-              <w:t>.(</w:t>
+              <w:t>&lt;&lt;modelop.modelTestResult.testResults.(</w:t>
             </w:r>
             <w:r>
               <w:rPr>
@@ -4543,7 +3935,6 @@
               <w:t>&lt;&lt;</w:t>
             </w:r>
             <w:proofErr w:type="spellStart"/>
-            <w:proofErr w:type="gramStart"/>
             <w:r>
               <w:rPr>
                 <w:rFonts w:ascii="Arabic Typesetting" w:hAnsi="Arabic Typesetting" w:cs="Arabic Typesetting" w:hint="cs"/>
@@ -4553,7 +3944,6 @@
               <w:t>modelop.modelTestResult.testResults</w:t>
             </w:r>
             <w:proofErr w:type="spellEnd"/>
-            <w:proofErr w:type="gramEnd"/>
             <w:r>
               <w:rPr>
                 <w:rFonts w:ascii="Arabic Typesetting" w:hAnsi="Arabic Typesetting" w:cs="Arabic Typesetting" w:hint="cs"/>
@@ -4634,7 +4024,6 @@
               <w:t>&lt;&lt;</w:t>
             </w:r>
             <w:proofErr w:type="spellStart"/>
-            <w:proofErr w:type="gramStart"/>
             <w:r>
               <w:rPr>
                 <w:rFonts w:ascii="Arabic Typesetting" w:hAnsi="Arabic Typesetting" w:cs="Arabic Typesetting" w:hint="cs"/>
@@ -4644,7 +4033,6 @@
               <w:t>modelop.modelTestResult.testResults</w:t>
             </w:r>
             <w:proofErr w:type="spellEnd"/>
-            <w:proofErr w:type="gramEnd"/>
             <w:r>
               <w:rPr>
                 <w:rFonts w:ascii="Arabic Typesetting" w:hAnsi="Arabic Typesetting" w:cs="Arabic Typesetting" w:hint="cs"/>
@@ -4799,25 +4187,7 @@
                 <w:sz w:val="16"/>
                 <w:szCs w:val="16"/>
               </w:rPr>
-              <w:t>&lt;&lt;</w:t>
-            </w:r>
-            <w:proofErr w:type="gramStart"/>
-            <w:r>
-              <w:rPr>
-                <w:rFonts w:ascii="Arabic Typesetting" w:hAnsi="Arabic Typesetting" w:cs="Arabic Typesetting" w:hint="cs"/>
-                <w:sz w:val="16"/>
-                <w:szCs w:val="16"/>
-              </w:rPr>
-              <w:t>modelop.modelTestResult.testResults</w:t>
-            </w:r>
-            <w:proofErr w:type="gramEnd"/>
-            <w:r>
-              <w:rPr>
-                <w:rFonts w:ascii="Arabic Typesetting" w:hAnsi="Arabic Typesetting" w:cs="Arabic Typesetting" w:hint="cs"/>
-                <w:sz w:val="16"/>
-                <w:szCs w:val="16"/>
-              </w:rPr>
-              <w:t>.</w:t>
+              <w:t>&lt;&lt;modelop.modelTestResult.testResults.</w:t>
             </w:r>
             <w:r>
               <w:rPr>
@@ -4886,25 +4256,7 @@
                 <w:sz w:val="16"/>
                 <w:szCs w:val="16"/>
               </w:rPr>
-              <w:t>&lt;&lt;</w:t>
-            </w:r>
-            <w:proofErr w:type="gramStart"/>
-            <w:r>
-              <w:rPr>
-                <w:rFonts w:ascii="Arabic Typesetting" w:hAnsi="Arabic Typesetting" w:cs="Arabic Typesetting" w:hint="cs"/>
-                <w:sz w:val="16"/>
-                <w:szCs w:val="16"/>
-              </w:rPr>
-              <w:t>modelop.modelTestResult.testResults</w:t>
-            </w:r>
-            <w:proofErr w:type="gramEnd"/>
-            <w:r>
-              <w:rPr>
-                <w:rFonts w:ascii="Arabic Typesetting" w:hAnsi="Arabic Typesetting" w:cs="Arabic Typesetting" w:hint="cs"/>
-                <w:sz w:val="16"/>
-                <w:szCs w:val="16"/>
-              </w:rPr>
-              <w:t>.</w:t>
+              <w:t>&lt;&lt;modelop.modelTestResult.testResults.</w:t>
             </w:r>
             <w:r>
               <w:rPr>
@@ -4982,25 +4334,7 @@
                 <w:sz w:val="16"/>
                 <w:szCs w:val="16"/>
               </w:rPr>
-              <w:t>&lt;&lt;</w:t>
-            </w:r>
-            <w:proofErr w:type="gramStart"/>
-            <w:r>
-              <w:rPr>
-                <w:rFonts w:ascii="Arabic Typesetting" w:hAnsi="Arabic Typesetting" w:cs="Arabic Typesetting" w:hint="cs"/>
-                <w:sz w:val="16"/>
-                <w:szCs w:val="16"/>
-              </w:rPr>
-              <w:t>modelop.modelTestResult.testResults</w:t>
-            </w:r>
-            <w:proofErr w:type="gramEnd"/>
-            <w:r>
-              <w:rPr>
-                <w:rFonts w:ascii="Arabic Typesetting" w:hAnsi="Arabic Typesetting" w:cs="Arabic Typesetting" w:hint="cs"/>
-                <w:sz w:val="16"/>
-                <w:szCs w:val="16"/>
-              </w:rPr>
-              <w:t>.</w:t>
+              <w:t>&lt;&lt;modelop.modelTestResult.testResults.</w:t>
             </w:r>
             <w:r>
               <w:rPr>
@@ -5069,25 +4403,7 @@
                 <w:sz w:val="16"/>
                 <w:szCs w:val="16"/>
               </w:rPr>
-              <w:t>&lt;&lt;</w:t>
-            </w:r>
-            <w:proofErr w:type="gramStart"/>
-            <w:r>
-              <w:rPr>
-                <w:rFonts w:ascii="Arabic Typesetting" w:hAnsi="Arabic Typesetting" w:cs="Arabic Typesetting" w:hint="cs"/>
-                <w:sz w:val="16"/>
-                <w:szCs w:val="16"/>
-              </w:rPr>
-              <w:t>modelop.modelTestResult.testResults</w:t>
-            </w:r>
-            <w:proofErr w:type="gramEnd"/>
-            <w:r>
-              <w:rPr>
-                <w:rFonts w:ascii="Arabic Typesetting" w:hAnsi="Arabic Typesetting" w:cs="Arabic Typesetting" w:hint="cs"/>
-                <w:sz w:val="16"/>
-                <w:szCs w:val="16"/>
-              </w:rPr>
-              <w:t>.</w:t>
+              <w:t>&lt;&lt;modelop.modelTestResult.testResults.</w:t>
             </w:r>
             <w:r>
               <w:rPr>
@@ -5251,25 +4567,7 @@
                 <w:sz w:val="16"/>
                 <w:szCs w:val="16"/>
               </w:rPr>
-              <w:t>&lt;&lt;</w:t>
-            </w:r>
-            <w:proofErr w:type="gramStart"/>
-            <w:r>
-              <w:rPr>
-                <w:rFonts w:ascii="Arabic Typesetting" w:hAnsi="Arabic Typesetting" w:cs="Arabic Typesetting" w:hint="cs"/>
-                <w:sz w:val="16"/>
-                <w:szCs w:val="16"/>
-              </w:rPr>
-              <w:t>modelop.modelTestResult.testResults</w:t>
-            </w:r>
-            <w:proofErr w:type="gramEnd"/>
-            <w:r>
-              <w:rPr>
-                <w:rFonts w:ascii="Arabic Typesetting" w:hAnsi="Arabic Typesetting" w:cs="Arabic Typesetting" w:hint="cs"/>
-                <w:sz w:val="16"/>
-                <w:szCs w:val="16"/>
-              </w:rPr>
-              <w:t>.(</w:t>
+              <w:t>&lt;&lt;modelop.modelTestResult.testResults.(</w:t>
             </w:r>
             <w:r>
               <w:rPr>
@@ -5389,13 +4687,8 @@
         <w:t>&lt;&lt;</w:t>
       </w:r>
       <w:proofErr w:type="spellStart"/>
-      <w:proofErr w:type="gramStart"/>
-      <w:r>
-        <w:t>modelopgraph.groupbias</w:t>
-      </w:r>
-      <w:proofErr w:type="gramEnd"/>
-      <w:r>
-        <w:t>.</w:t>
+      <w:r>
+        <w:t>modelopgraph.groupbias.</w:t>
       </w:r>
       <w:r>
         <w:t>gender</w:t>

</xml_diff>

<commit_message>
FSN-4700 Remove stability analysis by feature in the template
</commit_message>
<xml_diff>
--- a/ModelReviewDocument.docx
+++ b/ModelReviewDocument.docx
@@ -78,11 +78,19 @@
         <w:t>&lt;&lt;</w:t>
       </w:r>
       <w:proofErr w:type="spellStart"/>
+      <w:proofErr w:type="gramStart"/>
       <w:r>
         <w:rPr>
           <w:color w:val="4472C4" w:themeColor="accent1"/>
         </w:rPr>
-        <w:t>modelop.storedModel.modelMetaData.description</w:t>
+        <w:t>modelop.storedModel.modelMetaData</w:t>
+      </w:r>
+      <w:proofErr w:type="gramEnd"/>
+      <w:r>
+        <w:rPr>
+          <w:color w:val="4472C4" w:themeColor="accent1"/>
+        </w:rPr>
+        <w:t>.description</w:t>
       </w:r>
       <w:proofErr w:type="spellEnd"/>
       <w:r>
@@ -149,6 +157,7 @@
         <w:t>&lt;&lt;</w:t>
       </w:r>
       <w:proofErr w:type="spellStart"/>
+      <w:proofErr w:type="gramStart"/>
       <w:r>
         <w:rPr>
           <w:color w:val="000000" w:themeColor="text1"/>
@@ -156,6 +165,7 @@
         <w:t>modelop.storedModel.createdBy</w:t>
       </w:r>
       <w:proofErr w:type="spellEnd"/>
+      <w:proofErr w:type="gramEnd"/>
       <w:r>
         <w:rPr>
           <w:color w:val="000000" w:themeColor="text1"/>
@@ -184,6 +194,7 @@
         <w:t xml:space="preserve"> &lt;&lt;</w:t>
       </w:r>
       <w:proofErr w:type="spellStart"/>
+      <w:proofErr w:type="gramStart"/>
       <w:r>
         <w:rPr>
           <w:color w:val="000000" w:themeColor="text1"/>
@@ -191,6 +202,7 @@
         <w:t>modelop.deployableModel.createdDate</w:t>
       </w:r>
       <w:proofErr w:type="spellEnd"/>
+      <w:proofErr w:type="gramEnd"/>
       <w:r>
         <w:rPr>
           <w:color w:val="000000" w:themeColor="text1"/>
@@ -404,7 +416,23 @@
                 <w:sz w:val="18"/>
                 <w:szCs w:val="18"/>
               </w:rPr>
-              <w:t>&lt;&lt;modelop.modelTestResult.dmnRuleResults.[testCategory=Performance].passes&gt;&gt;</w:t>
+              <w:t>&lt;&lt;</w:t>
+            </w:r>
+            <w:proofErr w:type="gramStart"/>
+            <w:r>
+              <w:rPr>
+                <w:sz w:val="18"/>
+                <w:szCs w:val="18"/>
+              </w:rPr>
+              <w:t>modelop.modelTestResult.dmnRuleResults</w:t>
+            </w:r>
+            <w:proofErr w:type="gramEnd"/>
+            <w:r>
+              <w:rPr>
+                <w:sz w:val="18"/>
+                <w:szCs w:val="18"/>
+              </w:rPr>
+              <w:t>.[testCategory=Performance].passes&gt;&gt;</w:t>
             </w:r>
           </w:p>
         </w:tc>
@@ -424,7 +452,23 @@
                 <w:sz w:val="18"/>
                 <w:szCs w:val="18"/>
               </w:rPr>
-              <w:t>&lt;&lt;modelop.modelTestResult.dmnRuleResults.[testCategory=Performance].reason&gt;&gt;</w:t>
+              <w:t>&lt;&lt;</w:t>
+            </w:r>
+            <w:proofErr w:type="gramStart"/>
+            <w:r>
+              <w:rPr>
+                <w:sz w:val="18"/>
+                <w:szCs w:val="18"/>
+              </w:rPr>
+              <w:t>modelop.modelTestResult.dmnRuleResults</w:t>
+            </w:r>
+            <w:proofErr w:type="gramEnd"/>
+            <w:r>
+              <w:rPr>
+                <w:sz w:val="18"/>
+                <w:szCs w:val="18"/>
+              </w:rPr>
+              <w:t>.[testCategory=Performance].reason&gt;&gt;</w:t>
             </w:r>
           </w:p>
         </w:tc>
@@ -469,6 +513,7 @@
               <w:t>&lt;&lt;</w:t>
             </w:r>
             <w:proofErr w:type="spellStart"/>
+            <w:proofErr w:type="gramStart"/>
             <w:r>
               <w:rPr>
                 <w:sz w:val="18"/>
@@ -477,6 +522,7 @@
               <w:t>modelop.modelTestResult.dmnRuleResults</w:t>
             </w:r>
             <w:proofErr w:type="spellEnd"/>
+            <w:proofErr w:type="gramEnd"/>
             <w:r>
               <w:rPr>
                 <w:sz w:val="18"/>
@@ -535,6 +581,7 @@
               <w:t>&lt;&lt;</w:t>
             </w:r>
             <w:proofErr w:type="spellStart"/>
+            <w:proofErr w:type="gramStart"/>
             <w:r>
               <w:rPr>
                 <w:sz w:val="18"/>
@@ -543,6 +590,7 @@
               <w:t>modelop.modelTestResult.dmnRuleResults</w:t>
             </w:r>
             <w:proofErr w:type="spellEnd"/>
+            <w:proofErr w:type="gramEnd"/>
             <w:r>
               <w:rPr>
                 <w:sz w:val="18"/>
@@ -630,6 +678,7 @@
               <w:t>&lt;&lt;</w:t>
             </w:r>
             <w:proofErr w:type="spellStart"/>
+            <w:proofErr w:type="gramStart"/>
             <w:r>
               <w:rPr>
                 <w:sz w:val="18"/>
@@ -638,6 +687,7 @@
               <w:t>modelop.modelTestResult.dmnRuleResults</w:t>
             </w:r>
             <w:proofErr w:type="spellEnd"/>
+            <w:proofErr w:type="gramEnd"/>
             <w:r>
               <w:rPr>
                 <w:sz w:val="18"/>
@@ -696,6 +746,7 @@
               <w:t>&lt;&lt;</w:t>
             </w:r>
             <w:proofErr w:type="spellStart"/>
+            <w:proofErr w:type="gramStart"/>
             <w:r>
               <w:rPr>
                 <w:sz w:val="18"/>
@@ -704,6 +755,7 @@
               <w:t>modelop.modelTestResult.dmnRuleResults</w:t>
             </w:r>
             <w:proofErr w:type="spellEnd"/>
+            <w:proofErr w:type="gramEnd"/>
             <w:r>
               <w:rPr>
                 <w:sz w:val="18"/>
@@ -788,7 +840,23 @@
                 <w:sz w:val="18"/>
                 <w:szCs w:val="18"/>
               </w:rPr>
-              <w:t>&lt;&lt;modelop.modelTestResult.dmnRuleResults.[testCategory=Characteristic Stability].passes&gt;&gt;</w:t>
+              <w:t>&lt;&lt;</w:t>
+            </w:r>
+            <w:proofErr w:type="gramStart"/>
+            <w:r>
+              <w:rPr>
+                <w:sz w:val="18"/>
+                <w:szCs w:val="18"/>
+              </w:rPr>
+              <w:t>modelop.modelTestResult.dmnRuleResults</w:t>
+            </w:r>
+            <w:proofErr w:type="gramEnd"/>
+            <w:r>
+              <w:rPr>
+                <w:sz w:val="18"/>
+                <w:szCs w:val="18"/>
+              </w:rPr>
+              <w:t>.[testCategory=Characteristic Stability].passes&gt;&gt;</w:t>
             </w:r>
           </w:p>
         </w:tc>
@@ -808,7 +876,23 @@
                 <w:sz w:val="18"/>
                 <w:szCs w:val="18"/>
               </w:rPr>
-              <w:t>&lt;&lt;modelop.modelTestResult.dmnRuleResults.[testCategory=Characteristic Stability].reason&gt;&gt;</w:t>
+              <w:t>&lt;&lt;</w:t>
+            </w:r>
+            <w:proofErr w:type="gramStart"/>
+            <w:r>
+              <w:rPr>
+                <w:sz w:val="18"/>
+                <w:szCs w:val="18"/>
+              </w:rPr>
+              <w:t>modelop.modelTestResult.dmnRuleResults</w:t>
+            </w:r>
+            <w:proofErr w:type="gramEnd"/>
+            <w:r>
+              <w:rPr>
+                <w:sz w:val="18"/>
+                <w:szCs w:val="18"/>
+              </w:rPr>
+              <w:t>.[testCategory=Characteristic Stability].reason&gt;&gt;</w:t>
             </w:r>
           </w:p>
         </w:tc>
@@ -853,6 +937,7 @@
               <w:t>&lt;&lt;</w:t>
             </w:r>
             <w:proofErr w:type="spellStart"/>
+            <w:proofErr w:type="gramStart"/>
             <w:r>
               <w:rPr>
                 <w:sz w:val="18"/>
@@ -861,6 +946,7 @@
               <w:t>modelop.modelTestResult.dmnRuleResults</w:t>
             </w:r>
             <w:proofErr w:type="spellEnd"/>
+            <w:proofErr w:type="gramEnd"/>
             <w:r>
               <w:rPr>
                 <w:sz w:val="18"/>
@@ -905,6 +991,7 @@
               <w:t>&lt;&lt;</w:t>
             </w:r>
             <w:proofErr w:type="spellStart"/>
+            <w:proofErr w:type="gramStart"/>
             <w:r>
               <w:rPr>
                 <w:sz w:val="18"/>
@@ -913,6 +1000,7 @@
               <w:t>modelop.modelTestResult.dmnRuleResults</w:t>
             </w:r>
             <w:proofErr w:type="spellEnd"/>
+            <w:proofErr w:type="gramEnd"/>
             <w:r>
               <w:rPr>
                 <w:sz w:val="18"/>
@@ -976,7 +1064,23 @@
                 <w:sz w:val="18"/>
                 <w:szCs w:val="18"/>
               </w:rPr>
-              <w:t>&lt;&lt;modelop.modelTestResult.dmnRuleResults.[testCategory=Autocorrelation].passes&gt;&gt;</w:t>
+              <w:t>&lt;&lt;</w:t>
+            </w:r>
+            <w:proofErr w:type="gramStart"/>
+            <w:r>
+              <w:rPr>
+                <w:sz w:val="18"/>
+                <w:szCs w:val="18"/>
+              </w:rPr>
+              <w:t>modelop.modelTestResult.dmnRuleResults</w:t>
+            </w:r>
+            <w:proofErr w:type="gramEnd"/>
+            <w:r>
+              <w:rPr>
+                <w:sz w:val="18"/>
+                <w:szCs w:val="18"/>
+              </w:rPr>
+              <w:t>.[testCategory=Autocorrelation].passes&gt;&gt;</w:t>
             </w:r>
           </w:p>
         </w:tc>
@@ -996,7 +1100,23 @@
                 <w:sz w:val="18"/>
                 <w:szCs w:val="18"/>
               </w:rPr>
-              <w:t>&lt;&lt;modelop.modelTestResult.dmnRuleResults.[testCategory=Autocorrelation].reason&gt;&gt;</w:t>
+              <w:t>&lt;&lt;</w:t>
+            </w:r>
+            <w:proofErr w:type="gramStart"/>
+            <w:r>
+              <w:rPr>
+                <w:sz w:val="18"/>
+                <w:szCs w:val="18"/>
+              </w:rPr>
+              <w:t>modelop.modelTestResult.dmnRuleResults</w:t>
+            </w:r>
+            <w:proofErr w:type="gramEnd"/>
+            <w:r>
+              <w:rPr>
+                <w:sz w:val="18"/>
+                <w:szCs w:val="18"/>
+              </w:rPr>
+              <w:t>.[testCategory=Autocorrelation].reason&gt;&gt;</w:t>
             </w:r>
           </w:p>
         </w:tc>
@@ -1047,7 +1167,23 @@
                 <w:sz w:val="18"/>
                 <w:szCs w:val="18"/>
               </w:rPr>
-              <w:t>&lt;&lt;modelop.modelTestResult.dmnRuleResults.[testCategory=</w:t>
+              <w:t>&lt;&lt;</w:t>
+            </w:r>
+            <w:proofErr w:type="gramStart"/>
+            <w:r>
+              <w:rPr>
+                <w:sz w:val="18"/>
+                <w:szCs w:val="18"/>
+              </w:rPr>
+              <w:t>modelop.modelTestResult.dmnRuleResults</w:t>
+            </w:r>
+            <w:proofErr w:type="gramEnd"/>
+            <w:r>
+              <w:rPr>
+                <w:sz w:val="18"/>
+                <w:szCs w:val="18"/>
+              </w:rPr>
+              <w:t>.[testCategory=</w:t>
             </w:r>
             <w:r>
               <w:rPr>
@@ -1081,7 +1217,23 @@
                 <w:sz w:val="18"/>
                 <w:szCs w:val="18"/>
               </w:rPr>
-              <w:t>&lt;&lt;modelop.modelTestResult.dmnRuleResults.[testCategory=</w:t>
+              <w:t>&lt;&lt;</w:t>
+            </w:r>
+            <w:proofErr w:type="gramStart"/>
+            <w:r>
+              <w:rPr>
+                <w:sz w:val="18"/>
+                <w:szCs w:val="18"/>
+              </w:rPr>
+              <w:t>modelop.modelTestResult.dmnRuleResults</w:t>
+            </w:r>
+            <w:proofErr w:type="gramEnd"/>
+            <w:r>
+              <w:rPr>
+                <w:sz w:val="18"/>
+                <w:szCs w:val="18"/>
+              </w:rPr>
+              <w:t>.[testCategory=</w:t>
             </w:r>
             <w:r>
               <w:rPr>
@@ -1153,7 +1305,23 @@
                 <w:sz w:val="18"/>
                 <w:szCs w:val="18"/>
               </w:rPr>
-              <w:t>&lt;&lt;modelop.modelTestResult.dmnRuleResults.[testCategory=</w:t>
+              <w:t>&lt;&lt;</w:t>
+            </w:r>
+            <w:proofErr w:type="gramStart"/>
+            <w:r>
+              <w:rPr>
+                <w:sz w:val="18"/>
+                <w:szCs w:val="18"/>
+              </w:rPr>
+              <w:t>modelop.modelTestResult.dmnRuleResults</w:t>
+            </w:r>
+            <w:proofErr w:type="gramEnd"/>
+            <w:r>
+              <w:rPr>
+                <w:sz w:val="18"/>
+                <w:szCs w:val="18"/>
+              </w:rPr>
+              <w:t>.[testCategory=</w:t>
             </w:r>
             <w:r>
               <w:rPr>
@@ -1187,7 +1355,23 @@
                 <w:sz w:val="18"/>
                 <w:szCs w:val="18"/>
               </w:rPr>
-              <w:t>&lt;&lt;modelop.modelTestResult.dmnRuleResults.[testCategory=</w:t>
+              <w:t>&lt;&lt;</w:t>
+            </w:r>
+            <w:proofErr w:type="gramStart"/>
+            <w:r>
+              <w:rPr>
+                <w:sz w:val="18"/>
+                <w:szCs w:val="18"/>
+              </w:rPr>
+              <w:t>modelop.modelTestResult.dmnRuleResults</w:t>
+            </w:r>
+            <w:proofErr w:type="gramEnd"/>
+            <w:r>
+              <w:rPr>
+                <w:sz w:val="18"/>
+                <w:szCs w:val="18"/>
+              </w:rPr>
+              <w:t>.[testCategory=</w:t>
             </w:r>
             <w:r>
               <w:rPr>
@@ -1268,7 +1452,23 @@
                 <w:sz w:val="18"/>
                 <w:szCs w:val="18"/>
               </w:rPr>
-              <w:t>&lt;&lt;modelop.modelTestResult.dmnRuleResults.[testCategory</w:t>
+              <w:t>&lt;&lt;</w:t>
+            </w:r>
+            <w:proofErr w:type="gramStart"/>
+            <w:r>
+              <w:rPr>
+                <w:sz w:val="18"/>
+                <w:szCs w:val="18"/>
+              </w:rPr>
+              <w:t>modelop.modelTestResult.dmnRuleResults</w:t>
+            </w:r>
+            <w:proofErr w:type="gramEnd"/>
+            <w:r>
+              <w:rPr>
+                <w:sz w:val="18"/>
+                <w:szCs w:val="18"/>
+              </w:rPr>
+              <w:t>.[testCategory</w:t>
             </w:r>
             <w:r>
               <w:rPr>
@@ -1327,7 +1527,23 @@
                 <w:szCs w:val="18"/>
               </w:rPr>
               <w:lastRenderedPageBreak/>
-              <w:t>&lt;&lt;modelop.modelTestResult.dmnRuleResults.[testCategory=</w:t>
+              <w:t>&lt;&lt;</w:t>
+            </w:r>
+            <w:proofErr w:type="gramStart"/>
+            <w:r>
+              <w:rPr>
+                <w:sz w:val="18"/>
+                <w:szCs w:val="18"/>
+              </w:rPr>
+              <w:t>modelop.modelTestResult.dmnRuleResults</w:t>
+            </w:r>
+            <w:proofErr w:type="gramEnd"/>
+            <w:r>
+              <w:rPr>
+                <w:sz w:val="18"/>
+                <w:szCs w:val="18"/>
+              </w:rPr>
+              <w:t>.[testCategory=</w:t>
             </w:r>
             <w:r>
               <w:rPr>
@@ -1399,7 +1615,23 @@
                 <w:sz w:val="18"/>
                 <w:szCs w:val="18"/>
               </w:rPr>
-              <w:t>&lt;&lt;modelop.modelTestResult.dmnRuleResults.[testCategory=</w:t>
+              <w:t>&lt;&lt;</w:t>
+            </w:r>
+            <w:proofErr w:type="gramStart"/>
+            <w:r>
+              <w:rPr>
+                <w:sz w:val="18"/>
+                <w:szCs w:val="18"/>
+              </w:rPr>
+              <w:t>modelop.modelTestResult.dmnRuleResults</w:t>
+            </w:r>
+            <w:proofErr w:type="gramEnd"/>
+            <w:r>
+              <w:rPr>
+                <w:sz w:val="18"/>
+                <w:szCs w:val="18"/>
+              </w:rPr>
+              <w:t>.[testCategory=</w:t>
             </w:r>
             <w:r>
               <w:rPr>
@@ -1433,7 +1665,23 @@
                 <w:sz w:val="18"/>
                 <w:szCs w:val="18"/>
               </w:rPr>
-              <w:t>&lt;&lt;modelop.modelTestResult.dmnRuleResults.[testCategory=</w:t>
+              <w:t>&lt;&lt;</w:t>
+            </w:r>
+            <w:proofErr w:type="gramStart"/>
+            <w:r>
+              <w:rPr>
+                <w:sz w:val="18"/>
+                <w:szCs w:val="18"/>
+              </w:rPr>
+              <w:t>modelop.modelTestResult.dmnRuleResults</w:t>
+            </w:r>
+            <w:proofErr w:type="gramEnd"/>
+            <w:r>
+              <w:rPr>
+                <w:sz w:val="18"/>
+                <w:szCs w:val="18"/>
+              </w:rPr>
+              <w:t>.[testCategory=</w:t>
             </w:r>
             <w:r>
               <w:rPr>
@@ -1489,7 +1737,23 @@
                 <w:sz w:val="18"/>
                 <w:szCs w:val="18"/>
               </w:rPr>
-              <w:t>&lt;&lt;modelop.modelTestResult.dmnRuleResults.[testCategory=</w:t>
+              <w:t>&lt;&lt;</w:t>
+            </w:r>
+            <w:proofErr w:type="gramStart"/>
+            <w:r>
+              <w:rPr>
+                <w:sz w:val="18"/>
+                <w:szCs w:val="18"/>
+              </w:rPr>
+              <w:t>modelop.modelTestResult.dmnRuleResults</w:t>
+            </w:r>
+            <w:proofErr w:type="gramEnd"/>
+            <w:r>
+              <w:rPr>
+                <w:sz w:val="18"/>
+                <w:szCs w:val="18"/>
+              </w:rPr>
+              <w:t>.[testCategory=</w:t>
             </w:r>
             <w:r>
               <w:rPr>
@@ -1523,7 +1787,23 @@
                 <w:sz w:val="18"/>
                 <w:szCs w:val="18"/>
               </w:rPr>
-              <w:t>&lt;&lt;modelop.modelTestResult.dmnRuleResults.[testCategory=</w:t>
+              <w:t>&lt;&lt;</w:t>
+            </w:r>
+            <w:proofErr w:type="gramStart"/>
+            <w:r>
+              <w:rPr>
+                <w:sz w:val="18"/>
+                <w:szCs w:val="18"/>
+              </w:rPr>
+              <w:t>modelop.modelTestResult.dmnRuleResults</w:t>
+            </w:r>
+            <w:proofErr w:type="gramEnd"/>
+            <w:r>
+              <w:rPr>
+                <w:sz w:val="18"/>
+                <w:szCs w:val="18"/>
+              </w:rPr>
+              <w:t>.[testCategory=</w:t>
             </w:r>
             <w:r>
               <w:rPr>
@@ -1579,7 +1859,23 @@
                 <w:sz w:val="18"/>
                 <w:szCs w:val="18"/>
               </w:rPr>
-              <w:t>&lt;&lt;modelop.modelTestResult.dmnRuleResults.[testCategory=</w:t>
+              <w:t>&lt;&lt;</w:t>
+            </w:r>
+            <w:proofErr w:type="gramStart"/>
+            <w:r>
+              <w:rPr>
+                <w:sz w:val="18"/>
+                <w:szCs w:val="18"/>
+              </w:rPr>
+              <w:t>modelop.modelTestResult.dmnRuleResults</w:t>
+            </w:r>
+            <w:proofErr w:type="gramEnd"/>
+            <w:r>
+              <w:rPr>
+                <w:sz w:val="18"/>
+                <w:szCs w:val="18"/>
+              </w:rPr>
+              <w:t>.[testCategory=</w:t>
             </w:r>
             <w:r>
               <w:rPr>
@@ -1613,7 +1909,23 @@
                 <w:sz w:val="18"/>
                 <w:szCs w:val="18"/>
               </w:rPr>
-              <w:t>&lt;&lt;modelop.modelTestResult.dmnRuleResults.[testCategory=Normality: Cramer Von Mises].reason&gt;&gt;</w:t>
+              <w:t>&lt;&lt;</w:t>
+            </w:r>
+            <w:proofErr w:type="gramStart"/>
+            <w:r>
+              <w:rPr>
+                <w:sz w:val="18"/>
+                <w:szCs w:val="18"/>
+              </w:rPr>
+              <w:t>modelop.modelTestResult.dmnRuleResults</w:t>
+            </w:r>
+            <w:proofErr w:type="gramEnd"/>
+            <w:r>
+              <w:rPr>
+                <w:sz w:val="18"/>
+                <w:szCs w:val="18"/>
+              </w:rPr>
+              <w:t>.[testCategory=Normality: Cramer Von Mises].reason&gt;&gt;</w:t>
             </w:r>
           </w:p>
         </w:tc>
@@ -1655,7 +1967,23 @@
                 <w:sz w:val="18"/>
                 <w:szCs w:val="18"/>
               </w:rPr>
-              <w:t>&lt;&lt;modelop.modelTestResult.dmnRuleResults.[testCategory=</w:t>
+              <w:t>&lt;&lt;</w:t>
+            </w:r>
+            <w:proofErr w:type="gramStart"/>
+            <w:r>
+              <w:rPr>
+                <w:sz w:val="18"/>
+                <w:szCs w:val="18"/>
+              </w:rPr>
+              <w:t>modelop.modelTestResult.dmnRuleResults</w:t>
+            </w:r>
+            <w:proofErr w:type="gramEnd"/>
+            <w:r>
+              <w:rPr>
+                <w:sz w:val="18"/>
+                <w:szCs w:val="18"/>
+              </w:rPr>
+              <w:t>.[testCategory=</w:t>
             </w:r>
             <w:r>
               <w:rPr>
@@ -1689,7 +2017,23 @@
                 <w:sz w:val="18"/>
                 <w:szCs w:val="18"/>
               </w:rPr>
-              <w:t>&lt;&lt;modelop.modelTestResult.dmnRuleResults.[testCategory=</w:t>
+              <w:t>&lt;&lt;</w:t>
+            </w:r>
+            <w:proofErr w:type="gramStart"/>
+            <w:r>
+              <w:rPr>
+                <w:sz w:val="18"/>
+                <w:szCs w:val="18"/>
+              </w:rPr>
+              <w:t>modelop.modelTestResult.dmnRuleResults</w:t>
+            </w:r>
+            <w:proofErr w:type="gramEnd"/>
+            <w:r>
+              <w:rPr>
+                <w:sz w:val="18"/>
+                <w:szCs w:val="18"/>
+              </w:rPr>
+              <w:t>.[testCategory=</w:t>
             </w:r>
             <w:r>
               <w:rPr>
@@ -1747,7 +2091,23 @@
                 <w:sz w:val="18"/>
                 <w:szCs w:val="18"/>
               </w:rPr>
-              <w:t>&lt;&lt;modelop.modelTestResult.dmnRuleResults.[testCategory=Mulitcolinearity].passes&gt;&gt;</w:t>
+              <w:t>&lt;&lt;</w:t>
+            </w:r>
+            <w:proofErr w:type="gramStart"/>
+            <w:r>
+              <w:rPr>
+                <w:sz w:val="18"/>
+                <w:szCs w:val="18"/>
+              </w:rPr>
+              <w:t>modelop.modelTestResult.dmnRuleResults</w:t>
+            </w:r>
+            <w:proofErr w:type="gramEnd"/>
+            <w:r>
+              <w:rPr>
+                <w:sz w:val="18"/>
+                <w:szCs w:val="18"/>
+              </w:rPr>
+              <w:t>.[testCategory=Mulitcolinearity].passes&gt;&gt;</w:t>
             </w:r>
           </w:p>
         </w:tc>
@@ -1767,7 +2127,23 @@
                 <w:sz w:val="18"/>
                 <w:szCs w:val="18"/>
               </w:rPr>
-              <w:t>&lt;&lt;modelop.modelTestResult.dmnRuleResults.[testCategory=Mulitcolinearity].reason&gt;&gt;</w:t>
+              <w:t>&lt;&lt;</w:t>
+            </w:r>
+            <w:proofErr w:type="gramStart"/>
+            <w:r>
+              <w:rPr>
+                <w:sz w:val="18"/>
+                <w:szCs w:val="18"/>
+              </w:rPr>
+              <w:t>modelop.modelTestResult.dmnRuleResults</w:t>
+            </w:r>
+            <w:proofErr w:type="gramEnd"/>
+            <w:r>
+              <w:rPr>
+                <w:sz w:val="18"/>
+                <w:szCs w:val="18"/>
+              </w:rPr>
+              <w:t>.[testCategory=Mulitcolinearity].reason&gt;&gt;</w:t>
             </w:r>
           </w:p>
         </w:tc>
@@ -1876,7 +2252,25 @@
                 <w:sz w:val="16"/>
                 <w:szCs w:val="16"/>
               </w:rPr>
-              <w:t>&lt;&lt;modelop.modelTestResult.testResults.(performance).test_id=performance_</w:t>
+              <w:t>&lt;&lt;</w:t>
+            </w:r>
+            <w:proofErr w:type="gramStart"/>
+            <w:r>
+              <w:rPr>
+                <w:rFonts w:ascii="Arabic Typesetting" w:hAnsi="Arabic Typesetting" w:cs="Arabic Typesetting" w:hint="cs"/>
+                <w:sz w:val="16"/>
+                <w:szCs w:val="16"/>
+              </w:rPr>
+              <w:t>modelop.modelTestResult.testResults</w:t>
+            </w:r>
+            <w:proofErr w:type="gramEnd"/>
+            <w:r>
+              <w:rPr>
+                <w:rFonts w:ascii="Arabic Typesetting" w:hAnsi="Arabic Typesetting" w:cs="Arabic Typesetting" w:hint="cs"/>
+                <w:sz w:val="16"/>
+                <w:szCs w:val="16"/>
+              </w:rPr>
+              <w:t>.(performance).test_id=performance_</w:t>
             </w:r>
             <w:r>
               <w:rPr>
@@ -1952,16 +2346,15 @@
         <w:t>&lt;&lt;</w:t>
       </w:r>
       <w:proofErr w:type="spellStart"/>
+      <w:proofErr w:type="gramStart"/>
       <w:r>
         <w:t>modelopgraph.</w:t>
       </w:r>
       <w:r>
-        <w:t>stability.</w:t>
-      </w:r>
-      <w:r>
-        <w:t>eOverallQual_TotalSF</w:t>
+        <w:t>stability</w:t>
       </w:r>
       <w:proofErr w:type="spellEnd"/>
+      <w:proofErr w:type="gramEnd"/>
       <w:r>
         <w:t>&gt;&gt;</w:t>
       </w:r>
@@ -2004,7 +2397,25 @@
                 <w:sz w:val="16"/>
                 <w:szCs w:val="16"/>
               </w:rPr>
-              <w:t>&lt;&lt;modelop.modelTestResult.testResults.(stability)[0].(values).(</w:t>
+              <w:t>&lt;&lt;</w:t>
+            </w:r>
+            <w:proofErr w:type="gramStart"/>
+            <w:r>
+              <w:rPr>
+                <w:rFonts w:ascii="Arabic Typesetting" w:hAnsi="Arabic Typesetting" w:cs="Arabic Typesetting" w:hint="cs"/>
+                <w:sz w:val="16"/>
+                <w:szCs w:val="16"/>
+              </w:rPr>
+              <w:t>modelop.modelTestResult.testResults</w:t>
+            </w:r>
+            <w:proofErr w:type="gramEnd"/>
+            <w:r>
+              <w:rPr>
+                <w:rFonts w:ascii="Arabic Typesetting" w:hAnsi="Arabic Typesetting" w:cs="Arabic Typesetting" w:hint="cs"/>
+                <w:sz w:val="16"/>
+                <w:szCs w:val="16"/>
+              </w:rPr>
+              <w:t>.(stability)[0].(values).(</w:t>
             </w:r>
             <w:r>
               <w:rPr>
@@ -2046,19 +2457,56 @@
       <w:proofErr w:type="spellEnd"/>
     </w:p>
     <w:p>
-      <w:r>
-        <w:t>&lt;&lt;</w:t>
-      </w:r>
-      <w:proofErr w:type="spellStart"/>
-      <w:r>
-        <w:t>modelopgraph.stability.</w:t>
-      </w:r>
-      <w:r>
-        <w:t>GrLivArea</w:t>
-      </w:r>
-      <w:proofErr w:type="spellEnd"/>
-      <w:r>
-        <w:t>&gt;&gt;</w:t>
+      <w:pPr>
+        <w:rPr>
+          <w:b/>
+          <w:bCs/>
+        </w:rPr>
+      </w:pPr>
+      <w:r>
+        <w:rPr>
+          <w:b/>
+          <w:bCs/>
+        </w:rPr>
+        <w:t>Statistical Diagnostics</w:t>
+      </w:r>
+    </w:p>
+    <w:p>
+      <w:pPr>
+        <w:rPr>
+          <w:i/>
+          <w:iCs/>
+        </w:rPr>
+      </w:pPr>
+      <w:r>
+        <w:rPr>
+          <w:i/>
+          <w:iCs/>
+        </w:rPr>
+        <w:t>Below is a detailed list of the standardized statistical diagnostics tests for the model.</w:t>
+      </w:r>
+    </w:p>
+    <w:p>
+      <w:pPr>
+        <w:rPr>
+          <w:sz w:val="21"/>
+          <w:szCs w:val="21"/>
+        </w:rPr>
+      </w:pPr>
+      <w:r>
+        <w:rPr>
+          <w:color w:val="4472C4" w:themeColor="accent1"/>
+          <w:sz w:val="21"/>
+          <w:szCs w:val="21"/>
+        </w:rPr>
+        <w:t>Autocorrelation Metrics:</w:t>
+      </w:r>
+      <w:r>
+        <w:rPr>
+          <w:sz w:val="21"/>
+          <w:szCs w:val="21"/>
+        </w:rPr>
+        <w:t xml:space="preserve"> </w:t>
       </w:r>
     </w:p>
     <w:tbl>
@@ -2088,34 +2536,149 @@
             <w:pPr>
               <w:keepNext/>
               <w:rPr>
-                <w:rFonts w:ascii="Arabic Typesetting" w:hAnsi="Arabic Typesetting" w:cs="Arabic Typesetting"/>
-                <w:sz w:val="16"/>
-                <w:szCs w:val="16"/>
-              </w:rPr>
-            </w:pPr>
-            <w:r>
-              <w:rPr>
-                <w:rFonts w:ascii="Arabic Typesetting" w:hAnsi="Arabic Typesetting" w:cs="Arabic Typesetting" w:hint="cs"/>
-                <w:sz w:val="16"/>
-                <w:szCs w:val="16"/>
-              </w:rPr>
-              <w:t>&lt;&lt;modelop.modelTestResult.testResults.(stability)[0].(values).(</w:t>
-            </w:r>
-            <w:r>
-              <w:rPr>
-                <w:rFonts w:ascii="Arabic Typesetting" w:hAnsi="Arabic Typesetting" w:cs="Arabic Typesetting"/>
-                <w:sz w:val="16"/>
-                <w:szCs w:val="16"/>
-              </w:rPr>
-              <w:t>GrLivArea</w:t>
-            </w:r>
-            <w:r>
-              <w:rPr>
-                <w:rFonts w:ascii="Arabic Typesetting" w:hAnsi="Arabic Typesetting" w:cs="Arabic Typesetting" w:hint="cs"/>
-                <w:sz w:val="16"/>
-                <w:szCs w:val="16"/>
-              </w:rPr>
-              <w:t>).(stability_analysis_table)&gt;&gt;</w:t>
+                <w:i/>
+                <w:iCs/>
+                <w:sz w:val="21"/>
+                <w:szCs w:val="21"/>
+                <w:u w:val="single"/>
+              </w:rPr>
+            </w:pPr>
+            <w:r>
+              <w:rPr>
+                <w:i/>
+                <w:iCs/>
+                <w:sz w:val="21"/>
+                <w:szCs w:val="21"/>
+                <w:u w:val="single"/>
+              </w:rPr>
+              <w:lastRenderedPageBreak/>
+              <w:t>Durbin-Watson Test</w:t>
+            </w:r>
+            <w:r>
+              <w:rPr>
+                <w:i/>
+                <w:iCs/>
+                <w:sz w:val="21"/>
+                <w:szCs w:val="21"/>
+                <w:u w:val="single"/>
+              </w:rPr>
+              <w:t>:</w:t>
+            </w:r>
+          </w:p>
+          <w:p>
+            <w:pPr>
+              <w:keepNext/>
+              <w:rPr>
+                <w:rFonts w:ascii="Arabic Typesetting" w:hAnsi="Arabic Typesetting" w:cs="Arabic Typesetting"/>
+                <w:sz w:val="16"/>
+                <w:szCs w:val="16"/>
+              </w:rPr>
+            </w:pPr>
+            <w:proofErr w:type="spellStart"/>
+            <w:r>
+              <w:rPr>
+                <w:i/>
+                <w:iCs/>
+                <w:sz w:val="21"/>
+                <w:szCs w:val="21"/>
+              </w:rPr>
+              <w:t>dw_</w:t>
+            </w:r>
+            <w:proofErr w:type="gramStart"/>
+            <w:r>
+              <w:rPr>
+                <w:i/>
+                <w:iCs/>
+                <w:sz w:val="21"/>
+                <w:szCs w:val="21"/>
+              </w:rPr>
+              <w:t>statistic</w:t>
+            </w:r>
+            <w:proofErr w:type="spellEnd"/>
+            <w:r>
+              <w:rPr>
+                <w:rFonts w:ascii="Arabic Typesetting" w:hAnsi="Arabic Typesetting" w:cs="Arabic Typesetting" w:hint="cs"/>
+                <w:sz w:val="16"/>
+                <w:szCs w:val="16"/>
+              </w:rPr>
+              <w:t xml:space="preserve"> </w:t>
+            </w:r>
+            <w:r>
+              <w:rPr>
+                <w:rFonts w:ascii="Arabic Typesetting" w:hAnsi="Arabic Typesetting" w:cs="Arabic Typesetting"/>
+                <w:sz w:val="16"/>
+                <w:szCs w:val="16"/>
+              </w:rPr>
+              <w:t>:</w:t>
+            </w:r>
+            <w:proofErr w:type="gramEnd"/>
+            <w:r>
+              <w:rPr>
+                <w:rFonts w:ascii="Arabic Typesetting" w:hAnsi="Arabic Typesetting" w:cs="Arabic Typesetting"/>
+                <w:sz w:val="16"/>
+                <w:szCs w:val="16"/>
+              </w:rPr>
+              <w:t xml:space="preserve"> </w:t>
+            </w:r>
+            <w:r>
+              <w:rPr>
+                <w:rFonts w:ascii="Arabic Typesetting" w:hAnsi="Arabic Typesetting" w:cs="Arabic Typesetting" w:hint="cs"/>
+                <w:sz w:val="16"/>
+                <w:szCs w:val="16"/>
+              </w:rPr>
+              <w:t>&lt;&lt;</w:t>
+            </w:r>
+            <w:proofErr w:type="spellStart"/>
+            <w:r>
+              <w:rPr>
+                <w:rFonts w:ascii="Arabic Typesetting" w:hAnsi="Arabic Typesetting" w:cs="Arabic Typesetting" w:hint="cs"/>
+                <w:sz w:val="16"/>
+                <w:szCs w:val="16"/>
+              </w:rPr>
+              <w:t>modelop.modelTestResult.testResults</w:t>
+            </w:r>
+            <w:proofErr w:type="spellEnd"/>
+            <w:r>
+              <w:rPr>
+                <w:rFonts w:ascii="Arabic Typesetting" w:hAnsi="Arabic Typesetting" w:cs="Arabic Typesetting" w:hint="cs"/>
+                <w:sz w:val="16"/>
+                <w:szCs w:val="16"/>
+              </w:rPr>
+              <w:t>.</w:t>
+            </w:r>
+            <w:r>
+              <w:rPr>
+                <w:rFonts w:ascii="Arabic Typesetting" w:hAnsi="Arabic Typesetting" w:cs="Arabic Typesetting"/>
+                <w:sz w:val="16"/>
+                <w:szCs w:val="16"/>
+              </w:rPr>
+              <w:t>(</w:t>
+            </w:r>
+            <w:proofErr w:type="spellStart"/>
+            <w:r>
+              <w:rPr>
+                <w:rFonts w:ascii="Arabic Typesetting" w:hAnsi="Arabic Typesetting" w:cs="Arabic Typesetting"/>
+                <w:sz w:val="16"/>
+                <w:szCs w:val="16"/>
+              </w:rPr>
+              <w:t>dw_statistic</w:t>
+            </w:r>
+            <w:proofErr w:type="spellEnd"/>
+            <w:r>
+              <w:rPr>
+                <w:rFonts w:ascii="Arabic Typesetting" w:hAnsi="Arabic Typesetting" w:cs="Arabic Typesetting"/>
+                <w:sz w:val="16"/>
+                <w:szCs w:val="16"/>
+              </w:rPr>
+              <w:t>)</w:t>
+            </w:r>
+            <w:r>
+              <w:rPr>
+                <w:rFonts w:ascii="Arabic Typesetting" w:hAnsi="Arabic Typesetting" w:cs="Arabic Typesetting" w:hint="cs"/>
+                <w:sz w:val="16"/>
+                <w:szCs w:val="16"/>
+              </w:rPr>
+              <w:t>&gt;&gt;</w:t>
             </w:r>
           </w:p>
         </w:tc>
@@ -2123,38 +2686,39 @@
     </w:tbl>
     <w:p>
       <w:pPr>
-        <w:pStyle w:val="Caption"/>
+        <w:rPr>
+          <w:b/>
+          <w:bCs/>
+          <w:sz w:val="32"/>
+          <w:szCs w:val="32"/>
+        </w:rPr>
       </w:pPr>
-      <w:r>
-        <w:t xml:space="preserve">Table </w:t>
-      </w:r>
-      <w:r>
-        <w:t>3</w:t>
-      </w:r>
-      <w:r>
-        <w:t xml:space="preserve"> - Stability for Feature </w:t>
-      </w:r>
-      <w:proofErr w:type="spellStart"/>
-      <w:r>
-        <w:t>GrLivArea</w:t>
-      </w:r>
-      <w:proofErr w:type="spellEnd"/>
     </w:p>
     <w:p>
-      <w:r>
-        <w:lastRenderedPageBreak/>
-        <w:t>&lt;&lt;</w:t>
-      </w:r>
-      <w:proofErr w:type="spellStart"/>
-      <w:r>
-        <w:t>modelopgraph.stability.</w:t>
-      </w:r>
-      <w:r>
-        <w:t>KitchenQual</w:t>
-      </w:r>
-      <w:proofErr w:type="spellEnd"/>
-      <w:r>
-        <w:t>&gt;&gt;</w:t>
+      <w:pPr>
+        <w:rPr>
+          <w:i/>
+          <w:iCs/>
+          <w:sz w:val="21"/>
+          <w:szCs w:val="21"/>
+        </w:rPr>
+      </w:pPr>
+      <w:r>
+        <w:rPr>
+          <w:color w:val="4472C4" w:themeColor="accent1"/>
+          <w:sz w:val="21"/>
+          <w:szCs w:val="21"/>
+        </w:rPr>
+        <w:t>Normality Metrics:</w:t>
+      </w:r>
+      <w:r>
+        <w:rPr>
+          <w:i/>
+          <w:iCs/>
+          <w:sz w:val="21"/>
+          <w:szCs w:val="21"/>
+        </w:rPr>
+        <w:t xml:space="preserve"> </w:t>
       </w:r>
     </w:p>
     <w:tbl>
@@ -2184,409 +2748,6 @@
             <w:pPr>
               <w:keepNext/>
               <w:rPr>
-                <w:rFonts w:ascii="Arabic Typesetting" w:hAnsi="Arabic Typesetting" w:cs="Arabic Typesetting"/>
-                <w:sz w:val="16"/>
-                <w:szCs w:val="16"/>
-              </w:rPr>
-            </w:pPr>
-            <w:r>
-              <w:rPr>
-                <w:rFonts w:ascii="Arabic Typesetting" w:hAnsi="Arabic Typesetting" w:cs="Arabic Typesetting" w:hint="cs"/>
-                <w:sz w:val="16"/>
-                <w:szCs w:val="16"/>
-              </w:rPr>
-              <w:t>&lt;&lt;modelop.modelTestResult.testResults.(stability)[0].(values).(</w:t>
-            </w:r>
-            <w:r>
-              <w:rPr>
-                <w:rFonts w:ascii="Arabic Typesetting" w:hAnsi="Arabic Typesetting" w:cs="Arabic Typesetting"/>
-                <w:sz w:val="16"/>
-                <w:szCs w:val="16"/>
-              </w:rPr>
-              <w:t>KitchenQual</w:t>
-            </w:r>
-            <w:r>
-              <w:rPr>
-                <w:rFonts w:ascii="Arabic Typesetting" w:hAnsi="Arabic Typesetting" w:cs="Arabic Typesetting" w:hint="cs"/>
-                <w:sz w:val="16"/>
-                <w:szCs w:val="16"/>
-              </w:rPr>
-              <w:t>).(stability_analysis_table)&gt;&gt;</w:t>
-            </w:r>
-          </w:p>
-        </w:tc>
-      </w:tr>
-    </w:tbl>
-    <w:p>
-      <w:pPr>
-        <w:pStyle w:val="Caption"/>
-      </w:pPr>
-      <w:r>
-        <w:t xml:space="preserve">Table </w:t>
-      </w:r>
-      <w:r>
-        <w:t>4</w:t>
-      </w:r>
-      <w:r>
-        <w:t xml:space="preserve"> - Stability for Feature </w:t>
-      </w:r>
-      <w:proofErr w:type="spellStart"/>
-      <w:r>
-        <w:t>KitchenQual</w:t>
-      </w:r>
-      <w:proofErr w:type="spellEnd"/>
-    </w:p>
-    <w:p>
-      <w:r>
-        <w:t>&lt;&lt;</w:t>
-      </w:r>
-      <w:proofErr w:type="spellStart"/>
-      <w:r>
-        <w:t>modelopgraph.stability.</w:t>
-      </w:r>
-      <w:r>
-        <w:t>BsmtQual</w:t>
-      </w:r>
-      <w:proofErr w:type="spellEnd"/>
-      <w:r>
-        <w:t xml:space="preserve"> </w:t>
-      </w:r>
-      <w:r>
-        <w:t>&gt;&gt;</w:t>
-      </w:r>
-    </w:p>
-    <w:tbl>
-      <w:tblPr>
-        <w:tblStyle w:val="TableGrid"/>
-        <w:tblW w:w="12060" w:type="dxa"/>
-        <w:tblInd w:w="-1355" w:type="dxa"/>
-        <w:tblBorders>
-          <w:top w:val="double" w:sz="4" w:space="0" w:color="auto"/>
-          <w:left w:val="double" w:sz="4" w:space="0" w:color="auto"/>
-          <w:bottom w:val="double" w:sz="4" w:space="0" w:color="auto"/>
-          <w:right w:val="double" w:sz="4" w:space="0" w:color="auto"/>
-          <w:insideH w:val="double" w:sz="4" w:space="0" w:color="auto"/>
-          <w:insideV w:val="double" w:sz="4" w:space="0" w:color="auto"/>
-        </w:tblBorders>
-        <w:tblLook w:val="04A0" w:firstRow="1" w:lastRow="0" w:firstColumn="1" w:lastColumn="0" w:noHBand="0" w:noVBand="1"/>
-      </w:tblPr>
-      <w:tblGrid>
-        <w:gridCol w:w="12060"/>
-      </w:tblGrid>
-      <w:tr>
-        <w:tc>
-          <w:tcPr>
-            <w:tcW w:w="12060" w:type="dxa"/>
-          </w:tcPr>
-          <w:p>
-            <w:pPr>
-              <w:keepNext/>
-              <w:rPr>
-                <w:rFonts w:ascii="Arabic Typesetting" w:hAnsi="Arabic Typesetting" w:cs="Arabic Typesetting"/>
-                <w:sz w:val="16"/>
-                <w:szCs w:val="16"/>
-              </w:rPr>
-            </w:pPr>
-            <w:r>
-              <w:rPr>
-                <w:rFonts w:ascii="Arabic Typesetting" w:hAnsi="Arabic Typesetting" w:cs="Arabic Typesetting" w:hint="cs"/>
-                <w:sz w:val="16"/>
-                <w:szCs w:val="16"/>
-              </w:rPr>
-              <w:t>&lt;&lt;modelop.modelTestResult.testResults.(stability)[0].(values).(</w:t>
-            </w:r>
-            <w:r>
-              <w:rPr>
-                <w:rFonts w:ascii="Arabic Typesetting" w:hAnsi="Arabic Typesetting" w:cs="Arabic Typesetting"/>
-                <w:sz w:val="16"/>
-                <w:szCs w:val="16"/>
-              </w:rPr>
-              <w:t>BsmtQual</w:t>
-            </w:r>
-            <w:r>
-              <w:rPr>
-                <w:rFonts w:ascii="Arabic Typesetting" w:hAnsi="Arabic Typesetting" w:cs="Arabic Typesetting" w:hint="cs"/>
-                <w:sz w:val="16"/>
-                <w:szCs w:val="16"/>
-              </w:rPr>
-              <w:t>).(stability_analysis_table)&gt;&gt;</w:t>
-            </w:r>
-          </w:p>
-        </w:tc>
-      </w:tr>
-    </w:tbl>
-    <w:p>
-      <w:pPr>
-        <w:pStyle w:val="Caption"/>
-      </w:pPr>
-      <w:r>
-        <w:t xml:space="preserve">Table 5 - Stability for Feature </w:t>
-      </w:r>
-      <w:proofErr w:type="spellStart"/>
-      <w:r>
-        <w:t>BsmtQual</w:t>
-      </w:r>
-      <w:proofErr w:type="spellEnd"/>
-    </w:p>
-    <w:p>
-      <w:r>
-        <w:t>&lt;&lt;</w:t>
-      </w:r>
-      <w:proofErr w:type="spellStart"/>
-      <w:r>
-        <w:t>modelopgraph.stability.</w:t>
-      </w:r>
-      <w:r>
-        <w:t>TotalBsmtSF</w:t>
-      </w:r>
-      <w:proofErr w:type="spellEnd"/>
-      <w:r>
-        <w:t xml:space="preserve"> </w:t>
-      </w:r>
-      <w:r>
-        <w:t>&gt;&gt;</w:t>
-      </w:r>
-    </w:p>
-    <w:tbl>
-      <w:tblPr>
-        <w:tblStyle w:val="TableGrid"/>
-        <w:tblW w:w="12060" w:type="dxa"/>
-        <w:tblInd w:w="-1355" w:type="dxa"/>
-        <w:tblBorders>
-          <w:top w:val="double" w:sz="4" w:space="0" w:color="auto"/>
-          <w:left w:val="double" w:sz="4" w:space="0" w:color="auto"/>
-          <w:bottom w:val="double" w:sz="4" w:space="0" w:color="auto"/>
-          <w:right w:val="double" w:sz="4" w:space="0" w:color="auto"/>
-          <w:insideH w:val="double" w:sz="4" w:space="0" w:color="auto"/>
-          <w:insideV w:val="double" w:sz="4" w:space="0" w:color="auto"/>
-        </w:tblBorders>
-        <w:tblLook w:val="04A0" w:firstRow="1" w:lastRow="0" w:firstColumn="1" w:lastColumn="0" w:noHBand="0" w:noVBand="1"/>
-      </w:tblPr>
-      <w:tblGrid>
-        <w:gridCol w:w="12060"/>
-      </w:tblGrid>
-      <w:tr>
-        <w:tc>
-          <w:tcPr>
-            <w:tcW w:w="12060" w:type="dxa"/>
-          </w:tcPr>
-          <w:p>
-            <w:pPr>
-              <w:keepNext/>
-              <w:rPr>
-                <w:rFonts w:ascii="Arabic Typesetting" w:hAnsi="Arabic Typesetting" w:cs="Arabic Typesetting"/>
-                <w:sz w:val="16"/>
-                <w:szCs w:val="16"/>
-              </w:rPr>
-            </w:pPr>
-            <w:r>
-              <w:rPr>
-                <w:rFonts w:ascii="Arabic Typesetting" w:hAnsi="Arabic Typesetting" w:cs="Arabic Typesetting" w:hint="cs"/>
-                <w:sz w:val="16"/>
-                <w:szCs w:val="16"/>
-              </w:rPr>
-              <w:t>&lt;&lt;modelop.modelTestResult.testResults.(stability)[0].(values).(</w:t>
-            </w:r>
-            <w:r>
-              <w:rPr>
-                <w:rFonts w:ascii="Arabic Typesetting" w:hAnsi="Arabic Typesetting" w:cs="Arabic Typesetting"/>
-                <w:sz w:val="16"/>
-                <w:szCs w:val="16"/>
-              </w:rPr>
-              <w:t>TotalBsmtSF</w:t>
-            </w:r>
-            <w:r>
-              <w:rPr>
-                <w:rFonts w:ascii="Arabic Typesetting" w:hAnsi="Arabic Typesetting" w:cs="Arabic Typesetting" w:hint="cs"/>
-                <w:sz w:val="16"/>
-                <w:szCs w:val="16"/>
-              </w:rPr>
-              <w:t>).(stability_analysis_table)&gt;&gt;</w:t>
-            </w:r>
-          </w:p>
-        </w:tc>
-      </w:tr>
-    </w:tbl>
-    <w:p>
-      <w:pPr>
-        <w:pStyle w:val="Caption"/>
-      </w:pPr>
-      <w:r>
-        <w:t xml:space="preserve">Table 6 - Stability for Feature </w:t>
-      </w:r>
-      <w:proofErr w:type="spellStart"/>
-      <w:r>
-        <w:t>TotalBsmtSF</w:t>
-      </w:r>
-      <w:proofErr w:type="spellEnd"/>
-    </w:p>
-    <w:p>
-      <w:r>
-        <w:t>&lt;&lt;</w:t>
-      </w:r>
-      <w:proofErr w:type="spellStart"/>
-      <w:r>
-        <w:t>modelopgraph.stability.</w:t>
-      </w:r>
-      <w:r>
-        <w:t>prediction</w:t>
-      </w:r>
-      <w:proofErr w:type="spellEnd"/>
-      <w:r>
-        <w:t>&gt;&gt;</w:t>
-      </w:r>
-    </w:p>
-    <w:tbl>
-      <w:tblPr>
-        <w:tblStyle w:val="TableGrid"/>
-        <w:tblW w:w="12060" w:type="dxa"/>
-        <w:tblInd w:w="-1355" w:type="dxa"/>
-        <w:tblBorders>
-          <w:top w:val="double" w:sz="4" w:space="0" w:color="auto"/>
-          <w:left w:val="double" w:sz="4" w:space="0" w:color="auto"/>
-          <w:bottom w:val="double" w:sz="4" w:space="0" w:color="auto"/>
-          <w:right w:val="double" w:sz="4" w:space="0" w:color="auto"/>
-          <w:insideH w:val="double" w:sz="4" w:space="0" w:color="auto"/>
-          <w:insideV w:val="double" w:sz="4" w:space="0" w:color="auto"/>
-        </w:tblBorders>
-        <w:tblLook w:val="04A0" w:firstRow="1" w:lastRow="0" w:firstColumn="1" w:lastColumn="0" w:noHBand="0" w:noVBand="1"/>
-      </w:tblPr>
-      <w:tblGrid>
-        <w:gridCol w:w="12060"/>
-      </w:tblGrid>
-      <w:tr>
-        <w:tc>
-          <w:tcPr>
-            <w:tcW w:w="12060" w:type="dxa"/>
-          </w:tcPr>
-          <w:p>
-            <w:pPr>
-              <w:keepNext/>
-              <w:rPr>
-                <w:rFonts w:ascii="Arabic Typesetting" w:hAnsi="Arabic Typesetting" w:cs="Arabic Typesetting"/>
-                <w:sz w:val="16"/>
-                <w:szCs w:val="16"/>
-              </w:rPr>
-            </w:pPr>
-            <w:r>
-              <w:rPr>
-                <w:rFonts w:ascii="Arabic Typesetting" w:hAnsi="Arabic Typesetting" w:cs="Arabic Typesetting" w:hint="cs"/>
-                <w:sz w:val="16"/>
-                <w:szCs w:val="16"/>
-              </w:rPr>
-              <w:t>&lt;&lt;modelop.modelTestResult.testResults.(stability)[0].(values).(</w:t>
-            </w:r>
-            <w:r>
-              <w:rPr>
-                <w:rFonts w:ascii="Arabic Typesetting" w:hAnsi="Arabic Typesetting" w:cs="Arabic Typesetting"/>
-                <w:sz w:val="16"/>
-                <w:szCs w:val="16"/>
-              </w:rPr>
-              <w:t>prediction</w:t>
-            </w:r>
-            <w:r>
-              <w:rPr>
-                <w:rFonts w:ascii="Arabic Typesetting" w:hAnsi="Arabic Typesetting" w:cs="Arabic Typesetting" w:hint="cs"/>
-                <w:sz w:val="16"/>
-                <w:szCs w:val="16"/>
-              </w:rPr>
-              <w:t>).(stability_analysis_table)&gt;&gt;</w:t>
-            </w:r>
-          </w:p>
-        </w:tc>
-      </w:tr>
-    </w:tbl>
-    <w:p>
-      <w:pPr>
-        <w:pStyle w:val="Caption"/>
-      </w:pPr>
-      <w:r>
-        <w:t xml:space="preserve">Table 7 - Stability for Feature </w:t>
-      </w:r>
-      <w:r>
-        <w:t>prediction</w:t>
-      </w:r>
-    </w:p>
-    <w:p>
-      <w:pPr>
-        <w:rPr>
-          <w:b/>
-          <w:bCs/>
-        </w:rPr>
-      </w:pPr>
-      <w:r>
-        <w:rPr>
-          <w:b/>
-          <w:bCs/>
-        </w:rPr>
-        <w:t>Statistical Diagnostics</w:t>
-      </w:r>
-    </w:p>
-    <w:p>
-      <w:pPr>
-        <w:rPr>
-          <w:i/>
-          <w:iCs/>
-        </w:rPr>
-      </w:pPr>
-      <w:r>
-        <w:rPr>
-          <w:i/>
-          <w:iCs/>
-        </w:rPr>
-        <w:t>Below is a detailed list of the standardized statistical diagnostics tests for the model.</w:t>
-      </w:r>
-    </w:p>
-    <w:p>
-      <w:pPr>
-        <w:rPr>
-          <w:sz w:val="21"/>
-          <w:szCs w:val="21"/>
-        </w:rPr>
-      </w:pPr>
-      <w:r>
-        <w:rPr>
-          <w:color w:val="4472C4" w:themeColor="accent1"/>
-          <w:sz w:val="21"/>
-          <w:szCs w:val="21"/>
-        </w:rPr>
-        <w:t>Autocorrelation Metrics:</w:t>
-      </w:r>
-      <w:r>
-        <w:rPr>
-          <w:sz w:val="21"/>
-          <w:szCs w:val="21"/>
-        </w:rPr>
-        <w:t xml:space="preserve"> </w:t>
-      </w:r>
-    </w:p>
-    <w:tbl>
-      <w:tblPr>
-        <w:tblStyle w:val="TableGrid"/>
-        <w:tblW w:w="12060" w:type="dxa"/>
-        <w:tblInd w:w="-1355" w:type="dxa"/>
-        <w:tblBorders>
-          <w:top w:val="double" w:sz="4" w:space="0" w:color="auto"/>
-          <w:left w:val="double" w:sz="4" w:space="0" w:color="auto"/>
-          <w:bottom w:val="double" w:sz="4" w:space="0" w:color="auto"/>
-          <w:right w:val="double" w:sz="4" w:space="0" w:color="auto"/>
-          <w:insideH w:val="double" w:sz="4" w:space="0" w:color="auto"/>
-          <w:insideV w:val="double" w:sz="4" w:space="0" w:color="auto"/>
-        </w:tblBorders>
-        <w:tblLook w:val="04A0" w:firstRow="1" w:lastRow="0" w:firstColumn="1" w:lastColumn="0" w:noHBand="0" w:noVBand="1"/>
-      </w:tblPr>
-      <w:tblGrid>
-        <w:gridCol w:w="12060"/>
-      </w:tblGrid>
-      <w:tr>
-        <w:tc>
-          <w:tcPr>
-            <w:tcW w:w="12060" w:type="dxa"/>
-          </w:tcPr>
-          <w:p>
-            <w:pPr>
-              <w:keepNext/>
-              <w:rPr>
                 <w:i/>
                 <w:iCs/>
                 <w:sz w:val="21"/>
@@ -2602,29 +2763,28 @@
                 <w:szCs w:val="21"/>
                 <w:u w:val="single"/>
               </w:rPr>
-              <w:t>Durbin-Watson Test</w:t>
-            </w:r>
+              <w:t>Kolmogorov-Smirnov Test:</w:t>
+            </w:r>
+          </w:p>
+          <w:p>
+            <w:pPr>
+              <w:keepNext/>
+              <w:rPr>
+                <w:rFonts w:ascii="Arabic Typesetting" w:hAnsi="Arabic Typesetting" w:cs="Arabic Typesetting"/>
+                <w:sz w:val="16"/>
+                <w:szCs w:val="16"/>
+              </w:rPr>
+            </w:pPr>
+            <w:proofErr w:type="spellStart"/>
             <w:r>
               <w:rPr>
                 <w:i/>
                 <w:iCs/>
                 <w:sz w:val="21"/>
                 <w:szCs w:val="21"/>
-                <w:u w:val="single"/>
-              </w:rPr>
-              <w:t>:</w:t>
-            </w:r>
-          </w:p>
-          <w:p>
-            <w:pPr>
-              <w:keepNext/>
-              <w:rPr>
-                <w:rFonts w:ascii="Arabic Typesetting" w:hAnsi="Arabic Typesetting" w:cs="Arabic Typesetting"/>
-                <w:sz w:val="16"/>
-                <w:szCs w:val="16"/>
-              </w:rPr>
-            </w:pPr>
-            <w:proofErr w:type="spellStart"/>
+              </w:rPr>
+              <w:t>ks</w:t>
+            </w:r>
             <w:r>
               <w:rPr>
                 <w:i/>
@@ -2632,323 +2792,153 @@
                 <w:sz w:val="21"/>
                 <w:szCs w:val="21"/>
               </w:rPr>
-              <w:t>dw_statistic</w:t>
-            </w:r>
-            <w:proofErr w:type="spellEnd"/>
-            <w:r>
-              <w:rPr>
-                <w:rFonts w:ascii="Arabic Typesetting" w:hAnsi="Arabic Typesetting" w:cs="Arabic Typesetting" w:hint="cs"/>
-                <w:sz w:val="16"/>
-                <w:szCs w:val="16"/>
-              </w:rPr>
-              <w:t xml:space="preserve"> </w:t>
-            </w:r>
-            <w:r>
-              <w:rPr>
-                <w:rFonts w:ascii="Arabic Typesetting" w:hAnsi="Arabic Typesetting" w:cs="Arabic Typesetting"/>
-                <w:sz w:val="16"/>
-                <w:szCs w:val="16"/>
-              </w:rPr>
-              <w:t xml:space="preserve">: </w:t>
-            </w:r>
-            <w:r>
-              <w:rPr>
-                <w:rFonts w:ascii="Arabic Typesetting" w:hAnsi="Arabic Typesetting" w:cs="Arabic Typesetting" w:hint="cs"/>
-                <w:sz w:val="16"/>
-                <w:szCs w:val="16"/>
-              </w:rPr>
-              <w:t>&lt;&lt;</w:t>
-            </w:r>
-            <w:proofErr w:type="spellStart"/>
-            <w:r>
-              <w:rPr>
-                <w:rFonts w:ascii="Arabic Typesetting" w:hAnsi="Arabic Typesetting" w:cs="Arabic Typesetting" w:hint="cs"/>
-                <w:sz w:val="16"/>
-                <w:szCs w:val="16"/>
-              </w:rPr>
-              <w:t>modelop.modelTestResult.testResults</w:t>
-            </w:r>
-            <w:proofErr w:type="spellEnd"/>
-            <w:r>
-              <w:rPr>
-                <w:rFonts w:ascii="Arabic Typesetting" w:hAnsi="Arabic Typesetting" w:cs="Arabic Typesetting" w:hint="cs"/>
-                <w:sz w:val="16"/>
-                <w:szCs w:val="16"/>
-              </w:rPr>
-              <w:t>.</w:t>
-            </w:r>
-            <w:r>
-              <w:rPr>
-                <w:rFonts w:ascii="Arabic Typesetting" w:hAnsi="Arabic Typesetting" w:cs="Arabic Typesetting"/>
-                <w:sz w:val="16"/>
-                <w:szCs w:val="16"/>
-              </w:rPr>
-              <w:t>(</w:t>
-            </w:r>
-            <w:proofErr w:type="spellStart"/>
-            <w:r>
-              <w:rPr>
-                <w:rFonts w:ascii="Arabic Typesetting" w:hAnsi="Arabic Typesetting" w:cs="Arabic Typesetting"/>
-                <w:sz w:val="16"/>
-                <w:szCs w:val="16"/>
-              </w:rPr>
-              <w:t>dw_statistic</w:t>
-            </w:r>
-            <w:proofErr w:type="spellEnd"/>
-            <w:r>
-              <w:rPr>
-                <w:rFonts w:ascii="Arabic Typesetting" w:hAnsi="Arabic Typesetting" w:cs="Arabic Typesetting"/>
-                <w:sz w:val="16"/>
-                <w:szCs w:val="16"/>
-              </w:rPr>
-              <w:t>)</w:t>
-            </w:r>
-            <w:r>
-              <w:rPr>
-                <w:rFonts w:ascii="Arabic Typesetting" w:hAnsi="Arabic Typesetting" w:cs="Arabic Typesetting" w:hint="cs"/>
-                <w:sz w:val="16"/>
-                <w:szCs w:val="16"/>
-              </w:rPr>
-              <w:t>&gt;&gt;</w:t>
-            </w:r>
-          </w:p>
-        </w:tc>
-      </w:tr>
-    </w:tbl>
-    <w:p>
-      <w:pPr>
-        <w:rPr>
-          <w:b/>
-          <w:bCs/>
-          <w:sz w:val="32"/>
-          <w:szCs w:val="32"/>
-        </w:rPr>
-      </w:pPr>
-    </w:p>
-    <w:p>
-      <w:pPr>
-        <w:rPr>
-          <w:i/>
-          <w:iCs/>
-          <w:sz w:val="21"/>
-          <w:szCs w:val="21"/>
-        </w:rPr>
-      </w:pPr>
-      <w:r>
-        <w:rPr>
-          <w:color w:val="4472C4" w:themeColor="accent1"/>
-          <w:sz w:val="21"/>
-          <w:szCs w:val="21"/>
-        </w:rPr>
-        <w:t>Normality Metrics:</w:t>
-      </w:r>
-      <w:r>
-        <w:rPr>
-          <w:i/>
-          <w:iCs/>
-          <w:sz w:val="21"/>
-          <w:szCs w:val="21"/>
-        </w:rPr>
-        <w:t xml:space="preserve"> </w:t>
-      </w:r>
-    </w:p>
-    <w:tbl>
-      <w:tblPr>
-        <w:tblStyle w:val="TableGrid"/>
-        <w:tblW w:w="12060" w:type="dxa"/>
-        <w:tblInd w:w="-1355" w:type="dxa"/>
-        <w:tblBorders>
-          <w:top w:val="double" w:sz="4" w:space="0" w:color="auto"/>
-          <w:left w:val="double" w:sz="4" w:space="0" w:color="auto"/>
-          <w:bottom w:val="double" w:sz="4" w:space="0" w:color="auto"/>
-          <w:right w:val="double" w:sz="4" w:space="0" w:color="auto"/>
-          <w:insideH w:val="double" w:sz="4" w:space="0" w:color="auto"/>
-          <w:insideV w:val="double" w:sz="4" w:space="0" w:color="auto"/>
-        </w:tblBorders>
-        <w:tblLook w:val="04A0" w:firstRow="1" w:lastRow="0" w:firstColumn="1" w:lastColumn="0" w:noHBand="0" w:noVBand="1"/>
-      </w:tblPr>
-      <w:tblGrid>
-        <w:gridCol w:w="12060"/>
-      </w:tblGrid>
-      <w:tr>
-        <w:tc>
-          <w:tcPr>
-            <w:tcW w:w="12060" w:type="dxa"/>
-          </w:tcPr>
-          <w:p>
-            <w:pPr>
-              <w:keepNext/>
+              <w:t>_</w:t>
+            </w:r>
+            <w:proofErr w:type="gramStart"/>
+            <w:r>
               <w:rPr>
                 <w:i/>
                 <w:iCs/>
                 <w:sz w:val="21"/>
                 <w:szCs w:val="21"/>
-                <w:u w:val="single"/>
-              </w:rPr>
-            </w:pPr>
+              </w:rPr>
+              <w:t>statistic</w:t>
+            </w:r>
+            <w:proofErr w:type="spellEnd"/>
+            <w:r>
+              <w:rPr>
+                <w:rFonts w:ascii="Arabic Typesetting" w:hAnsi="Arabic Typesetting" w:cs="Arabic Typesetting" w:hint="cs"/>
+                <w:sz w:val="16"/>
+                <w:szCs w:val="16"/>
+              </w:rPr>
+              <w:t xml:space="preserve"> </w:t>
+            </w:r>
+            <w:r>
+              <w:rPr>
+                <w:rFonts w:ascii="Arabic Typesetting" w:hAnsi="Arabic Typesetting" w:cs="Arabic Typesetting"/>
+                <w:sz w:val="16"/>
+                <w:szCs w:val="16"/>
+              </w:rPr>
+              <w:t>:</w:t>
+            </w:r>
+            <w:proofErr w:type="gramEnd"/>
+            <w:r>
+              <w:rPr>
+                <w:rFonts w:ascii="Arabic Typesetting" w:hAnsi="Arabic Typesetting" w:cs="Arabic Typesetting"/>
+                <w:sz w:val="16"/>
+                <w:szCs w:val="16"/>
+              </w:rPr>
+              <w:t xml:space="preserve"> </w:t>
+            </w:r>
+            <w:r>
+              <w:rPr>
+                <w:rFonts w:ascii="Arabic Typesetting" w:hAnsi="Arabic Typesetting" w:cs="Arabic Typesetting" w:hint="cs"/>
+                <w:sz w:val="16"/>
+                <w:szCs w:val="16"/>
+              </w:rPr>
+              <w:t>&lt;&lt;</w:t>
+            </w:r>
+            <w:proofErr w:type="spellStart"/>
+            <w:r>
+              <w:rPr>
+                <w:rFonts w:ascii="Arabic Typesetting" w:hAnsi="Arabic Typesetting" w:cs="Arabic Typesetting" w:hint="cs"/>
+                <w:sz w:val="16"/>
+                <w:szCs w:val="16"/>
+              </w:rPr>
+              <w:t>modelop.modelTestResult.testResults</w:t>
+            </w:r>
+            <w:proofErr w:type="spellEnd"/>
+            <w:r>
+              <w:rPr>
+                <w:rFonts w:ascii="Arabic Typesetting" w:hAnsi="Arabic Typesetting" w:cs="Arabic Typesetting" w:hint="cs"/>
+                <w:sz w:val="16"/>
+                <w:szCs w:val="16"/>
+              </w:rPr>
+              <w:t>.</w:t>
+            </w:r>
+            <w:r>
+              <w:rPr>
+                <w:rFonts w:ascii="Arabic Typesetting" w:hAnsi="Arabic Typesetting" w:cs="Arabic Typesetting"/>
+                <w:sz w:val="16"/>
+                <w:szCs w:val="16"/>
+              </w:rPr>
+              <w:t>(</w:t>
+            </w:r>
+            <w:proofErr w:type="spellStart"/>
+            <w:r>
+              <w:rPr>
+                <w:rFonts w:ascii="Arabic Typesetting" w:hAnsi="Arabic Typesetting" w:cs="Arabic Typesetting"/>
+                <w:sz w:val="16"/>
+                <w:szCs w:val="16"/>
+              </w:rPr>
+              <w:t>ks_statistic</w:t>
+            </w:r>
+            <w:proofErr w:type="spellEnd"/>
+            <w:r>
+              <w:rPr>
+                <w:rFonts w:ascii="Arabic Typesetting" w:hAnsi="Arabic Typesetting" w:cs="Arabic Typesetting"/>
+                <w:sz w:val="16"/>
+                <w:szCs w:val="16"/>
+              </w:rPr>
+              <w:t>)</w:t>
+            </w:r>
+            <w:r>
+              <w:rPr>
+                <w:rFonts w:ascii="Arabic Typesetting" w:hAnsi="Arabic Typesetting" w:cs="Arabic Typesetting" w:hint="cs"/>
+                <w:sz w:val="16"/>
+                <w:szCs w:val="16"/>
+              </w:rPr>
+              <w:t>&gt;&gt;</w:t>
+            </w:r>
+          </w:p>
+          <w:p>
+            <w:pPr>
+              <w:keepNext/>
+              <w:rPr>
+                <w:rFonts w:ascii="Arabic Typesetting" w:hAnsi="Arabic Typesetting" w:cs="Arabic Typesetting"/>
+                <w:sz w:val="16"/>
+                <w:szCs w:val="16"/>
+              </w:rPr>
+            </w:pPr>
+            <w:proofErr w:type="spellStart"/>
             <w:r>
               <w:rPr>
                 <w:i/>
                 <w:iCs/>
                 <w:sz w:val="21"/>
                 <w:szCs w:val="21"/>
-                <w:u w:val="single"/>
-              </w:rPr>
-              <w:t>Kolmogorov-Smirnov Test:</w:t>
-            </w:r>
-          </w:p>
-          <w:p>
-            <w:pPr>
-              <w:keepNext/>
-              <w:rPr>
-                <w:rFonts w:ascii="Arabic Typesetting" w:hAnsi="Arabic Typesetting" w:cs="Arabic Typesetting"/>
-                <w:sz w:val="16"/>
-                <w:szCs w:val="16"/>
-              </w:rPr>
-            </w:pPr>
+              </w:rPr>
+              <w:t>ks_p_value</w:t>
+            </w:r>
+            <w:proofErr w:type="spellEnd"/>
+            <w:r>
+              <w:rPr>
+                <w:rFonts w:ascii="Arabic Typesetting" w:hAnsi="Arabic Typesetting" w:cs="Arabic Typesetting"/>
+                <w:sz w:val="16"/>
+                <w:szCs w:val="16"/>
+              </w:rPr>
+              <w:t xml:space="preserve">: </w:t>
+            </w:r>
+            <w:r>
+              <w:rPr>
+                <w:rFonts w:ascii="Arabic Typesetting" w:hAnsi="Arabic Typesetting" w:cs="Arabic Typesetting" w:hint="cs"/>
+                <w:sz w:val="16"/>
+                <w:szCs w:val="16"/>
+              </w:rPr>
+              <w:t>&lt;&lt;</w:t>
+            </w:r>
             <w:proofErr w:type="spellStart"/>
-            <w:r>
-              <w:rPr>
-                <w:i/>
-                <w:iCs/>
-                <w:sz w:val="21"/>
-                <w:szCs w:val="21"/>
-              </w:rPr>
-              <w:t>ks</w:t>
-            </w:r>
-            <w:r>
-              <w:rPr>
-                <w:i/>
-                <w:iCs/>
-                <w:sz w:val="21"/>
-                <w:szCs w:val="21"/>
-              </w:rPr>
-              <w:t>_statistic</w:t>
+            <w:proofErr w:type="gramStart"/>
+            <w:r>
+              <w:rPr>
+                <w:rFonts w:ascii="Arabic Typesetting" w:hAnsi="Arabic Typesetting" w:cs="Arabic Typesetting" w:hint="cs"/>
+                <w:sz w:val="16"/>
+                <w:szCs w:val="16"/>
+              </w:rPr>
+              <w:t>modelop.modelTestResult.testResults</w:t>
             </w:r>
             <w:proofErr w:type="spellEnd"/>
-            <w:r>
-              <w:rPr>
-                <w:rFonts w:ascii="Arabic Typesetting" w:hAnsi="Arabic Typesetting" w:cs="Arabic Typesetting" w:hint="cs"/>
-                <w:sz w:val="16"/>
-                <w:szCs w:val="16"/>
-              </w:rPr>
-              <w:t xml:space="preserve"> </w:t>
-            </w:r>
-            <w:r>
-              <w:rPr>
-                <w:rFonts w:ascii="Arabic Typesetting" w:hAnsi="Arabic Typesetting" w:cs="Arabic Typesetting"/>
-                <w:sz w:val="16"/>
-                <w:szCs w:val="16"/>
-              </w:rPr>
-              <w:t xml:space="preserve">: </w:t>
-            </w:r>
-            <w:r>
-              <w:rPr>
-                <w:rFonts w:ascii="Arabic Typesetting" w:hAnsi="Arabic Typesetting" w:cs="Arabic Typesetting" w:hint="cs"/>
-                <w:sz w:val="16"/>
-                <w:szCs w:val="16"/>
-              </w:rPr>
-              <w:t>&lt;&lt;</w:t>
-            </w:r>
-            <w:proofErr w:type="spellStart"/>
-            <w:r>
-              <w:rPr>
-                <w:rFonts w:ascii="Arabic Typesetting" w:hAnsi="Arabic Typesetting" w:cs="Arabic Typesetting" w:hint="cs"/>
-                <w:sz w:val="16"/>
-                <w:szCs w:val="16"/>
-              </w:rPr>
-              <w:t>modelop.modelTestResult.testResults</w:t>
-            </w:r>
-            <w:proofErr w:type="spellEnd"/>
-            <w:r>
-              <w:rPr>
-                <w:rFonts w:ascii="Arabic Typesetting" w:hAnsi="Arabic Typesetting" w:cs="Arabic Typesetting" w:hint="cs"/>
-                <w:sz w:val="16"/>
-                <w:szCs w:val="16"/>
-              </w:rPr>
-              <w:t>.</w:t>
-            </w:r>
-            <w:r>
-              <w:rPr>
-                <w:rFonts w:ascii="Arabic Typesetting" w:hAnsi="Arabic Typesetting" w:cs="Arabic Typesetting"/>
-                <w:sz w:val="16"/>
-                <w:szCs w:val="16"/>
-              </w:rPr>
-              <w:t>(</w:t>
-            </w:r>
-            <w:proofErr w:type="spellStart"/>
-            <w:r>
-              <w:rPr>
-                <w:rFonts w:ascii="Arabic Typesetting" w:hAnsi="Arabic Typesetting" w:cs="Arabic Typesetting"/>
-                <w:sz w:val="16"/>
-                <w:szCs w:val="16"/>
-              </w:rPr>
-              <w:t>ks_statistic</w:t>
-            </w:r>
-            <w:proofErr w:type="spellEnd"/>
-            <w:r>
-              <w:rPr>
-                <w:rFonts w:ascii="Arabic Typesetting" w:hAnsi="Arabic Typesetting" w:cs="Arabic Typesetting"/>
-                <w:sz w:val="16"/>
-                <w:szCs w:val="16"/>
-              </w:rPr>
-              <w:t>)</w:t>
-            </w:r>
-            <w:r>
-              <w:rPr>
-                <w:rFonts w:ascii="Arabic Typesetting" w:hAnsi="Arabic Typesetting" w:cs="Arabic Typesetting" w:hint="cs"/>
-                <w:sz w:val="16"/>
-                <w:szCs w:val="16"/>
-              </w:rPr>
-              <w:t>&gt;&gt;</w:t>
-            </w:r>
-          </w:p>
-          <w:p>
-            <w:pPr>
-              <w:keepNext/>
-              <w:rPr>
-                <w:rFonts w:ascii="Arabic Typesetting" w:hAnsi="Arabic Typesetting" w:cs="Arabic Typesetting"/>
-                <w:sz w:val="16"/>
-                <w:szCs w:val="16"/>
-              </w:rPr>
-            </w:pPr>
-            <w:proofErr w:type="spellStart"/>
-            <w:r>
-              <w:rPr>
-                <w:i/>
-                <w:iCs/>
-                <w:sz w:val="21"/>
-                <w:szCs w:val="21"/>
-              </w:rPr>
-              <w:t>ks_p_value</w:t>
-            </w:r>
-            <w:proofErr w:type="spellEnd"/>
-            <w:r>
-              <w:rPr>
-                <w:rFonts w:ascii="Arabic Typesetting" w:hAnsi="Arabic Typesetting" w:cs="Arabic Typesetting"/>
-                <w:sz w:val="16"/>
-                <w:szCs w:val="16"/>
-              </w:rPr>
-              <w:t xml:space="preserve">: </w:t>
-            </w:r>
-            <w:r>
-              <w:rPr>
-                <w:rFonts w:ascii="Arabic Typesetting" w:hAnsi="Arabic Typesetting" w:cs="Arabic Typesetting" w:hint="cs"/>
-                <w:sz w:val="16"/>
-                <w:szCs w:val="16"/>
-              </w:rPr>
-              <w:t>&lt;&lt;</w:t>
-            </w:r>
-            <w:proofErr w:type="spellStart"/>
-            <w:r>
-              <w:rPr>
-                <w:rFonts w:ascii="Arabic Typesetting" w:hAnsi="Arabic Typesetting" w:cs="Arabic Typesetting" w:hint="cs"/>
-                <w:sz w:val="16"/>
-                <w:szCs w:val="16"/>
-              </w:rPr>
-              <w:t>modelop.modelTestResult.testResults</w:t>
-            </w:r>
-            <w:proofErr w:type="spellEnd"/>
+            <w:proofErr w:type="gramEnd"/>
             <w:r>
               <w:rPr>
                 <w:rFonts w:ascii="Arabic Typesetting" w:hAnsi="Arabic Typesetting" w:cs="Arabic Typesetting" w:hint="cs"/>
@@ -3097,6 +3087,7 @@
               <w:t>&lt;&lt;</w:t>
             </w:r>
             <w:proofErr w:type="spellStart"/>
+            <w:proofErr w:type="gramStart"/>
             <w:r>
               <w:rPr>
                 <w:rFonts w:ascii="Arabic Typesetting" w:hAnsi="Arabic Typesetting" w:cs="Arabic Typesetting" w:hint="cs"/>
@@ -3106,6 +3097,7 @@
               <w:t>modelop.modelTestResult.testResults</w:t>
             </w:r>
             <w:proofErr w:type="spellEnd"/>
+            <w:proofErr w:type="gramEnd"/>
             <w:r>
               <w:rPr>
                 <w:rFonts w:ascii="Arabic Typesetting" w:hAnsi="Arabic Typesetting" w:cs="Arabic Typesetting" w:hint="cs"/>
@@ -3186,6 +3178,7 @@
               <w:t>&lt;&lt;</w:t>
             </w:r>
             <w:proofErr w:type="spellStart"/>
+            <w:proofErr w:type="gramStart"/>
             <w:r>
               <w:rPr>
                 <w:rFonts w:ascii="Arabic Typesetting" w:hAnsi="Arabic Typesetting" w:cs="Arabic Typesetting" w:hint="cs"/>
@@ -3195,6 +3188,7 @@
               <w:t>modelop.modelTestResult.testResults</w:t>
             </w:r>
             <w:proofErr w:type="spellEnd"/>
+            <w:proofErr w:type="gramEnd"/>
             <w:r>
               <w:rPr>
                 <w:rFonts w:ascii="Arabic Typesetting" w:hAnsi="Arabic Typesetting" w:cs="Arabic Typesetting" w:hint="cs"/>
@@ -3323,9 +3317,9 @@
                 <w:sz w:val="21"/>
                 <w:szCs w:val="21"/>
               </w:rPr>
-              <w:t>ad_statistic</w:t>
-            </w:r>
-            <w:proofErr w:type="spellEnd"/>
+              <w:t>ad_</w:t>
+            </w:r>
+            <w:proofErr w:type="gramStart"/>
             <w:r>
               <w:rPr>
                 <w:i/>
@@ -3333,87 +3327,9 @@
                 <w:sz w:val="21"/>
                 <w:szCs w:val="21"/>
               </w:rPr>
-              <w:t>:</w:t>
-            </w:r>
-            <w:r>
-              <w:rPr>
-                <w:rFonts w:ascii="Arabic Typesetting" w:hAnsi="Arabic Typesetting" w:cs="Arabic Typesetting"/>
-                <w:sz w:val="16"/>
-                <w:szCs w:val="16"/>
-              </w:rPr>
-              <w:t xml:space="preserve">: </w:t>
-            </w:r>
-            <w:r>
-              <w:rPr>
-                <w:rFonts w:ascii="Arabic Typesetting" w:hAnsi="Arabic Typesetting" w:cs="Arabic Typesetting" w:hint="cs"/>
-                <w:sz w:val="16"/>
-                <w:szCs w:val="16"/>
-              </w:rPr>
-              <w:t>&lt;&lt;</w:t>
-            </w:r>
-            <w:proofErr w:type="spellStart"/>
-            <w:r>
-              <w:rPr>
-                <w:rFonts w:ascii="Arabic Typesetting" w:hAnsi="Arabic Typesetting" w:cs="Arabic Typesetting" w:hint="cs"/>
-                <w:sz w:val="16"/>
-                <w:szCs w:val="16"/>
-              </w:rPr>
-              <w:t>modelop.modelTestResult.testResults</w:t>
+              <w:t>statistic</w:t>
             </w:r>
             <w:proofErr w:type="spellEnd"/>
-            <w:r>
-              <w:rPr>
-                <w:rFonts w:ascii="Arabic Typesetting" w:hAnsi="Arabic Typesetting" w:cs="Arabic Typesetting" w:hint="cs"/>
-                <w:sz w:val="16"/>
-                <w:szCs w:val="16"/>
-              </w:rPr>
-              <w:t>.</w:t>
-            </w:r>
-            <w:r>
-              <w:rPr>
-                <w:rFonts w:ascii="Arabic Typesetting" w:hAnsi="Arabic Typesetting" w:cs="Arabic Typesetting"/>
-                <w:sz w:val="16"/>
-                <w:szCs w:val="16"/>
-              </w:rPr>
-              <w:t>(</w:t>
-            </w:r>
-            <w:proofErr w:type="spellStart"/>
-            <w:r>
-              <w:rPr>
-                <w:rFonts w:ascii="Arabic Typesetting" w:hAnsi="Arabic Typesetting" w:cs="Arabic Typesetting"/>
-                <w:sz w:val="16"/>
-                <w:szCs w:val="16"/>
-              </w:rPr>
-              <w:t>ad_statistic</w:t>
-            </w:r>
-            <w:proofErr w:type="spellEnd"/>
-            <w:r>
-              <w:rPr>
-                <w:rFonts w:ascii="Arabic Typesetting" w:hAnsi="Arabic Typesetting" w:cs="Arabic Typesetting"/>
-                <w:sz w:val="16"/>
-                <w:szCs w:val="16"/>
-              </w:rPr>
-              <w:t>)</w:t>
-            </w:r>
-            <w:r>
-              <w:rPr>
-                <w:rFonts w:ascii="Arabic Typesetting" w:hAnsi="Arabic Typesetting" w:cs="Arabic Typesetting" w:hint="cs"/>
-                <w:sz w:val="16"/>
-                <w:szCs w:val="16"/>
-              </w:rPr>
-              <w:t>&gt;&gt;</w:t>
-            </w:r>
-          </w:p>
-          <w:p>
-            <w:pPr>
-              <w:keepNext/>
-              <w:rPr>
-                <w:rFonts w:ascii="Arabic Typesetting" w:hAnsi="Arabic Typesetting" w:cs="Arabic Typesetting"/>
-                <w:sz w:val="16"/>
-                <w:szCs w:val="16"/>
-              </w:rPr>
-            </w:pPr>
-            <w:proofErr w:type="spellStart"/>
             <w:r>
               <w:rPr>
                 <w:i/>
@@ -3421,6 +3337,103 @@
                 <w:sz w:val="21"/>
                 <w:szCs w:val="21"/>
               </w:rPr>
+              <w:t>:</w:t>
+            </w:r>
+            <w:r>
+              <w:rPr>
+                <w:rFonts w:ascii="Arabic Typesetting" w:hAnsi="Arabic Typesetting" w:cs="Arabic Typesetting"/>
+                <w:sz w:val="16"/>
+                <w:szCs w:val="16"/>
+              </w:rPr>
+              <w:t>:</w:t>
+            </w:r>
+            <w:proofErr w:type="gramEnd"/>
+            <w:r>
+              <w:rPr>
+                <w:rFonts w:ascii="Arabic Typesetting" w:hAnsi="Arabic Typesetting" w:cs="Arabic Typesetting"/>
+                <w:sz w:val="16"/>
+                <w:szCs w:val="16"/>
+              </w:rPr>
+              <w:t xml:space="preserve"> </w:t>
+            </w:r>
+            <w:r>
+              <w:rPr>
+                <w:rFonts w:ascii="Arabic Typesetting" w:hAnsi="Arabic Typesetting" w:cs="Arabic Typesetting" w:hint="cs"/>
+                <w:sz w:val="16"/>
+                <w:szCs w:val="16"/>
+              </w:rPr>
+              <w:t>&lt;&lt;</w:t>
+            </w:r>
+            <w:proofErr w:type="spellStart"/>
+            <w:r>
+              <w:rPr>
+                <w:rFonts w:ascii="Arabic Typesetting" w:hAnsi="Arabic Typesetting" w:cs="Arabic Typesetting" w:hint="cs"/>
+                <w:sz w:val="16"/>
+                <w:szCs w:val="16"/>
+              </w:rPr>
+              <w:t>modelop.modelTestResult.testResults</w:t>
+            </w:r>
+            <w:proofErr w:type="spellEnd"/>
+            <w:r>
+              <w:rPr>
+                <w:rFonts w:ascii="Arabic Typesetting" w:hAnsi="Arabic Typesetting" w:cs="Arabic Typesetting" w:hint="cs"/>
+                <w:sz w:val="16"/>
+                <w:szCs w:val="16"/>
+              </w:rPr>
+              <w:t>.</w:t>
+            </w:r>
+            <w:r>
+              <w:rPr>
+                <w:rFonts w:ascii="Arabic Typesetting" w:hAnsi="Arabic Typesetting" w:cs="Arabic Typesetting"/>
+                <w:sz w:val="16"/>
+                <w:szCs w:val="16"/>
+              </w:rPr>
+              <w:t>(</w:t>
+            </w:r>
+            <w:proofErr w:type="spellStart"/>
+            <w:r>
+              <w:rPr>
+                <w:rFonts w:ascii="Arabic Typesetting" w:hAnsi="Arabic Typesetting" w:cs="Arabic Typesetting"/>
+                <w:sz w:val="16"/>
+                <w:szCs w:val="16"/>
+              </w:rPr>
+              <w:t>ad_statistic</w:t>
+            </w:r>
+            <w:proofErr w:type="spellEnd"/>
+            <w:r>
+              <w:rPr>
+                <w:rFonts w:ascii="Arabic Typesetting" w:hAnsi="Arabic Typesetting" w:cs="Arabic Typesetting"/>
+                <w:sz w:val="16"/>
+                <w:szCs w:val="16"/>
+              </w:rPr>
+              <w:t>)</w:t>
+            </w:r>
+            <w:r>
+              <w:rPr>
+                <w:rFonts w:ascii="Arabic Typesetting" w:hAnsi="Arabic Typesetting" w:cs="Arabic Typesetting" w:hint="cs"/>
+                <w:sz w:val="16"/>
+                <w:szCs w:val="16"/>
+              </w:rPr>
+              <w:t>&gt;&gt;</w:t>
+            </w:r>
+          </w:p>
+          <w:p>
+            <w:pPr>
+              <w:keepNext/>
+              <w:rPr>
+                <w:rFonts w:ascii="Arabic Typesetting" w:hAnsi="Arabic Typesetting" w:cs="Arabic Typesetting"/>
+                <w:sz w:val="16"/>
+                <w:szCs w:val="16"/>
+              </w:rPr>
+            </w:pPr>
+            <w:proofErr w:type="spellStart"/>
+            <w:r>
+              <w:rPr>
+                <w:i/>
+                <w:iCs/>
+                <w:sz w:val="21"/>
+                <w:szCs w:val="21"/>
+              </w:rPr>
               <w:t>ad_p_value</w:t>
             </w:r>
             <w:proofErr w:type="spellEnd"/>
@@ -3441,6 +3454,7 @@
               <w:t>&lt;&lt;</w:t>
             </w:r>
             <w:proofErr w:type="spellStart"/>
+            <w:proofErr w:type="gramStart"/>
             <w:r>
               <w:rPr>
                 <w:rFonts w:ascii="Arabic Typesetting" w:hAnsi="Arabic Typesetting" w:cs="Arabic Typesetting" w:hint="cs"/>
@@ -3450,6 +3464,7 @@
               <w:t>modelop.modelTestResult.testResults</w:t>
             </w:r>
             <w:proofErr w:type="spellEnd"/>
+            <w:proofErr w:type="gramEnd"/>
             <w:r>
               <w:rPr>
                 <w:rFonts w:ascii="Arabic Typesetting" w:hAnsi="Arabic Typesetting" w:cs="Arabic Typesetting" w:hint="cs"/>
@@ -3613,6 +3628,7 @@
               <w:t>&lt;&lt;</w:t>
             </w:r>
             <w:proofErr w:type="spellStart"/>
+            <w:proofErr w:type="gramStart"/>
             <w:r>
               <w:rPr>
                 <w:rFonts w:ascii="Arabic Typesetting" w:hAnsi="Arabic Typesetting" w:cs="Arabic Typesetting" w:hint="cs"/>
@@ -3622,6 +3638,7 @@
               <w:t>modelop.modelTestResult.testResults</w:t>
             </w:r>
             <w:proofErr w:type="spellEnd"/>
+            <w:proofErr w:type="gramEnd"/>
             <w:r>
               <w:rPr>
                 <w:rFonts w:ascii="Arabic Typesetting" w:hAnsi="Arabic Typesetting" w:cs="Arabic Typesetting" w:hint="cs"/>
@@ -3754,7 +3771,6 @@
                 <w:szCs w:val="21"/>
                 <w:u w:val="single"/>
               </w:rPr>
-              <w:lastRenderedPageBreak/>
               <w:t>Ljung</w:t>
             </w:r>
             <w:proofErr w:type="spellEnd"/>
@@ -3794,31 +3810,125 @@
                 <w:sz w:val="16"/>
                 <w:szCs w:val="16"/>
               </w:rPr>
-              <w:t>&lt;&lt;modelop.modelTestResult.testResults.(</w:t>
-            </w:r>
-            <w:r>
-              <w:rPr>
-                <w:rFonts w:ascii="Arabic Typesetting" w:hAnsi="Arabic Typesetting" w:cs="Arabic Typesetting"/>
-                <w:sz w:val="16"/>
-                <w:szCs w:val="16"/>
-              </w:rPr>
-              <w:t>homoscedasticity_ljung_box</w:t>
-            </w:r>
-            <w:r>
-              <w:rPr>
-                <w:rFonts w:ascii="Arabic Typesetting" w:hAnsi="Arabic Typesetting" w:cs="Arabic Typesetting" w:hint="cs"/>
-                <w:sz w:val="16"/>
-                <w:szCs w:val="16"/>
-              </w:rPr>
-              <w:t>)[0].</w:t>
-            </w:r>
-            <w:r>
-              <w:rPr>
-                <w:rFonts w:ascii="Arabic Typesetting" w:hAnsi="Arabic Typesetting" w:cs="Arabic Typesetting"/>
-                <w:sz w:val="16"/>
-                <w:szCs w:val="16"/>
-              </w:rPr>
-              <w:t>values)&gt;&gt;</w:t>
+              <w:t>&lt;&lt;</w:t>
+            </w:r>
+            <w:proofErr w:type="gramStart"/>
+            <w:r>
+              <w:rPr>
+                <w:rFonts w:ascii="Arabic Typesetting" w:hAnsi="Arabic Typesetting" w:cs="Arabic Typesetting" w:hint="cs"/>
+                <w:sz w:val="16"/>
+                <w:szCs w:val="16"/>
+              </w:rPr>
+              <w:t>modelop.modelTestResult.testResults</w:t>
+            </w:r>
+            <w:proofErr w:type="gramEnd"/>
+            <w:r>
+              <w:rPr>
+                <w:rFonts w:ascii="Arabic Typesetting" w:hAnsi="Arabic Typesetting" w:cs="Arabic Typesetting" w:hint="cs"/>
+                <w:sz w:val="16"/>
+                <w:szCs w:val="16"/>
+              </w:rPr>
+              <w:t>.(</w:t>
+            </w:r>
+            <w:r>
+              <w:rPr>
+                <w:rFonts w:ascii="Arabic Typesetting" w:hAnsi="Arabic Typesetting" w:cs="Arabic Typesetting"/>
+                <w:sz w:val="16"/>
+                <w:szCs w:val="16"/>
+              </w:rPr>
+              <w:t>Homoscedasticity_minLjungBoxQPValue</w:t>
+            </w:r>
+            <w:r>
+              <w:rPr>
+                <w:rFonts w:ascii="Arabic Typesetting" w:hAnsi="Arabic Typesetting" w:cs="Arabic Typesetting" w:hint="cs"/>
+                <w:sz w:val="16"/>
+                <w:szCs w:val="16"/>
+              </w:rPr>
+              <w:t>)</w:t>
+            </w:r>
+            <w:r>
+              <w:rPr>
+                <w:rFonts w:ascii="Arabic Typesetting" w:hAnsi="Arabic Typesetting" w:cs="Arabic Typesetting"/>
+                <w:sz w:val="16"/>
+                <w:szCs w:val="16"/>
+              </w:rPr>
+              <w:t>&gt;&gt;</w:t>
+            </w:r>
+          </w:p>
+          <w:p>
+            <w:pPr>
+              <w:keepNext/>
+              <w:rPr>
+                <w:rFonts w:ascii="Arabic Typesetting" w:hAnsi="Arabic Typesetting" w:cs="Arabic Typesetting"/>
+                <w:sz w:val="16"/>
+                <w:szCs w:val="16"/>
+              </w:rPr>
+            </w:pPr>
+            <w:r>
+              <w:rPr>
+                <w:rFonts w:ascii="Arabic Typesetting" w:hAnsi="Arabic Typesetting" w:cs="Arabic Typesetting" w:hint="cs"/>
+                <w:sz w:val="16"/>
+                <w:szCs w:val="16"/>
+              </w:rPr>
+              <w:t>&lt;&lt;</w:t>
+            </w:r>
+            <w:proofErr w:type="gramStart"/>
+            <w:r>
+              <w:rPr>
+                <w:rFonts w:ascii="Arabic Typesetting" w:hAnsi="Arabic Typesetting" w:cs="Arabic Typesetting" w:hint="cs"/>
+                <w:sz w:val="16"/>
+                <w:szCs w:val="16"/>
+              </w:rPr>
+              <w:t>modelop.modelTestResult.testResults</w:t>
+            </w:r>
+            <w:proofErr w:type="gramEnd"/>
+            <w:r>
+              <w:rPr>
+                <w:rFonts w:ascii="Arabic Typesetting" w:hAnsi="Arabic Typesetting" w:cs="Arabic Typesetting" w:hint="cs"/>
+                <w:sz w:val="16"/>
+                <w:szCs w:val="16"/>
+              </w:rPr>
+              <w:t>.(</w:t>
+            </w:r>
+            <w:r>
+              <w:rPr>
+                <w:rFonts w:ascii="Arabic Typesetting" w:hAnsi="Arabic Typesetting" w:cs="Arabic Typesetting"/>
+                <w:sz w:val="16"/>
+                <w:szCs w:val="16"/>
+              </w:rPr>
+              <w:t>Homoscedasticity_m</w:t>
+            </w:r>
+            <w:r>
+              <w:rPr>
+                <w:rFonts w:ascii="Arabic Typesetting" w:hAnsi="Arabic Typesetting" w:cs="Arabic Typesetting"/>
+                <w:sz w:val="16"/>
+                <w:szCs w:val="16"/>
+              </w:rPr>
+              <w:t>ax</w:t>
+            </w:r>
+            <w:r>
+              <w:rPr>
+                <w:rFonts w:ascii="Arabic Typesetting" w:hAnsi="Arabic Typesetting" w:cs="Arabic Typesetting"/>
+                <w:sz w:val="16"/>
+                <w:szCs w:val="16"/>
+              </w:rPr>
+              <w:t>LjungBoxQPValue</w:t>
+            </w:r>
+            <w:r>
+              <w:rPr>
+                <w:rFonts w:ascii="Arabic Typesetting" w:hAnsi="Arabic Typesetting" w:cs="Arabic Typesetting" w:hint="cs"/>
+                <w:sz w:val="16"/>
+                <w:szCs w:val="16"/>
+              </w:rPr>
+              <w:t>)</w:t>
+            </w:r>
+            <w:r>
+              <w:rPr>
+                <w:rFonts w:ascii="Arabic Typesetting" w:hAnsi="Arabic Typesetting" w:cs="Arabic Typesetting"/>
+                <w:sz w:val="16"/>
+                <w:szCs w:val="16"/>
+              </w:rPr>
+              <w:t>&gt;&gt;</w:t>
             </w:r>
           </w:p>
         </w:tc>
@@ -3935,6 +4045,7 @@
               <w:t>&lt;&lt;</w:t>
             </w:r>
             <w:proofErr w:type="spellStart"/>
+            <w:proofErr w:type="gramStart"/>
             <w:r>
               <w:rPr>
                 <w:rFonts w:ascii="Arabic Typesetting" w:hAnsi="Arabic Typesetting" w:cs="Arabic Typesetting" w:hint="cs"/>
@@ -3944,6 +4055,7 @@
               <w:t>modelop.modelTestResult.testResults</w:t>
             </w:r>
             <w:proofErr w:type="spellEnd"/>
+            <w:proofErr w:type="gramEnd"/>
             <w:r>
               <w:rPr>
                 <w:rFonts w:ascii="Arabic Typesetting" w:hAnsi="Arabic Typesetting" w:cs="Arabic Typesetting" w:hint="cs"/>
@@ -4024,6 +4136,7 @@
               <w:t>&lt;&lt;</w:t>
             </w:r>
             <w:proofErr w:type="spellStart"/>
+            <w:proofErr w:type="gramStart"/>
             <w:r>
               <w:rPr>
                 <w:rFonts w:ascii="Arabic Typesetting" w:hAnsi="Arabic Typesetting" w:cs="Arabic Typesetting" w:hint="cs"/>
@@ -4033,6 +4146,7 @@
               <w:t>modelop.modelTestResult.testResults</w:t>
             </w:r>
             <w:proofErr w:type="spellEnd"/>
+            <w:proofErr w:type="gramEnd"/>
             <w:r>
               <w:rPr>
                 <w:rFonts w:ascii="Arabic Typesetting" w:hAnsi="Arabic Typesetting" w:cs="Arabic Typesetting" w:hint="cs"/>
@@ -4187,7 +4301,25 @@
                 <w:sz w:val="16"/>
                 <w:szCs w:val="16"/>
               </w:rPr>
-              <w:t>&lt;&lt;modelop.modelTestResult.testResults.</w:t>
+              <w:t>&lt;&lt;</w:t>
+            </w:r>
+            <w:proofErr w:type="gramStart"/>
+            <w:r>
+              <w:rPr>
+                <w:rFonts w:ascii="Arabic Typesetting" w:hAnsi="Arabic Typesetting" w:cs="Arabic Typesetting" w:hint="cs"/>
+                <w:sz w:val="16"/>
+                <w:szCs w:val="16"/>
+              </w:rPr>
+              <w:t>modelop.modelTestResult.testResults</w:t>
+            </w:r>
+            <w:proofErr w:type="gramEnd"/>
+            <w:r>
+              <w:rPr>
+                <w:rFonts w:ascii="Arabic Typesetting" w:hAnsi="Arabic Typesetting" w:cs="Arabic Typesetting" w:hint="cs"/>
+                <w:sz w:val="16"/>
+                <w:szCs w:val="16"/>
+              </w:rPr>
+              <w:t>.</w:t>
             </w:r>
             <w:r>
               <w:rPr>
@@ -4256,7 +4388,25 @@
                 <w:sz w:val="16"/>
                 <w:szCs w:val="16"/>
               </w:rPr>
-              <w:t>&lt;&lt;modelop.modelTestResult.testResults.</w:t>
+              <w:t>&lt;&lt;</w:t>
+            </w:r>
+            <w:proofErr w:type="gramStart"/>
+            <w:r>
+              <w:rPr>
+                <w:rFonts w:ascii="Arabic Typesetting" w:hAnsi="Arabic Typesetting" w:cs="Arabic Typesetting" w:hint="cs"/>
+                <w:sz w:val="16"/>
+                <w:szCs w:val="16"/>
+              </w:rPr>
+              <w:t>modelop.modelTestResult.testResults</w:t>
+            </w:r>
+            <w:proofErr w:type="gramEnd"/>
+            <w:r>
+              <w:rPr>
+                <w:rFonts w:ascii="Arabic Typesetting" w:hAnsi="Arabic Typesetting" w:cs="Arabic Typesetting" w:hint="cs"/>
+                <w:sz w:val="16"/>
+                <w:szCs w:val="16"/>
+              </w:rPr>
+              <w:t>.</w:t>
             </w:r>
             <w:r>
               <w:rPr>
@@ -4334,7 +4484,25 @@
                 <w:sz w:val="16"/>
                 <w:szCs w:val="16"/>
               </w:rPr>
-              <w:t>&lt;&lt;modelop.modelTestResult.testResults.</w:t>
+              <w:t>&lt;&lt;</w:t>
+            </w:r>
+            <w:proofErr w:type="gramStart"/>
+            <w:r>
+              <w:rPr>
+                <w:rFonts w:ascii="Arabic Typesetting" w:hAnsi="Arabic Typesetting" w:cs="Arabic Typesetting" w:hint="cs"/>
+                <w:sz w:val="16"/>
+                <w:szCs w:val="16"/>
+              </w:rPr>
+              <w:t>modelop.modelTestResult.testResults</w:t>
+            </w:r>
+            <w:proofErr w:type="gramEnd"/>
+            <w:r>
+              <w:rPr>
+                <w:rFonts w:ascii="Arabic Typesetting" w:hAnsi="Arabic Typesetting" w:cs="Arabic Typesetting" w:hint="cs"/>
+                <w:sz w:val="16"/>
+                <w:szCs w:val="16"/>
+              </w:rPr>
+              <w:t>.</w:t>
             </w:r>
             <w:r>
               <w:rPr>
@@ -4403,7 +4571,25 @@
                 <w:sz w:val="16"/>
                 <w:szCs w:val="16"/>
               </w:rPr>
-              <w:t>&lt;&lt;modelop.modelTestResult.testResults.</w:t>
+              <w:t>&lt;&lt;</w:t>
+            </w:r>
+            <w:proofErr w:type="gramStart"/>
+            <w:r>
+              <w:rPr>
+                <w:rFonts w:ascii="Arabic Typesetting" w:hAnsi="Arabic Typesetting" w:cs="Arabic Typesetting" w:hint="cs"/>
+                <w:sz w:val="16"/>
+                <w:szCs w:val="16"/>
+              </w:rPr>
+              <w:t>modelop.modelTestResult.testResults</w:t>
+            </w:r>
+            <w:proofErr w:type="gramEnd"/>
+            <w:r>
+              <w:rPr>
+                <w:rFonts w:ascii="Arabic Typesetting" w:hAnsi="Arabic Typesetting" w:cs="Arabic Typesetting" w:hint="cs"/>
+                <w:sz w:val="16"/>
+                <w:szCs w:val="16"/>
+              </w:rPr>
+              <w:t>.</w:t>
             </w:r>
             <w:r>
               <w:rPr>
@@ -4519,7 +4705,6 @@
                 <w:u w:val="single"/>
               </w:rPr>
             </w:pPr>
-            <w:proofErr w:type="spellStart"/>
             <w:r>
               <w:rPr>
                 <w:i/>
@@ -4528,9 +4713,8 @@
                 <w:szCs w:val="21"/>
                 <w:u w:val="single"/>
               </w:rPr>
-              <w:t>Ljung</w:t>
-            </w:r>
-            <w:proofErr w:type="spellEnd"/>
+              <w:t>Variance Inflation Factors</w:t>
+            </w:r>
             <w:r>
               <w:rPr>
                 <w:i/>
@@ -4539,16 +4723,6 @@
                 <w:szCs w:val="21"/>
                 <w:u w:val="single"/>
               </w:rPr>
-              <w:t>-Box Q Test</w:t>
-            </w:r>
-            <w:r>
-              <w:rPr>
-                <w:i/>
-                <w:iCs/>
-                <w:sz w:val="21"/>
-                <w:szCs w:val="21"/>
-                <w:u w:val="single"/>
-              </w:rPr>
               <w:t>:</w:t>
             </w:r>
           </w:p>
@@ -4567,7 +4741,25 @@
                 <w:sz w:val="16"/>
                 <w:szCs w:val="16"/>
               </w:rPr>
-              <w:t>&lt;&lt;modelop.modelTestResult.testResults.(</w:t>
+              <w:t>&lt;&lt;</w:t>
+            </w:r>
+            <w:proofErr w:type="gramStart"/>
+            <w:r>
+              <w:rPr>
+                <w:rFonts w:ascii="Arabic Typesetting" w:hAnsi="Arabic Typesetting" w:cs="Arabic Typesetting" w:hint="cs"/>
+                <w:sz w:val="16"/>
+                <w:szCs w:val="16"/>
+              </w:rPr>
+              <w:t>modelop.modelTestResult.testResults</w:t>
+            </w:r>
+            <w:proofErr w:type="gramEnd"/>
+            <w:r>
+              <w:rPr>
+                <w:rFonts w:ascii="Arabic Typesetting" w:hAnsi="Arabic Typesetting" w:cs="Arabic Typesetting" w:hint="cs"/>
+                <w:sz w:val="16"/>
+                <w:szCs w:val="16"/>
+              </w:rPr>
+              <w:t>.(</w:t>
             </w:r>
             <w:r>
               <w:rPr>
@@ -4687,8 +4879,13 @@
         <w:t>&lt;&lt;</w:t>
       </w:r>
       <w:proofErr w:type="spellStart"/>
-      <w:r>
-        <w:t>modelopgraph.groupbias.</w:t>
+      <w:proofErr w:type="gramStart"/>
+      <w:r>
+        <w:t>modelopgraph.groupbias</w:t>
+      </w:r>
+      <w:proofErr w:type="gramEnd"/>
+      <w:r>
+        <w:t>.</w:t>
       </w:r>
       <w:r>
         <w:t>gender</w:t>

</xml_diff>

<commit_message>
FSN-4700 Document format adjustments
</commit_message>
<xml_diff>
--- a/ModelReviewDocument.docx
+++ b/ModelReviewDocument.docx
@@ -2299,14 +2299,27 @@
       <w:r>
         <w:t xml:space="preserve">Table </w:t>
       </w:r>
-      <w:fldSimple w:instr=" SEQ Table \* ARABIC ">
-        <w:r>
-          <w:rPr>
-            <w:noProof/>
-          </w:rPr>
-          <w:t>1</w:t>
-        </w:r>
-      </w:fldSimple>
+      <w:r>
+        <w:fldChar w:fldCharType="begin"/>
+      </w:r>
+      <w:r>
+        <w:instrText xml:space="preserve"> SEQ Table \* ARABIC </w:instrText>
+      </w:r>
+      <w:r>
+        <w:fldChar w:fldCharType="separate"/>
+      </w:r>
+      <w:r>
+        <w:rPr>
+          <w:noProof/>
+        </w:rPr>
+        <w:t>1</w:t>
+      </w:r>
+      <w:r>
+        <w:rPr>
+          <w:noProof/>
+        </w:rPr>
+        <w:fldChar w:fldCharType="end"/>
+      </w:r>
       <w:r>
         <w:t xml:space="preserve"> - Classification Metrics</w:t>
       </w:r>
@@ -2356,105 +2369,11 @@
       <w:proofErr w:type="spellEnd"/>
       <w:proofErr w:type="gramEnd"/>
       <w:r>
+        <w:t>.*</w:t>
+      </w:r>
+      <w:r>
         <w:t>&gt;&gt;</w:t>
       </w:r>
-    </w:p>
-    <w:tbl>
-      <w:tblPr>
-        <w:tblStyle w:val="TableGrid"/>
-        <w:tblW w:w="12060" w:type="dxa"/>
-        <w:tblInd w:w="-1355" w:type="dxa"/>
-        <w:tblBorders>
-          <w:top w:val="double" w:sz="4" w:space="0" w:color="auto"/>
-          <w:left w:val="double" w:sz="4" w:space="0" w:color="auto"/>
-          <w:bottom w:val="double" w:sz="4" w:space="0" w:color="auto"/>
-          <w:right w:val="double" w:sz="4" w:space="0" w:color="auto"/>
-          <w:insideH w:val="double" w:sz="4" w:space="0" w:color="auto"/>
-          <w:insideV w:val="double" w:sz="4" w:space="0" w:color="auto"/>
-        </w:tblBorders>
-        <w:tblLook w:val="04A0" w:firstRow="1" w:lastRow="0" w:firstColumn="1" w:lastColumn="0" w:noHBand="0" w:noVBand="1"/>
-      </w:tblPr>
-      <w:tblGrid>
-        <w:gridCol w:w="12060"/>
-      </w:tblGrid>
-      <w:tr>
-        <w:tc>
-          <w:tcPr>
-            <w:tcW w:w="12060" w:type="dxa"/>
-          </w:tcPr>
-          <w:p>
-            <w:pPr>
-              <w:keepNext/>
-              <w:rPr>
-                <w:rFonts w:ascii="Arabic Typesetting" w:hAnsi="Arabic Typesetting" w:cs="Arabic Typesetting"/>
-                <w:sz w:val="16"/>
-                <w:szCs w:val="16"/>
-              </w:rPr>
-            </w:pPr>
-            <w:r>
-              <w:rPr>
-                <w:rFonts w:ascii="Arabic Typesetting" w:hAnsi="Arabic Typesetting" w:cs="Arabic Typesetting" w:hint="cs"/>
-                <w:sz w:val="16"/>
-                <w:szCs w:val="16"/>
-              </w:rPr>
-              <w:t>&lt;&lt;</w:t>
-            </w:r>
-            <w:proofErr w:type="gramStart"/>
-            <w:r>
-              <w:rPr>
-                <w:rFonts w:ascii="Arabic Typesetting" w:hAnsi="Arabic Typesetting" w:cs="Arabic Typesetting" w:hint="cs"/>
-                <w:sz w:val="16"/>
-                <w:szCs w:val="16"/>
-              </w:rPr>
-              <w:t>modelop.modelTestResult.testResults</w:t>
-            </w:r>
-            <w:proofErr w:type="gramEnd"/>
-            <w:r>
-              <w:rPr>
-                <w:rFonts w:ascii="Arabic Typesetting" w:hAnsi="Arabic Typesetting" w:cs="Arabic Typesetting" w:hint="cs"/>
-                <w:sz w:val="16"/>
-                <w:szCs w:val="16"/>
-              </w:rPr>
-              <w:t>.(stability)[0].(values).(</w:t>
-            </w:r>
-            <w:r>
-              <w:rPr>
-                <w:rFonts w:ascii="Arabic Typesetting" w:hAnsi="Arabic Typesetting" w:cs="Arabic Typesetting"/>
-                <w:sz w:val="16"/>
-                <w:szCs w:val="16"/>
-              </w:rPr>
-              <w:t>eOverallQual_TotalSF</w:t>
-            </w:r>
-            <w:r>
-              <w:rPr>
-                <w:rFonts w:ascii="Arabic Typesetting" w:hAnsi="Arabic Typesetting" w:cs="Arabic Typesetting" w:hint="cs"/>
-                <w:sz w:val="16"/>
-                <w:szCs w:val="16"/>
-              </w:rPr>
-              <w:t>).(stability_analysis_table)&gt;&gt;</w:t>
-            </w:r>
-          </w:p>
-        </w:tc>
-      </w:tr>
-    </w:tbl>
-    <w:p>
-      <w:pPr>
-        <w:pStyle w:val="Caption"/>
-      </w:pPr>
-      <w:r>
-        <w:t xml:space="preserve">Table </w:t>
-      </w:r>
-      <w:r>
-        <w:t>2</w:t>
-      </w:r>
-      <w:r>
-        <w:t xml:space="preserve"> - Stability for Feature </w:t>
-      </w:r>
-      <w:proofErr w:type="spellStart"/>
-      <w:r>
-        <w:t>eOverallQual_TotalSF</w:t>
-      </w:r>
-      <w:proofErr w:type="spellEnd"/>
     </w:p>
     <w:p>
       <w:pPr>
@@ -3555,126 +3474,6 @@
         <w:t xml:space="preserve"> </w:t>
       </w:r>
     </w:p>
-    <w:tbl>
-      <w:tblPr>
-        <w:tblStyle w:val="TableGrid"/>
-        <w:tblW w:w="12060" w:type="dxa"/>
-        <w:tblInd w:w="-1355" w:type="dxa"/>
-        <w:tblBorders>
-          <w:top w:val="double" w:sz="4" w:space="0" w:color="auto"/>
-          <w:left w:val="double" w:sz="4" w:space="0" w:color="auto"/>
-          <w:bottom w:val="double" w:sz="4" w:space="0" w:color="auto"/>
-          <w:right w:val="double" w:sz="4" w:space="0" w:color="auto"/>
-          <w:insideH w:val="double" w:sz="4" w:space="0" w:color="auto"/>
-          <w:insideV w:val="double" w:sz="4" w:space="0" w:color="auto"/>
-        </w:tblBorders>
-        <w:tblLook w:val="04A0" w:firstRow="1" w:lastRow="0" w:firstColumn="1" w:lastColumn="0" w:noHBand="0" w:noVBand="1"/>
-      </w:tblPr>
-      <w:tblGrid>
-        <w:gridCol w:w="12060"/>
-      </w:tblGrid>
-      <w:tr>
-        <w:tc>
-          <w:tcPr>
-            <w:tcW w:w="12060" w:type="dxa"/>
-          </w:tcPr>
-          <w:p>
-            <w:pPr>
-              <w:keepNext/>
-              <w:rPr>
-                <w:i/>
-                <w:iCs/>
-                <w:sz w:val="21"/>
-                <w:szCs w:val="21"/>
-                <w:u w:val="single"/>
-              </w:rPr>
-            </w:pPr>
-            <w:r>
-              <w:rPr>
-                <w:i/>
-                <w:iCs/>
-                <w:sz w:val="21"/>
-                <w:szCs w:val="21"/>
-                <w:u w:val="single"/>
-              </w:rPr>
-              <w:t>Pearson Correlation</w:t>
-            </w:r>
-            <w:r>
-              <w:rPr>
-                <w:i/>
-                <w:iCs/>
-                <w:sz w:val="21"/>
-                <w:szCs w:val="21"/>
-                <w:u w:val="single"/>
-              </w:rPr>
-              <w:t>:</w:t>
-            </w:r>
-          </w:p>
-          <w:p>
-            <w:pPr>
-              <w:keepNext/>
-              <w:rPr>
-                <w:rFonts w:ascii="Arabic Typesetting" w:hAnsi="Arabic Typesetting" w:cs="Arabic Typesetting"/>
-                <w:sz w:val="16"/>
-                <w:szCs w:val="16"/>
-              </w:rPr>
-            </w:pPr>
-            <w:r>
-              <w:rPr>
-                <w:rFonts w:ascii="Arabic Typesetting" w:hAnsi="Arabic Typesetting" w:cs="Arabic Typesetting" w:hint="cs"/>
-                <w:sz w:val="16"/>
-                <w:szCs w:val="16"/>
-              </w:rPr>
-              <w:t>&lt;&lt;</w:t>
-            </w:r>
-            <w:proofErr w:type="spellStart"/>
-            <w:proofErr w:type="gramStart"/>
-            <w:r>
-              <w:rPr>
-                <w:rFonts w:ascii="Arabic Typesetting" w:hAnsi="Arabic Typesetting" w:cs="Arabic Typesetting" w:hint="cs"/>
-                <w:sz w:val="16"/>
-                <w:szCs w:val="16"/>
-              </w:rPr>
-              <w:t>modelop.modelTestResult.testResults</w:t>
-            </w:r>
-            <w:proofErr w:type="spellEnd"/>
-            <w:proofErr w:type="gramEnd"/>
-            <w:r>
-              <w:rPr>
-                <w:rFonts w:ascii="Arabic Typesetting" w:hAnsi="Arabic Typesetting" w:cs="Arabic Typesetting" w:hint="cs"/>
-                <w:sz w:val="16"/>
-                <w:szCs w:val="16"/>
-              </w:rPr>
-              <w:t>.(</w:t>
-            </w:r>
-            <w:r>
-              <w:rPr>
-                <w:rFonts w:ascii="Arabic Typesetting" w:hAnsi="Arabic Typesetting" w:cs="Arabic Typesetting"/>
-                <w:sz w:val="16"/>
-                <w:szCs w:val="16"/>
-              </w:rPr>
-              <w:t>linearity</w:t>
-            </w:r>
-            <w:r>
-              <w:rPr>
-                <w:rFonts w:ascii="Arabic Typesetting" w:hAnsi="Arabic Typesetting" w:cs="Arabic Typesetting" w:hint="cs"/>
-                <w:sz w:val="16"/>
-                <w:szCs w:val="16"/>
-              </w:rPr>
-              <w:t>)[0].</w:t>
-            </w:r>
-            <w:r>
-              <w:rPr>
-                <w:rFonts w:ascii="Arabic Typesetting" w:hAnsi="Arabic Typesetting" w:cs="Arabic Typesetting"/>
-                <w:sz w:val="16"/>
-                <w:szCs w:val="16"/>
-              </w:rPr>
-              <w:t>values)&gt;&gt;</w:t>
-            </w:r>
-          </w:p>
-        </w:tc>
-      </w:tr>
-    </w:tbl>
     <w:p>
       <w:pPr>
         <w:rPr>
@@ -3684,48 +3483,14 @@
           <w:szCs w:val="21"/>
         </w:rPr>
       </w:pPr>
-    </w:p>
-    <w:p>
-      <w:pPr>
+      <w:r>
         <w:rPr>
           <w:i/>
           <w:iCs/>
           <w:sz w:val="21"/>
           <w:szCs w:val="21"/>
         </w:rPr>
-      </w:pPr>
-      <w:r>
-        <w:rPr>
-          <w:color w:val="4472C4" w:themeColor="accent1"/>
-          <w:sz w:val="21"/>
-          <w:szCs w:val="21"/>
-        </w:rPr>
-        <w:t>Homoscedasticity</w:t>
-      </w:r>
-      <w:r>
-        <w:rPr>
-          <w:color w:val="4472C4" w:themeColor="accent1"/>
-          <w:sz w:val="21"/>
-          <w:szCs w:val="21"/>
-        </w:rPr>
-        <w:t xml:space="preserve"> </w:t>
-      </w:r>
-      <w:r>
-        <w:rPr>
-          <w:color w:val="4472C4" w:themeColor="accent1"/>
-          <w:sz w:val="21"/>
-          <w:szCs w:val="21"/>
-        </w:rPr>
-        <w:t>Metrics:</w:t>
-      </w:r>
-      <w:r>
-        <w:rPr>
-          <w:i/>
-          <w:iCs/>
-          <w:sz w:val="21"/>
-          <w:szCs w:val="21"/>
-        </w:rPr>
-        <w:t xml:space="preserve"> </w:t>
+        <w:t>Pearson Correlation</w:t>
       </w:r>
     </w:p>
     <w:tbl>
@@ -3755,6 +3520,163 @@
             <w:pPr>
               <w:keepNext/>
               <w:rPr>
+                <w:rFonts w:ascii="Arabic Typesetting" w:hAnsi="Arabic Typesetting" w:cs="Arabic Typesetting"/>
+                <w:sz w:val="16"/>
+                <w:szCs w:val="16"/>
+              </w:rPr>
+            </w:pPr>
+            <w:r>
+              <w:rPr>
+                <w:rFonts w:ascii="Arabic Typesetting" w:hAnsi="Arabic Typesetting" w:cs="Arabic Typesetting" w:hint="cs"/>
+                <w:sz w:val="16"/>
+                <w:szCs w:val="16"/>
+              </w:rPr>
+              <w:t>&lt;&lt;</w:t>
+            </w:r>
+            <w:proofErr w:type="spellStart"/>
+            <w:proofErr w:type="gramStart"/>
+            <w:r>
+              <w:rPr>
+                <w:rFonts w:ascii="Arabic Typesetting" w:hAnsi="Arabic Typesetting" w:cs="Arabic Typesetting" w:hint="cs"/>
+                <w:sz w:val="16"/>
+                <w:szCs w:val="16"/>
+              </w:rPr>
+              <w:t>modelop.modelTestResult.testResults</w:t>
+            </w:r>
+            <w:proofErr w:type="spellEnd"/>
+            <w:proofErr w:type="gramEnd"/>
+            <w:r>
+              <w:rPr>
+                <w:rFonts w:ascii="Arabic Typesetting" w:hAnsi="Arabic Typesetting" w:cs="Arabic Typesetting" w:hint="cs"/>
+                <w:sz w:val="16"/>
+                <w:szCs w:val="16"/>
+              </w:rPr>
+              <w:t>.(</w:t>
+            </w:r>
+            <w:r>
+              <w:rPr>
+                <w:rFonts w:ascii="Arabic Typesetting" w:hAnsi="Arabic Typesetting" w:cs="Arabic Typesetting"/>
+                <w:sz w:val="16"/>
+                <w:szCs w:val="16"/>
+              </w:rPr>
+              <w:t>linearity</w:t>
+            </w:r>
+            <w:r>
+              <w:rPr>
+                <w:rFonts w:ascii="Arabic Typesetting" w:hAnsi="Arabic Typesetting" w:cs="Arabic Typesetting" w:hint="cs"/>
+                <w:sz w:val="16"/>
+                <w:szCs w:val="16"/>
+              </w:rPr>
+              <w:t>)</w:t>
+            </w:r>
+            <w:r>
+              <w:rPr>
+                <w:rFonts w:ascii="Arabic Typesetting" w:hAnsi="Arabic Typesetting" w:cs="Arabic Typesetting" w:hint="cs"/>
+                <w:sz w:val="16"/>
+                <w:szCs w:val="16"/>
+              </w:rPr>
+              <w:t>[0].</w:t>
+            </w:r>
+            <w:r>
+              <w:rPr>
+                <w:rFonts w:ascii="Arabic Typesetting" w:hAnsi="Arabic Typesetting" w:cs="Arabic Typesetting"/>
+                <w:sz w:val="16"/>
+                <w:szCs w:val="16"/>
+              </w:rPr>
+              <w:t>values</w:t>
+            </w:r>
+            <w:r>
+              <w:rPr>
+                <w:rFonts w:ascii="Arabic Typesetting" w:hAnsi="Arabic Typesetting" w:cs="Arabic Typesetting"/>
+                <w:sz w:val="16"/>
+                <w:szCs w:val="16"/>
+              </w:rPr>
+              <w:t>&gt;&gt;</w:t>
+            </w:r>
+          </w:p>
+        </w:tc>
+      </w:tr>
+    </w:tbl>
+    <w:p>
+      <w:pPr>
+        <w:rPr>
+          <w:i/>
+          <w:iCs/>
+          <w:sz w:val="21"/>
+          <w:szCs w:val="21"/>
+        </w:rPr>
+      </w:pPr>
+    </w:p>
+    <w:p>
+      <w:pPr>
+        <w:rPr>
+          <w:i/>
+          <w:iCs/>
+          <w:sz w:val="21"/>
+          <w:szCs w:val="21"/>
+        </w:rPr>
+      </w:pPr>
+      <w:r>
+        <w:rPr>
+          <w:color w:val="4472C4" w:themeColor="accent1"/>
+          <w:sz w:val="21"/>
+          <w:szCs w:val="21"/>
+        </w:rPr>
+        <w:t>Homoscedasticity</w:t>
+      </w:r>
+      <w:r>
+        <w:rPr>
+          <w:color w:val="4472C4" w:themeColor="accent1"/>
+          <w:sz w:val="21"/>
+          <w:szCs w:val="21"/>
+        </w:rPr>
+        <w:t xml:space="preserve"> </w:t>
+      </w:r>
+      <w:r>
+        <w:rPr>
+          <w:color w:val="4472C4" w:themeColor="accent1"/>
+          <w:sz w:val="21"/>
+          <w:szCs w:val="21"/>
+        </w:rPr>
+        <w:t>Metrics:</w:t>
+      </w:r>
+      <w:r>
+        <w:rPr>
+          <w:i/>
+          <w:iCs/>
+          <w:sz w:val="21"/>
+          <w:szCs w:val="21"/>
+        </w:rPr>
+        <w:t xml:space="preserve"> </w:t>
+      </w:r>
+    </w:p>
+    <w:tbl>
+      <w:tblPr>
+        <w:tblStyle w:val="TableGrid"/>
+        <w:tblW w:w="12060" w:type="dxa"/>
+        <w:tblInd w:w="-1355" w:type="dxa"/>
+        <w:tblBorders>
+          <w:top w:val="double" w:sz="4" w:space="0" w:color="auto"/>
+          <w:left w:val="double" w:sz="4" w:space="0" w:color="auto"/>
+          <w:bottom w:val="double" w:sz="4" w:space="0" w:color="auto"/>
+          <w:right w:val="double" w:sz="4" w:space="0" w:color="auto"/>
+          <w:insideH w:val="double" w:sz="4" w:space="0" w:color="auto"/>
+          <w:insideV w:val="double" w:sz="4" w:space="0" w:color="auto"/>
+        </w:tblBorders>
+        <w:tblLook w:val="04A0" w:firstRow="1" w:lastRow="0" w:firstColumn="1" w:lastColumn="0" w:noHBand="0" w:noVBand="1"/>
+      </w:tblPr>
+      <w:tblGrid>
+        <w:gridCol w:w="12060"/>
+      </w:tblGrid>
+      <w:tr>
+        <w:tc>
+          <w:tcPr>
+            <w:tcW w:w="12060" w:type="dxa"/>
+          </w:tcPr>
+          <w:p>
+            <w:pPr>
+              <w:keepNext/>
+              <w:rPr>
                 <w:i/>
                 <w:iCs/>
                 <w:sz w:val="21"/>
@@ -3804,6 +3726,35 @@
                 <w:szCs w:val="16"/>
               </w:rPr>
             </w:pPr>
+            <w:proofErr w:type="spellStart"/>
+            <w:r>
+              <w:rPr>
+                <w:i/>
+                <w:iCs/>
+                <w:sz w:val="21"/>
+                <w:szCs w:val="21"/>
+              </w:rPr>
+              <w:t>Homoscedasticity_minLjungBoxQPValue</w:t>
+            </w:r>
+            <w:proofErr w:type="spellEnd"/>
+            <w:r>
+              <w:rPr>
+                <w:i/>
+                <w:iCs/>
+                <w:sz w:val="21"/>
+                <w:szCs w:val="21"/>
+              </w:rPr>
+              <w:t>:</w:t>
+            </w:r>
+            <w:r>
+              <w:rPr>
+                <w:i/>
+                <w:iCs/>
+                <w:sz w:val="21"/>
+                <w:szCs w:val="21"/>
+              </w:rPr>
+              <w:t xml:space="preserve"> </w:t>
+            </w:r>
             <w:r>
               <w:rPr>
                 <w:rFonts w:ascii="Arabic Typesetting" w:hAnsi="Arabic Typesetting" w:cs="Arabic Typesetting" w:hint="cs"/>
@@ -3864,6 +3815,52 @@
                 <w:szCs w:val="16"/>
               </w:rPr>
             </w:pPr>
+            <w:proofErr w:type="spellStart"/>
+            <w:r>
+              <w:rPr>
+                <w:i/>
+                <w:iCs/>
+                <w:sz w:val="21"/>
+                <w:szCs w:val="21"/>
+              </w:rPr>
+              <w:t>Homoscedasticity_m</w:t>
+            </w:r>
+            <w:r>
+              <w:rPr>
+                <w:i/>
+                <w:iCs/>
+                <w:sz w:val="21"/>
+                <w:szCs w:val="21"/>
+              </w:rPr>
+              <w:t>ax</w:t>
+            </w:r>
+            <w:r>
+              <w:rPr>
+                <w:i/>
+                <w:iCs/>
+                <w:sz w:val="21"/>
+                <w:szCs w:val="21"/>
+              </w:rPr>
+              <w:t>LjungBoxQPValue</w:t>
+            </w:r>
+            <w:proofErr w:type="spellEnd"/>
+            <w:r>
+              <w:rPr>
+                <w:i/>
+                <w:iCs/>
+                <w:sz w:val="21"/>
+                <w:szCs w:val="21"/>
+              </w:rPr>
+              <w:t>:</w:t>
+            </w:r>
+            <w:r>
+              <w:rPr>
+                <w:rFonts w:ascii="Arabic Typesetting" w:hAnsi="Arabic Typesetting" w:cs="Arabic Typesetting"/>
+                <w:sz w:val="16"/>
+                <w:szCs w:val="16"/>
+              </w:rPr>
+              <w:t xml:space="preserve"> </w:t>
+            </w:r>
             <w:r>
               <w:rPr>
                 <w:rFonts w:ascii="Arabic Typesetting" w:hAnsi="Arabic Typesetting" w:cs="Arabic Typesetting" w:hint="cs"/>
@@ -4671,6 +4668,39 @@
         <w:t xml:space="preserve"> </w:t>
       </w:r>
     </w:p>
+    <w:p>
+      <w:pPr>
+        <w:keepNext/>
+        <w:rPr>
+          <w:i/>
+          <w:iCs/>
+          <w:sz w:val="21"/>
+          <w:szCs w:val="21"/>
+          <w:u w:val="single"/>
+        </w:rPr>
+      </w:pPr>
+      <w:r>
+        <w:rPr>
+          <w:i/>
+          <w:iCs/>
+          <w:sz w:val="21"/>
+          <w:szCs w:val="21"/>
+          <w:u w:val="single"/>
+        </w:rPr>
+        <w:lastRenderedPageBreak/>
+        <w:t>Variance Inflation Factors</w:t>
+      </w:r>
+      <w:r>
+        <w:rPr>
+          <w:i/>
+          <w:iCs/>
+          <w:sz w:val="21"/>
+          <w:szCs w:val="21"/>
+          <w:u w:val="single"/>
+        </w:rPr>
+        <w:t>:</w:t>
+      </w:r>
+    </w:p>
     <w:tbl>
       <w:tblPr>
         <w:tblStyle w:val="TableGrid"/>
@@ -4698,38 +4728,6 @@
             <w:pPr>
               <w:keepNext/>
               <w:rPr>
-                <w:i/>
-                <w:iCs/>
-                <w:sz w:val="21"/>
-                <w:szCs w:val="21"/>
-                <w:u w:val="single"/>
-              </w:rPr>
-            </w:pPr>
-            <w:r>
-              <w:rPr>
-                <w:i/>
-                <w:iCs/>
-                <w:sz w:val="21"/>
-                <w:szCs w:val="21"/>
-                <w:u w:val="single"/>
-              </w:rPr>
-              <w:t>Variance Inflation Factors</w:t>
-            </w:r>
-            <w:r>
-              <w:rPr>
-                <w:i/>
-                <w:iCs/>
-                <w:sz w:val="21"/>
-                <w:szCs w:val="21"/>
-                <w:u w:val="single"/>
-              </w:rPr>
-              <w:t>:</w:t>
-            </w:r>
-          </w:p>
-          <w:p>
-            <w:pPr>
-              <w:keepNext/>
-              <w:rPr>
                 <w:rFonts w:ascii="Arabic Typesetting" w:hAnsi="Arabic Typesetting" w:cs="Arabic Typesetting"/>
                 <w:sz w:val="16"/>
                 <w:szCs w:val="16"/>
@@ -4783,7 +4781,7 @@
                 <w:sz w:val="16"/>
                 <w:szCs w:val="16"/>
               </w:rPr>
-              <w:t>values)&gt;&gt;</w:t>
+              <w:t>values&gt;&gt;</w:t>
             </w:r>
           </w:p>
         </w:tc>

</xml_diff>

<commit_message>
FSN-4701 Document format adjustments for Bias
</commit_message>
<xml_diff>
--- a/ModelReviewDocument.docx
+++ b/ModelReviewDocument.docx
@@ -4872,27 +4872,450 @@
         <w:t>Protected Classes</w:t>
       </w:r>
     </w:p>
-    <w:p>
-      <w:r>
-        <w:t>&lt;&lt;</w:t>
-      </w:r>
-      <w:proofErr w:type="spellStart"/>
-      <w:proofErr w:type="gramStart"/>
-      <w:r>
-        <w:t>modelopgraph.groupbias</w:t>
-      </w:r>
-      <w:proofErr w:type="gramEnd"/>
-      <w:r>
-        <w:t>.</w:t>
-      </w:r>
-      <w:r>
-        <w:t>gender</w:t>
-      </w:r>
-      <w:proofErr w:type="spellEnd"/>
-      <w:r>
-        <w:t>&gt;&gt;</w:t>
-      </w:r>
-    </w:p>
+    <w:tbl>
+      <w:tblPr>
+        <w:tblStyle w:val="TableGrid"/>
+        <w:tblW w:w="12060" w:type="dxa"/>
+        <w:tblInd w:w="-1355" w:type="dxa"/>
+        <w:tblBorders>
+          <w:top w:val="double" w:sz="4" w:space="0" w:color="auto"/>
+          <w:left w:val="double" w:sz="4" w:space="0" w:color="auto"/>
+          <w:bottom w:val="double" w:sz="4" w:space="0" w:color="auto"/>
+          <w:right w:val="double" w:sz="4" w:space="0" w:color="auto"/>
+          <w:insideH w:val="double" w:sz="4" w:space="0" w:color="auto"/>
+          <w:insideV w:val="double" w:sz="4" w:space="0" w:color="auto"/>
+        </w:tblBorders>
+        <w:tblLook w:val="04A0" w:firstRow="1" w:lastRow="0" w:firstColumn="1" w:lastColumn="0" w:noHBand="0" w:noVBand="1"/>
+      </w:tblPr>
+      <w:tblGrid>
+        <w:gridCol w:w="12060"/>
+      </w:tblGrid>
+      <w:tr>
+        <w:tc>
+          <w:tcPr>
+            <w:tcW w:w="12060" w:type="dxa"/>
+          </w:tcPr>
+          <w:p>
+            <w:pPr>
+              <w:keepNext/>
+              <w:rPr>
+                <w:i/>
+                <w:iCs/>
+                <w:sz w:val="21"/>
+                <w:szCs w:val="21"/>
+                <w:u w:val="single"/>
+              </w:rPr>
+            </w:pPr>
+            <w:r>
+              <w:rPr>
+                <w:i/>
+                <w:iCs/>
+                <w:sz w:val="21"/>
+                <w:szCs w:val="21"/>
+                <w:u w:val="single"/>
+              </w:rPr>
+              <w:t>Bias Disparity</w:t>
+            </w:r>
+            <w:r>
+              <w:rPr>
+                <w:i/>
+                <w:iCs/>
+                <w:sz w:val="21"/>
+                <w:szCs w:val="21"/>
+                <w:u w:val="single"/>
+              </w:rPr>
+              <w:t>:</w:t>
+            </w:r>
+          </w:p>
+          <w:p>
+            <w:pPr>
+              <w:keepNext/>
+              <w:rPr>
+                <w:i/>
+                <w:iCs/>
+                <w:sz w:val="21"/>
+                <w:szCs w:val="21"/>
+              </w:rPr>
+            </w:pPr>
+            <w:proofErr w:type="spellStart"/>
+            <w:r>
+              <w:rPr>
+                <w:i/>
+                <w:iCs/>
+                <w:sz w:val="21"/>
+                <w:szCs w:val="21"/>
+              </w:rPr>
+              <w:t>Bias_minPPRDisparityValue</w:t>
+            </w:r>
+            <w:proofErr w:type="spellEnd"/>
+            <w:r>
+              <w:rPr>
+                <w:i/>
+                <w:iCs/>
+                <w:sz w:val="21"/>
+                <w:szCs w:val="21"/>
+              </w:rPr>
+              <w:t xml:space="preserve">: </w:t>
+            </w:r>
+            <w:r>
+              <w:rPr>
+                <w:rFonts w:ascii="Arabic Typesetting" w:hAnsi="Arabic Typesetting" w:cs="Arabic Typesetting" w:hint="cs"/>
+                <w:sz w:val="16"/>
+                <w:szCs w:val="16"/>
+              </w:rPr>
+              <w:t>&lt;&lt;</w:t>
+            </w:r>
+            <w:proofErr w:type="gramStart"/>
+            <w:r>
+              <w:rPr>
+                <w:rFonts w:ascii="Arabic Typesetting" w:hAnsi="Arabic Typesetting" w:cs="Arabic Typesetting" w:hint="cs"/>
+                <w:sz w:val="16"/>
+                <w:szCs w:val="16"/>
+              </w:rPr>
+              <w:t>modelop.modelTestResult.testResults</w:t>
+            </w:r>
+            <w:proofErr w:type="gramEnd"/>
+            <w:r>
+              <w:rPr>
+                <w:rFonts w:ascii="Arabic Typesetting" w:hAnsi="Arabic Typesetting" w:cs="Arabic Typesetting" w:hint="cs"/>
+                <w:sz w:val="16"/>
+                <w:szCs w:val="16"/>
+              </w:rPr>
+              <w:t>.(</w:t>
+            </w:r>
+            <w:r>
+              <w:rPr>
+                <w:rFonts w:ascii="Arabic Typesetting" w:hAnsi="Arabic Typesetting" w:cs="Arabic Typesetting"/>
+                <w:sz w:val="16"/>
+                <w:szCs w:val="16"/>
+              </w:rPr>
+              <w:t>Bias_minPPRDisparityValue</w:t>
+            </w:r>
+            <w:r>
+              <w:rPr>
+                <w:rFonts w:ascii="Arabic Typesetting" w:hAnsi="Arabic Typesetting" w:cs="Arabic Typesetting" w:hint="cs"/>
+                <w:sz w:val="16"/>
+                <w:szCs w:val="16"/>
+              </w:rPr>
+              <w:t>)</w:t>
+            </w:r>
+            <w:r>
+              <w:rPr>
+                <w:rFonts w:ascii="Arabic Typesetting" w:hAnsi="Arabic Typesetting" w:cs="Arabic Typesetting"/>
+                <w:sz w:val="16"/>
+                <w:szCs w:val="16"/>
+              </w:rPr>
+              <w:t>&gt;&gt;</w:t>
+            </w:r>
+          </w:p>
+          <w:p>
+            <w:pPr>
+              <w:keepNext/>
+              <w:rPr>
+                <w:i/>
+                <w:iCs/>
+                <w:sz w:val="21"/>
+                <w:szCs w:val="21"/>
+              </w:rPr>
+            </w:pPr>
+            <w:proofErr w:type="spellStart"/>
+            <w:r>
+              <w:rPr>
+                <w:i/>
+                <w:iCs/>
+                <w:sz w:val="21"/>
+                <w:szCs w:val="21"/>
+              </w:rPr>
+              <w:t>Bias_minPPRDisparityValueFeature</w:t>
+            </w:r>
+            <w:proofErr w:type="spellEnd"/>
+            <w:r>
+              <w:rPr>
+                <w:i/>
+                <w:iCs/>
+                <w:sz w:val="21"/>
+                <w:szCs w:val="21"/>
+              </w:rPr>
+              <w:t>:</w:t>
+            </w:r>
+            <w:r>
+              <w:rPr>
+                <w:i/>
+                <w:iCs/>
+                <w:sz w:val="21"/>
+                <w:szCs w:val="21"/>
+              </w:rPr>
+              <w:t xml:space="preserve"> </w:t>
+            </w:r>
+            <w:r>
+              <w:rPr>
+                <w:rFonts w:ascii="Arabic Typesetting" w:hAnsi="Arabic Typesetting" w:cs="Arabic Typesetting" w:hint="cs"/>
+                <w:sz w:val="16"/>
+                <w:szCs w:val="16"/>
+              </w:rPr>
+              <w:t>&lt;&lt;</w:t>
+            </w:r>
+            <w:proofErr w:type="gramStart"/>
+            <w:r>
+              <w:rPr>
+                <w:rFonts w:ascii="Arabic Typesetting" w:hAnsi="Arabic Typesetting" w:cs="Arabic Typesetting" w:hint="cs"/>
+                <w:sz w:val="16"/>
+                <w:szCs w:val="16"/>
+              </w:rPr>
+              <w:t>modelop.modelTestResult.testResults</w:t>
+            </w:r>
+            <w:proofErr w:type="gramEnd"/>
+            <w:r>
+              <w:rPr>
+                <w:rFonts w:ascii="Arabic Typesetting" w:hAnsi="Arabic Typesetting" w:cs="Arabic Typesetting" w:hint="cs"/>
+                <w:sz w:val="16"/>
+                <w:szCs w:val="16"/>
+              </w:rPr>
+              <w:t>.(</w:t>
+            </w:r>
+            <w:r>
+              <w:rPr>
+                <w:rFonts w:ascii="Arabic Typesetting" w:hAnsi="Arabic Typesetting" w:cs="Arabic Typesetting"/>
+                <w:sz w:val="16"/>
+                <w:szCs w:val="16"/>
+              </w:rPr>
+              <w:t>Bias_m</w:t>
+            </w:r>
+            <w:r>
+              <w:rPr>
+                <w:rFonts w:ascii="Arabic Typesetting" w:hAnsi="Arabic Typesetting" w:cs="Arabic Typesetting"/>
+                <w:sz w:val="16"/>
+                <w:szCs w:val="16"/>
+              </w:rPr>
+              <w:t>in</w:t>
+            </w:r>
+            <w:r>
+              <w:rPr>
+                <w:rFonts w:ascii="Arabic Typesetting" w:hAnsi="Arabic Typesetting" w:cs="Arabic Typesetting"/>
+                <w:sz w:val="16"/>
+                <w:szCs w:val="16"/>
+              </w:rPr>
+              <w:t>PPRDisparityValue</w:t>
+            </w:r>
+            <w:r>
+              <w:rPr>
+                <w:rFonts w:ascii="Arabic Typesetting" w:hAnsi="Arabic Typesetting" w:cs="Arabic Typesetting"/>
+                <w:sz w:val="16"/>
+                <w:szCs w:val="16"/>
+              </w:rPr>
+              <w:t>Feature</w:t>
+            </w:r>
+            <w:r>
+              <w:rPr>
+                <w:rFonts w:ascii="Arabic Typesetting" w:hAnsi="Arabic Typesetting" w:cs="Arabic Typesetting" w:hint="cs"/>
+                <w:sz w:val="16"/>
+                <w:szCs w:val="16"/>
+              </w:rPr>
+              <w:t>)</w:t>
+            </w:r>
+            <w:r>
+              <w:rPr>
+                <w:rFonts w:ascii="Arabic Typesetting" w:hAnsi="Arabic Typesetting" w:cs="Arabic Typesetting"/>
+                <w:sz w:val="16"/>
+                <w:szCs w:val="16"/>
+              </w:rPr>
+              <w:t>&gt;&gt;</w:t>
+            </w:r>
+          </w:p>
+          <w:p>
+            <w:pPr>
+              <w:keepNext/>
+              <w:rPr>
+                <w:i/>
+                <w:iCs/>
+                <w:sz w:val="21"/>
+                <w:szCs w:val="21"/>
+              </w:rPr>
+            </w:pPr>
+            <w:proofErr w:type="spellStart"/>
+            <w:r>
+              <w:rPr>
+                <w:i/>
+                <w:iCs/>
+                <w:sz w:val="21"/>
+                <w:szCs w:val="21"/>
+              </w:rPr>
+              <w:t>Bias_maxPPRDisparityValue</w:t>
+            </w:r>
+            <w:proofErr w:type="spellEnd"/>
+            <w:r>
+              <w:rPr>
+                <w:i/>
+                <w:iCs/>
+                <w:sz w:val="21"/>
+                <w:szCs w:val="21"/>
+              </w:rPr>
+              <w:t>:</w:t>
+            </w:r>
+            <w:r>
+              <w:rPr>
+                <w:rFonts w:hint="cs"/>
+                <w:i/>
+                <w:iCs/>
+                <w:sz w:val="21"/>
+                <w:szCs w:val="21"/>
+              </w:rPr>
+              <w:t xml:space="preserve"> </w:t>
+            </w:r>
+            <w:r>
+              <w:rPr>
+                <w:rFonts w:ascii="Arabic Typesetting" w:hAnsi="Arabic Typesetting" w:cs="Arabic Typesetting" w:hint="cs"/>
+                <w:sz w:val="16"/>
+                <w:szCs w:val="16"/>
+              </w:rPr>
+              <w:t>&lt;&lt;</w:t>
+            </w:r>
+            <w:proofErr w:type="gramStart"/>
+            <w:r>
+              <w:rPr>
+                <w:rFonts w:ascii="Arabic Typesetting" w:hAnsi="Arabic Typesetting" w:cs="Arabic Typesetting" w:hint="cs"/>
+                <w:sz w:val="16"/>
+                <w:szCs w:val="16"/>
+              </w:rPr>
+              <w:t>modelop.modelTestResult.testResults</w:t>
+            </w:r>
+            <w:proofErr w:type="gramEnd"/>
+            <w:r>
+              <w:rPr>
+                <w:rFonts w:ascii="Arabic Typesetting" w:hAnsi="Arabic Typesetting" w:cs="Arabic Typesetting" w:hint="cs"/>
+                <w:sz w:val="16"/>
+                <w:szCs w:val="16"/>
+              </w:rPr>
+              <w:t>.(</w:t>
+            </w:r>
+            <w:r>
+              <w:rPr>
+                <w:rFonts w:ascii="Arabic Typesetting" w:hAnsi="Arabic Typesetting" w:cs="Arabic Typesetting"/>
+                <w:sz w:val="16"/>
+                <w:szCs w:val="16"/>
+              </w:rPr>
+              <w:t>Bias_maxPPRDisparityValue</w:t>
+            </w:r>
+            <w:r>
+              <w:rPr>
+                <w:rFonts w:ascii="Arabic Typesetting" w:hAnsi="Arabic Typesetting" w:cs="Arabic Typesetting" w:hint="cs"/>
+                <w:sz w:val="16"/>
+                <w:szCs w:val="16"/>
+              </w:rPr>
+              <w:t>)</w:t>
+            </w:r>
+            <w:r>
+              <w:rPr>
+                <w:rFonts w:ascii="Arabic Typesetting" w:hAnsi="Arabic Typesetting" w:cs="Arabic Typesetting"/>
+                <w:sz w:val="16"/>
+                <w:szCs w:val="16"/>
+              </w:rPr>
+              <w:t>&gt;&gt;</w:t>
+            </w:r>
+          </w:p>
+          <w:p>
+            <w:pPr>
+              <w:keepNext/>
+              <w:rPr>
+                <w:i/>
+                <w:iCs/>
+                <w:sz w:val="21"/>
+                <w:szCs w:val="21"/>
+              </w:rPr>
+            </w:pPr>
+            <w:proofErr w:type="spellStart"/>
+            <w:r>
+              <w:rPr>
+                <w:i/>
+                <w:iCs/>
+                <w:sz w:val="21"/>
+                <w:szCs w:val="21"/>
+              </w:rPr>
+              <w:t>Bias_maxPPRDisparityValueFeature</w:t>
+            </w:r>
+            <w:proofErr w:type="spellEnd"/>
+            <w:r>
+              <w:rPr>
+                <w:i/>
+                <w:iCs/>
+                <w:sz w:val="21"/>
+                <w:szCs w:val="21"/>
+              </w:rPr>
+              <w:t>:</w:t>
+            </w:r>
+            <w:r>
+              <w:rPr>
+                <w:i/>
+                <w:iCs/>
+                <w:sz w:val="21"/>
+                <w:szCs w:val="21"/>
+              </w:rPr>
+              <w:t xml:space="preserve"> </w:t>
+            </w:r>
+            <w:r>
+              <w:rPr>
+                <w:rFonts w:ascii="Arabic Typesetting" w:hAnsi="Arabic Typesetting" w:cs="Arabic Typesetting" w:hint="cs"/>
+                <w:sz w:val="16"/>
+                <w:szCs w:val="16"/>
+              </w:rPr>
+              <w:t>&lt;&lt;</w:t>
+            </w:r>
+            <w:proofErr w:type="gramStart"/>
+            <w:r>
+              <w:rPr>
+                <w:rFonts w:ascii="Arabic Typesetting" w:hAnsi="Arabic Typesetting" w:cs="Arabic Typesetting" w:hint="cs"/>
+                <w:sz w:val="16"/>
+                <w:szCs w:val="16"/>
+              </w:rPr>
+              <w:t>modelop.modelTestResult.testResults</w:t>
+            </w:r>
+            <w:proofErr w:type="gramEnd"/>
+            <w:r>
+              <w:rPr>
+                <w:rFonts w:ascii="Arabic Typesetting" w:hAnsi="Arabic Typesetting" w:cs="Arabic Typesetting" w:hint="cs"/>
+                <w:sz w:val="16"/>
+                <w:szCs w:val="16"/>
+              </w:rPr>
+              <w:t>.(</w:t>
+            </w:r>
+            <w:r>
+              <w:rPr>
+                <w:rFonts w:ascii="Arabic Typesetting" w:hAnsi="Arabic Typesetting" w:cs="Arabic Typesetting"/>
+                <w:sz w:val="16"/>
+                <w:szCs w:val="16"/>
+              </w:rPr>
+              <w:t>Bias_maxPPRDisparityValue</w:t>
+            </w:r>
+            <w:r>
+              <w:rPr>
+                <w:rFonts w:ascii="Arabic Typesetting" w:hAnsi="Arabic Typesetting" w:cs="Arabic Typesetting"/>
+                <w:sz w:val="16"/>
+                <w:szCs w:val="16"/>
+              </w:rPr>
+              <w:t>Feature</w:t>
+            </w:r>
+            <w:r>
+              <w:rPr>
+                <w:rFonts w:ascii="Arabic Typesetting" w:hAnsi="Arabic Typesetting" w:cs="Arabic Typesetting" w:hint="cs"/>
+                <w:sz w:val="16"/>
+                <w:szCs w:val="16"/>
+              </w:rPr>
+              <w:t>)</w:t>
+            </w:r>
+            <w:r>
+              <w:rPr>
+                <w:rFonts w:ascii="Arabic Typesetting" w:hAnsi="Arabic Typesetting" w:cs="Arabic Typesetting"/>
+                <w:sz w:val="16"/>
+                <w:szCs w:val="16"/>
+              </w:rPr>
+              <w:t>&gt;&gt;</w:t>
+            </w:r>
+          </w:p>
+        </w:tc>
+      </w:tr>
+    </w:tbl>
+    <w:p/>
+    <w:p/>
     <w:p/>
     <w:sectPr>
       <w:pgSz w:w="12240" w:h="15840"/>

</xml_diff>

<commit_message>
updating review doc to include ROB monitor
</commit_message>
<xml_diff>
--- a/ModelReviewDocument.docx
+++ b/ModelReviewDocument.docx
@@ -2353,7 +2353,7 @@
           <w:i/>
           <w:iCs/>
         </w:rPr>
-        <w:t>Provide a textual analysis of the classification metrics and what they indicate</w:t>
+        <w:t>Provide a textual analysis of the metrics and what they indicate</w:t>
       </w:r>
     </w:p>
     <w:tbl>
@@ -2396,6 +2396,7 @@
               </w:rPr>
               <w:t>&lt;&lt;</w:t>
             </w:r>
+            <w:proofErr w:type="spellStart"/>
             <w:proofErr w:type="gramStart"/>
             <w:r>
               <w:rPr>
@@ -2405,6 +2406,7 @@
               </w:rPr>
               <w:t>modelop.modelTestResult.testResults</w:t>
             </w:r>
+            <w:proofErr w:type="spellEnd"/>
             <w:proofErr w:type="gramEnd"/>
             <w:r>
               <w:rPr>
@@ -2412,23 +2414,7 @@
                 <w:sz w:val="16"/>
                 <w:szCs w:val="16"/>
               </w:rPr>
-              <w:t>.(performance).test_id=performance_</w:t>
-            </w:r>
-            <w:r>
-              <w:rPr>
-                <w:rFonts w:ascii="Calibri" w:hAnsi="Calibri" w:cs="Calibri"/>
-                <w:sz w:val="16"/>
-                <w:szCs w:val="16"/>
-              </w:rPr>
-              <w:t>regression</w:t>
-            </w:r>
-            <w:r>
-              <w:rPr>
-                <w:rFonts w:ascii="Calibri" w:hAnsi="Calibri" w:cs="Calibri"/>
-                <w:sz w:val="16"/>
-                <w:szCs w:val="16"/>
-              </w:rPr>
-              <w:t>_metrics&gt;&gt;</w:t>
+              <w:t>.(performance)[0].values &gt;&gt;</w:t>
             </w:r>
           </w:p>
         </w:tc>
@@ -2436,55 +2422,12 @@
     </w:tbl>
     <w:p>
       <w:pPr>
-        <w:pStyle w:val="Caption"/>
-        <w:rPr>
-          <w:rFonts w:ascii="Calibri" w:hAnsi="Calibri" w:cs="Calibri"/>
+        <w:rPr>
+          <w:rFonts w:ascii="Calibri" w:hAnsi="Calibri" w:cs="Calibri"/>
+          <w:b/>
+          <w:bCs/>
         </w:rPr>
       </w:pPr>
-      <w:r>
-        <w:rPr>
-          <w:rFonts w:ascii="Calibri" w:hAnsi="Calibri" w:cs="Calibri"/>
-        </w:rPr>
-        <w:t xml:space="preserve">Table </w:t>
-      </w:r>
-      <w:r>
-        <w:rPr>
-          <w:rFonts w:ascii="Calibri" w:hAnsi="Calibri" w:cs="Calibri"/>
-        </w:rPr>
-        <w:fldChar w:fldCharType="begin"/>
-      </w:r>
-      <w:r>
-        <w:rPr>
-          <w:rFonts w:ascii="Calibri" w:hAnsi="Calibri" w:cs="Calibri"/>
-        </w:rPr>
-        <w:instrText xml:space="preserve"> SEQ Table \* ARABIC </w:instrText>
-      </w:r>
-      <w:r>
-        <w:rPr>
-          <w:rFonts w:ascii="Calibri" w:hAnsi="Calibri" w:cs="Calibri"/>
-        </w:rPr>
-        <w:fldChar w:fldCharType="separate"/>
-      </w:r>
-      <w:r>
-        <w:rPr>
-          <w:rFonts w:ascii="Calibri" w:hAnsi="Calibri" w:cs="Calibri"/>
-          <w:noProof/>
-        </w:rPr>
-        <w:t>1</w:t>
-      </w:r>
-      <w:r>
-        <w:rPr>
-          <w:rFonts w:ascii="Calibri" w:hAnsi="Calibri" w:cs="Calibri"/>
-          <w:noProof/>
-        </w:rPr>
-        <w:fldChar w:fldCharType="end"/>
-      </w:r>
-      <w:r>
-        <w:rPr>
-          <w:rFonts w:ascii="Calibri" w:hAnsi="Calibri" w:cs="Calibri"/>
-        </w:rPr>
-        <w:t xml:space="preserve"> - Classification Metrics</w:t>
-      </w:r>
     </w:p>
     <w:p>
       <w:pPr>
@@ -2594,6 +2537,153 @@
         </w:rPr>
         <w:t>Below is a detailed list of the standardized statistical diagnostics tests for the model.</w:t>
       </w:r>
+    </w:p>
+    <w:p>
+      <w:pPr>
+        <w:rPr>
+          <w:rFonts w:ascii="Calibri" w:hAnsi="Calibri" w:cs="Calibri"/>
+          <w:i/>
+          <w:iCs/>
+        </w:rPr>
+      </w:pPr>
+      <w:r>
+        <w:rPr>
+          <w:rFonts w:ascii="Calibri" w:hAnsi="Calibri" w:cs="Calibri"/>
+          <w:i/>
+          <w:iCs/>
+        </w:rPr>
+        <w:t>textual analysis of the metrics and what they indicate</w:t>
+      </w:r>
+    </w:p>
+    <w:p>
+      <w:pPr>
+        <w:rPr>
+          <w:rFonts w:ascii="Calibri" w:hAnsi="Calibri" w:cs="Calibri"/>
+          <w:color w:val="4472C4" w:themeColor="accent1"/>
+          <w:sz w:val="21"/>
+          <w:szCs w:val="21"/>
+        </w:rPr>
+      </w:pPr>
+    </w:p>
+    <w:p>
+      <w:pPr>
+        <w:rPr>
+          <w:rFonts w:ascii="Calibri" w:hAnsi="Calibri" w:cs="Calibri"/>
+          <w:sz w:val="21"/>
+          <w:szCs w:val="21"/>
+        </w:rPr>
+      </w:pPr>
+      <w:r>
+        <w:rPr>
+          <w:rFonts w:ascii="Calibri" w:hAnsi="Calibri" w:cs="Calibri"/>
+          <w:color w:val="4472C4" w:themeColor="accent1"/>
+          <w:sz w:val="21"/>
+          <w:szCs w:val="21"/>
+        </w:rPr>
+        <w:t>Rank Order Break</w:t>
+      </w:r>
+      <w:r>
+        <w:rPr>
+          <w:rFonts w:ascii="Calibri" w:hAnsi="Calibri" w:cs="Calibri"/>
+          <w:color w:val="4472C4" w:themeColor="accent1"/>
+          <w:sz w:val="21"/>
+          <w:szCs w:val="21"/>
+        </w:rPr>
+        <w:t>:</w:t>
+      </w:r>
+    </w:p>
+    <w:tbl>
+      <w:tblPr>
+        <w:tblStyle w:val="TableGrid"/>
+        <w:tblW w:w="11520" w:type="dxa"/>
+        <w:tblInd w:w="-1085" w:type="dxa"/>
+        <w:tblBorders>
+          <w:top w:val="double" w:sz="4" w:space="0" w:color="auto"/>
+          <w:left w:val="double" w:sz="4" w:space="0" w:color="auto"/>
+          <w:bottom w:val="double" w:sz="4" w:space="0" w:color="auto"/>
+          <w:right w:val="double" w:sz="4" w:space="0" w:color="auto"/>
+          <w:insideH w:val="double" w:sz="4" w:space="0" w:color="auto"/>
+          <w:insideV w:val="double" w:sz="4" w:space="0" w:color="auto"/>
+        </w:tblBorders>
+        <w:tblLook w:val="04A0" w:firstRow="1" w:lastRow="0" w:firstColumn="1" w:lastColumn="0" w:noHBand="0" w:noVBand="1"/>
+      </w:tblPr>
+      <w:tblGrid>
+        <w:gridCol w:w="11520"/>
+      </w:tblGrid>
+      <w:tr>
+        <w:tc>
+          <w:tcPr>
+            <w:tcW w:w="11520" w:type="dxa"/>
+          </w:tcPr>
+          <w:p>
+            <w:pPr>
+              <w:keepNext/>
+              <w:rPr>
+                <w:rFonts w:ascii="Calibri" w:hAnsi="Calibri" w:cs="Calibri"/>
+                <w:sz w:val="16"/>
+                <w:szCs w:val="16"/>
+              </w:rPr>
+            </w:pPr>
+            <w:r>
+              <w:rPr>
+                <w:rFonts w:ascii="Calibri" w:hAnsi="Calibri" w:cs="Calibri"/>
+                <w:sz w:val="16"/>
+                <w:szCs w:val="16"/>
+              </w:rPr>
+              <w:lastRenderedPageBreak/>
+              <w:t>&lt;&lt;</w:t>
+            </w:r>
+            <w:proofErr w:type="spellStart"/>
+            <w:proofErr w:type="gramStart"/>
+            <w:r>
+              <w:rPr>
+                <w:rFonts w:ascii="Calibri" w:hAnsi="Calibri" w:cs="Calibri"/>
+                <w:sz w:val="16"/>
+                <w:szCs w:val="16"/>
+              </w:rPr>
+              <w:t>modelop.modelTestResult.testResults</w:t>
+            </w:r>
+            <w:proofErr w:type="spellEnd"/>
+            <w:proofErr w:type="gramEnd"/>
+            <w:r>
+              <w:rPr>
+                <w:rFonts w:ascii="Calibri" w:hAnsi="Calibri" w:cs="Calibri"/>
+                <w:sz w:val="16"/>
+                <w:szCs w:val="16"/>
+              </w:rPr>
+              <w:t>.(</w:t>
+            </w:r>
+            <w:proofErr w:type="spellStart"/>
+            <w:r>
+              <w:rPr>
+                <w:rFonts w:ascii="Calibri" w:hAnsi="Calibri" w:cs="Calibri"/>
+                <w:sz w:val="16"/>
+                <w:szCs w:val="16"/>
+              </w:rPr>
+              <w:t>RankOrder</w:t>
+            </w:r>
+            <w:proofErr w:type="spellEnd"/>
+            <w:r>
+              <w:rPr>
+                <w:rFonts w:ascii="Calibri" w:hAnsi="Calibri" w:cs="Calibri"/>
+                <w:sz w:val="16"/>
+                <w:szCs w:val="16"/>
+              </w:rPr>
+              <w:t>)[0].values&gt;&gt;</w:t>
+            </w:r>
+          </w:p>
+        </w:tc>
+      </w:tr>
+    </w:tbl>
+    <w:p>
+      <w:pPr>
+        <w:rPr>
+          <w:rFonts w:ascii="Calibri" w:hAnsi="Calibri" w:cs="Calibri"/>
+          <w:color w:val="4472C4" w:themeColor="accent1"/>
+          <w:sz w:val="21"/>
+          <w:szCs w:val="21"/>
+        </w:rPr>
+      </w:pPr>
     </w:p>
     <w:p>
       <w:pPr>
@@ -2665,7 +2755,6 @@
                 <w:szCs w:val="21"/>
                 <w:u w:val="single"/>
               </w:rPr>
-              <w:lastRenderedPageBreak/>
               <w:t>Durbin-Watson Test:</w:t>
             </w:r>
           </w:p>
@@ -4080,6 +4169,7 @@
                 <w:szCs w:val="21"/>
                 <w:u w:val="single"/>
               </w:rPr>
+              <w:lastRenderedPageBreak/>
               <w:t>Breusch-Pagan Test:</w:t>
             </w:r>
           </w:p>
@@ -4359,7 +4449,6 @@
           <w:szCs w:val="21"/>
           <w:u w:val="single"/>
         </w:rPr>
-        <w:lastRenderedPageBreak/>
         <w:t>Variance Inflation Factors:</w:t>
       </w:r>
     </w:p>

</xml_diff>

<commit_message>
adding lorenz-curve test from Jim's DDI version of SRT
</commit_message>
<xml_diff>
--- a/ModelReviewDocument.docx
+++ b/ModelReviewDocument.docx
@@ -1,6 +1,6 @@
 
 <file path=word/document.xml><?xml version="1.0" encoding="utf-8"?>
-<w:document xmlns:wpc="http://schemas.microsoft.com/office/word/2010/wordprocessingCanvas" xmlns:cx="http://schemas.microsoft.com/office/drawing/2014/chartex" xmlns:cx1="http://schemas.microsoft.com/office/drawing/2015/9/8/chartex" xmlns:cx2="http://schemas.microsoft.com/office/drawing/2015/10/21/chartex" xmlns:cx3="http://schemas.microsoft.com/office/drawing/2016/5/9/chartex" xmlns:cx4="http://schemas.microsoft.com/office/drawing/2016/5/10/chartex" xmlns:cx5="http://schemas.microsoft.com/office/drawing/2016/5/11/chartex" xmlns:cx6="http://schemas.microsoft.com/office/drawing/2016/5/12/chartex" xmlns:cx7="http://schemas.microsoft.com/office/drawing/2016/5/13/chartex" xmlns:cx8="http://schemas.microsoft.com/office/drawing/2016/5/14/chartex" xmlns:mc="http://schemas.openxmlformats.org/markup-compatibility/2006" xmlns:aink="http://schemas.microsoft.com/office/drawing/2016/ink" xmlns:am3d="http://schemas.microsoft.com/office/drawing/2017/model3d" xmlns:o="urn:schemas-microsoft-com:office:office" xmlns:r="http://schemas.openxmlformats.org/officeDocument/2006/relationships" xmlns:m="http://schemas.openxmlformats.org/officeDocument/2006/math" xmlns:v="urn:schemas-microsoft-com:vml" xmlns:wp14="http://schemas.microsoft.com/office/word/2010/wordprocessingDrawing" xmlns:wp="http://schemas.openxmlformats.org/drawingml/2006/wordprocessingDrawing" xmlns:w10="urn:schemas-microsoft-com:office:word" xmlns:w="http://schemas.openxmlformats.org/wordprocessingml/2006/main" xmlns:w14="http://schemas.microsoft.com/office/word/2010/wordml" xmlns:w15="http://schemas.microsoft.com/office/word/2012/wordml" xmlns:w16cex="http://schemas.microsoft.com/office/word/2018/wordml/cex" xmlns:w16cid="http://schemas.microsoft.com/office/word/2016/wordml/cid" xmlns:w16="http://schemas.microsoft.com/office/word/2018/wordml" xmlns:w16sdtdh="http://schemas.microsoft.com/office/word/2020/wordml/sdtdatahash" xmlns:w16se="http://schemas.microsoft.com/office/word/2015/wordml/symex" xmlns:wpg="http://schemas.microsoft.com/office/word/2010/wordprocessingGroup" xmlns:wpi="http://schemas.microsoft.com/office/word/2010/wordprocessingInk" xmlns:wne="http://schemas.microsoft.com/office/word/2006/wordml" xmlns:wps="http://schemas.microsoft.com/office/word/2010/wordprocessingShape" mc:Ignorable="w14 w15 w16se w16cid w16 w16cex w16sdtdh wp14">
+<w:document xmlns:wpc="http://schemas.microsoft.com/office/word/2010/wordprocessingCanvas" xmlns:cx="http://schemas.microsoft.com/office/drawing/2014/chartex" xmlns:cx1="http://schemas.microsoft.com/office/drawing/2015/9/8/chartex" xmlns:cx2="http://schemas.microsoft.com/office/drawing/2015/10/21/chartex" xmlns:cx3="http://schemas.microsoft.com/office/drawing/2016/5/9/chartex" xmlns:cx4="http://schemas.microsoft.com/office/drawing/2016/5/10/chartex" xmlns:cx5="http://schemas.microsoft.com/office/drawing/2016/5/11/chartex" xmlns:cx6="http://schemas.microsoft.com/office/drawing/2016/5/12/chartex" xmlns:cx7="http://schemas.microsoft.com/office/drawing/2016/5/13/chartex" xmlns:cx8="http://schemas.microsoft.com/office/drawing/2016/5/14/chartex" xmlns:mc="http://schemas.openxmlformats.org/markup-compatibility/2006" xmlns:aink="http://schemas.microsoft.com/office/drawing/2016/ink" xmlns:am3d="http://schemas.microsoft.com/office/drawing/2017/model3d" xmlns:o="urn:schemas-microsoft-com:office:office" xmlns:oel="http://schemas.microsoft.com/office/2019/extlst" xmlns:r="http://schemas.openxmlformats.org/officeDocument/2006/relationships" xmlns:m="http://schemas.openxmlformats.org/officeDocument/2006/math" xmlns:v="urn:schemas-microsoft-com:vml" xmlns:wp14="http://schemas.microsoft.com/office/word/2010/wordprocessingDrawing" xmlns:wp="http://schemas.openxmlformats.org/drawingml/2006/wordprocessingDrawing" xmlns:w10="urn:schemas-microsoft-com:office:word" xmlns:w="http://schemas.openxmlformats.org/wordprocessingml/2006/main" xmlns:w14="http://schemas.microsoft.com/office/word/2010/wordml" xmlns:w15="http://schemas.microsoft.com/office/word/2012/wordml" xmlns:w16cex="http://schemas.microsoft.com/office/word/2018/wordml/cex" xmlns:w16cid="http://schemas.microsoft.com/office/word/2016/wordml/cid" xmlns:w16="http://schemas.microsoft.com/office/word/2018/wordml" xmlns:w16du="http://schemas.microsoft.com/office/word/2023/wordml/word16du" xmlns:w16sdtdh="http://schemas.microsoft.com/office/word/2020/wordml/sdtdatahash" xmlns:w16se="http://schemas.microsoft.com/office/word/2015/wordml/symex" xmlns:wpg="http://schemas.microsoft.com/office/word/2010/wordprocessingGroup" xmlns:wpi="http://schemas.microsoft.com/office/word/2010/wordprocessingInk" xmlns:wne="http://schemas.microsoft.com/office/word/2006/wordml" xmlns:wps="http://schemas.microsoft.com/office/word/2010/wordprocessingShape" mc:Ignorable="w14 w15 w16se w16cid w16 w16cex w16sdtdh wp14">
   <w:body>
     <w:p>
       <w:pPr>
@@ -97,21 +97,12 @@
         <w:t>&lt;&lt;</w:t>
       </w:r>
       <w:proofErr w:type="spellStart"/>
-      <w:proofErr w:type="gramStart"/>
       <w:r>
         <w:rPr>
           <w:rFonts w:ascii="Calibri" w:hAnsi="Calibri" w:cs="Calibri"/>
           <w:color w:val="4472C4" w:themeColor="accent1"/>
         </w:rPr>
-        <w:t>modelop.storedModel.modelMetaData</w:t>
-      </w:r>
-      <w:proofErr w:type="gramEnd"/>
-      <w:r>
-        <w:rPr>
-          <w:rFonts w:ascii="Calibri" w:hAnsi="Calibri" w:cs="Calibri"/>
-          <w:color w:val="4472C4" w:themeColor="accent1"/>
-        </w:rPr>
-        <w:t>.description</w:t>
+        <w:t>modelop.storedModel.modelMetaData.description</w:t>
       </w:r>
       <w:proofErr w:type="spellEnd"/>
       <w:r>
@@ -187,7 +178,6 @@
         <w:t>&lt;&lt;</w:t>
       </w:r>
       <w:proofErr w:type="spellStart"/>
-      <w:proofErr w:type="gramStart"/>
       <w:r>
         <w:rPr>
           <w:rFonts w:ascii="Calibri" w:hAnsi="Calibri" w:cs="Calibri"/>
@@ -196,7 +186,6 @@
         <w:t>modelop.storedModel.createdBy</w:t>
       </w:r>
       <w:proofErr w:type="spellEnd"/>
-      <w:proofErr w:type="gramEnd"/>
       <w:r>
         <w:rPr>
           <w:rFonts w:ascii="Calibri" w:hAnsi="Calibri" w:cs="Calibri"/>
@@ -229,7 +218,6 @@
         <w:t xml:space="preserve"> &lt;&lt;</w:t>
       </w:r>
       <w:proofErr w:type="spellStart"/>
-      <w:proofErr w:type="gramStart"/>
       <w:r>
         <w:rPr>
           <w:rFonts w:ascii="Calibri" w:hAnsi="Calibri" w:cs="Calibri"/>
@@ -238,7 +226,6 @@
         <w:t>modelop.deployableModel.createdDate</w:t>
       </w:r>
       <w:proofErr w:type="spellEnd"/>
-      <w:proofErr w:type="gramEnd"/>
       <w:r>
         <w:rPr>
           <w:rFonts w:ascii="Calibri" w:hAnsi="Calibri" w:cs="Calibri"/>
@@ -491,25 +478,7 @@
                 <w:sz w:val="18"/>
                 <w:szCs w:val="18"/>
               </w:rPr>
-              <w:t>&lt;&lt;</w:t>
-            </w:r>
-            <w:proofErr w:type="gramStart"/>
-            <w:r>
-              <w:rPr>
-                <w:rFonts w:ascii="Calibri" w:hAnsi="Calibri" w:cs="Calibri"/>
-                <w:sz w:val="18"/>
-                <w:szCs w:val="18"/>
-              </w:rPr>
-              <w:t>modelop.modelTestResult.dmnRuleResults</w:t>
-            </w:r>
-            <w:proofErr w:type="gramEnd"/>
-            <w:r>
-              <w:rPr>
-                <w:rFonts w:ascii="Calibri" w:hAnsi="Calibri" w:cs="Calibri"/>
-                <w:sz w:val="18"/>
-                <w:szCs w:val="18"/>
-              </w:rPr>
-              <w:t>.[testCategory=Performance].passes&gt;&gt;</w:t>
+              <w:t>&lt;&lt;modelop.modelTestResult.dmnRuleResults.[testCategory=Performance].passes&gt;&gt;</w:t>
             </w:r>
           </w:p>
         </w:tc>
@@ -531,25 +500,7 @@
                 <w:sz w:val="18"/>
                 <w:szCs w:val="18"/>
               </w:rPr>
-              <w:t>&lt;&lt;</w:t>
-            </w:r>
-            <w:proofErr w:type="gramStart"/>
-            <w:r>
-              <w:rPr>
-                <w:rFonts w:ascii="Calibri" w:hAnsi="Calibri" w:cs="Calibri"/>
-                <w:sz w:val="18"/>
-                <w:szCs w:val="18"/>
-              </w:rPr>
-              <w:t>modelop.modelTestResult.dmnRuleResults</w:t>
-            </w:r>
-            <w:proofErr w:type="gramEnd"/>
-            <w:r>
-              <w:rPr>
-                <w:rFonts w:ascii="Calibri" w:hAnsi="Calibri" w:cs="Calibri"/>
-                <w:sz w:val="18"/>
-                <w:szCs w:val="18"/>
-              </w:rPr>
-              <w:t>.[testCategory=Performance].reason&gt;&gt;</w:t>
+              <w:t>&lt;&lt;modelop.modelTestResult.dmnRuleResults.[testCategory=Performance].reason&gt;&gt;</w:t>
             </w:r>
           </w:p>
         </w:tc>
@@ -598,7 +549,6 @@
               <w:t>&lt;&lt;</w:t>
             </w:r>
             <w:proofErr w:type="spellStart"/>
-            <w:proofErr w:type="gramStart"/>
             <w:r>
               <w:rPr>
                 <w:rFonts w:ascii="Calibri" w:hAnsi="Calibri" w:cs="Calibri"/>
@@ -608,7 +558,6 @@
               <w:t>modelop.modelTestResult.dmnRuleResults</w:t>
             </w:r>
             <w:proofErr w:type="spellEnd"/>
-            <w:proofErr w:type="gramEnd"/>
             <w:r>
               <w:rPr>
                 <w:rFonts w:ascii="Calibri" w:hAnsi="Calibri" w:cs="Calibri"/>
@@ -674,7 +623,6 @@
               <w:t>&lt;&lt;</w:t>
             </w:r>
             <w:proofErr w:type="spellStart"/>
-            <w:proofErr w:type="gramStart"/>
             <w:r>
               <w:rPr>
                 <w:rFonts w:ascii="Calibri" w:hAnsi="Calibri" w:cs="Calibri"/>
@@ -684,7 +632,6 @@
               <w:t>modelop.modelTestResult.dmnRuleResults</w:t>
             </w:r>
             <w:proofErr w:type="spellEnd"/>
-            <w:proofErr w:type="gramEnd"/>
             <w:r>
               <w:rPr>
                 <w:rFonts w:ascii="Calibri" w:hAnsi="Calibri" w:cs="Calibri"/>
@@ -774,7 +721,6 @@
               <w:t>&lt;&lt;</w:t>
             </w:r>
             <w:proofErr w:type="spellStart"/>
-            <w:proofErr w:type="gramStart"/>
             <w:r>
               <w:rPr>
                 <w:rFonts w:ascii="Calibri" w:hAnsi="Calibri" w:cs="Calibri"/>
@@ -784,7 +730,6 @@
               <w:t>modelop.modelTestResult.dmnRuleResults</w:t>
             </w:r>
             <w:proofErr w:type="spellEnd"/>
-            <w:proofErr w:type="gramEnd"/>
             <w:r>
               <w:rPr>
                 <w:rFonts w:ascii="Calibri" w:hAnsi="Calibri" w:cs="Calibri"/>
@@ -850,7 +795,6 @@
               <w:t>&lt;&lt;</w:t>
             </w:r>
             <w:proofErr w:type="spellStart"/>
-            <w:proofErr w:type="gramStart"/>
             <w:r>
               <w:rPr>
                 <w:rFonts w:ascii="Calibri" w:hAnsi="Calibri" w:cs="Calibri"/>
@@ -860,7 +804,6 @@
               <w:t>modelop.modelTestResult.dmnRuleResults</w:t>
             </w:r>
             <w:proofErr w:type="spellEnd"/>
-            <w:proofErr w:type="gramEnd"/>
             <w:r>
               <w:rPr>
                 <w:rFonts w:ascii="Calibri" w:hAnsi="Calibri" w:cs="Calibri"/>
@@ -955,25 +898,7 @@
                 <w:sz w:val="18"/>
                 <w:szCs w:val="18"/>
               </w:rPr>
-              <w:t>&lt;&lt;</w:t>
-            </w:r>
-            <w:proofErr w:type="gramStart"/>
-            <w:r>
-              <w:rPr>
-                <w:rFonts w:ascii="Calibri" w:hAnsi="Calibri" w:cs="Calibri"/>
-                <w:sz w:val="18"/>
-                <w:szCs w:val="18"/>
-              </w:rPr>
-              <w:t>modelop.modelTestResult.dmnRuleResults</w:t>
-            </w:r>
-            <w:proofErr w:type="gramEnd"/>
-            <w:r>
-              <w:rPr>
-                <w:rFonts w:ascii="Calibri" w:hAnsi="Calibri" w:cs="Calibri"/>
-                <w:sz w:val="18"/>
-                <w:szCs w:val="18"/>
-              </w:rPr>
-              <w:t>.[testCategory=Characteristic Stability].passes&gt;&gt;</w:t>
+              <w:t>&lt;&lt;modelop.modelTestResult.dmnRuleResults.[testCategory=Characteristic Stability].passes&gt;&gt;</w:t>
             </w:r>
           </w:p>
         </w:tc>
@@ -995,25 +920,7 @@
                 <w:sz w:val="18"/>
                 <w:szCs w:val="18"/>
               </w:rPr>
-              <w:t>&lt;&lt;</w:t>
-            </w:r>
-            <w:proofErr w:type="gramStart"/>
-            <w:r>
-              <w:rPr>
-                <w:rFonts w:ascii="Calibri" w:hAnsi="Calibri" w:cs="Calibri"/>
-                <w:sz w:val="18"/>
-                <w:szCs w:val="18"/>
-              </w:rPr>
-              <w:t>modelop.modelTestResult.dmnRuleResults</w:t>
-            </w:r>
-            <w:proofErr w:type="gramEnd"/>
-            <w:r>
-              <w:rPr>
-                <w:rFonts w:ascii="Calibri" w:hAnsi="Calibri" w:cs="Calibri"/>
-                <w:sz w:val="18"/>
-                <w:szCs w:val="18"/>
-              </w:rPr>
-              <w:t>.[testCategory=Characteristic Stability].reason&gt;&gt;</w:t>
+              <w:t>&lt;&lt;modelop.modelTestResult.dmnRuleResults.[testCategory=Characteristic Stability].reason&gt;&gt;</w:t>
             </w:r>
           </w:p>
         </w:tc>
@@ -1062,7 +969,6 @@
               <w:t>&lt;&lt;</w:t>
             </w:r>
             <w:proofErr w:type="spellStart"/>
-            <w:proofErr w:type="gramStart"/>
             <w:r>
               <w:rPr>
                 <w:rFonts w:ascii="Calibri" w:hAnsi="Calibri" w:cs="Calibri"/>
@@ -1072,7 +978,6 @@
               <w:t>modelop.modelTestResult.dmnRuleResults</w:t>
             </w:r>
             <w:proofErr w:type="spellEnd"/>
-            <w:proofErr w:type="gramEnd"/>
             <w:r>
               <w:rPr>
                 <w:rFonts w:ascii="Calibri" w:hAnsi="Calibri" w:cs="Calibri"/>
@@ -1122,7 +1027,6 @@
               <w:t>&lt;&lt;</w:t>
             </w:r>
             <w:proofErr w:type="spellStart"/>
-            <w:proofErr w:type="gramStart"/>
             <w:r>
               <w:rPr>
                 <w:rFonts w:ascii="Calibri" w:hAnsi="Calibri" w:cs="Calibri"/>
@@ -1132,7 +1036,6 @@
               <w:t>modelop.modelTestResult.dmnRuleResults</w:t>
             </w:r>
             <w:proofErr w:type="spellEnd"/>
-            <w:proofErr w:type="gramEnd"/>
             <w:r>
               <w:rPr>
                 <w:rFonts w:ascii="Calibri" w:hAnsi="Calibri" w:cs="Calibri"/>
@@ -1203,25 +1106,7 @@
                 <w:sz w:val="18"/>
                 <w:szCs w:val="18"/>
               </w:rPr>
-              <w:t>&lt;&lt;</w:t>
-            </w:r>
-            <w:proofErr w:type="gramStart"/>
-            <w:r>
-              <w:rPr>
-                <w:rFonts w:ascii="Calibri" w:hAnsi="Calibri" w:cs="Calibri"/>
-                <w:sz w:val="18"/>
-                <w:szCs w:val="18"/>
-              </w:rPr>
-              <w:t>modelop.modelTestResult.dmnRuleResults</w:t>
-            </w:r>
-            <w:proofErr w:type="gramEnd"/>
-            <w:r>
-              <w:rPr>
-                <w:rFonts w:ascii="Calibri" w:hAnsi="Calibri" w:cs="Calibri"/>
-                <w:sz w:val="18"/>
-                <w:szCs w:val="18"/>
-              </w:rPr>
-              <w:t>.[testCategory=Autocorrelation].passes&gt;&gt;</w:t>
+              <w:t>&lt;&lt;modelop.modelTestResult.dmnRuleResults.[testCategory=Autocorrelation].passes&gt;&gt;</w:t>
             </w:r>
           </w:p>
         </w:tc>
@@ -1243,25 +1128,7 @@
                 <w:sz w:val="18"/>
                 <w:szCs w:val="18"/>
               </w:rPr>
-              <w:t>&lt;&lt;</w:t>
-            </w:r>
-            <w:proofErr w:type="gramStart"/>
-            <w:r>
-              <w:rPr>
-                <w:rFonts w:ascii="Calibri" w:hAnsi="Calibri" w:cs="Calibri"/>
-                <w:sz w:val="18"/>
-                <w:szCs w:val="18"/>
-              </w:rPr>
-              <w:t>modelop.modelTestResult.dmnRuleResults</w:t>
-            </w:r>
-            <w:proofErr w:type="gramEnd"/>
-            <w:r>
-              <w:rPr>
-                <w:rFonts w:ascii="Calibri" w:hAnsi="Calibri" w:cs="Calibri"/>
-                <w:sz w:val="18"/>
-                <w:szCs w:val="18"/>
-              </w:rPr>
-              <w:t>.[testCategory=Autocorrelation].reason&gt;&gt;</w:t>
+              <w:t>&lt;&lt;modelop.modelTestResult.dmnRuleResults.[testCategory=Autocorrelation].reason&gt;&gt;</w:t>
             </w:r>
           </w:p>
         </w:tc>
@@ -1317,25 +1184,7 @@
                 <w:sz w:val="18"/>
                 <w:szCs w:val="18"/>
               </w:rPr>
-              <w:t>&lt;&lt;</w:t>
-            </w:r>
-            <w:proofErr w:type="gramStart"/>
-            <w:r>
-              <w:rPr>
-                <w:rFonts w:ascii="Calibri" w:hAnsi="Calibri" w:cs="Calibri"/>
-                <w:sz w:val="18"/>
-                <w:szCs w:val="18"/>
-              </w:rPr>
-              <w:t>modelop.modelTestResult.dmnRuleResults</w:t>
-            </w:r>
-            <w:proofErr w:type="gramEnd"/>
-            <w:r>
-              <w:rPr>
-                <w:rFonts w:ascii="Calibri" w:hAnsi="Calibri" w:cs="Calibri"/>
-                <w:sz w:val="18"/>
-                <w:szCs w:val="18"/>
-              </w:rPr>
-              <w:t>.[testCategory=</w:t>
+              <w:t>&lt;&lt;modelop.modelTestResult.dmnRuleResults.[testCategory=</w:t>
             </w:r>
             <w:r>
               <w:rPr>
@@ -1373,25 +1222,7 @@
                 <w:sz w:val="18"/>
                 <w:szCs w:val="18"/>
               </w:rPr>
-              <w:t>&lt;&lt;</w:t>
-            </w:r>
-            <w:proofErr w:type="gramStart"/>
-            <w:r>
-              <w:rPr>
-                <w:rFonts w:ascii="Calibri" w:hAnsi="Calibri" w:cs="Calibri"/>
-                <w:sz w:val="18"/>
-                <w:szCs w:val="18"/>
-              </w:rPr>
-              <w:t>modelop.modelTestResult.dmnRuleResults</w:t>
-            </w:r>
-            <w:proofErr w:type="gramEnd"/>
-            <w:r>
-              <w:rPr>
-                <w:rFonts w:ascii="Calibri" w:hAnsi="Calibri" w:cs="Calibri"/>
-                <w:sz w:val="18"/>
-                <w:szCs w:val="18"/>
-              </w:rPr>
-              <w:t>.[testCategory=</w:t>
+              <w:t>&lt;&lt;modelop.modelTestResult.dmnRuleResults.[testCategory=</w:t>
             </w:r>
             <w:r>
               <w:rPr>
@@ -1463,25 +1294,7 @@
                 <w:sz w:val="18"/>
                 <w:szCs w:val="18"/>
               </w:rPr>
-              <w:t>&lt;&lt;</w:t>
-            </w:r>
-            <w:proofErr w:type="gramStart"/>
-            <w:r>
-              <w:rPr>
-                <w:rFonts w:ascii="Calibri" w:hAnsi="Calibri" w:cs="Calibri"/>
-                <w:sz w:val="18"/>
-                <w:szCs w:val="18"/>
-              </w:rPr>
-              <w:t>modelop.modelTestResult.dmnRuleResults</w:t>
-            </w:r>
-            <w:proofErr w:type="gramEnd"/>
-            <w:r>
-              <w:rPr>
-                <w:rFonts w:ascii="Calibri" w:hAnsi="Calibri" w:cs="Calibri"/>
-                <w:sz w:val="18"/>
-                <w:szCs w:val="18"/>
-              </w:rPr>
-              <w:t>.[testCategory=</w:t>
+              <w:t>&lt;&lt;modelop.modelTestResult.dmnRuleResults.[testCategory=</w:t>
             </w:r>
             <w:r>
               <w:rPr>
@@ -1519,25 +1332,7 @@
                 <w:sz w:val="18"/>
                 <w:szCs w:val="18"/>
               </w:rPr>
-              <w:t>&lt;&lt;</w:t>
-            </w:r>
-            <w:proofErr w:type="gramStart"/>
-            <w:r>
-              <w:rPr>
-                <w:rFonts w:ascii="Calibri" w:hAnsi="Calibri" w:cs="Calibri"/>
-                <w:sz w:val="18"/>
-                <w:szCs w:val="18"/>
-              </w:rPr>
-              <w:t>modelop.modelTestResult.dmnRuleResults</w:t>
-            </w:r>
-            <w:proofErr w:type="gramEnd"/>
-            <w:r>
-              <w:rPr>
-                <w:rFonts w:ascii="Calibri" w:hAnsi="Calibri" w:cs="Calibri"/>
-                <w:sz w:val="18"/>
-                <w:szCs w:val="18"/>
-              </w:rPr>
-              <w:t>.[testCategory=</w:t>
+              <w:t>&lt;&lt;modelop.modelTestResult.dmnRuleResults.[testCategory=</w:t>
             </w:r>
             <w:r>
               <w:rPr>
@@ -1627,25 +1422,7 @@
                 <w:sz w:val="18"/>
                 <w:szCs w:val="18"/>
               </w:rPr>
-              <w:t>&lt;&lt;</w:t>
-            </w:r>
-            <w:proofErr w:type="gramStart"/>
-            <w:r>
-              <w:rPr>
-                <w:rFonts w:ascii="Calibri" w:hAnsi="Calibri" w:cs="Calibri"/>
-                <w:sz w:val="18"/>
-                <w:szCs w:val="18"/>
-              </w:rPr>
-              <w:t>modelop.modelTestResult.dmnRuleResults</w:t>
-            </w:r>
-            <w:proofErr w:type="gramEnd"/>
-            <w:r>
-              <w:rPr>
-                <w:rFonts w:ascii="Calibri" w:hAnsi="Calibri" w:cs="Calibri"/>
-                <w:sz w:val="18"/>
-                <w:szCs w:val="18"/>
-              </w:rPr>
-              <w:t xml:space="preserve">.[testCategory=Homoscedacticity: </w:t>
+              <w:t xml:space="preserve">&lt;&lt;modelop.modelTestResult.dmnRuleResults.[testCategory=Homoscedacticity: </w:t>
             </w:r>
             <w:proofErr w:type="spellStart"/>
             <w:r>
@@ -1687,25 +1464,7 @@
                 <w:szCs w:val="18"/>
               </w:rPr>
               <w:lastRenderedPageBreak/>
-              <w:t>&lt;&lt;</w:t>
-            </w:r>
-            <w:proofErr w:type="gramStart"/>
-            <w:r>
-              <w:rPr>
-                <w:rFonts w:ascii="Calibri" w:hAnsi="Calibri" w:cs="Calibri"/>
-                <w:sz w:val="18"/>
-                <w:szCs w:val="18"/>
-              </w:rPr>
-              <w:t>modelop.modelTestResult.dmnRuleResults</w:t>
-            </w:r>
-            <w:proofErr w:type="gramEnd"/>
-            <w:r>
-              <w:rPr>
-                <w:rFonts w:ascii="Calibri" w:hAnsi="Calibri" w:cs="Calibri"/>
-                <w:sz w:val="18"/>
-                <w:szCs w:val="18"/>
-              </w:rPr>
-              <w:t xml:space="preserve">.[testCategory=Homoscedacticity: </w:t>
+              <w:t xml:space="preserve">&lt;&lt;modelop.modelTestResult.dmnRuleResults.[testCategory=Homoscedacticity: </w:t>
             </w:r>
             <w:proofErr w:type="spellStart"/>
             <w:r>
@@ -1769,25 +1528,7 @@
                 <w:sz w:val="18"/>
                 <w:szCs w:val="18"/>
               </w:rPr>
-              <w:t>&lt;&lt;</w:t>
-            </w:r>
-            <w:proofErr w:type="gramStart"/>
-            <w:r>
-              <w:rPr>
-                <w:rFonts w:ascii="Calibri" w:hAnsi="Calibri" w:cs="Calibri"/>
-                <w:sz w:val="18"/>
-                <w:szCs w:val="18"/>
-              </w:rPr>
-              <w:t>modelop.modelTestResult.dmnRuleResults</w:t>
-            </w:r>
-            <w:proofErr w:type="gramEnd"/>
-            <w:r>
-              <w:rPr>
-                <w:rFonts w:ascii="Calibri" w:hAnsi="Calibri" w:cs="Calibri"/>
-                <w:sz w:val="18"/>
-                <w:szCs w:val="18"/>
-              </w:rPr>
-              <w:t>.[testCategory=Normality: Kolmogorov Smirnov].passes&gt;&gt;</w:t>
+              <w:t>&lt;&lt;modelop.modelTestResult.dmnRuleResults.[testCategory=Normality: Kolmogorov Smirnov].passes&gt;&gt;</w:t>
             </w:r>
           </w:p>
         </w:tc>
@@ -1809,25 +1550,7 @@
                 <w:sz w:val="18"/>
                 <w:szCs w:val="18"/>
               </w:rPr>
-              <w:t>&lt;&lt;</w:t>
-            </w:r>
-            <w:proofErr w:type="gramStart"/>
-            <w:r>
-              <w:rPr>
-                <w:rFonts w:ascii="Calibri" w:hAnsi="Calibri" w:cs="Calibri"/>
-                <w:sz w:val="18"/>
-                <w:szCs w:val="18"/>
-              </w:rPr>
-              <w:t>modelop.modelTestResult.dmnRuleResults</w:t>
-            </w:r>
-            <w:proofErr w:type="gramEnd"/>
-            <w:r>
-              <w:rPr>
-                <w:rFonts w:ascii="Calibri" w:hAnsi="Calibri" w:cs="Calibri"/>
-                <w:sz w:val="18"/>
-                <w:szCs w:val="18"/>
-              </w:rPr>
-              <w:t>.[testCategory=Normality: Kolmogorov Smirnov].reason&gt;&gt;</w:t>
+              <w:t>&lt;&lt;modelop.modelTestResult.dmnRuleResults.[testCategory=Normality: Kolmogorov Smirnov].reason&gt;&gt;</w:t>
             </w:r>
           </w:p>
         </w:tc>
@@ -1873,25 +1596,7 @@
                 <w:sz w:val="18"/>
                 <w:szCs w:val="18"/>
               </w:rPr>
-              <w:t>&lt;&lt;</w:t>
-            </w:r>
-            <w:proofErr w:type="gramStart"/>
-            <w:r>
-              <w:rPr>
-                <w:rFonts w:ascii="Calibri" w:hAnsi="Calibri" w:cs="Calibri"/>
-                <w:sz w:val="18"/>
-                <w:szCs w:val="18"/>
-              </w:rPr>
-              <w:t>modelop.modelTestResult.dmnRuleResults</w:t>
-            </w:r>
-            <w:proofErr w:type="gramEnd"/>
-            <w:r>
-              <w:rPr>
-                <w:rFonts w:ascii="Calibri" w:hAnsi="Calibri" w:cs="Calibri"/>
-                <w:sz w:val="18"/>
-                <w:szCs w:val="18"/>
-              </w:rPr>
-              <w:t>.[testCategory=Normality: Anderson Darling].passes&gt;&gt;</w:t>
+              <w:t>&lt;&lt;modelop.modelTestResult.dmnRuleResults.[testCategory=Normality: Anderson Darling].passes&gt;&gt;</w:t>
             </w:r>
           </w:p>
         </w:tc>
@@ -1913,25 +1618,7 @@
                 <w:sz w:val="18"/>
                 <w:szCs w:val="18"/>
               </w:rPr>
-              <w:t>&lt;&lt;</w:t>
-            </w:r>
-            <w:proofErr w:type="gramStart"/>
-            <w:r>
-              <w:rPr>
-                <w:rFonts w:ascii="Calibri" w:hAnsi="Calibri" w:cs="Calibri"/>
-                <w:sz w:val="18"/>
-                <w:szCs w:val="18"/>
-              </w:rPr>
-              <w:t>modelop.modelTestResult.dmnRuleResults</w:t>
-            </w:r>
-            <w:proofErr w:type="gramEnd"/>
-            <w:r>
-              <w:rPr>
-                <w:rFonts w:ascii="Calibri" w:hAnsi="Calibri" w:cs="Calibri"/>
-                <w:sz w:val="18"/>
-                <w:szCs w:val="18"/>
-              </w:rPr>
-              <w:t>.[testCategory=Normality: Anderson Darling].reason&gt;&gt;</w:t>
+              <w:t>&lt;&lt;modelop.modelTestResult.dmnRuleResults.[testCategory=Normality: Anderson Darling].reason&gt;&gt;</w:t>
             </w:r>
           </w:p>
         </w:tc>
@@ -1977,25 +1664,7 @@
                 <w:sz w:val="18"/>
                 <w:szCs w:val="18"/>
               </w:rPr>
-              <w:t>&lt;&lt;</w:t>
-            </w:r>
-            <w:proofErr w:type="gramStart"/>
-            <w:r>
-              <w:rPr>
-                <w:rFonts w:ascii="Calibri" w:hAnsi="Calibri" w:cs="Calibri"/>
-                <w:sz w:val="18"/>
-                <w:szCs w:val="18"/>
-              </w:rPr>
-              <w:t>modelop.modelTestResult.dmnRuleResults</w:t>
-            </w:r>
-            <w:proofErr w:type="gramEnd"/>
-            <w:r>
-              <w:rPr>
-                <w:rFonts w:ascii="Calibri" w:hAnsi="Calibri" w:cs="Calibri"/>
-                <w:sz w:val="18"/>
-                <w:szCs w:val="18"/>
-              </w:rPr>
-              <w:t>.[testCategory=Normality: Cramer Von Mises].passes&gt;&gt;</w:t>
+              <w:t>&lt;&lt;modelop.modelTestResult.dmnRuleResults.[testCategory=Normality: Cramer Von Mises].passes&gt;&gt;</w:t>
             </w:r>
           </w:p>
         </w:tc>
@@ -2017,25 +1686,7 @@
                 <w:sz w:val="18"/>
                 <w:szCs w:val="18"/>
               </w:rPr>
-              <w:t>&lt;&lt;</w:t>
-            </w:r>
-            <w:proofErr w:type="gramStart"/>
-            <w:r>
-              <w:rPr>
-                <w:rFonts w:ascii="Calibri" w:hAnsi="Calibri" w:cs="Calibri"/>
-                <w:sz w:val="18"/>
-                <w:szCs w:val="18"/>
-              </w:rPr>
-              <w:t>modelop.modelTestResult.dmnRuleResults</w:t>
-            </w:r>
-            <w:proofErr w:type="gramEnd"/>
-            <w:r>
-              <w:rPr>
-                <w:rFonts w:ascii="Calibri" w:hAnsi="Calibri" w:cs="Calibri"/>
-                <w:sz w:val="18"/>
-                <w:szCs w:val="18"/>
-              </w:rPr>
-              <w:t>.[testCategory=Normality: Cramer Von Mises].reason&gt;&gt;</w:t>
+              <w:t>&lt;&lt;modelop.modelTestResult.dmnRuleResults.[testCategory=Normality: Cramer Von Mises].reason&gt;&gt;</w:t>
             </w:r>
           </w:p>
         </w:tc>
@@ -2081,25 +1732,7 @@
                 <w:sz w:val="18"/>
                 <w:szCs w:val="18"/>
               </w:rPr>
-              <w:t>&lt;&lt;</w:t>
-            </w:r>
-            <w:proofErr w:type="gramStart"/>
-            <w:r>
-              <w:rPr>
-                <w:rFonts w:ascii="Calibri" w:hAnsi="Calibri" w:cs="Calibri"/>
-                <w:sz w:val="18"/>
-                <w:szCs w:val="18"/>
-              </w:rPr>
-              <w:t>modelop.modelTestResult.dmnRuleResults</w:t>
-            </w:r>
-            <w:proofErr w:type="gramEnd"/>
-            <w:r>
-              <w:rPr>
-                <w:rFonts w:ascii="Calibri" w:hAnsi="Calibri" w:cs="Calibri"/>
-                <w:sz w:val="18"/>
-                <w:szCs w:val="18"/>
-              </w:rPr>
-              <w:t>.[testCategory=</w:t>
+              <w:t>&lt;&lt;modelop.modelTestResult.dmnRuleResults.[testCategory=</w:t>
             </w:r>
             <w:r>
               <w:rPr>
@@ -2137,25 +1770,7 @@
                 <w:sz w:val="18"/>
                 <w:szCs w:val="18"/>
               </w:rPr>
-              <w:t>&lt;&lt;</w:t>
-            </w:r>
-            <w:proofErr w:type="gramStart"/>
-            <w:r>
-              <w:rPr>
-                <w:rFonts w:ascii="Calibri" w:hAnsi="Calibri" w:cs="Calibri"/>
-                <w:sz w:val="18"/>
-                <w:szCs w:val="18"/>
-              </w:rPr>
-              <w:t>modelop.modelTestResult.dmnRuleResults</w:t>
-            </w:r>
-            <w:proofErr w:type="gramEnd"/>
-            <w:r>
-              <w:rPr>
-                <w:rFonts w:ascii="Calibri" w:hAnsi="Calibri" w:cs="Calibri"/>
-                <w:sz w:val="18"/>
-                <w:szCs w:val="18"/>
-              </w:rPr>
-              <w:t>.[testCategory=</w:t>
+              <w:t>&lt;&lt;modelop.modelTestResult.dmnRuleResults.[testCategory=</w:t>
             </w:r>
             <w:r>
               <w:rPr>
@@ -2219,25 +1834,7 @@
                 <w:sz w:val="18"/>
                 <w:szCs w:val="18"/>
               </w:rPr>
-              <w:t>&lt;&lt;</w:t>
-            </w:r>
-            <w:proofErr w:type="gramStart"/>
-            <w:r>
-              <w:rPr>
-                <w:rFonts w:ascii="Calibri" w:hAnsi="Calibri" w:cs="Calibri"/>
-                <w:sz w:val="18"/>
-                <w:szCs w:val="18"/>
-              </w:rPr>
-              <w:t>modelop.modelTestResult.dmnRuleResults</w:t>
-            </w:r>
-            <w:proofErr w:type="gramEnd"/>
-            <w:r>
-              <w:rPr>
-                <w:rFonts w:ascii="Calibri" w:hAnsi="Calibri" w:cs="Calibri"/>
-                <w:sz w:val="18"/>
-                <w:szCs w:val="18"/>
-              </w:rPr>
-              <w:t>.[testCategory=Mulitcolinearity].passes&gt;&gt;</w:t>
+              <w:t>&lt;&lt;modelop.modelTestResult.dmnRuleResults.[testCategory=Mulitcolinearity].passes&gt;&gt;</w:t>
             </w:r>
           </w:p>
         </w:tc>
@@ -2259,25 +1856,7 @@
                 <w:sz w:val="18"/>
                 <w:szCs w:val="18"/>
               </w:rPr>
-              <w:t>&lt;&lt;</w:t>
-            </w:r>
-            <w:proofErr w:type="gramStart"/>
-            <w:r>
-              <w:rPr>
-                <w:rFonts w:ascii="Calibri" w:hAnsi="Calibri" w:cs="Calibri"/>
-                <w:sz w:val="18"/>
-                <w:szCs w:val="18"/>
-              </w:rPr>
-              <w:t>modelop.modelTestResult.dmnRuleResults</w:t>
-            </w:r>
-            <w:proofErr w:type="gramEnd"/>
-            <w:r>
-              <w:rPr>
-                <w:rFonts w:ascii="Calibri" w:hAnsi="Calibri" w:cs="Calibri"/>
-                <w:sz w:val="18"/>
-                <w:szCs w:val="18"/>
-              </w:rPr>
-              <w:t>.[testCategory=Mulitcolinearity].reason&gt;&gt;</w:t>
+              <w:t>&lt;&lt;modelop.modelTestResult.dmnRuleResults.[testCategory=Mulitcolinearity].reason&gt;&gt;</w:t>
             </w:r>
           </w:p>
         </w:tc>
@@ -2397,7 +1976,6 @@
               <w:t>&lt;&lt;</w:t>
             </w:r>
             <w:proofErr w:type="spellStart"/>
-            <w:proofErr w:type="gramStart"/>
             <w:r>
               <w:rPr>
                 <w:rFonts w:ascii="Calibri" w:hAnsi="Calibri" w:cs="Calibri"/>
@@ -2407,14 +1985,29 @@
               <w:t>modelop.modelTestResult.testResults</w:t>
             </w:r>
             <w:proofErr w:type="spellEnd"/>
-            <w:proofErr w:type="gramEnd"/>
             <w:r>
               <w:rPr>
                 <w:rFonts w:ascii="Calibri" w:hAnsi="Calibri" w:cs="Calibri"/>
                 <w:sz w:val="16"/>
                 <w:szCs w:val="16"/>
               </w:rPr>
-              <w:t>.(performance)[0].values &gt;&gt;</w:t>
+              <w:t>.(performance)</w:t>
+            </w:r>
+            <w:r>
+              <w:rPr>
+                <w:rFonts w:ascii="Calibri" w:hAnsi="Calibri" w:cs="Calibri"/>
+                <w:sz w:val="16"/>
+                <w:szCs w:val="16"/>
+              </w:rPr>
+              <w:t>[0].values</w:t>
+            </w:r>
+            <w:r>
+              <w:rPr>
+                <w:rFonts w:ascii="Calibri" w:hAnsi="Calibri" w:cs="Calibri"/>
+                <w:sz w:val="16"/>
+                <w:szCs w:val="16"/>
+              </w:rPr>
+              <w:t>&gt;&gt;</w:t>
             </w:r>
           </w:p>
         </w:tc>
@@ -2422,12 +2015,55 @@
     </w:tbl>
     <w:p>
       <w:pPr>
-        <w:rPr>
-          <w:rFonts w:ascii="Calibri" w:hAnsi="Calibri" w:cs="Calibri"/>
-          <w:b/>
-          <w:bCs/>
+        <w:pStyle w:val="Caption"/>
+        <w:rPr>
+          <w:rFonts w:ascii="Calibri" w:hAnsi="Calibri" w:cs="Calibri"/>
         </w:rPr>
       </w:pPr>
+      <w:r>
+        <w:rPr>
+          <w:rFonts w:ascii="Calibri" w:hAnsi="Calibri" w:cs="Calibri"/>
+        </w:rPr>
+        <w:t xml:space="preserve">Table </w:t>
+      </w:r>
+      <w:r>
+        <w:rPr>
+          <w:rFonts w:ascii="Calibri" w:hAnsi="Calibri" w:cs="Calibri"/>
+        </w:rPr>
+        <w:fldChar w:fldCharType="begin"/>
+      </w:r>
+      <w:r>
+        <w:rPr>
+          <w:rFonts w:ascii="Calibri" w:hAnsi="Calibri" w:cs="Calibri"/>
+        </w:rPr>
+        <w:instrText xml:space="preserve"> SEQ Table \* ARABIC </w:instrText>
+      </w:r>
+      <w:r>
+        <w:rPr>
+          <w:rFonts w:ascii="Calibri" w:hAnsi="Calibri" w:cs="Calibri"/>
+        </w:rPr>
+        <w:fldChar w:fldCharType="separate"/>
+      </w:r>
+      <w:r>
+        <w:rPr>
+          <w:rFonts w:ascii="Calibri" w:hAnsi="Calibri" w:cs="Calibri"/>
+          <w:noProof/>
+        </w:rPr>
+        <w:t>1</w:t>
+      </w:r>
+      <w:r>
+        <w:rPr>
+          <w:rFonts w:ascii="Calibri" w:hAnsi="Calibri" w:cs="Calibri"/>
+          <w:noProof/>
+        </w:rPr>
+        <w:fldChar w:fldCharType="end"/>
+      </w:r>
+      <w:r>
+        <w:rPr>
+          <w:rFonts w:ascii="Calibri" w:hAnsi="Calibri" w:cs="Calibri"/>
+        </w:rPr>
+        <w:t xml:space="preserve"> - Metrics</w:t>
+      </w:r>
     </w:p>
     <w:p>
       <w:pPr>
@@ -2476,7 +2112,6 @@
         <w:t>&lt;&lt;</w:t>
       </w:r>
       <w:proofErr w:type="spellStart"/>
-      <w:proofErr w:type="gramStart"/>
       <w:r>
         <w:rPr>
           <w:rFonts w:ascii="Calibri" w:hAnsi="Calibri" w:cs="Calibri"/>
@@ -2490,7 +2125,6 @@
         <w:t>stability</w:t>
       </w:r>
       <w:proofErr w:type="spellEnd"/>
-      <w:proofErr w:type="gramEnd"/>
       <w:r>
         <w:rPr>
           <w:rFonts w:ascii="Calibri" w:hAnsi="Calibri" w:cs="Calibri"/>
@@ -2537,153 +2171,6 @@
         </w:rPr>
         <w:t>Below is a detailed list of the standardized statistical diagnostics tests for the model.</w:t>
       </w:r>
-    </w:p>
-    <w:p>
-      <w:pPr>
-        <w:rPr>
-          <w:rFonts w:ascii="Calibri" w:hAnsi="Calibri" w:cs="Calibri"/>
-          <w:i/>
-          <w:iCs/>
-        </w:rPr>
-      </w:pPr>
-      <w:r>
-        <w:rPr>
-          <w:rFonts w:ascii="Calibri" w:hAnsi="Calibri" w:cs="Calibri"/>
-          <w:i/>
-          <w:iCs/>
-        </w:rPr>
-        <w:t>textual analysis of the metrics and what they indicate</w:t>
-      </w:r>
-    </w:p>
-    <w:p>
-      <w:pPr>
-        <w:rPr>
-          <w:rFonts w:ascii="Calibri" w:hAnsi="Calibri" w:cs="Calibri"/>
-          <w:color w:val="4472C4" w:themeColor="accent1"/>
-          <w:sz w:val="21"/>
-          <w:szCs w:val="21"/>
-        </w:rPr>
-      </w:pPr>
-    </w:p>
-    <w:p>
-      <w:pPr>
-        <w:rPr>
-          <w:rFonts w:ascii="Calibri" w:hAnsi="Calibri" w:cs="Calibri"/>
-          <w:sz w:val="21"/>
-          <w:szCs w:val="21"/>
-        </w:rPr>
-      </w:pPr>
-      <w:r>
-        <w:rPr>
-          <w:rFonts w:ascii="Calibri" w:hAnsi="Calibri" w:cs="Calibri"/>
-          <w:color w:val="4472C4" w:themeColor="accent1"/>
-          <w:sz w:val="21"/>
-          <w:szCs w:val="21"/>
-        </w:rPr>
-        <w:t>Rank Order Break</w:t>
-      </w:r>
-      <w:r>
-        <w:rPr>
-          <w:rFonts w:ascii="Calibri" w:hAnsi="Calibri" w:cs="Calibri"/>
-          <w:color w:val="4472C4" w:themeColor="accent1"/>
-          <w:sz w:val="21"/>
-          <w:szCs w:val="21"/>
-        </w:rPr>
-        <w:t>:</w:t>
-      </w:r>
-    </w:p>
-    <w:tbl>
-      <w:tblPr>
-        <w:tblStyle w:val="TableGrid"/>
-        <w:tblW w:w="11520" w:type="dxa"/>
-        <w:tblInd w:w="-1085" w:type="dxa"/>
-        <w:tblBorders>
-          <w:top w:val="double" w:sz="4" w:space="0" w:color="auto"/>
-          <w:left w:val="double" w:sz="4" w:space="0" w:color="auto"/>
-          <w:bottom w:val="double" w:sz="4" w:space="0" w:color="auto"/>
-          <w:right w:val="double" w:sz="4" w:space="0" w:color="auto"/>
-          <w:insideH w:val="double" w:sz="4" w:space="0" w:color="auto"/>
-          <w:insideV w:val="double" w:sz="4" w:space="0" w:color="auto"/>
-        </w:tblBorders>
-        <w:tblLook w:val="04A0" w:firstRow="1" w:lastRow="0" w:firstColumn="1" w:lastColumn="0" w:noHBand="0" w:noVBand="1"/>
-      </w:tblPr>
-      <w:tblGrid>
-        <w:gridCol w:w="11520"/>
-      </w:tblGrid>
-      <w:tr>
-        <w:tc>
-          <w:tcPr>
-            <w:tcW w:w="11520" w:type="dxa"/>
-          </w:tcPr>
-          <w:p>
-            <w:pPr>
-              <w:keepNext/>
-              <w:rPr>
-                <w:rFonts w:ascii="Calibri" w:hAnsi="Calibri" w:cs="Calibri"/>
-                <w:sz w:val="16"/>
-                <w:szCs w:val="16"/>
-              </w:rPr>
-            </w:pPr>
-            <w:r>
-              <w:rPr>
-                <w:rFonts w:ascii="Calibri" w:hAnsi="Calibri" w:cs="Calibri"/>
-                <w:sz w:val="16"/>
-                <w:szCs w:val="16"/>
-              </w:rPr>
-              <w:lastRenderedPageBreak/>
-              <w:t>&lt;&lt;</w:t>
-            </w:r>
-            <w:proofErr w:type="spellStart"/>
-            <w:proofErr w:type="gramStart"/>
-            <w:r>
-              <w:rPr>
-                <w:rFonts w:ascii="Calibri" w:hAnsi="Calibri" w:cs="Calibri"/>
-                <w:sz w:val="16"/>
-                <w:szCs w:val="16"/>
-              </w:rPr>
-              <w:t>modelop.modelTestResult.testResults</w:t>
-            </w:r>
-            <w:proofErr w:type="spellEnd"/>
-            <w:proofErr w:type="gramEnd"/>
-            <w:r>
-              <w:rPr>
-                <w:rFonts w:ascii="Calibri" w:hAnsi="Calibri" w:cs="Calibri"/>
-                <w:sz w:val="16"/>
-                <w:szCs w:val="16"/>
-              </w:rPr>
-              <w:t>.(</w:t>
-            </w:r>
-            <w:proofErr w:type="spellStart"/>
-            <w:r>
-              <w:rPr>
-                <w:rFonts w:ascii="Calibri" w:hAnsi="Calibri" w:cs="Calibri"/>
-                <w:sz w:val="16"/>
-                <w:szCs w:val="16"/>
-              </w:rPr>
-              <w:t>RankOrder</w:t>
-            </w:r>
-            <w:proofErr w:type="spellEnd"/>
-            <w:r>
-              <w:rPr>
-                <w:rFonts w:ascii="Calibri" w:hAnsi="Calibri" w:cs="Calibri"/>
-                <w:sz w:val="16"/>
-                <w:szCs w:val="16"/>
-              </w:rPr>
-              <w:t>)[0].values&gt;&gt;</w:t>
-            </w:r>
-          </w:p>
-        </w:tc>
-      </w:tr>
-    </w:tbl>
-    <w:p>
-      <w:pPr>
-        <w:rPr>
-          <w:rFonts w:ascii="Calibri" w:hAnsi="Calibri" w:cs="Calibri"/>
-          <w:color w:val="4472C4" w:themeColor="accent1"/>
-          <w:sz w:val="21"/>
-          <w:szCs w:val="21"/>
-        </w:rPr>
-      </w:pPr>
     </w:p>
     <w:p>
       <w:pPr>
@@ -2755,6 +2242,7 @@
                 <w:szCs w:val="21"/>
                 <w:u w:val="single"/>
               </w:rPr>
+              <w:lastRenderedPageBreak/>
               <w:t>Durbin-Watson Test:</w:t>
             </w:r>
           </w:p>
@@ -2776,36 +2264,16 @@
                 <w:sz w:val="21"/>
                 <w:szCs w:val="21"/>
               </w:rPr>
-              <w:t>dw_</w:t>
-            </w:r>
-            <w:proofErr w:type="gramStart"/>
-            <w:r>
-              <w:rPr>
-                <w:rFonts w:ascii="Calibri" w:hAnsi="Calibri" w:cs="Calibri"/>
-                <w:i/>
-                <w:iCs/>
-                <w:sz w:val="21"/>
-                <w:szCs w:val="21"/>
-              </w:rPr>
-              <w:t>statistic</w:t>
-            </w:r>
-            <w:proofErr w:type="spellEnd"/>
-            <w:r>
-              <w:rPr>
-                <w:rFonts w:ascii="Calibri" w:hAnsi="Calibri" w:cs="Calibri"/>
-                <w:sz w:val="21"/>
-                <w:szCs w:val="21"/>
-              </w:rPr>
-              <w:t xml:space="preserve"> :</w:t>
-            </w:r>
-            <w:proofErr w:type="gramEnd"/>
-            <w:r>
-              <w:rPr>
-                <w:rFonts w:ascii="Calibri" w:hAnsi="Calibri" w:cs="Calibri"/>
-                <w:sz w:val="21"/>
-                <w:szCs w:val="21"/>
-              </w:rPr>
-              <w:t xml:space="preserve"> &lt;&lt;</w:t>
+              <w:t>dw_statistic</w:t>
+            </w:r>
+            <w:proofErr w:type="spellEnd"/>
+            <w:r>
+              <w:rPr>
+                <w:rFonts w:ascii="Calibri" w:hAnsi="Calibri" w:cs="Calibri"/>
+                <w:sz w:val="21"/>
+                <w:szCs w:val="21"/>
+              </w:rPr>
+              <w:t xml:space="preserve"> : &lt;&lt;</w:t>
             </w:r>
             <w:proofErr w:type="spellStart"/>
             <w:r>
@@ -2953,9 +2421,72 @@
                 <w:sz w:val="21"/>
                 <w:szCs w:val="21"/>
               </w:rPr>
-              <w:t>ks_</w:t>
-            </w:r>
-            <w:proofErr w:type="gramStart"/>
+              <w:t>ks_statistic</w:t>
+            </w:r>
+            <w:proofErr w:type="spellEnd"/>
+            <w:r>
+              <w:rPr>
+                <w:rFonts w:ascii="Calibri" w:hAnsi="Calibri" w:cs="Calibri"/>
+                <w:sz w:val="16"/>
+                <w:szCs w:val="16"/>
+              </w:rPr>
+              <w:t xml:space="preserve"> </w:t>
+            </w:r>
+            <w:r>
+              <w:rPr>
+                <w:rFonts w:ascii="Calibri" w:hAnsi="Calibri" w:cs="Calibri"/>
+                <w:sz w:val="21"/>
+                <w:szCs w:val="21"/>
+              </w:rPr>
+              <w:t>: &lt;&lt;</w:t>
+            </w:r>
+            <w:proofErr w:type="spellStart"/>
+            <w:r>
+              <w:rPr>
+                <w:rFonts w:ascii="Calibri" w:hAnsi="Calibri" w:cs="Calibri"/>
+                <w:sz w:val="21"/>
+                <w:szCs w:val="21"/>
+              </w:rPr>
+              <w:t>modelop.modelTestResult.testResults</w:t>
+            </w:r>
+            <w:proofErr w:type="spellEnd"/>
+            <w:r>
+              <w:rPr>
+                <w:rFonts w:ascii="Calibri" w:hAnsi="Calibri" w:cs="Calibri"/>
+                <w:sz w:val="21"/>
+                <w:szCs w:val="21"/>
+              </w:rPr>
+              <w:t>.(</w:t>
+            </w:r>
+            <w:proofErr w:type="spellStart"/>
+            <w:r>
+              <w:rPr>
+                <w:rFonts w:ascii="Calibri" w:hAnsi="Calibri" w:cs="Calibri"/>
+                <w:sz w:val="21"/>
+                <w:szCs w:val="21"/>
+              </w:rPr>
+              <w:t>ks_statistic</w:t>
+            </w:r>
+            <w:proofErr w:type="spellEnd"/>
+            <w:r>
+              <w:rPr>
+                <w:rFonts w:ascii="Calibri" w:hAnsi="Calibri" w:cs="Calibri"/>
+                <w:sz w:val="21"/>
+                <w:szCs w:val="21"/>
+              </w:rPr>
+              <w:t>)&gt;&gt;</w:t>
+            </w:r>
+          </w:p>
+          <w:p>
+            <w:pPr>
+              <w:keepNext/>
+              <w:rPr>
+                <w:rFonts w:ascii="Calibri" w:hAnsi="Calibri" w:cs="Calibri"/>
+                <w:sz w:val="16"/>
+                <w:szCs w:val="16"/>
+              </w:rPr>
+            </w:pPr>
+            <w:proofErr w:type="spellStart"/>
             <w:r>
               <w:rPr>
                 <w:rFonts w:ascii="Calibri" w:hAnsi="Calibri" w:cs="Calibri"/>
@@ -2964,33 +2495,16 @@
                 <w:sz w:val="21"/>
                 <w:szCs w:val="21"/>
               </w:rPr>
-              <w:t>statistic</w:t>
-            </w:r>
-            <w:proofErr w:type="spellEnd"/>
-            <w:r>
-              <w:rPr>
-                <w:rFonts w:ascii="Calibri" w:hAnsi="Calibri" w:cs="Calibri"/>
-                <w:sz w:val="16"/>
-                <w:szCs w:val="16"/>
-              </w:rPr>
-              <w:t xml:space="preserve"> </w:t>
-            </w:r>
-            <w:r>
-              <w:rPr>
-                <w:rFonts w:ascii="Calibri" w:hAnsi="Calibri" w:cs="Calibri"/>
-                <w:sz w:val="21"/>
-                <w:szCs w:val="21"/>
-              </w:rPr>
-              <w:t>:</w:t>
-            </w:r>
-            <w:proofErr w:type="gramEnd"/>
-            <w:r>
-              <w:rPr>
-                <w:rFonts w:ascii="Calibri" w:hAnsi="Calibri" w:cs="Calibri"/>
-                <w:sz w:val="21"/>
-                <w:szCs w:val="21"/>
-              </w:rPr>
-              <w:t xml:space="preserve"> &lt;&lt;</w:t>
+              <w:t>ks_p_value</w:t>
+            </w:r>
+            <w:proofErr w:type="spellEnd"/>
+            <w:r>
+              <w:rPr>
+                <w:rFonts w:ascii="Calibri" w:hAnsi="Calibri" w:cs="Calibri"/>
+                <w:sz w:val="21"/>
+                <w:szCs w:val="21"/>
+              </w:rPr>
+              <w:t>: &lt;&lt;</w:t>
             </w:r>
             <w:proofErr w:type="spellStart"/>
             <w:r>
@@ -3002,74 +2516,6 @@
               <w:t>modelop.modelTestResult.testResults</w:t>
             </w:r>
             <w:proofErr w:type="spellEnd"/>
-            <w:r>
-              <w:rPr>
-                <w:rFonts w:ascii="Calibri" w:hAnsi="Calibri" w:cs="Calibri"/>
-                <w:sz w:val="21"/>
-                <w:szCs w:val="21"/>
-              </w:rPr>
-              <w:t>.(</w:t>
-            </w:r>
-            <w:proofErr w:type="spellStart"/>
-            <w:r>
-              <w:rPr>
-                <w:rFonts w:ascii="Calibri" w:hAnsi="Calibri" w:cs="Calibri"/>
-                <w:sz w:val="21"/>
-                <w:szCs w:val="21"/>
-              </w:rPr>
-              <w:t>ks_statistic</w:t>
-            </w:r>
-            <w:proofErr w:type="spellEnd"/>
-            <w:r>
-              <w:rPr>
-                <w:rFonts w:ascii="Calibri" w:hAnsi="Calibri" w:cs="Calibri"/>
-                <w:sz w:val="21"/>
-                <w:szCs w:val="21"/>
-              </w:rPr>
-              <w:t>)&gt;&gt;</w:t>
-            </w:r>
-          </w:p>
-          <w:p>
-            <w:pPr>
-              <w:keepNext/>
-              <w:rPr>
-                <w:rFonts w:ascii="Calibri" w:hAnsi="Calibri" w:cs="Calibri"/>
-                <w:sz w:val="16"/>
-                <w:szCs w:val="16"/>
-              </w:rPr>
-            </w:pPr>
-            <w:proofErr w:type="spellStart"/>
-            <w:r>
-              <w:rPr>
-                <w:rFonts w:ascii="Calibri" w:hAnsi="Calibri" w:cs="Calibri"/>
-                <w:i/>
-                <w:iCs/>
-                <w:sz w:val="21"/>
-                <w:szCs w:val="21"/>
-              </w:rPr>
-              <w:t>ks_p_value</w:t>
-            </w:r>
-            <w:proofErr w:type="spellEnd"/>
-            <w:r>
-              <w:rPr>
-                <w:rFonts w:ascii="Calibri" w:hAnsi="Calibri" w:cs="Calibri"/>
-                <w:sz w:val="21"/>
-                <w:szCs w:val="21"/>
-              </w:rPr>
-              <w:t>: &lt;&lt;</w:t>
-            </w:r>
-            <w:proofErr w:type="spellStart"/>
-            <w:proofErr w:type="gramStart"/>
-            <w:r>
-              <w:rPr>
-                <w:rFonts w:ascii="Calibri" w:hAnsi="Calibri" w:cs="Calibri"/>
-                <w:sz w:val="21"/>
-                <w:szCs w:val="21"/>
-              </w:rPr>
-              <w:t>modelop.modelTestResult.testResults</w:t>
-            </w:r>
-            <w:proofErr w:type="spellEnd"/>
-            <w:proofErr w:type="gramEnd"/>
             <w:r>
               <w:rPr>
                 <w:rFonts w:ascii="Calibri" w:hAnsi="Calibri" w:cs="Calibri"/>
@@ -3188,7 +2634,6 @@
               <w:t>: &lt;&lt;</w:t>
             </w:r>
             <w:proofErr w:type="spellStart"/>
-            <w:proofErr w:type="gramStart"/>
             <w:r>
               <w:rPr>
                 <w:rFonts w:ascii="Calibri" w:hAnsi="Calibri" w:cs="Calibri"/>
@@ -3198,7 +2643,6 @@
               <w:t>modelop.modelTestResult.testResults</w:t>
             </w:r>
             <w:proofErr w:type="spellEnd"/>
-            <w:proofErr w:type="gramEnd"/>
             <w:r>
               <w:rPr>
                 <w:rFonts w:ascii="Calibri" w:hAnsi="Calibri" w:cs="Calibri"/>
@@ -3256,7 +2700,6 @@
               <w:t>: &lt;&lt;</w:t>
             </w:r>
             <w:proofErr w:type="spellStart"/>
-            <w:proofErr w:type="gramStart"/>
             <w:r>
               <w:rPr>
                 <w:rFonts w:ascii="Calibri" w:hAnsi="Calibri" w:cs="Calibri"/>
@@ -3266,7 +2709,6 @@
               <w:t>modelop.modelTestResult.testResults</w:t>
             </w:r>
             <w:proofErr w:type="spellEnd"/>
-            <w:proofErr w:type="gramEnd"/>
             <w:r>
               <w:rPr>
                 <w:rFonts w:ascii="Calibri" w:hAnsi="Calibri" w:cs="Calibri"/>
@@ -3373,9 +2815,9 @@
                 <w:sz w:val="21"/>
                 <w:szCs w:val="21"/>
               </w:rPr>
-              <w:t>ad_</w:t>
-            </w:r>
-            <w:proofErr w:type="gramStart"/>
+              <w:t>ad_statistic</w:t>
+            </w:r>
+            <w:proofErr w:type="spellEnd"/>
             <w:r>
               <w:rPr>
                 <w:rFonts w:ascii="Calibri" w:hAnsi="Calibri" w:cs="Calibri"/>
@@ -3384,9 +2826,63 @@
                 <w:sz w:val="21"/>
                 <w:szCs w:val="21"/>
               </w:rPr>
-              <w:t>statistic</w:t>
-            </w:r>
-            <w:proofErr w:type="spellEnd"/>
+              <w:t>:</w:t>
+            </w:r>
+            <w:r>
+              <w:rPr>
+                <w:rFonts w:ascii="Calibri" w:hAnsi="Calibri" w:cs="Calibri"/>
+                <w:sz w:val="21"/>
+                <w:szCs w:val="21"/>
+              </w:rPr>
+              <w:t>: &lt;&lt;</w:t>
+            </w:r>
+            <w:proofErr w:type="spellStart"/>
+            <w:r>
+              <w:rPr>
+                <w:rFonts w:ascii="Calibri" w:hAnsi="Calibri" w:cs="Calibri"/>
+                <w:sz w:val="21"/>
+                <w:szCs w:val="21"/>
+              </w:rPr>
+              <w:t>modelop.modelTestResult.testResults</w:t>
+            </w:r>
+            <w:proofErr w:type="spellEnd"/>
+            <w:r>
+              <w:rPr>
+                <w:rFonts w:ascii="Calibri" w:hAnsi="Calibri" w:cs="Calibri"/>
+                <w:sz w:val="21"/>
+                <w:szCs w:val="21"/>
+              </w:rPr>
+              <w:t>.(</w:t>
+            </w:r>
+            <w:proofErr w:type="spellStart"/>
+            <w:r>
+              <w:rPr>
+                <w:rFonts w:ascii="Calibri" w:hAnsi="Calibri" w:cs="Calibri"/>
+                <w:sz w:val="21"/>
+                <w:szCs w:val="21"/>
+              </w:rPr>
+              <w:t>ad_statistic</w:t>
+            </w:r>
+            <w:proofErr w:type="spellEnd"/>
+            <w:r>
+              <w:rPr>
+                <w:rFonts w:ascii="Calibri" w:hAnsi="Calibri" w:cs="Calibri"/>
+                <w:sz w:val="21"/>
+                <w:szCs w:val="21"/>
+              </w:rPr>
+              <w:t>)&gt;&gt;</w:t>
+            </w:r>
+          </w:p>
+          <w:p>
+            <w:pPr>
+              <w:keepNext/>
+              <w:rPr>
+                <w:rFonts w:ascii="Calibri" w:hAnsi="Calibri" w:cs="Calibri"/>
+                <w:sz w:val="16"/>
+                <w:szCs w:val="16"/>
+              </w:rPr>
+            </w:pPr>
+            <w:proofErr w:type="spellStart"/>
             <w:r>
               <w:rPr>
                 <w:rFonts w:ascii="Calibri" w:hAnsi="Calibri" w:cs="Calibri"/>
@@ -3395,24 +2891,16 @@
                 <w:sz w:val="21"/>
                 <w:szCs w:val="21"/>
               </w:rPr>
-              <w:t>:</w:t>
-            </w:r>
-            <w:r>
-              <w:rPr>
-                <w:rFonts w:ascii="Calibri" w:hAnsi="Calibri" w:cs="Calibri"/>
-                <w:sz w:val="21"/>
-                <w:szCs w:val="21"/>
-              </w:rPr>
-              <w:t>:</w:t>
-            </w:r>
-            <w:proofErr w:type="gramEnd"/>
-            <w:r>
-              <w:rPr>
-                <w:rFonts w:ascii="Calibri" w:hAnsi="Calibri" w:cs="Calibri"/>
-                <w:sz w:val="21"/>
-                <w:szCs w:val="21"/>
-              </w:rPr>
-              <w:t xml:space="preserve"> &lt;&lt;</w:t>
+              <w:t>ad_p_value</w:t>
+            </w:r>
+            <w:proofErr w:type="spellEnd"/>
+            <w:r>
+              <w:rPr>
+                <w:rFonts w:ascii="Calibri" w:hAnsi="Calibri" w:cs="Calibri"/>
+                <w:sz w:val="21"/>
+                <w:szCs w:val="21"/>
+              </w:rPr>
+              <w:t>: &lt;&lt;</w:t>
             </w:r>
             <w:proofErr w:type="spellStart"/>
             <w:r>
@@ -3424,74 +2912,6 @@
               <w:t>modelop.modelTestResult.testResults</w:t>
             </w:r>
             <w:proofErr w:type="spellEnd"/>
-            <w:r>
-              <w:rPr>
-                <w:rFonts w:ascii="Calibri" w:hAnsi="Calibri" w:cs="Calibri"/>
-                <w:sz w:val="21"/>
-                <w:szCs w:val="21"/>
-              </w:rPr>
-              <w:t>.(</w:t>
-            </w:r>
-            <w:proofErr w:type="spellStart"/>
-            <w:r>
-              <w:rPr>
-                <w:rFonts w:ascii="Calibri" w:hAnsi="Calibri" w:cs="Calibri"/>
-                <w:sz w:val="21"/>
-                <w:szCs w:val="21"/>
-              </w:rPr>
-              <w:t>ad_statistic</w:t>
-            </w:r>
-            <w:proofErr w:type="spellEnd"/>
-            <w:r>
-              <w:rPr>
-                <w:rFonts w:ascii="Calibri" w:hAnsi="Calibri" w:cs="Calibri"/>
-                <w:sz w:val="21"/>
-                <w:szCs w:val="21"/>
-              </w:rPr>
-              <w:t>)&gt;&gt;</w:t>
-            </w:r>
-          </w:p>
-          <w:p>
-            <w:pPr>
-              <w:keepNext/>
-              <w:rPr>
-                <w:rFonts w:ascii="Calibri" w:hAnsi="Calibri" w:cs="Calibri"/>
-                <w:sz w:val="16"/>
-                <w:szCs w:val="16"/>
-              </w:rPr>
-            </w:pPr>
-            <w:proofErr w:type="spellStart"/>
-            <w:r>
-              <w:rPr>
-                <w:rFonts w:ascii="Calibri" w:hAnsi="Calibri" w:cs="Calibri"/>
-                <w:i/>
-                <w:iCs/>
-                <w:sz w:val="21"/>
-                <w:szCs w:val="21"/>
-              </w:rPr>
-              <w:t>ad_p_value</w:t>
-            </w:r>
-            <w:proofErr w:type="spellEnd"/>
-            <w:r>
-              <w:rPr>
-                <w:rFonts w:ascii="Calibri" w:hAnsi="Calibri" w:cs="Calibri"/>
-                <w:sz w:val="21"/>
-                <w:szCs w:val="21"/>
-              </w:rPr>
-              <w:t>: &lt;&lt;</w:t>
-            </w:r>
-            <w:proofErr w:type="spellStart"/>
-            <w:proofErr w:type="gramStart"/>
-            <w:r>
-              <w:rPr>
-                <w:rFonts w:ascii="Calibri" w:hAnsi="Calibri" w:cs="Calibri"/>
-                <w:sz w:val="21"/>
-                <w:szCs w:val="21"/>
-              </w:rPr>
-              <w:t>modelop.modelTestResult.testResults</w:t>
-            </w:r>
-            <w:proofErr w:type="spellEnd"/>
-            <w:proofErr w:type="gramEnd"/>
             <w:r>
               <w:rPr>
                 <w:rFonts w:ascii="Calibri" w:hAnsi="Calibri" w:cs="Calibri"/>
@@ -3624,7 +3044,6 @@
               <w:t>&lt;&lt;</w:t>
             </w:r>
             <w:proofErr w:type="spellStart"/>
-            <w:proofErr w:type="gramStart"/>
             <w:r>
               <w:rPr>
                 <w:rFonts w:ascii="Calibri" w:hAnsi="Calibri" w:cs="Calibri"/>
@@ -3634,7 +3053,6 @@
               <w:t>modelop.modelTestResult.testResults</w:t>
             </w:r>
             <w:proofErr w:type="spellEnd"/>
-            <w:proofErr w:type="gramEnd"/>
             <w:r>
               <w:rPr>
                 <w:rFonts w:ascii="Calibri" w:hAnsi="Calibri" w:cs="Calibri"/>
@@ -3801,25 +3219,7 @@
                 <w:sz w:val="21"/>
                 <w:szCs w:val="21"/>
               </w:rPr>
-              <w:t>&lt;&lt;</w:t>
-            </w:r>
-            <w:proofErr w:type="gramStart"/>
-            <w:r>
-              <w:rPr>
-                <w:rFonts w:ascii="Calibri" w:hAnsi="Calibri" w:cs="Calibri"/>
-                <w:sz w:val="21"/>
-                <w:szCs w:val="21"/>
-              </w:rPr>
-              <w:t>modelop.modelTestResult.testResults</w:t>
-            </w:r>
-            <w:proofErr w:type="gramEnd"/>
-            <w:r>
-              <w:rPr>
-                <w:rFonts w:ascii="Calibri" w:hAnsi="Calibri" w:cs="Calibri"/>
-                <w:sz w:val="21"/>
-                <w:szCs w:val="21"/>
-              </w:rPr>
-              <w:t>.(</w:t>
+              <w:t>&lt;&lt;modelop.modelTestResult.testResults.(</w:t>
             </w:r>
             <w:r>
               <w:rPr>
@@ -3883,25 +3283,7 @@
                 <w:sz w:val="21"/>
                 <w:szCs w:val="21"/>
               </w:rPr>
-              <w:t>&lt;&lt;</w:t>
-            </w:r>
-            <w:proofErr w:type="gramStart"/>
-            <w:r>
-              <w:rPr>
-                <w:rFonts w:ascii="Calibri" w:hAnsi="Calibri" w:cs="Calibri"/>
-                <w:sz w:val="21"/>
-                <w:szCs w:val="21"/>
-              </w:rPr>
-              <w:t>modelop.modelTestResult.testResults</w:t>
-            </w:r>
-            <w:proofErr w:type="gramEnd"/>
-            <w:r>
-              <w:rPr>
-                <w:rFonts w:ascii="Calibri" w:hAnsi="Calibri" w:cs="Calibri"/>
-                <w:sz w:val="21"/>
-                <w:szCs w:val="21"/>
-              </w:rPr>
-              <w:t>.(Homoscedasticity_maxLjungBoxQPValue)&gt;&gt;</w:t>
+              <w:t>&lt;&lt;modelop.modelTestResult.testResults.(Homoscedasticity_maxLjungBoxQPValue)&gt;&gt;</w:t>
             </w:r>
           </w:p>
         </w:tc>
@@ -4005,7 +3387,6 @@
               <w:t xml:space="preserve"> &lt;&lt;</w:t>
             </w:r>
             <w:proofErr w:type="spellStart"/>
-            <w:proofErr w:type="gramStart"/>
             <w:r>
               <w:rPr>
                 <w:rFonts w:ascii="Calibri" w:hAnsi="Calibri" w:cs="Calibri"/>
@@ -4015,7 +3396,6 @@
               <w:t>modelop.modelTestResult.testResults</w:t>
             </w:r>
             <w:proofErr w:type="spellEnd"/>
-            <w:proofErr w:type="gramEnd"/>
             <w:r>
               <w:rPr>
                 <w:rFonts w:ascii="Calibri" w:hAnsi="Calibri" w:cs="Calibri"/>
@@ -4073,7 +3453,6 @@
               <w:t>: &lt;&lt;</w:t>
             </w:r>
             <w:proofErr w:type="spellStart"/>
-            <w:proofErr w:type="gramStart"/>
             <w:r>
               <w:rPr>
                 <w:rFonts w:ascii="Calibri" w:hAnsi="Calibri" w:cs="Calibri"/>
@@ -4083,7 +3462,6 @@
               <w:t>modelop.modelTestResult.testResults</w:t>
             </w:r>
             <w:proofErr w:type="spellEnd"/>
-            <w:proofErr w:type="gramEnd"/>
             <w:r>
               <w:rPr>
                 <w:rFonts w:ascii="Calibri" w:hAnsi="Calibri" w:cs="Calibri"/>
@@ -4169,7 +3547,6 @@
                 <w:szCs w:val="21"/>
                 <w:u w:val="single"/>
               </w:rPr>
-              <w:lastRenderedPageBreak/>
               <w:t>Breusch-Pagan Test:</w:t>
             </w:r>
           </w:p>
@@ -4210,25 +3587,7 @@
                 <w:sz w:val="21"/>
                 <w:szCs w:val="21"/>
               </w:rPr>
-              <w:t xml:space="preserve"> &lt;&lt;</w:t>
-            </w:r>
-            <w:proofErr w:type="gramStart"/>
-            <w:r>
-              <w:rPr>
-                <w:rFonts w:ascii="Calibri" w:hAnsi="Calibri" w:cs="Calibri"/>
-                <w:sz w:val="21"/>
-                <w:szCs w:val="21"/>
-              </w:rPr>
-              <w:t>modelop.modelTestResult.testResults</w:t>
-            </w:r>
-            <w:proofErr w:type="gramEnd"/>
-            <w:r>
-              <w:rPr>
-                <w:rFonts w:ascii="Calibri" w:hAnsi="Calibri" w:cs="Calibri"/>
-                <w:sz w:val="21"/>
-                <w:szCs w:val="21"/>
-              </w:rPr>
-              <w:t>.(breusch_pagan_lm_statistic)&gt;&gt;</w:t>
+              <w:t xml:space="preserve"> &lt;&lt;modelop.modelTestResult.testResults.(breusch_pagan_lm_statistic)&gt;&gt;</w:t>
             </w:r>
           </w:p>
           <w:p>
@@ -4258,25 +3617,7 @@
                 <w:sz w:val="21"/>
                 <w:szCs w:val="21"/>
               </w:rPr>
-              <w:t>: &lt;&lt;</w:t>
-            </w:r>
-            <w:proofErr w:type="gramStart"/>
-            <w:r>
-              <w:rPr>
-                <w:rFonts w:ascii="Calibri" w:hAnsi="Calibri" w:cs="Calibri"/>
-                <w:sz w:val="21"/>
-                <w:szCs w:val="21"/>
-              </w:rPr>
-              <w:t>modelop.modelTestResult.testResults</w:t>
-            </w:r>
-            <w:proofErr w:type="gramEnd"/>
-            <w:r>
-              <w:rPr>
-                <w:rFonts w:ascii="Calibri" w:hAnsi="Calibri" w:cs="Calibri"/>
-                <w:sz w:val="21"/>
-                <w:szCs w:val="21"/>
-              </w:rPr>
-              <w:t>.(breusch_pagan_lm_p_value)&gt;&gt;</w:t>
+              <w:t>: &lt;&lt;modelop.modelTestResult.testResults.(breusch_pagan_lm_p_value)&gt;&gt;</w:t>
             </w:r>
           </w:p>
           <w:p>
@@ -4316,25 +3657,7 @@
                 <w:sz w:val="21"/>
                 <w:szCs w:val="21"/>
               </w:rPr>
-              <w:t xml:space="preserve"> &lt;&lt;</w:t>
-            </w:r>
-            <w:proofErr w:type="gramStart"/>
-            <w:r>
-              <w:rPr>
-                <w:rFonts w:ascii="Calibri" w:hAnsi="Calibri" w:cs="Calibri"/>
-                <w:sz w:val="21"/>
-                <w:szCs w:val="21"/>
-              </w:rPr>
-              <w:t>modelop.modelTestResult.testResults</w:t>
-            </w:r>
-            <w:proofErr w:type="gramEnd"/>
-            <w:r>
-              <w:rPr>
-                <w:rFonts w:ascii="Calibri" w:hAnsi="Calibri" w:cs="Calibri"/>
-                <w:sz w:val="21"/>
-                <w:szCs w:val="21"/>
-              </w:rPr>
-              <w:t>.(breusch_pagan_f_statistic)&gt;&gt;</w:t>
+              <w:t xml:space="preserve"> &lt;&lt;modelop.modelTestResult.testResults.(breusch_pagan_f_statistic)&gt;&gt;</w:t>
             </w:r>
           </w:p>
           <w:p>
@@ -4364,25 +3687,7 @@
                 <w:sz w:val="21"/>
                 <w:szCs w:val="21"/>
               </w:rPr>
-              <w:t>: &lt;&lt;</w:t>
-            </w:r>
-            <w:proofErr w:type="gramStart"/>
-            <w:r>
-              <w:rPr>
-                <w:rFonts w:ascii="Calibri" w:hAnsi="Calibri" w:cs="Calibri"/>
-                <w:sz w:val="21"/>
-                <w:szCs w:val="21"/>
-              </w:rPr>
-              <w:t>modelop.modelTestResult.testResults</w:t>
-            </w:r>
-            <w:proofErr w:type="gramEnd"/>
-            <w:r>
-              <w:rPr>
-                <w:rFonts w:ascii="Calibri" w:hAnsi="Calibri" w:cs="Calibri"/>
-                <w:sz w:val="21"/>
-                <w:szCs w:val="21"/>
-              </w:rPr>
-              <w:t>.(breusch_pagan_f_p_value)&gt;&gt;</w:t>
+              <w:t>: &lt;&lt;modelop.modelTestResult.testResults.(breusch_pagan_f_p_value)&gt;&gt;</w:t>
             </w:r>
           </w:p>
         </w:tc>
@@ -4449,6 +3754,7 @@
           <w:szCs w:val="21"/>
           <w:u w:val="single"/>
         </w:rPr>
+        <w:lastRenderedPageBreak/>
         <w:t>Variance Inflation Factors:</w:t>
       </w:r>
     </w:p>
@@ -4490,25 +3796,7 @@
                 <w:sz w:val="16"/>
                 <w:szCs w:val="16"/>
               </w:rPr>
-              <w:t>&lt;&lt;</w:t>
-            </w:r>
-            <w:proofErr w:type="gramStart"/>
-            <w:r>
-              <w:rPr>
-                <w:rFonts w:ascii="Calibri" w:hAnsi="Calibri" w:cs="Calibri"/>
-                <w:sz w:val="16"/>
-                <w:szCs w:val="16"/>
-              </w:rPr>
-              <w:t>modelop.modelTestResult.testResults</w:t>
-            </w:r>
-            <w:proofErr w:type="gramEnd"/>
-            <w:r>
-              <w:rPr>
-                <w:rFonts w:ascii="Calibri" w:hAnsi="Calibri" w:cs="Calibri"/>
-                <w:sz w:val="16"/>
-                <w:szCs w:val="16"/>
-              </w:rPr>
-              <w:t>.(</w:t>
+              <w:t>&lt;&lt;modelop.modelTestResult.testResults.(</w:t>
             </w:r>
             <w:r>
               <w:rPr>
@@ -4716,25 +4004,7 @@
                 <w:sz w:val="21"/>
                 <w:szCs w:val="21"/>
               </w:rPr>
-              <w:t>&lt;&lt;</w:t>
-            </w:r>
-            <w:proofErr w:type="gramStart"/>
-            <w:r>
-              <w:rPr>
-                <w:rFonts w:ascii="Calibri" w:hAnsi="Calibri" w:cs="Calibri"/>
-                <w:sz w:val="21"/>
-                <w:szCs w:val="21"/>
-              </w:rPr>
-              <w:t>modelop.modelTestResult.testResults</w:t>
-            </w:r>
-            <w:proofErr w:type="gramEnd"/>
-            <w:r>
-              <w:rPr>
-                <w:rFonts w:ascii="Calibri" w:hAnsi="Calibri" w:cs="Calibri"/>
-                <w:sz w:val="21"/>
-                <w:szCs w:val="21"/>
-              </w:rPr>
-              <w:t>.(Bias_minPPRDisparityValue)&gt;&gt;</w:t>
+              <w:t>&lt;&lt;modelop.modelTestResult.testResults.(Bias_minPPRDisparityValue)&gt;&gt;</w:t>
             </w:r>
           </w:p>
           <w:p>
@@ -4776,25 +4046,7 @@
                 <w:sz w:val="21"/>
                 <w:szCs w:val="21"/>
               </w:rPr>
-              <w:t>&lt;&lt;</w:t>
-            </w:r>
-            <w:proofErr w:type="gramStart"/>
-            <w:r>
-              <w:rPr>
-                <w:rFonts w:ascii="Calibri" w:hAnsi="Calibri" w:cs="Calibri"/>
-                <w:sz w:val="21"/>
-                <w:szCs w:val="21"/>
-              </w:rPr>
-              <w:t>modelop.modelTestResult.testResults</w:t>
-            </w:r>
-            <w:proofErr w:type="gramEnd"/>
-            <w:r>
-              <w:rPr>
-                <w:rFonts w:ascii="Calibri" w:hAnsi="Calibri" w:cs="Calibri"/>
-                <w:sz w:val="21"/>
-                <w:szCs w:val="21"/>
-              </w:rPr>
-              <w:t>.(Bias_minPPRDisparityValue</w:t>
+              <w:t>&lt;&lt;modelop.modelTestResult.testResults.(Bias_minPPRDisparityValue</w:t>
             </w:r>
             <w:r>
               <w:rPr>
@@ -4852,25 +4104,7 @@
                 <w:sz w:val="21"/>
                 <w:szCs w:val="21"/>
               </w:rPr>
-              <w:t>&lt;&lt;</w:t>
-            </w:r>
-            <w:proofErr w:type="gramStart"/>
-            <w:r>
-              <w:rPr>
-                <w:rFonts w:ascii="Calibri" w:hAnsi="Calibri" w:cs="Calibri"/>
-                <w:sz w:val="21"/>
-                <w:szCs w:val="21"/>
-              </w:rPr>
-              <w:t>modelop.modelTestResult.testResults</w:t>
-            </w:r>
-            <w:proofErr w:type="gramEnd"/>
-            <w:r>
-              <w:rPr>
-                <w:rFonts w:ascii="Calibri" w:hAnsi="Calibri" w:cs="Calibri"/>
-                <w:sz w:val="21"/>
-                <w:szCs w:val="21"/>
-              </w:rPr>
-              <w:t>.(Bias_maxPPRDisparityValue)&gt;&gt;</w:t>
+              <w:t>&lt;&lt;modelop.modelTestResult.testResults.(Bias_maxPPRDisparityValue)&gt;&gt;</w:t>
             </w:r>
           </w:p>
           <w:p>
@@ -4912,25 +4146,7 @@
                 <w:sz w:val="21"/>
                 <w:szCs w:val="21"/>
               </w:rPr>
-              <w:t>&lt;&lt;</w:t>
-            </w:r>
-            <w:proofErr w:type="gramStart"/>
-            <w:r>
-              <w:rPr>
-                <w:rFonts w:ascii="Calibri" w:hAnsi="Calibri" w:cs="Calibri"/>
-                <w:sz w:val="21"/>
-                <w:szCs w:val="21"/>
-              </w:rPr>
-              <w:t>modelop.modelTestResult.testResults</w:t>
-            </w:r>
-            <w:proofErr w:type="gramEnd"/>
-            <w:r>
-              <w:rPr>
-                <w:rFonts w:ascii="Calibri" w:hAnsi="Calibri" w:cs="Calibri"/>
-                <w:sz w:val="21"/>
-                <w:szCs w:val="21"/>
-              </w:rPr>
-              <w:t>.(Bias_maxPPRDisparityValue</w:t>
+              <w:t>&lt;&lt;modelop.modelTestResult.testResults.(Bias_maxPPRDisparityValue</w:t>
             </w:r>
             <w:r>
               <w:rPr>
@@ -4958,6 +4174,33 @@
           <w:rFonts w:ascii="Calibri" w:hAnsi="Calibri" w:cs="Calibri"/>
         </w:rPr>
       </w:pPr>
+    </w:p>
+    <w:p>
+      <w:pPr>
+        <w:rPr>
+          <w:rFonts w:ascii="Calibri" w:hAnsi="Calibri" w:cs="Calibri"/>
+        </w:rPr>
+      </w:pPr>
+      <w:r>
+        <w:rPr>
+          <w:rFonts w:ascii="Calibri" w:hAnsi="Calibri" w:cs="Calibri"/>
+        </w:rPr>
+        <w:t>&lt;&lt;</w:t>
+      </w:r>
+      <w:proofErr w:type="spellStart"/>
+      <w:r>
+        <w:rPr>
+          <w:rFonts w:ascii="Calibri" w:hAnsi="Calibri" w:cs="Calibri"/>
+        </w:rPr>
+        <w:t>modelopgraph.linegraph.lorenz_curve</w:t>
+      </w:r>
+      <w:proofErr w:type="spellEnd"/>
+      <w:r>
+        <w:rPr>
+          <w:rFonts w:ascii="Calibri" w:hAnsi="Calibri" w:cs="Calibri"/>
+        </w:rPr>
+        <w:t>&gt;&gt;</w:t>
+      </w:r>
     </w:p>
     <w:p>
       <w:pPr>

</xml_diff>